<commit_message>
az adatbázis bővítése és a hozzá tartozó dokumentumok átírása
</commit_message>
<xml_diff>
--- a/dokumentumok/A projektünk alapterve_Bodnar_Andras_Bodnar_Tamas.docx
+++ b/dokumentumok/A projektünk alapterve_Bodnar_Andras_Bodnar_Tamas.docx
@@ -1,6 +1,6 @@
 
 <file path=word/document.xml><?xml version="1.0" encoding="utf-8"?>
-<w:document xmlns:wpc="http://schemas.microsoft.com/office/word/2010/wordprocessingCanvas" xmlns:cx="http://schemas.microsoft.com/office/drawing/2014/chartex" xmlns:cx1="http://schemas.microsoft.com/office/drawing/2015/9/8/chartex" xmlns:cx2="http://schemas.microsoft.com/office/drawing/2015/10/21/chartex" xmlns:cx3="http://schemas.microsoft.com/office/drawing/2016/5/9/chartex" xmlns:cx4="http://schemas.microsoft.com/office/drawing/2016/5/10/chartex" xmlns:cx5="http://schemas.microsoft.com/office/drawing/2016/5/11/chartex" xmlns:cx6="http://schemas.microsoft.com/office/drawing/2016/5/12/chartex" xmlns:cx7="http://schemas.microsoft.com/office/drawing/2016/5/13/chartex" xmlns:cx8="http://schemas.microsoft.com/office/drawing/2016/5/14/chartex" xmlns:mc="http://schemas.openxmlformats.org/markup-compatibility/2006" xmlns:aink="http://schemas.microsoft.com/office/drawing/2016/ink" xmlns:am3d="http://schemas.microsoft.com/office/drawing/2017/model3d" xmlns:o="urn:schemas-microsoft-com:office:office" xmlns:r="http://schemas.openxmlformats.org/officeDocument/2006/relationships" xmlns:m="http://schemas.openxmlformats.org/officeDocument/2006/math" xmlns:v="urn:schemas-microsoft-com:vml" xmlns:wp14="http://schemas.microsoft.com/office/word/2010/wordprocessingDrawing" xmlns:wp="http://schemas.openxmlformats.org/drawingml/2006/wordprocessingDrawing" xmlns:w10="urn:schemas-microsoft-com:office:word" xmlns:w="http://schemas.openxmlformats.org/wordprocessingml/2006/main" xmlns:w14="http://schemas.microsoft.com/office/word/2010/wordml" xmlns:w15="http://schemas.microsoft.com/office/word/2012/wordml" xmlns:w16cex="http://schemas.microsoft.com/office/word/2018/wordml/cex" xmlns:w16cid="http://schemas.microsoft.com/office/word/2016/wordml/cid" xmlns:w16="http://schemas.microsoft.com/office/word/2018/wordml" xmlns:w16sdtdh="http://schemas.microsoft.com/office/word/2020/wordml/sdtdatahash" xmlns:w16se="http://schemas.microsoft.com/office/word/2015/wordml/symex" xmlns:wpg="http://schemas.microsoft.com/office/word/2010/wordprocessingGroup" xmlns:wpi="http://schemas.microsoft.com/office/word/2010/wordprocessingInk" xmlns:wne="http://schemas.microsoft.com/office/word/2006/wordml" xmlns:wps="http://schemas.microsoft.com/office/word/2010/wordprocessingShape" mc:Ignorable="w14 w15 w16se w16cid w16 w16cex w16sdtdh wp14">
+<w:document xmlns:wpc="http://schemas.microsoft.com/office/word/2010/wordprocessingCanvas" xmlns:cx="http://schemas.microsoft.com/office/drawing/2014/chartex" xmlns:cx1="http://schemas.microsoft.com/office/drawing/2015/9/8/chartex" xmlns:mc="http://schemas.openxmlformats.org/markup-compatibility/2006" xmlns:o="urn:schemas-microsoft-com:office:office" xmlns:r="http://schemas.openxmlformats.org/officeDocument/2006/relationships" xmlns:m="http://schemas.openxmlformats.org/officeDocument/2006/math" xmlns:v="urn:schemas-microsoft-com:vml" xmlns:wp14="http://schemas.microsoft.com/office/word/2010/wordprocessingDrawing" xmlns:wp="http://schemas.openxmlformats.org/drawingml/2006/wordprocessingDrawing" xmlns:w10="urn:schemas-microsoft-com:office:word" xmlns:w="http://schemas.openxmlformats.org/wordprocessingml/2006/main" xmlns:w14="http://schemas.microsoft.com/office/word/2010/wordml" xmlns:w15="http://schemas.microsoft.com/office/word/2012/wordml" xmlns:w16se="http://schemas.microsoft.com/office/word/2015/wordml/symex" xmlns:wpg="http://schemas.microsoft.com/office/word/2010/wordprocessingGroup" xmlns:wpi="http://schemas.microsoft.com/office/word/2010/wordprocessingInk" xmlns:wne="http://schemas.microsoft.com/office/word/2006/wordml" xmlns:wps="http://schemas.microsoft.com/office/word/2010/wordprocessingShape" mc:Ignorable="w14 w15 w16se wp14">
   <w:body>
     <w:p>
       <w:pPr>
@@ -22,7 +22,6 @@
         </w:rPr>
         <w:t xml:space="preserve">A </w:t>
       </w:r>
-      <w:proofErr w:type="spellStart"/>
       <w:r>
         <w:rPr>
           <w:rFonts w:ascii="Times New Roman" w:hAnsi="Times New Roman" w:cs="Times New Roman"/>
@@ -48,9 +47,8 @@
           <w:sz w:val="40"/>
           <w:szCs w:val="24"/>
         </w:rPr>
-        <w:t>d</w:t>
-      </w:r>
-      <w:proofErr w:type="spellEnd"/>
+        <w:t>d-</w:t>
+      </w:r>
       <w:r>
         <w:rPr>
           <w:rFonts w:ascii="Times New Roman" w:hAnsi="Times New Roman" w:cs="Times New Roman"/>
@@ -58,7 +56,7 @@
           <w:sz w:val="40"/>
           <w:szCs w:val="24"/>
         </w:rPr>
-        <w:t>-</w:t>
+        <w:t xml:space="preserve">Net </w:t>
       </w:r>
       <w:r>
         <w:rPr>
@@ -67,15 +65,6 @@
           <w:sz w:val="40"/>
           <w:szCs w:val="24"/>
         </w:rPr>
-        <w:t xml:space="preserve">Net </w:t>
-      </w:r>
-      <w:r>
-        <w:rPr>
-          <w:rFonts w:ascii="Times New Roman" w:hAnsi="Times New Roman" w:cs="Times New Roman"/>
-          <w:b/>
-          <w:sz w:val="40"/>
-          <w:szCs w:val="24"/>
-        </w:rPr>
         <w:t>projektünk</w:t>
       </w:r>
     </w:p>
@@ -233,7 +222,6 @@
         </w:rPr>
         <w:t xml:space="preserve">a </w:t>
       </w:r>
-      <w:proofErr w:type="gramStart"/>
       <w:r>
         <w:rPr>
           <w:rFonts w:ascii="Times New Roman" w:hAnsi="Times New Roman" w:cs="Times New Roman"/>
@@ -258,7 +246,6 @@
         </w:rPr>
         <w:t>tartását</w:t>
       </w:r>
-      <w:proofErr w:type="gramEnd"/>
       <w:r>
         <w:rPr>
           <w:rFonts w:ascii="Times New Roman" w:hAnsi="Times New Roman" w:cs="Times New Roman"/>
@@ -515,7 +502,6 @@
           <w:szCs w:val="24"/>
         </w:rPr>
       </w:pPr>
-      <w:proofErr w:type="spellStart"/>
       <w:r>
         <w:rPr>
           <w:rFonts w:ascii="Times New Roman" w:hAnsi="Times New Roman" w:cs="Times New Roman"/>
@@ -524,7 +510,6 @@
         </w:rPr>
         <w:t>BootStrap</w:t>
       </w:r>
-      <w:proofErr w:type="spellEnd"/>
     </w:p>
     <w:p>
       <w:pPr>
@@ -565,34 +550,14 @@
           <w:szCs w:val="24"/>
         </w:rPr>
       </w:pPr>
-      <w:proofErr w:type="spellStart"/>
-      <w:r>
-        <w:rPr>
-          <w:rFonts w:ascii="Times New Roman" w:hAnsi="Times New Roman" w:cs="Times New Roman"/>
-          <w:sz w:val="24"/>
-          <w:szCs w:val="24"/>
-        </w:rPr>
-        <w:t>Node</w:t>
-      </w:r>
-      <w:proofErr w:type="spellEnd"/>
-      <w:r>
-        <w:rPr>
-          <w:rFonts w:ascii="Times New Roman" w:hAnsi="Times New Roman" w:cs="Times New Roman"/>
-          <w:sz w:val="24"/>
-          <w:szCs w:val="24"/>
-        </w:rPr>
-        <w:t xml:space="preserve"> </w:t>
-      </w:r>
-      <w:proofErr w:type="spellStart"/>
-      <w:r>
-        <w:rPr>
-          <w:rFonts w:ascii="Times New Roman" w:hAnsi="Times New Roman" w:cs="Times New Roman"/>
-          <w:sz w:val="24"/>
-          <w:szCs w:val="24"/>
-        </w:rPr>
-        <w:t>Js</w:t>
-      </w:r>
-      <w:proofErr w:type="spellEnd"/>
+      <w:r>
+        <w:rPr>
+          <w:rFonts w:ascii="Times New Roman" w:hAnsi="Times New Roman" w:cs="Times New Roman"/>
+          <w:sz w:val="24"/>
+          <w:szCs w:val="24"/>
+        </w:rPr>
+        <w:t>Node Js</w:t>
+      </w:r>
     </w:p>
     <w:p>
       <w:pPr>
@@ -609,7 +574,6 @@
           <w:szCs w:val="24"/>
         </w:rPr>
       </w:pPr>
-      <w:proofErr w:type="spellStart"/>
       <w:r>
         <w:rPr>
           <w:rFonts w:ascii="Times New Roman" w:hAnsi="Times New Roman" w:cs="Times New Roman"/>
@@ -618,7 +582,6 @@
         </w:rPr>
         <w:t>MySql</w:t>
       </w:r>
-      <w:proofErr w:type="spellEnd"/>
     </w:p>
     <w:p>
       <w:pPr>
@@ -635,7 +598,6 @@
           <w:szCs w:val="24"/>
         </w:rPr>
       </w:pPr>
-      <w:proofErr w:type="spellStart"/>
       <w:r>
         <w:rPr>
           <w:rFonts w:ascii="Times New Roman" w:hAnsi="Times New Roman" w:cs="Times New Roman"/>
@@ -652,7 +614,6 @@
         </w:rPr>
         <w:t>ngular</w:t>
       </w:r>
-      <w:proofErr w:type="spellEnd"/>
     </w:p>
     <w:p>
       <w:pPr>
@@ -756,25 +717,7 @@
           <w:sz w:val="24"/>
           <w:szCs w:val="24"/>
         </w:rPr>
-        <w:t xml:space="preserve">gy </w:t>
-      </w:r>
-      <w:proofErr w:type="spellStart"/>
-      <w:r>
-        <w:rPr>
-          <w:rFonts w:ascii="Times New Roman" w:hAnsi="Times New Roman" w:cs="Times New Roman"/>
-          <w:sz w:val="24"/>
-          <w:szCs w:val="24"/>
-        </w:rPr>
-        <w:t>from-on</w:t>
-      </w:r>
-      <w:proofErr w:type="spellEnd"/>
-      <w:r>
-        <w:rPr>
-          <w:rFonts w:ascii="Times New Roman" w:hAnsi="Times New Roman" w:cs="Times New Roman"/>
-          <w:sz w:val="24"/>
-          <w:szCs w:val="24"/>
-        </w:rPr>
-        <w:t xml:space="preserve"> belül a nevet és a jelszót meg kell adnia és a belépés gombra kapcsolva belép.</w:t>
+        <w:t>gy from-on belül a nevet és a jelszót meg kell adnia és a belépés gombra kapcsolva belép.</w:t>
       </w:r>
     </w:p>
     <w:p>
@@ -975,25 +918,7 @@
           <w:szCs w:val="24"/>
         </w:rPr>
         <w:lastRenderedPageBreak/>
-        <w:t xml:space="preserve">Lesz egy </w:t>
-      </w:r>
-      <w:proofErr w:type="gramStart"/>
-      <w:r>
-        <w:rPr>
-          <w:rFonts w:ascii="Times New Roman" w:hAnsi="Times New Roman" w:cs="Times New Roman"/>
-          <w:sz w:val="24"/>
-          <w:szCs w:val="24"/>
-        </w:rPr>
-        <w:t>szűrő</w:t>
-      </w:r>
-      <w:proofErr w:type="gramEnd"/>
-      <w:r>
-        <w:rPr>
-          <w:rFonts w:ascii="Times New Roman" w:hAnsi="Times New Roman" w:cs="Times New Roman"/>
-          <w:sz w:val="24"/>
-          <w:szCs w:val="24"/>
-        </w:rPr>
-        <w:t xml:space="preserve"> ahol a felhasználó egyszerűen kiválaszthat ezek közül:</w:t>
+        <w:t>Lesz egy szűrő ahol a felhasználó egyszerűen kiválaszthat ezek közül:</w:t>
       </w:r>
     </w:p>
     <w:p>
@@ -1083,23 +1008,13 @@
           <w:szCs w:val="24"/>
         </w:rPr>
       </w:pPr>
-      <w:proofErr w:type="spellStart"/>
-      <w:r>
-        <w:rPr>
-          <w:rFonts w:ascii="Times New Roman" w:hAnsi="Times New Roman" w:cs="Times New Roman"/>
-          <w:sz w:val="24"/>
-          <w:szCs w:val="24"/>
-        </w:rPr>
-        <w:t>fine</w:t>
-      </w:r>
-      <w:proofErr w:type="spellEnd"/>
-      <w:r>
-        <w:rPr>
-          <w:rFonts w:ascii="Times New Roman" w:hAnsi="Times New Roman" w:cs="Times New Roman"/>
-          <w:sz w:val="24"/>
-          <w:szCs w:val="24"/>
-        </w:rPr>
-        <w:t xml:space="preserve"> dining</w:t>
+      <w:r>
+        <w:rPr>
+          <w:rFonts w:ascii="Times New Roman" w:hAnsi="Times New Roman" w:cs="Times New Roman"/>
+          <w:sz w:val="24"/>
+          <w:szCs w:val="24"/>
+        </w:rPr>
+        <w:t>fine dining</w:t>
       </w:r>
     </w:p>
     <w:p>
@@ -1617,25 +1532,7 @@
           <w:sz w:val="24"/>
           <w:szCs w:val="24"/>
         </w:rPr>
-        <w:t xml:space="preserve">a felhasználók tudnak jelezni az </w:t>
-      </w:r>
-      <w:proofErr w:type="spellStart"/>
-      <w:r>
-        <w:rPr>
-          <w:rFonts w:ascii="Times New Roman" w:hAnsi="Times New Roman" w:cs="Times New Roman"/>
-          <w:sz w:val="24"/>
-          <w:szCs w:val="24"/>
-        </w:rPr>
-        <w:t>adminoknak</w:t>
-      </w:r>
-      <w:proofErr w:type="spellEnd"/>
-      <w:r>
-        <w:rPr>
-          <w:rFonts w:ascii="Times New Roman" w:hAnsi="Times New Roman" w:cs="Times New Roman"/>
-          <w:sz w:val="24"/>
-          <w:szCs w:val="24"/>
-        </w:rPr>
-        <w:t>. Ki tudja választani a hibák típusát:</w:t>
+        <w:t>a felhasználók tudnak jelezni az adminoknak. Ki tudja választani a hibák típusát:</w:t>
       </w:r>
     </w:p>
     <w:p>
@@ -1937,25 +1834,7 @@
           <w:sz w:val="24"/>
           <w:szCs w:val="24"/>
         </w:rPr>
-        <w:t xml:space="preserve">Az értékelés két féle </w:t>
-      </w:r>
-      <w:proofErr w:type="spellStart"/>
-      <w:r>
-        <w:rPr>
-          <w:rFonts w:ascii="Times New Roman" w:hAnsi="Times New Roman" w:cs="Times New Roman"/>
-          <w:sz w:val="24"/>
-          <w:szCs w:val="24"/>
-        </w:rPr>
-        <w:t>képpen</w:t>
-      </w:r>
-      <w:proofErr w:type="spellEnd"/>
-      <w:r>
-        <w:rPr>
-          <w:rFonts w:ascii="Times New Roman" w:hAnsi="Times New Roman" w:cs="Times New Roman"/>
-          <w:sz w:val="24"/>
-          <w:szCs w:val="24"/>
-        </w:rPr>
-        <w:t xml:space="preserve"> lehetséges:</w:t>
+        <w:t>Az értékelés két féle képpen lehetséges:</w:t>
       </w:r>
     </w:p>
     <w:p>
@@ -2003,25 +1882,7 @@
           <w:sz w:val="24"/>
           <w:szCs w:val="24"/>
         </w:rPr>
-        <w:t xml:space="preserve">A második egy kérdőívből fog </w:t>
-      </w:r>
-      <w:proofErr w:type="gramStart"/>
-      <w:r>
-        <w:rPr>
-          <w:rFonts w:ascii="Times New Roman" w:hAnsi="Times New Roman" w:cs="Times New Roman"/>
-          <w:sz w:val="24"/>
-          <w:szCs w:val="24"/>
-        </w:rPr>
-        <w:t>állni</w:t>
-      </w:r>
-      <w:proofErr w:type="gramEnd"/>
-      <w:r>
-        <w:rPr>
-          <w:rFonts w:ascii="Times New Roman" w:hAnsi="Times New Roman" w:cs="Times New Roman"/>
-          <w:sz w:val="24"/>
-          <w:szCs w:val="24"/>
-        </w:rPr>
-        <w:t xml:space="preserve"> aminek az átlagát fogja venni. A kérdések:</w:t>
+        <w:t>A második egy kérdőívből fog állni aminek az átlagát fogja venni. A kérdések:</w:t>
       </w:r>
     </w:p>
     <w:p>
@@ -2217,18 +2078,8 @@
           <w:sz w:val="24"/>
           <w:szCs w:val="24"/>
         </w:rPr>
-        <w:t xml:space="preserve">login </w:t>
-      </w:r>
-      <w:proofErr w:type="spellStart"/>
-      <w:r>
-        <w:rPr>
-          <w:rFonts w:ascii="Times New Roman" w:hAnsi="Times New Roman" w:cs="Times New Roman"/>
-          <w:sz w:val="24"/>
-          <w:szCs w:val="24"/>
-        </w:rPr>
-        <w:t>system</w:t>
-      </w:r>
-      <w:proofErr w:type="spellEnd"/>
+        <w:t>login system</w:t>
+      </w:r>
     </w:p>
     <w:p>
       <w:pPr>
@@ -2557,23 +2408,13 @@
         </w:rPr>
         <w:t xml:space="preserve">egyszerű </w:t>
       </w:r>
-      <w:proofErr w:type="spellStart"/>
-      <w:r>
-        <w:rPr>
-          <w:rFonts w:ascii="Times New Roman" w:hAnsi="Times New Roman" w:cs="Times New Roman"/>
-          <w:sz w:val="24"/>
-          <w:szCs w:val="24"/>
-        </w:rPr>
-        <w:t>radio</w:t>
-      </w:r>
-      <w:proofErr w:type="spellEnd"/>
-      <w:r>
-        <w:rPr>
-          <w:rFonts w:ascii="Times New Roman" w:hAnsi="Times New Roman" w:cs="Times New Roman"/>
-          <w:sz w:val="24"/>
-          <w:szCs w:val="24"/>
-        </w:rPr>
-        <w:t xml:space="preserve"> </w:t>
+      <w:r>
+        <w:rPr>
+          <w:rFonts w:ascii="Times New Roman" w:hAnsi="Times New Roman" w:cs="Times New Roman"/>
+          <w:sz w:val="24"/>
+          <w:szCs w:val="24"/>
+        </w:rPr>
+        <w:t xml:space="preserve">radio </w:t>
       </w:r>
       <w:r>
         <w:rPr>
@@ -2597,25 +2438,7 @@
           <w:sz w:val="24"/>
           <w:szCs w:val="24"/>
         </w:rPr>
-        <w:t xml:space="preserve">ki lehet </w:t>
-      </w:r>
-      <w:proofErr w:type="gramStart"/>
-      <w:r>
-        <w:rPr>
-          <w:rFonts w:ascii="Times New Roman" w:hAnsi="Times New Roman" w:cs="Times New Roman"/>
-          <w:sz w:val="24"/>
-          <w:szCs w:val="24"/>
-        </w:rPr>
-        <w:t>választani</w:t>
-      </w:r>
-      <w:proofErr w:type="gramEnd"/>
-      <w:r>
-        <w:rPr>
-          <w:rFonts w:ascii="Times New Roman" w:hAnsi="Times New Roman" w:cs="Times New Roman"/>
-          <w:sz w:val="24"/>
-          <w:szCs w:val="24"/>
-        </w:rPr>
-        <w:t xml:space="preserve"> hogy az étterem:</w:t>
+        <w:t>ki lehet választani hogy az étterem:</w:t>
       </w:r>
     </w:p>
     <w:p>
@@ -2705,23 +2528,13 @@
           <w:szCs w:val="24"/>
         </w:rPr>
       </w:pPr>
-      <w:proofErr w:type="spellStart"/>
-      <w:r>
-        <w:rPr>
-          <w:rFonts w:ascii="Times New Roman" w:hAnsi="Times New Roman" w:cs="Times New Roman"/>
-          <w:sz w:val="24"/>
-          <w:szCs w:val="24"/>
-        </w:rPr>
-        <w:t>fine</w:t>
-      </w:r>
-      <w:proofErr w:type="spellEnd"/>
-      <w:r>
-        <w:rPr>
-          <w:rFonts w:ascii="Times New Roman" w:hAnsi="Times New Roman" w:cs="Times New Roman"/>
-          <w:sz w:val="24"/>
-          <w:szCs w:val="24"/>
-        </w:rPr>
-        <w:t xml:space="preserve"> dining</w:t>
+      <w:r>
+        <w:rPr>
+          <w:rFonts w:ascii="Times New Roman" w:hAnsi="Times New Roman" w:cs="Times New Roman"/>
+          <w:sz w:val="24"/>
+          <w:szCs w:val="24"/>
+        </w:rPr>
+        <w:t>fine dining</w:t>
       </w:r>
     </w:p>
     <w:p>
@@ -3268,7 +3081,6 @@
           <w:szCs w:val="24"/>
         </w:rPr>
       </w:pPr>
-      <w:proofErr w:type="spellStart"/>
       <w:r>
         <w:rPr>
           <w:rFonts w:ascii="Times New Roman" w:hAnsi="Times New Roman" w:cs="Times New Roman"/>
@@ -3277,7 +3089,6 @@
         </w:rPr>
         <w:t>admin</w:t>
       </w:r>
-      <w:proofErr w:type="spellEnd"/>
     </w:p>
     <w:p>
       <w:pPr>
@@ -3364,46 +3175,16 @@
           <w:sz w:val="24"/>
           <w:szCs w:val="24"/>
         </w:rPr>
-        <w:t xml:space="preserve"> </w:t>
-      </w:r>
-      <w:proofErr w:type="spellStart"/>
-      <w:r>
-        <w:rPr>
-          <w:rFonts w:ascii="Times New Roman" w:hAnsi="Times New Roman" w:cs="Times New Roman"/>
-          <w:sz w:val="24"/>
-          <w:szCs w:val="24"/>
-        </w:rPr>
-        <w:t>html</w:t>
-      </w:r>
-      <w:proofErr w:type="spellEnd"/>
-      <w:r>
-        <w:rPr>
-          <w:rFonts w:ascii="Times New Roman" w:hAnsi="Times New Roman" w:cs="Times New Roman"/>
-          <w:sz w:val="24"/>
-          <w:szCs w:val="24"/>
-        </w:rPr>
-        <w:t xml:space="preserve"> oldal</w:t>
-      </w:r>
-      <w:r>
-        <w:rPr>
-          <w:rFonts w:ascii="Times New Roman" w:hAnsi="Times New Roman" w:cs="Times New Roman"/>
-          <w:sz w:val="24"/>
-          <w:szCs w:val="24"/>
-        </w:rPr>
-        <w:t xml:space="preserve">ra dobja az </w:t>
-      </w:r>
-      <w:proofErr w:type="spellStart"/>
-      <w:proofErr w:type="gramStart"/>
-      <w:r>
-        <w:rPr>
-          <w:rFonts w:ascii="Times New Roman" w:hAnsi="Times New Roman" w:cs="Times New Roman"/>
-          <w:sz w:val="24"/>
-          <w:szCs w:val="24"/>
-        </w:rPr>
-        <w:t>adminokat</w:t>
-      </w:r>
-      <w:proofErr w:type="spellEnd"/>
-      <w:proofErr w:type="gramEnd"/>
+        <w:t xml:space="preserve"> html oldal</w:t>
+      </w:r>
+      <w:r>
+        <w:rPr>
+          <w:rFonts w:ascii="Times New Roman" w:hAnsi="Times New Roman" w:cs="Times New Roman"/>
+          <w:sz w:val="24"/>
+          <w:szCs w:val="24"/>
+        </w:rPr>
+        <w:t>ra dobja az adminokat</w:t>
+      </w:r>
       <w:r>
         <w:rPr>
           <w:rFonts w:ascii="Times New Roman" w:hAnsi="Times New Roman" w:cs="Times New Roman"/>
@@ -3506,25 +3287,7 @@
           <w:sz w:val="24"/>
           <w:szCs w:val="24"/>
         </w:rPr>
-        <w:t xml:space="preserve">Egy </w:t>
-      </w:r>
-      <w:proofErr w:type="spellStart"/>
-      <w:r>
-        <w:rPr>
-          <w:rFonts w:ascii="Times New Roman" w:hAnsi="Times New Roman" w:cs="Times New Roman"/>
-          <w:sz w:val="24"/>
-          <w:szCs w:val="24"/>
-        </w:rPr>
-        <w:t>form</w:t>
-      </w:r>
-      <w:proofErr w:type="spellEnd"/>
-      <w:r>
-        <w:rPr>
-          <w:rFonts w:ascii="Times New Roman" w:hAnsi="Times New Roman" w:cs="Times New Roman"/>
-          <w:sz w:val="24"/>
-          <w:szCs w:val="24"/>
-        </w:rPr>
-        <w:t>-</w:t>
+        <w:t>Egy form-</w:t>
       </w:r>
       <w:r>
         <w:rPr>
@@ -3724,25 +3487,7 @@
           <w:sz w:val="24"/>
           <w:szCs w:val="24"/>
         </w:rPr>
-        <w:t xml:space="preserve">2 féle </w:t>
-      </w:r>
-      <w:proofErr w:type="spellStart"/>
-      <w:r>
-        <w:rPr>
-          <w:rFonts w:ascii="Times New Roman" w:hAnsi="Times New Roman" w:cs="Times New Roman"/>
-          <w:sz w:val="24"/>
-          <w:szCs w:val="24"/>
-        </w:rPr>
-        <w:t>képpen</w:t>
-      </w:r>
-      <w:proofErr w:type="spellEnd"/>
-      <w:r>
-        <w:rPr>
-          <w:rFonts w:ascii="Times New Roman" w:hAnsi="Times New Roman" w:cs="Times New Roman"/>
-          <w:sz w:val="24"/>
-          <w:szCs w:val="24"/>
-        </w:rPr>
-        <w:t xml:space="preserve"> lehet kiválasztani az éttermet név szerinti </w:t>
+        <w:t xml:space="preserve">2 féle képpen lehet kiválasztani az éttermet név szerinti </w:t>
       </w:r>
       <w:r>
         <w:rPr>
@@ -3758,25 +3503,7 @@
           <w:sz w:val="24"/>
           <w:szCs w:val="24"/>
         </w:rPr>
-        <w:t xml:space="preserve"> ha a nevét tudja, és egy </w:t>
-      </w:r>
-      <w:proofErr w:type="gramStart"/>
-      <w:r>
-        <w:rPr>
-          <w:rFonts w:ascii="Times New Roman" w:hAnsi="Times New Roman" w:cs="Times New Roman"/>
-          <w:sz w:val="24"/>
-          <w:szCs w:val="24"/>
-        </w:rPr>
-        <w:t>másik</w:t>
-      </w:r>
-      <w:proofErr w:type="gramEnd"/>
-      <w:r>
-        <w:rPr>
-          <w:rFonts w:ascii="Times New Roman" w:hAnsi="Times New Roman" w:cs="Times New Roman"/>
-          <w:sz w:val="24"/>
-          <w:szCs w:val="24"/>
-        </w:rPr>
-        <w:t xml:space="preserve"> ami olyan keresés mint a fő menünél.</w:t>
+        <w:t xml:space="preserve"> ha a nevét tudja, és egy másik ami olyan keresés mint a fő menünél.</w:t>
       </w:r>
     </w:p>
     <w:p>
@@ -3982,7 +3709,6 @@
           <w:szCs w:val="24"/>
         </w:rPr>
       </w:pPr>
-      <w:proofErr w:type="spellStart"/>
       <w:r>
         <w:rPr>
           <w:rFonts w:ascii="Times New Roman" w:hAnsi="Times New Roman" w:cs="Times New Roman"/>
@@ -3999,7 +3725,6 @@
         </w:rPr>
         <w:t>_email</w:t>
       </w:r>
-      <w:proofErr w:type="spellEnd"/>
     </w:p>
     <w:p>
       <w:pPr>
@@ -4016,7 +3741,6 @@
           <w:szCs w:val="24"/>
         </w:rPr>
       </w:pPr>
-      <w:proofErr w:type="spellStart"/>
       <w:r>
         <w:rPr>
           <w:rFonts w:ascii="Times New Roman" w:hAnsi="Times New Roman" w:cs="Times New Roman"/>
@@ -4033,7 +3757,6 @@
         </w:rPr>
         <w:t>_email</w:t>
       </w:r>
-      <w:proofErr w:type="spellEnd"/>
     </w:p>
     <w:p>
       <w:pPr>
@@ -4323,6 +4046,32 @@
         </w:rPr>
         <w:t>leírás</w:t>
       </w:r>
+      <w:bookmarkStart w:id="0" w:name="_GoBack"/>
+      <w:bookmarkEnd w:id="0"/>
+    </w:p>
+    <w:p>
+      <w:pPr>
+        <w:pStyle w:val="Listaszerbekezds"/>
+        <w:numPr>
+          <w:ilvl w:val="0"/>
+          <w:numId w:val="4"/>
+        </w:numPr>
+        <w:spacing w:line="276" w:lineRule="auto"/>
+        <w:jc w:val="both"/>
+        <w:rPr>
+          <w:rFonts w:ascii="Times New Roman" w:hAnsi="Times New Roman" w:cs="Times New Roman"/>
+          <w:sz w:val="24"/>
+          <w:szCs w:val="24"/>
+        </w:rPr>
+      </w:pPr>
+      <w:r>
+        <w:rPr>
+          <w:rFonts w:ascii="Times New Roman" w:hAnsi="Times New Roman" w:cs="Times New Roman"/>
+          <w:sz w:val="24"/>
+          <w:szCs w:val="24"/>
+        </w:rPr>
+        <w:t>nyitvatartási rend</w:t>
+      </w:r>
     </w:p>
     <w:p>
       <w:pPr>
@@ -4345,7 +4094,95 @@
           <w:sz w:val="24"/>
           <w:szCs w:val="24"/>
         </w:rPr>
-        <w:t>részletesebb leírás</w:t>
+        <w:t>éttermek</w:t>
+      </w:r>
+      <w:r>
+        <w:rPr>
+          <w:rFonts w:ascii="Times New Roman" w:hAnsi="Times New Roman" w:cs="Times New Roman"/>
+          <w:sz w:val="24"/>
+          <w:szCs w:val="24"/>
+        </w:rPr>
+        <w:t>_emai</w:t>
+      </w:r>
+      <w:r>
+        <w:rPr>
+          <w:rFonts w:ascii="Times New Roman" w:hAnsi="Times New Roman" w:cs="Times New Roman"/>
+          <w:sz w:val="24"/>
+          <w:szCs w:val="24"/>
+        </w:rPr>
+        <w:t>l</w:t>
+      </w:r>
+    </w:p>
+    <w:p>
+      <w:pPr>
+        <w:pStyle w:val="Listaszerbekezds"/>
+        <w:numPr>
+          <w:ilvl w:val="1"/>
+          <w:numId w:val="4"/>
+        </w:numPr>
+        <w:spacing w:line="276" w:lineRule="auto"/>
+        <w:jc w:val="both"/>
+        <w:rPr>
+          <w:rFonts w:ascii="Times New Roman" w:hAnsi="Times New Roman" w:cs="Times New Roman"/>
+          <w:sz w:val="24"/>
+          <w:szCs w:val="24"/>
+        </w:rPr>
+      </w:pPr>
+      <w:r>
+        <w:rPr>
+          <w:rFonts w:ascii="Times New Roman" w:hAnsi="Times New Roman" w:cs="Times New Roman"/>
+          <w:sz w:val="24"/>
+          <w:szCs w:val="24"/>
+        </w:rPr>
+        <w:t>nap</w:t>
+      </w:r>
+    </w:p>
+    <w:p>
+      <w:pPr>
+        <w:pStyle w:val="Listaszerbekezds"/>
+        <w:numPr>
+          <w:ilvl w:val="1"/>
+          <w:numId w:val="4"/>
+        </w:numPr>
+        <w:spacing w:line="276" w:lineRule="auto"/>
+        <w:jc w:val="both"/>
+        <w:rPr>
+          <w:rFonts w:ascii="Times New Roman" w:hAnsi="Times New Roman" w:cs="Times New Roman"/>
+          <w:sz w:val="24"/>
+          <w:szCs w:val="24"/>
+        </w:rPr>
+      </w:pPr>
+      <w:r>
+        <w:rPr>
+          <w:rFonts w:ascii="Times New Roman" w:hAnsi="Times New Roman" w:cs="Times New Roman"/>
+          <w:sz w:val="24"/>
+          <w:szCs w:val="24"/>
+        </w:rPr>
+        <w:t>nyitás</w:t>
+      </w:r>
+    </w:p>
+    <w:p>
+      <w:pPr>
+        <w:pStyle w:val="Listaszerbekezds"/>
+        <w:numPr>
+          <w:ilvl w:val="1"/>
+          <w:numId w:val="4"/>
+        </w:numPr>
+        <w:spacing w:line="276" w:lineRule="auto"/>
+        <w:jc w:val="both"/>
+        <w:rPr>
+          <w:rFonts w:ascii="Times New Roman" w:hAnsi="Times New Roman" w:cs="Times New Roman"/>
+          <w:sz w:val="24"/>
+          <w:szCs w:val="24"/>
+        </w:rPr>
+      </w:pPr>
+      <w:r>
+        <w:rPr>
+          <w:rFonts w:ascii="Times New Roman" w:hAnsi="Times New Roman" w:cs="Times New Roman"/>
+          <w:sz w:val="24"/>
+          <w:szCs w:val="24"/>
+        </w:rPr>
+        <w:t>zárás</w:t>
       </w:r>
     </w:p>
     <w:p>
@@ -4369,7 +4206,7 @@
           <w:sz w:val="24"/>
           <w:szCs w:val="24"/>
         </w:rPr>
-        <w:t>nyitvatartási rend</w:t>
+        <w:t>felhasználók</w:t>
       </w:r>
     </w:p>
     <w:p>
@@ -4387,32 +4224,14 @@
           <w:szCs w:val="24"/>
         </w:rPr>
       </w:pPr>
-      <w:proofErr w:type="spellStart"/>
-      <w:r>
-        <w:rPr>
-          <w:rFonts w:ascii="Times New Roman" w:hAnsi="Times New Roman" w:cs="Times New Roman"/>
-          <w:sz w:val="24"/>
-          <w:szCs w:val="24"/>
-        </w:rPr>
-        <w:t>éttermek</w:t>
-      </w:r>
-      <w:r>
-        <w:rPr>
-          <w:rFonts w:ascii="Times New Roman" w:hAnsi="Times New Roman" w:cs="Times New Roman"/>
-          <w:sz w:val="24"/>
-          <w:szCs w:val="24"/>
-        </w:rPr>
-        <w:t>_emai</w:t>
-      </w:r>
-      <w:r>
-        <w:rPr>
-          <w:rFonts w:ascii="Times New Roman" w:hAnsi="Times New Roman" w:cs="Times New Roman"/>
-          <w:sz w:val="24"/>
-          <w:szCs w:val="24"/>
-        </w:rPr>
-        <w:t>l</w:t>
-      </w:r>
-      <w:proofErr w:type="spellEnd"/>
+      <w:r>
+        <w:rPr>
+          <w:rFonts w:ascii="Times New Roman" w:hAnsi="Times New Roman" w:cs="Times New Roman"/>
+          <w:sz w:val="24"/>
+          <w:szCs w:val="24"/>
+        </w:rPr>
+        <w:t>név</w:t>
+      </w:r>
     </w:p>
     <w:p>
       <w:pPr>
@@ -4435,7 +4254,7 @@
           <w:sz w:val="24"/>
           <w:szCs w:val="24"/>
         </w:rPr>
-        <w:t>nap</w:t>
+        <w:t>email</w:t>
       </w:r>
     </w:p>
     <w:p>
@@ -4459,7 +4278,7 @@
           <w:sz w:val="24"/>
           <w:szCs w:val="24"/>
         </w:rPr>
-        <w:t>nyitás</w:t>
+        <w:t>jelszó</w:t>
       </w:r>
     </w:p>
     <w:p>
@@ -4483,7 +4302,87 @@
           <w:sz w:val="24"/>
           <w:szCs w:val="24"/>
         </w:rPr>
-        <w:t>zárás</w:t>
+        <w:t>regisztrálás időpontja</w:t>
+      </w:r>
+    </w:p>
+    <w:p>
+      <w:pPr>
+        <w:pStyle w:val="Listaszerbekezds"/>
+        <w:numPr>
+          <w:ilvl w:val="1"/>
+          <w:numId w:val="4"/>
+        </w:numPr>
+        <w:spacing w:line="276" w:lineRule="auto"/>
+        <w:jc w:val="both"/>
+        <w:rPr>
+          <w:rFonts w:ascii="Times New Roman" w:hAnsi="Times New Roman" w:cs="Times New Roman"/>
+          <w:sz w:val="24"/>
+          <w:szCs w:val="24"/>
+        </w:rPr>
+      </w:pPr>
+      <w:r>
+        <w:rPr>
+          <w:rFonts w:ascii="Times New Roman" w:hAnsi="Times New Roman" w:cs="Times New Roman"/>
+          <w:sz w:val="24"/>
+          <w:szCs w:val="24"/>
+        </w:rPr>
+        <w:t>utoljára belépés</w:t>
+      </w:r>
+    </w:p>
+    <w:p>
+      <w:pPr>
+        <w:pStyle w:val="Listaszerbekezds"/>
+        <w:numPr>
+          <w:ilvl w:val="1"/>
+          <w:numId w:val="4"/>
+        </w:numPr>
+        <w:spacing w:line="276" w:lineRule="auto"/>
+        <w:jc w:val="both"/>
+        <w:rPr>
+          <w:rFonts w:ascii="Times New Roman" w:hAnsi="Times New Roman" w:cs="Times New Roman"/>
+          <w:sz w:val="24"/>
+          <w:szCs w:val="24"/>
+        </w:rPr>
+      </w:pPr>
+      <w:r>
+        <w:rPr>
+          <w:rFonts w:ascii="Times New Roman" w:hAnsi="Times New Roman" w:cs="Times New Roman"/>
+          <w:sz w:val="24"/>
+          <w:szCs w:val="24"/>
+        </w:rPr>
+        <w:t>stá</w:t>
+      </w:r>
+      <w:r>
+        <w:rPr>
+          <w:rFonts w:ascii="Times New Roman" w:hAnsi="Times New Roman" w:cs="Times New Roman"/>
+          <w:sz w:val="24"/>
+          <w:szCs w:val="24"/>
+        </w:rPr>
+        <w:t>tusz 0 tiltott 1 nem tiltott</w:t>
+      </w:r>
+    </w:p>
+    <w:p>
+      <w:pPr>
+        <w:pStyle w:val="Listaszerbekezds"/>
+        <w:numPr>
+          <w:ilvl w:val="1"/>
+          <w:numId w:val="4"/>
+        </w:numPr>
+        <w:spacing w:line="276" w:lineRule="auto"/>
+        <w:jc w:val="both"/>
+        <w:rPr>
+          <w:rFonts w:ascii="Times New Roman" w:hAnsi="Times New Roman" w:cs="Times New Roman"/>
+          <w:sz w:val="24"/>
+          <w:szCs w:val="24"/>
+        </w:rPr>
+      </w:pPr>
+      <w:r>
+        <w:rPr>
+          <w:rFonts w:ascii="Times New Roman" w:hAnsi="Times New Roman" w:cs="Times New Roman"/>
+          <w:sz w:val="24"/>
+          <w:szCs w:val="24"/>
+        </w:rPr>
+        <w:t>jogosultság</w:t>
       </w:r>
     </w:p>
     <w:p>
@@ -4507,7 +4406,7 @@
           <w:sz w:val="24"/>
           <w:szCs w:val="24"/>
         </w:rPr>
-        <w:t>felhasználók</w:t>
+        <w:t>Étlap</w:t>
       </w:r>
     </w:p>
     <w:p>
@@ -4531,7 +4430,15 @@
           <w:sz w:val="24"/>
           <w:szCs w:val="24"/>
         </w:rPr>
-        <w:t>név</w:t>
+        <w:t>étterem</w:t>
+      </w:r>
+      <w:r>
+        <w:rPr>
+          <w:rFonts w:ascii="Times New Roman" w:hAnsi="Times New Roman" w:cs="Times New Roman"/>
+          <w:sz w:val="24"/>
+          <w:szCs w:val="24"/>
+        </w:rPr>
+        <w:t>_email</w:t>
       </w:r>
     </w:p>
     <w:p>
@@ -4555,7 +4462,15 @@
           <w:sz w:val="24"/>
           <w:szCs w:val="24"/>
         </w:rPr>
-        <w:t>email</w:t>
+        <w:t>étel</w:t>
+      </w:r>
+      <w:r>
+        <w:rPr>
+          <w:rFonts w:ascii="Times New Roman" w:hAnsi="Times New Roman" w:cs="Times New Roman"/>
+          <w:sz w:val="24"/>
+          <w:szCs w:val="24"/>
+        </w:rPr>
+        <w:t xml:space="preserve"> neve</w:t>
       </w:r>
     </w:p>
     <w:p>
@@ -4579,7 +4494,31 @@
           <w:sz w:val="24"/>
           <w:szCs w:val="24"/>
         </w:rPr>
-        <w:t>jelszó</w:t>
+        <w:t>ár</w:t>
+      </w:r>
+    </w:p>
+    <w:p>
+      <w:pPr>
+        <w:pStyle w:val="Listaszerbekezds"/>
+        <w:numPr>
+          <w:ilvl w:val="0"/>
+          <w:numId w:val="4"/>
+        </w:numPr>
+        <w:spacing w:line="276" w:lineRule="auto"/>
+        <w:jc w:val="both"/>
+        <w:rPr>
+          <w:rFonts w:ascii="Times New Roman" w:hAnsi="Times New Roman" w:cs="Times New Roman"/>
+          <w:sz w:val="24"/>
+          <w:szCs w:val="24"/>
+        </w:rPr>
+      </w:pPr>
+      <w:r>
+        <w:rPr>
+          <w:rFonts w:ascii="Times New Roman" w:hAnsi="Times New Roman" w:cs="Times New Roman"/>
+          <w:sz w:val="24"/>
+          <w:szCs w:val="24"/>
+        </w:rPr>
+        <w:t>Értékelés</w:t>
       </w:r>
     </w:p>
     <w:p>
@@ -4603,7 +4542,15 @@
           <w:sz w:val="24"/>
           <w:szCs w:val="24"/>
         </w:rPr>
-        <w:t>regisztrálás időpontja</w:t>
+        <w:t>felhasználó</w:t>
+      </w:r>
+      <w:r>
+        <w:rPr>
+          <w:rFonts w:ascii="Times New Roman" w:hAnsi="Times New Roman" w:cs="Times New Roman"/>
+          <w:sz w:val="24"/>
+          <w:szCs w:val="24"/>
+        </w:rPr>
+        <w:t>_email</w:t>
       </w:r>
     </w:p>
     <w:p>
@@ -4627,7 +4574,15 @@
           <w:sz w:val="24"/>
           <w:szCs w:val="24"/>
         </w:rPr>
-        <w:t>utoljára belépés</w:t>
+        <w:t>étterem</w:t>
+      </w:r>
+      <w:r>
+        <w:rPr>
+          <w:rFonts w:ascii="Times New Roman" w:hAnsi="Times New Roman" w:cs="Times New Roman"/>
+          <w:sz w:val="24"/>
+          <w:szCs w:val="24"/>
+        </w:rPr>
+        <w:t>_email</w:t>
       </w:r>
     </w:p>
     <w:p>
@@ -4645,23 +4600,13 @@
           <w:szCs w:val="24"/>
         </w:rPr>
       </w:pPr>
-      <w:proofErr w:type="gramStart"/>
-      <w:r>
-        <w:rPr>
-          <w:rFonts w:ascii="Times New Roman" w:hAnsi="Times New Roman" w:cs="Times New Roman"/>
-          <w:sz w:val="24"/>
-          <w:szCs w:val="24"/>
-        </w:rPr>
-        <w:t>státusz(</w:t>
-      </w:r>
-      <w:proofErr w:type="gramEnd"/>
-      <w:r>
-        <w:rPr>
-          <w:rFonts w:ascii="Times New Roman" w:hAnsi="Times New Roman" w:cs="Times New Roman"/>
-          <w:sz w:val="24"/>
-          <w:szCs w:val="24"/>
-        </w:rPr>
-        <w:t>tiltott e az a felhasználó)</w:t>
+      <w:r>
+        <w:rPr>
+          <w:rFonts w:ascii="Times New Roman" w:hAnsi="Times New Roman" w:cs="Times New Roman"/>
+          <w:sz w:val="24"/>
+          <w:szCs w:val="24"/>
+        </w:rPr>
+        <w:t>pontszám</w:t>
       </w:r>
     </w:p>
     <w:p>
@@ -4685,7 +4630,7 @@
           <w:sz w:val="24"/>
           <w:szCs w:val="24"/>
         </w:rPr>
-        <w:t>jogosultság</w:t>
+        <w:t>szöveges értékelés</w:t>
       </w:r>
     </w:p>
     <w:p>
@@ -4709,7 +4654,7 @@
           <w:sz w:val="24"/>
           <w:szCs w:val="24"/>
         </w:rPr>
-        <w:t>Étlap</w:t>
+        <w:t>Hibajelentés</w:t>
       </w:r>
     </w:p>
     <w:p>
@@ -4727,24 +4672,14 @@
           <w:szCs w:val="24"/>
         </w:rPr>
       </w:pPr>
-      <w:proofErr w:type="spellStart"/>
-      <w:r>
-        <w:rPr>
-          <w:rFonts w:ascii="Times New Roman" w:hAnsi="Times New Roman" w:cs="Times New Roman"/>
-          <w:sz w:val="24"/>
-          <w:szCs w:val="24"/>
-        </w:rPr>
-        <w:t>étterem</w:t>
-      </w:r>
-      <w:r>
-        <w:rPr>
-          <w:rFonts w:ascii="Times New Roman" w:hAnsi="Times New Roman" w:cs="Times New Roman"/>
-          <w:sz w:val="24"/>
-          <w:szCs w:val="24"/>
-        </w:rPr>
-        <w:t>_email</w:t>
-      </w:r>
-      <w:proofErr w:type="spellEnd"/>
+      <w:r>
+        <w:rPr>
+          <w:rFonts w:ascii="Times New Roman" w:hAnsi="Times New Roman" w:cs="Times New Roman"/>
+          <w:sz w:val="24"/>
+          <w:szCs w:val="24"/>
+        </w:rPr>
+        <w:t>felhasználó_email</w:t>
+      </w:r>
     </w:p>
     <w:p>
       <w:pPr>
@@ -4767,15 +4702,7 @@
           <w:sz w:val="24"/>
           <w:szCs w:val="24"/>
         </w:rPr>
-        <w:t>étel</w:t>
-      </w:r>
-      <w:r>
-        <w:rPr>
-          <w:rFonts w:ascii="Times New Roman" w:hAnsi="Times New Roman" w:cs="Times New Roman"/>
-          <w:sz w:val="24"/>
-          <w:szCs w:val="24"/>
-        </w:rPr>
-        <w:t xml:space="preserve"> neve</w:t>
+        <w:t>Étterem_email</w:t>
       </w:r>
     </w:p>
     <w:p>
@@ -4799,7 +4726,31 @@
           <w:sz w:val="24"/>
           <w:szCs w:val="24"/>
         </w:rPr>
-        <w:t>ár</w:t>
+        <w:t>tipusa a hibának</w:t>
+      </w:r>
+    </w:p>
+    <w:p>
+      <w:pPr>
+        <w:pStyle w:val="Listaszerbekezds"/>
+        <w:numPr>
+          <w:ilvl w:val="1"/>
+          <w:numId w:val="4"/>
+        </w:numPr>
+        <w:spacing w:line="276" w:lineRule="auto"/>
+        <w:jc w:val="both"/>
+        <w:rPr>
+          <w:rFonts w:ascii="Times New Roman" w:hAnsi="Times New Roman" w:cs="Times New Roman"/>
+          <w:sz w:val="24"/>
+          <w:szCs w:val="24"/>
+        </w:rPr>
+      </w:pPr>
+      <w:r>
+        <w:rPr>
+          <w:rFonts w:ascii="Times New Roman" w:hAnsi="Times New Roman" w:cs="Times New Roman"/>
+          <w:sz w:val="24"/>
+          <w:szCs w:val="24"/>
+        </w:rPr>
+        <w:t>leírás</w:t>
       </w:r>
     </w:p>
     <w:p>
@@ -4823,7 +4774,7 @@
           <w:sz w:val="24"/>
           <w:szCs w:val="24"/>
         </w:rPr>
-        <w:t>Értékelés</w:t>
+        <w:t>Helyfoglalás</w:t>
       </w:r>
     </w:p>
     <w:p>
@@ -4841,24 +4792,14 @@
           <w:szCs w:val="24"/>
         </w:rPr>
       </w:pPr>
-      <w:proofErr w:type="spellStart"/>
-      <w:r>
-        <w:rPr>
-          <w:rFonts w:ascii="Times New Roman" w:hAnsi="Times New Roman" w:cs="Times New Roman"/>
-          <w:sz w:val="24"/>
-          <w:szCs w:val="24"/>
-        </w:rPr>
-        <w:t>felhasználó</w:t>
-      </w:r>
-      <w:r>
-        <w:rPr>
-          <w:rFonts w:ascii="Times New Roman" w:hAnsi="Times New Roman" w:cs="Times New Roman"/>
-          <w:sz w:val="24"/>
-          <w:szCs w:val="24"/>
-        </w:rPr>
-        <w:t>_email</w:t>
-      </w:r>
-      <w:proofErr w:type="spellEnd"/>
+      <w:r>
+        <w:rPr>
+          <w:rFonts w:ascii="Times New Roman" w:hAnsi="Times New Roman" w:cs="Times New Roman"/>
+          <w:sz w:val="24"/>
+          <w:szCs w:val="24"/>
+        </w:rPr>
+        <w:t>felhasználó_email</w:t>
+      </w:r>
     </w:p>
     <w:p>
       <w:pPr>
@@ -4875,139 +4816,6 @@
           <w:szCs w:val="24"/>
         </w:rPr>
       </w:pPr>
-      <w:proofErr w:type="spellStart"/>
-      <w:r>
-        <w:rPr>
-          <w:rFonts w:ascii="Times New Roman" w:hAnsi="Times New Roman" w:cs="Times New Roman"/>
-          <w:sz w:val="24"/>
-          <w:szCs w:val="24"/>
-        </w:rPr>
-        <w:t>étterem</w:t>
-      </w:r>
-      <w:r>
-        <w:rPr>
-          <w:rFonts w:ascii="Times New Roman" w:hAnsi="Times New Roman" w:cs="Times New Roman"/>
-          <w:sz w:val="24"/>
-          <w:szCs w:val="24"/>
-        </w:rPr>
-        <w:t>_email</w:t>
-      </w:r>
-      <w:proofErr w:type="spellEnd"/>
-    </w:p>
-    <w:p>
-      <w:pPr>
-        <w:pStyle w:val="Listaszerbekezds"/>
-        <w:numPr>
-          <w:ilvl w:val="1"/>
-          <w:numId w:val="4"/>
-        </w:numPr>
-        <w:spacing w:line="276" w:lineRule="auto"/>
-        <w:jc w:val="both"/>
-        <w:rPr>
-          <w:rFonts w:ascii="Times New Roman" w:hAnsi="Times New Roman" w:cs="Times New Roman"/>
-          <w:sz w:val="24"/>
-          <w:szCs w:val="24"/>
-        </w:rPr>
-      </w:pPr>
-      <w:r>
-        <w:rPr>
-          <w:rFonts w:ascii="Times New Roman" w:hAnsi="Times New Roman" w:cs="Times New Roman"/>
-          <w:sz w:val="24"/>
-          <w:szCs w:val="24"/>
-        </w:rPr>
-        <w:t>pontszám</w:t>
-      </w:r>
-    </w:p>
-    <w:p>
-      <w:pPr>
-        <w:pStyle w:val="Listaszerbekezds"/>
-        <w:numPr>
-          <w:ilvl w:val="1"/>
-          <w:numId w:val="4"/>
-        </w:numPr>
-        <w:spacing w:line="276" w:lineRule="auto"/>
-        <w:jc w:val="both"/>
-        <w:rPr>
-          <w:rFonts w:ascii="Times New Roman" w:hAnsi="Times New Roman" w:cs="Times New Roman"/>
-          <w:sz w:val="24"/>
-          <w:szCs w:val="24"/>
-        </w:rPr>
-      </w:pPr>
-      <w:r>
-        <w:rPr>
-          <w:rFonts w:ascii="Times New Roman" w:hAnsi="Times New Roman" w:cs="Times New Roman"/>
-          <w:sz w:val="24"/>
-          <w:szCs w:val="24"/>
-        </w:rPr>
-        <w:t>szöveg</w:t>
-      </w:r>
-    </w:p>
-    <w:p>
-      <w:pPr>
-        <w:pStyle w:val="Listaszerbekezds"/>
-        <w:numPr>
-          <w:ilvl w:val="0"/>
-          <w:numId w:val="4"/>
-        </w:numPr>
-        <w:spacing w:line="276" w:lineRule="auto"/>
-        <w:jc w:val="both"/>
-        <w:rPr>
-          <w:rFonts w:ascii="Times New Roman" w:hAnsi="Times New Roman" w:cs="Times New Roman"/>
-          <w:sz w:val="24"/>
-          <w:szCs w:val="24"/>
-        </w:rPr>
-      </w:pPr>
-      <w:r>
-        <w:rPr>
-          <w:rFonts w:ascii="Times New Roman" w:hAnsi="Times New Roman" w:cs="Times New Roman"/>
-          <w:sz w:val="24"/>
-          <w:szCs w:val="24"/>
-        </w:rPr>
-        <w:t>Hibajelentés</w:t>
-      </w:r>
-    </w:p>
-    <w:p>
-      <w:pPr>
-        <w:pStyle w:val="Listaszerbekezds"/>
-        <w:numPr>
-          <w:ilvl w:val="1"/>
-          <w:numId w:val="4"/>
-        </w:numPr>
-        <w:spacing w:line="276" w:lineRule="auto"/>
-        <w:jc w:val="both"/>
-        <w:rPr>
-          <w:rFonts w:ascii="Times New Roman" w:hAnsi="Times New Roman" w:cs="Times New Roman"/>
-          <w:sz w:val="24"/>
-          <w:szCs w:val="24"/>
-        </w:rPr>
-      </w:pPr>
-      <w:proofErr w:type="spellStart"/>
-      <w:r>
-        <w:rPr>
-          <w:rFonts w:ascii="Times New Roman" w:hAnsi="Times New Roman" w:cs="Times New Roman"/>
-          <w:sz w:val="24"/>
-          <w:szCs w:val="24"/>
-        </w:rPr>
-        <w:t>felhasználó_email</w:t>
-      </w:r>
-      <w:proofErr w:type="spellEnd"/>
-    </w:p>
-    <w:p>
-      <w:pPr>
-        <w:pStyle w:val="Listaszerbekezds"/>
-        <w:numPr>
-          <w:ilvl w:val="1"/>
-          <w:numId w:val="4"/>
-        </w:numPr>
-        <w:spacing w:line="276" w:lineRule="auto"/>
-        <w:jc w:val="both"/>
-        <w:rPr>
-          <w:rFonts w:ascii="Times New Roman" w:hAnsi="Times New Roman" w:cs="Times New Roman"/>
-          <w:sz w:val="24"/>
-          <w:szCs w:val="24"/>
-        </w:rPr>
-      </w:pPr>
-      <w:proofErr w:type="spellStart"/>
       <w:r>
         <w:rPr>
           <w:rFonts w:ascii="Times New Roman" w:hAnsi="Times New Roman" w:cs="Times New Roman"/>
@@ -5016,141 +4824,6 @@
         </w:rPr>
         <w:t>Étterem_email</w:t>
       </w:r>
-      <w:proofErr w:type="spellEnd"/>
-    </w:p>
-    <w:p>
-      <w:pPr>
-        <w:pStyle w:val="Listaszerbekezds"/>
-        <w:numPr>
-          <w:ilvl w:val="1"/>
-          <w:numId w:val="4"/>
-        </w:numPr>
-        <w:spacing w:line="276" w:lineRule="auto"/>
-        <w:jc w:val="both"/>
-        <w:rPr>
-          <w:rFonts w:ascii="Times New Roman" w:hAnsi="Times New Roman" w:cs="Times New Roman"/>
-          <w:sz w:val="24"/>
-          <w:szCs w:val="24"/>
-        </w:rPr>
-      </w:pPr>
-      <w:proofErr w:type="spellStart"/>
-      <w:r>
-        <w:rPr>
-          <w:rFonts w:ascii="Times New Roman" w:hAnsi="Times New Roman" w:cs="Times New Roman"/>
-          <w:sz w:val="24"/>
-          <w:szCs w:val="24"/>
-        </w:rPr>
-        <w:t>tipusa</w:t>
-      </w:r>
-      <w:proofErr w:type="spellEnd"/>
-      <w:r>
-        <w:rPr>
-          <w:rFonts w:ascii="Times New Roman" w:hAnsi="Times New Roman" w:cs="Times New Roman"/>
-          <w:sz w:val="24"/>
-          <w:szCs w:val="24"/>
-        </w:rPr>
-        <w:t xml:space="preserve"> a hibának</w:t>
-      </w:r>
-    </w:p>
-    <w:p>
-      <w:pPr>
-        <w:pStyle w:val="Listaszerbekezds"/>
-        <w:numPr>
-          <w:ilvl w:val="1"/>
-          <w:numId w:val="4"/>
-        </w:numPr>
-        <w:spacing w:line="276" w:lineRule="auto"/>
-        <w:jc w:val="both"/>
-        <w:rPr>
-          <w:rFonts w:ascii="Times New Roman" w:hAnsi="Times New Roman" w:cs="Times New Roman"/>
-          <w:sz w:val="24"/>
-          <w:szCs w:val="24"/>
-        </w:rPr>
-      </w:pPr>
-      <w:r>
-        <w:rPr>
-          <w:rFonts w:ascii="Times New Roman" w:hAnsi="Times New Roman" w:cs="Times New Roman"/>
-          <w:sz w:val="24"/>
-          <w:szCs w:val="24"/>
-        </w:rPr>
-        <w:t>leírás</w:t>
-      </w:r>
-    </w:p>
-    <w:p>
-      <w:pPr>
-        <w:pStyle w:val="Listaszerbekezds"/>
-        <w:numPr>
-          <w:ilvl w:val="0"/>
-          <w:numId w:val="4"/>
-        </w:numPr>
-        <w:spacing w:line="276" w:lineRule="auto"/>
-        <w:jc w:val="both"/>
-        <w:rPr>
-          <w:rFonts w:ascii="Times New Roman" w:hAnsi="Times New Roman" w:cs="Times New Roman"/>
-          <w:sz w:val="24"/>
-          <w:szCs w:val="24"/>
-        </w:rPr>
-      </w:pPr>
-      <w:r>
-        <w:rPr>
-          <w:rFonts w:ascii="Times New Roman" w:hAnsi="Times New Roman" w:cs="Times New Roman"/>
-          <w:sz w:val="24"/>
-          <w:szCs w:val="24"/>
-        </w:rPr>
-        <w:t>Helyfoglalás</w:t>
-      </w:r>
-    </w:p>
-    <w:p>
-      <w:pPr>
-        <w:pStyle w:val="Listaszerbekezds"/>
-        <w:numPr>
-          <w:ilvl w:val="1"/>
-          <w:numId w:val="4"/>
-        </w:numPr>
-        <w:spacing w:line="276" w:lineRule="auto"/>
-        <w:jc w:val="both"/>
-        <w:rPr>
-          <w:rFonts w:ascii="Times New Roman" w:hAnsi="Times New Roman" w:cs="Times New Roman"/>
-          <w:sz w:val="24"/>
-          <w:szCs w:val="24"/>
-        </w:rPr>
-      </w:pPr>
-      <w:proofErr w:type="spellStart"/>
-      <w:r>
-        <w:rPr>
-          <w:rFonts w:ascii="Times New Roman" w:hAnsi="Times New Roman" w:cs="Times New Roman"/>
-          <w:sz w:val="24"/>
-          <w:szCs w:val="24"/>
-        </w:rPr>
-        <w:t>felhasználó_email</w:t>
-      </w:r>
-      <w:proofErr w:type="spellEnd"/>
-    </w:p>
-    <w:p>
-      <w:pPr>
-        <w:pStyle w:val="Listaszerbekezds"/>
-        <w:numPr>
-          <w:ilvl w:val="1"/>
-          <w:numId w:val="4"/>
-        </w:numPr>
-        <w:spacing w:line="276" w:lineRule="auto"/>
-        <w:jc w:val="both"/>
-        <w:rPr>
-          <w:rFonts w:ascii="Times New Roman" w:hAnsi="Times New Roman" w:cs="Times New Roman"/>
-          <w:sz w:val="24"/>
-          <w:szCs w:val="24"/>
-        </w:rPr>
-      </w:pPr>
-      <w:proofErr w:type="spellStart"/>
-      <w:r>
-        <w:rPr>
-          <w:rFonts w:ascii="Times New Roman" w:hAnsi="Times New Roman" w:cs="Times New Roman"/>
-          <w:sz w:val="24"/>
-          <w:szCs w:val="24"/>
-        </w:rPr>
-        <w:t>Étterem_email</w:t>
-      </w:r>
-      <w:proofErr w:type="spellEnd"/>
     </w:p>
     <w:p>
       <w:pPr>
@@ -5211,7 +4884,7 @@
 </file>
 
 <file path=word/numbering.xml><?xml version="1.0" encoding="utf-8"?>
-<w:numbering xmlns:wpc="http://schemas.microsoft.com/office/word/2010/wordprocessingCanvas" xmlns:cx="http://schemas.microsoft.com/office/drawing/2014/chartex" xmlns:cx1="http://schemas.microsoft.com/office/drawing/2015/9/8/chartex" xmlns:cx2="http://schemas.microsoft.com/office/drawing/2015/10/21/chartex" xmlns:cx3="http://schemas.microsoft.com/office/drawing/2016/5/9/chartex" xmlns:cx4="http://schemas.microsoft.com/office/drawing/2016/5/10/chartex" xmlns:cx5="http://schemas.microsoft.com/office/drawing/2016/5/11/chartex" xmlns:cx6="http://schemas.microsoft.com/office/drawing/2016/5/12/chartex" xmlns:cx7="http://schemas.microsoft.com/office/drawing/2016/5/13/chartex" xmlns:cx8="http://schemas.microsoft.com/office/drawing/2016/5/14/chartex" xmlns:mc="http://schemas.openxmlformats.org/markup-compatibility/2006" xmlns:aink="http://schemas.microsoft.com/office/drawing/2016/ink" xmlns:am3d="http://schemas.microsoft.com/office/drawing/2017/model3d" xmlns:o="urn:schemas-microsoft-com:office:office" xmlns:r="http://schemas.openxmlformats.org/officeDocument/2006/relationships" xmlns:m="http://schemas.openxmlformats.org/officeDocument/2006/math" xmlns:v="urn:schemas-microsoft-com:vml" xmlns:wp14="http://schemas.microsoft.com/office/word/2010/wordprocessingDrawing" xmlns:wp="http://schemas.openxmlformats.org/drawingml/2006/wordprocessingDrawing" xmlns:w10="urn:schemas-microsoft-com:office:word" xmlns:w="http://schemas.openxmlformats.org/wordprocessingml/2006/main" xmlns:w14="http://schemas.microsoft.com/office/word/2010/wordml" xmlns:w15="http://schemas.microsoft.com/office/word/2012/wordml" xmlns:w16cex="http://schemas.microsoft.com/office/word/2018/wordml/cex" xmlns:w16cid="http://schemas.microsoft.com/office/word/2016/wordml/cid" xmlns:w16="http://schemas.microsoft.com/office/word/2018/wordml" xmlns:w16sdtdh="http://schemas.microsoft.com/office/word/2020/wordml/sdtdatahash" xmlns:w16se="http://schemas.microsoft.com/office/word/2015/wordml/symex" xmlns:wpg="http://schemas.microsoft.com/office/word/2010/wordprocessingGroup" xmlns:wpi="http://schemas.microsoft.com/office/word/2010/wordprocessingInk" xmlns:wne="http://schemas.microsoft.com/office/word/2006/wordml" xmlns:wps="http://schemas.microsoft.com/office/word/2010/wordprocessingShape" mc:Ignorable="w14 w15 w16se w16cid w16 w16cex w16sdtdh wp14">
+<w:numbering xmlns:wpc="http://schemas.microsoft.com/office/word/2010/wordprocessingCanvas" xmlns:cx="http://schemas.microsoft.com/office/drawing/2014/chartex" xmlns:cx1="http://schemas.microsoft.com/office/drawing/2015/9/8/chartex" xmlns:mc="http://schemas.openxmlformats.org/markup-compatibility/2006" xmlns:o="urn:schemas-microsoft-com:office:office" xmlns:r="http://schemas.openxmlformats.org/officeDocument/2006/relationships" xmlns:m="http://schemas.openxmlformats.org/officeDocument/2006/math" xmlns:v="urn:schemas-microsoft-com:vml" xmlns:wp14="http://schemas.microsoft.com/office/word/2010/wordprocessingDrawing" xmlns:wp="http://schemas.openxmlformats.org/drawingml/2006/wordprocessingDrawing" xmlns:w10="urn:schemas-microsoft-com:office:word" xmlns:w="http://schemas.openxmlformats.org/wordprocessingml/2006/main" xmlns:w14="http://schemas.microsoft.com/office/word/2010/wordml" xmlns:w15="http://schemas.microsoft.com/office/word/2012/wordml" xmlns:w16se="http://schemas.microsoft.com/office/word/2015/wordml/symex" xmlns:wpg="http://schemas.microsoft.com/office/word/2010/wordprocessingGroup" xmlns:wpi="http://schemas.microsoft.com/office/word/2010/wordprocessingInk" xmlns:wne="http://schemas.microsoft.com/office/word/2006/wordml" xmlns:wps="http://schemas.microsoft.com/office/word/2010/wordprocessingShape" mc:Ignorable="w14 w15 w16se wp14">
   <w:abstractNum w:abstractNumId="0" w15:restartNumberingAfterBreak="0">
     <w:nsid w:val="21021351"/>
     <w:multiLevelType w:val="hybridMultilevel"/>
@@ -5977,7 +5650,7 @@
 </file>
 
 <file path=word/styles.xml><?xml version="1.0" encoding="utf-8"?>
-<w:styles xmlns:mc="http://schemas.openxmlformats.org/markup-compatibility/2006" xmlns:r="http://schemas.openxmlformats.org/officeDocument/2006/relationships" xmlns:w="http://schemas.openxmlformats.org/wordprocessingml/2006/main" xmlns:w14="http://schemas.microsoft.com/office/word/2010/wordml" xmlns:w15="http://schemas.microsoft.com/office/word/2012/wordml" xmlns:w16cex="http://schemas.microsoft.com/office/word/2018/wordml/cex" xmlns:w16cid="http://schemas.microsoft.com/office/word/2016/wordml/cid" xmlns:w16="http://schemas.microsoft.com/office/word/2018/wordml" xmlns:w16sdtdh="http://schemas.microsoft.com/office/word/2020/wordml/sdtdatahash" xmlns:w16se="http://schemas.microsoft.com/office/word/2015/wordml/symex" mc:Ignorable="w14 w15 w16se w16cid w16 w16cex w16sdtdh">
+<w:styles xmlns:mc="http://schemas.openxmlformats.org/markup-compatibility/2006" xmlns:r="http://schemas.openxmlformats.org/officeDocument/2006/relationships" xmlns:w="http://schemas.openxmlformats.org/wordprocessingml/2006/main" xmlns:w14="http://schemas.microsoft.com/office/word/2010/wordml" xmlns:w15="http://schemas.microsoft.com/office/word/2012/wordml" xmlns:w16se="http://schemas.microsoft.com/office/word/2015/wordml/symex" mc:Ignorable="w14 w15 w16se">
   <w:docDefaults>
     <w:rPrDefault>
       <w:rPr>
@@ -5993,7 +5666,7 @@
       </w:pPr>
     </w:pPrDefault>
   </w:docDefaults>
-  <w:latentStyles w:defLockedState="0" w:defUIPriority="99" w:defSemiHidden="0" w:defUnhideWhenUsed="0" w:defQFormat="0" w:count="376">
+  <w:latentStyles w:defLockedState="0" w:defUIPriority="99" w:defSemiHidden="0" w:defUnhideWhenUsed="0" w:defQFormat="0" w:count="371">
     <w:lsdException w:name="Normal" w:uiPriority="0" w:qFormat="1"/>
     <w:lsdException w:name="heading 1" w:uiPriority="9" w:qFormat="1"/>
     <w:lsdException w:name="heading 2" w:semiHidden="1" w:uiPriority="9" w:unhideWhenUsed="1" w:qFormat="1"/>
@@ -6365,11 +6038,6 @@
     <w:lsdException w:name="List Table 5 Dark Accent 6" w:uiPriority="50"/>
     <w:lsdException w:name="List Table 6 Colorful Accent 6" w:uiPriority="51"/>
     <w:lsdException w:name="List Table 7 Colorful Accent 6" w:uiPriority="52"/>
-    <w:lsdException w:name="Mention" w:semiHidden="1" w:unhideWhenUsed="1"/>
-    <w:lsdException w:name="Smart Hyperlink" w:semiHidden="1" w:unhideWhenUsed="1"/>
-    <w:lsdException w:name="Hashtag" w:semiHidden="1" w:unhideWhenUsed="1"/>
-    <w:lsdException w:name="Unresolved Mention" w:semiHidden="1" w:unhideWhenUsed="1"/>
-    <w:lsdException w:name="Smart Link" w:semiHidden="1" w:unhideWhenUsed="1"/>
   </w:latentStyles>
   <w:style w:type="paragraph" w:default="1" w:styleId="Norml">
     <w:name w:val="Normal"/>
@@ -6712,6 +6380,23 @@
 </file>
 
 <file path=customXml/item1.xml><?xml version="1.0" encoding="utf-8"?>
+<p:properties xmlns:p="http://schemas.microsoft.com/office/2006/metadata/properties" xmlns:xsi="http://www.w3.org/2001/XMLSchema-instance" xmlns:pc="http://schemas.microsoft.com/office/infopath/2007/PartnerControls">
+  <documentManagement>
+    <ReferenceId xmlns="3f419f9b-7b61-4ae6-92e4-47e22e9b09a2" xsi:nil="true"/>
+  </documentManagement>
+</p:properties>
+</file>
+
+<file path=customXml/item2.xml><?xml version="1.0" encoding="utf-8"?>
+<?mso-contentType ?>
+<FormTemplates xmlns="http://schemas.microsoft.com/sharepoint/v3/contenttype/forms">
+  <Display>DocumentLibraryForm</Display>
+  <Edit>DocumentLibraryForm</Edit>
+  <New>DocumentLibraryForm</New>
+</FormTemplates>
+</file>
+
+<file path=customXml/item3.xml><?xml version="1.0" encoding="utf-8"?>
 <ct:contentTypeSchema xmlns:ct="http://schemas.microsoft.com/office/2006/metadata/contentType" xmlns:ma="http://schemas.microsoft.com/office/2006/metadata/properties/metaAttributes" ct:_="" ma:_="" ma:contentTypeName="Dokumentum" ma:contentTypeID="0x01010013565644859E974F9ECE0740B25C9CCC" ma:contentTypeVersion="7" ma:contentTypeDescription="Új dokumentum létrehozása." ma:contentTypeScope="" ma:versionID="4bf3ecd9324b986c4a2f650d941954a2">
   <xsd:schema xmlns:xsd="http://www.w3.org/2001/XMLSchema" xmlns:xs="http://www.w3.org/2001/XMLSchema" xmlns:p="http://schemas.microsoft.com/office/2006/metadata/properties" xmlns:ns2="3f419f9b-7b61-4ae6-92e4-47e22e9b09a2" targetNamespace="http://schemas.microsoft.com/office/2006/metadata/properties" ma:root="true" ma:fieldsID="55e8c40d0c23f70f4914bc24aeba2ce7" ns2:_="">
     <xsd:import namespace="3f419f9b-7b61-4ae6-92e4-47e22e9b09a2"/>
@@ -6875,24 +6560,25 @@
 </ct:contentTypeSchema>
 </file>
 
-<file path=customXml/item2.xml><?xml version="1.0" encoding="utf-8"?>
-<?mso-contentType ?>
-<FormTemplates xmlns="http://schemas.microsoft.com/sharepoint/v3/contenttype/forms">
-  <Display>DocumentLibraryForm</Display>
-  <Edit>DocumentLibraryForm</Edit>
-  <New>DocumentLibraryForm</New>
-</FormTemplates>
+<file path=customXml/itemProps1.xml><?xml version="1.0" encoding="utf-8"?>
+<ds:datastoreItem xmlns:ds="http://schemas.openxmlformats.org/officeDocument/2006/customXml" ds:itemID="{510B99E5-3BFD-4F8F-A960-612409E93FE5}">
+  <ds:schemaRefs>
+    <ds:schemaRef ds:uri="http://schemas.microsoft.com/office/2006/metadata/properties"/>
+    <ds:schemaRef ds:uri="http://schemas.microsoft.com/office/infopath/2007/PartnerControls"/>
+    <ds:schemaRef ds:uri="3f419f9b-7b61-4ae6-92e4-47e22e9b09a2"/>
+  </ds:schemaRefs>
+</ds:datastoreItem>
 </file>
 
-<file path=customXml/item3.xml><?xml version="1.0" encoding="utf-8"?>
-<p:properties xmlns:p="http://schemas.microsoft.com/office/2006/metadata/properties" xmlns:xsi="http://www.w3.org/2001/XMLSchema-instance" xmlns:pc="http://schemas.microsoft.com/office/infopath/2007/PartnerControls">
-  <documentManagement>
-    <ReferenceId xmlns="3f419f9b-7b61-4ae6-92e4-47e22e9b09a2" xsi:nil="true"/>
-  </documentManagement>
-</p:properties>
+<file path=customXml/itemProps2.xml><?xml version="1.0" encoding="utf-8"?>
+<ds:datastoreItem xmlns:ds="http://schemas.openxmlformats.org/officeDocument/2006/customXml" ds:itemID="{3B756FEE-86C0-4165-9ACA-BA59E97677CA}">
+  <ds:schemaRefs>
+    <ds:schemaRef ds:uri="http://schemas.microsoft.com/sharepoint/v3/contenttype/forms"/>
+  </ds:schemaRefs>
+</ds:datastoreItem>
 </file>
 
-<file path=customXml/itemProps1.xml><?xml version="1.0" encoding="utf-8"?>
+<file path=customXml/itemProps3.xml><?xml version="1.0" encoding="utf-8"?>
 <ds:datastoreItem xmlns:ds="http://schemas.openxmlformats.org/officeDocument/2006/customXml" ds:itemID="{C6E329E8-8FA9-4E53-9ED5-61142139C3C9}">
   <ds:schemaRefs>
     <ds:schemaRef ds:uri="http://schemas.microsoft.com/office/2006/metadata/contentType"/>
@@ -6908,22 +6594,4 @@
     <ds:schemaRef ds:uri="http://schemas.microsoft.com/internal/obd"/>
   </ds:schemaRefs>
 </ds:datastoreItem>
-</file>
-
-<file path=customXml/itemProps2.xml><?xml version="1.0" encoding="utf-8"?>
-<ds:datastoreItem xmlns:ds="http://schemas.openxmlformats.org/officeDocument/2006/customXml" ds:itemID="{3B756FEE-86C0-4165-9ACA-BA59E97677CA}">
-  <ds:schemaRefs>
-    <ds:schemaRef ds:uri="http://schemas.microsoft.com/sharepoint/v3/contenttype/forms"/>
-  </ds:schemaRefs>
-</ds:datastoreItem>
-</file>
-
-<file path=customXml/itemProps3.xml><?xml version="1.0" encoding="utf-8"?>
-<ds:datastoreItem xmlns:ds="http://schemas.openxmlformats.org/officeDocument/2006/customXml" ds:itemID="{510B99E5-3BFD-4F8F-A960-612409E93FE5}">
-  <ds:schemaRefs>
-    <ds:schemaRef ds:uri="http://schemas.microsoft.com/office/2006/metadata/properties"/>
-    <ds:schemaRef ds:uri="http://schemas.microsoft.com/office/infopath/2007/PartnerControls"/>
-    <ds:schemaRef ds:uri="3f419f9b-7b61-4ae6-92e4-47e22e9b09a2"/>
-  </ds:schemaRefs>
-</ds:datastoreItem>
 </file>
</xml_diff>

<commit_message>
id hozzáadása az adatbázishoz és az adatbázis kapcsolat képeének hozzáadása az alaptervhez
</commit_message>
<xml_diff>
--- a/dokumentumok/A projektünk alapterve_Bodnar_Andras_Bodnar_Tamas.docx
+++ b/dokumentumok/A projektünk alapterve_Bodnar_Andras_Bodnar_Tamas.docx
@@ -22,6 +22,7 @@
         </w:rPr>
         <w:t xml:space="preserve">A </w:t>
       </w:r>
+      <w:proofErr w:type="spellStart"/>
       <w:r>
         <w:rPr>
           <w:rFonts w:ascii="Times New Roman" w:hAnsi="Times New Roman" w:cs="Times New Roman"/>
@@ -47,8 +48,9 @@
           <w:sz w:val="40"/>
           <w:szCs w:val="24"/>
         </w:rPr>
-        <w:t>d-</w:t>
-      </w:r>
+        <w:t>d</w:t>
+      </w:r>
+      <w:proofErr w:type="spellEnd"/>
       <w:r>
         <w:rPr>
           <w:rFonts w:ascii="Times New Roman" w:hAnsi="Times New Roman" w:cs="Times New Roman"/>
@@ -56,7 +58,7 @@
           <w:sz w:val="40"/>
           <w:szCs w:val="24"/>
         </w:rPr>
-        <w:t xml:space="preserve">Net </w:t>
+        <w:t>-</w:t>
       </w:r>
       <w:r>
         <w:rPr>
@@ -65,6 +67,15 @@
           <w:sz w:val="40"/>
           <w:szCs w:val="24"/>
         </w:rPr>
+        <w:t xml:space="preserve">Net </w:t>
+      </w:r>
+      <w:r>
+        <w:rPr>
+          <w:rFonts w:ascii="Times New Roman" w:hAnsi="Times New Roman" w:cs="Times New Roman"/>
+          <w:b/>
+          <w:sz w:val="40"/>
+          <w:szCs w:val="24"/>
+        </w:rPr>
         <w:t>projektünk</w:t>
       </w:r>
     </w:p>
@@ -502,6 +513,7 @@
           <w:szCs w:val="24"/>
         </w:rPr>
       </w:pPr>
+      <w:proofErr w:type="spellStart"/>
       <w:r>
         <w:rPr>
           <w:rFonts w:ascii="Times New Roman" w:hAnsi="Times New Roman" w:cs="Times New Roman"/>
@@ -510,6 +522,7 @@
         </w:rPr>
         <w:t>BootStrap</w:t>
       </w:r>
+      <w:proofErr w:type="spellEnd"/>
     </w:p>
     <w:p>
       <w:pPr>
@@ -550,14 +563,34 @@
           <w:szCs w:val="24"/>
         </w:rPr>
       </w:pPr>
-      <w:r>
-        <w:rPr>
-          <w:rFonts w:ascii="Times New Roman" w:hAnsi="Times New Roman" w:cs="Times New Roman"/>
-          <w:sz w:val="24"/>
-          <w:szCs w:val="24"/>
-        </w:rPr>
-        <w:t>Node Js</w:t>
-      </w:r>
+      <w:proofErr w:type="spellStart"/>
+      <w:r>
+        <w:rPr>
+          <w:rFonts w:ascii="Times New Roman" w:hAnsi="Times New Roman" w:cs="Times New Roman"/>
+          <w:sz w:val="24"/>
+          <w:szCs w:val="24"/>
+        </w:rPr>
+        <w:t>Node</w:t>
+      </w:r>
+      <w:proofErr w:type="spellEnd"/>
+      <w:r>
+        <w:rPr>
+          <w:rFonts w:ascii="Times New Roman" w:hAnsi="Times New Roman" w:cs="Times New Roman"/>
+          <w:sz w:val="24"/>
+          <w:szCs w:val="24"/>
+        </w:rPr>
+        <w:t xml:space="preserve"> </w:t>
+      </w:r>
+      <w:proofErr w:type="spellStart"/>
+      <w:r>
+        <w:rPr>
+          <w:rFonts w:ascii="Times New Roman" w:hAnsi="Times New Roman" w:cs="Times New Roman"/>
+          <w:sz w:val="24"/>
+          <w:szCs w:val="24"/>
+        </w:rPr>
+        <w:t>Js</w:t>
+      </w:r>
+      <w:proofErr w:type="spellEnd"/>
     </w:p>
     <w:p>
       <w:pPr>
@@ -574,6 +607,7 @@
           <w:szCs w:val="24"/>
         </w:rPr>
       </w:pPr>
+      <w:proofErr w:type="spellStart"/>
       <w:r>
         <w:rPr>
           <w:rFonts w:ascii="Times New Roman" w:hAnsi="Times New Roman" w:cs="Times New Roman"/>
@@ -582,6 +616,7 @@
         </w:rPr>
         <w:t>MySql</w:t>
       </w:r>
+      <w:proofErr w:type="spellEnd"/>
     </w:p>
     <w:p>
       <w:pPr>
@@ -598,6 +633,7 @@
           <w:szCs w:val="24"/>
         </w:rPr>
       </w:pPr>
+      <w:proofErr w:type="spellStart"/>
       <w:r>
         <w:rPr>
           <w:rFonts w:ascii="Times New Roman" w:hAnsi="Times New Roman" w:cs="Times New Roman"/>
@@ -614,6 +650,7 @@
         </w:rPr>
         <w:t>ngular</w:t>
       </w:r>
+      <w:proofErr w:type="spellEnd"/>
     </w:p>
     <w:p>
       <w:pPr>
@@ -717,7 +754,25 @@
           <w:sz w:val="24"/>
           <w:szCs w:val="24"/>
         </w:rPr>
-        <w:t>gy from-on belül a nevet és a jelszót meg kell adnia és a belépés gombra kapcsolva belép.</w:t>
+        <w:t xml:space="preserve">gy </w:t>
+      </w:r>
+      <w:proofErr w:type="spellStart"/>
+      <w:r>
+        <w:rPr>
+          <w:rFonts w:ascii="Times New Roman" w:hAnsi="Times New Roman" w:cs="Times New Roman"/>
+          <w:sz w:val="24"/>
+          <w:szCs w:val="24"/>
+        </w:rPr>
+        <w:t>from-on</w:t>
+      </w:r>
+      <w:proofErr w:type="spellEnd"/>
+      <w:r>
+        <w:rPr>
+          <w:rFonts w:ascii="Times New Roman" w:hAnsi="Times New Roman" w:cs="Times New Roman"/>
+          <w:sz w:val="24"/>
+          <w:szCs w:val="24"/>
+        </w:rPr>
+        <w:t xml:space="preserve"> belül a nevet és a jelszót meg kell adnia és a belépés gombra kapcsolva belép.</w:t>
       </w:r>
     </w:p>
     <w:p>
@@ -879,7 +934,25 @@
           <w:sz w:val="24"/>
           <w:szCs w:val="24"/>
         </w:rPr>
-        <w:t xml:space="preserve">Az éttermek ki lesznek listázva egy sorban kép, leírás, értékelés. </w:t>
+        <w:t xml:space="preserve">Az éttermek ki lesznek </w:t>
+      </w:r>
+      <w:proofErr w:type="spellStart"/>
+      <w:r>
+        <w:rPr>
+          <w:rFonts w:ascii="Times New Roman" w:hAnsi="Times New Roman" w:cs="Times New Roman"/>
+          <w:sz w:val="24"/>
+          <w:szCs w:val="24"/>
+        </w:rPr>
+        <w:t>listázva</w:t>
+      </w:r>
+      <w:proofErr w:type="spellEnd"/>
+      <w:r>
+        <w:rPr>
+          <w:rFonts w:ascii="Times New Roman" w:hAnsi="Times New Roman" w:cs="Times New Roman"/>
+          <w:sz w:val="24"/>
+          <w:szCs w:val="24"/>
+        </w:rPr>
+        <w:t xml:space="preserve"> egy sorban kép, leírás, értékelés. </w:t>
       </w:r>
     </w:p>
     <w:p>
@@ -1008,13 +1081,23 @@
           <w:szCs w:val="24"/>
         </w:rPr>
       </w:pPr>
-      <w:r>
-        <w:rPr>
-          <w:rFonts w:ascii="Times New Roman" w:hAnsi="Times New Roman" w:cs="Times New Roman"/>
-          <w:sz w:val="24"/>
-          <w:szCs w:val="24"/>
-        </w:rPr>
-        <w:t>fine dining</w:t>
+      <w:proofErr w:type="spellStart"/>
+      <w:r>
+        <w:rPr>
+          <w:rFonts w:ascii="Times New Roman" w:hAnsi="Times New Roman" w:cs="Times New Roman"/>
+          <w:sz w:val="24"/>
+          <w:szCs w:val="24"/>
+        </w:rPr>
+        <w:t>fine</w:t>
+      </w:r>
+      <w:proofErr w:type="spellEnd"/>
+      <w:r>
+        <w:rPr>
+          <w:rFonts w:ascii="Times New Roman" w:hAnsi="Times New Roman" w:cs="Times New Roman"/>
+          <w:sz w:val="24"/>
+          <w:szCs w:val="24"/>
+        </w:rPr>
+        <w:t xml:space="preserve"> dining</w:t>
       </w:r>
     </w:p>
     <w:p>
@@ -1080,13 +1163,23 @@
           <w:szCs w:val="24"/>
         </w:rPr>
       </w:pPr>
-      <w:r>
-        <w:rPr>
-          <w:rFonts w:ascii="Times New Roman" w:hAnsi="Times New Roman" w:cs="Times New Roman"/>
-          <w:sz w:val="24"/>
-          <w:szCs w:val="24"/>
-        </w:rPr>
-        <w:t>glutén mentes ételek</w:t>
+      <w:proofErr w:type="spellStart"/>
+      <w:r>
+        <w:rPr>
+          <w:rFonts w:ascii="Times New Roman" w:hAnsi="Times New Roman" w:cs="Times New Roman"/>
+          <w:sz w:val="24"/>
+          <w:szCs w:val="24"/>
+        </w:rPr>
+        <w:t>glutén</w:t>
+      </w:r>
+      <w:proofErr w:type="spellEnd"/>
+      <w:r>
+        <w:rPr>
+          <w:rFonts w:ascii="Times New Roman" w:hAnsi="Times New Roman" w:cs="Times New Roman"/>
+          <w:sz w:val="24"/>
+          <w:szCs w:val="24"/>
+        </w:rPr>
+        <w:t xml:space="preserve"> mentes ételek</w:t>
       </w:r>
     </w:p>
     <w:p>
@@ -1182,8 +1275,18 @@
           <w:sz w:val="24"/>
           <w:szCs w:val="24"/>
         </w:rPr>
-        <w:t>van-e wifi</w:t>
-      </w:r>
+        <w:t xml:space="preserve">van-e </w:t>
+      </w:r>
+      <w:proofErr w:type="spellStart"/>
+      <w:r>
+        <w:rPr>
+          <w:rFonts w:ascii="Times New Roman" w:hAnsi="Times New Roman" w:cs="Times New Roman"/>
+          <w:sz w:val="24"/>
+          <w:szCs w:val="24"/>
+        </w:rPr>
+        <w:t>wifi</w:t>
+      </w:r>
+      <w:proofErr w:type="spellEnd"/>
     </w:p>
     <w:p>
       <w:pPr>
@@ -1532,7 +1635,25 @@
           <w:sz w:val="24"/>
           <w:szCs w:val="24"/>
         </w:rPr>
-        <w:t>a felhasználók tudnak jelezni az adminoknak. Ki tudja választani a hibák típusát:</w:t>
+        <w:t xml:space="preserve">a felhasználók tudnak jelezni az </w:t>
+      </w:r>
+      <w:proofErr w:type="spellStart"/>
+      <w:r>
+        <w:rPr>
+          <w:rFonts w:ascii="Times New Roman" w:hAnsi="Times New Roman" w:cs="Times New Roman"/>
+          <w:sz w:val="24"/>
+          <w:szCs w:val="24"/>
+        </w:rPr>
+        <w:t>adminoknak</w:t>
+      </w:r>
+      <w:proofErr w:type="spellEnd"/>
+      <w:r>
+        <w:rPr>
+          <w:rFonts w:ascii="Times New Roman" w:hAnsi="Times New Roman" w:cs="Times New Roman"/>
+          <w:sz w:val="24"/>
+          <w:szCs w:val="24"/>
+        </w:rPr>
+        <w:t>. Ki tudja választani a hibák típusát:</w:t>
       </w:r>
     </w:p>
     <w:p>
@@ -1882,7 +2003,25 @@
           <w:sz w:val="24"/>
           <w:szCs w:val="24"/>
         </w:rPr>
-        <w:t>A második egy kérdőívből fog állni aminek az átlagát fogja venni. A kérdések:</w:t>
+        <w:t xml:space="preserve">A második egy kérdőívből fog </w:t>
+      </w:r>
+      <w:proofErr w:type="gramStart"/>
+      <w:r>
+        <w:rPr>
+          <w:rFonts w:ascii="Times New Roman" w:hAnsi="Times New Roman" w:cs="Times New Roman"/>
+          <w:sz w:val="24"/>
+          <w:szCs w:val="24"/>
+        </w:rPr>
+        <w:t>állni</w:t>
+      </w:r>
+      <w:proofErr w:type="gramEnd"/>
+      <w:r>
+        <w:rPr>
+          <w:rFonts w:ascii="Times New Roman" w:hAnsi="Times New Roman" w:cs="Times New Roman"/>
+          <w:sz w:val="24"/>
+          <w:szCs w:val="24"/>
+        </w:rPr>
+        <w:t xml:space="preserve"> aminek az átlagát fogja venni. A kérdések:</w:t>
       </w:r>
     </w:p>
     <w:p>
@@ -2078,8 +2217,18 @@
           <w:sz w:val="24"/>
           <w:szCs w:val="24"/>
         </w:rPr>
-        <w:t>login system</w:t>
-      </w:r>
+        <w:t xml:space="preserve">login </w:t>
+      </w:r>
+      <w:proofErr w:type="spellStart"/>
+      <w:r>
+        <w:rPr>
+          <w:rFonts w:ascii="Times New Roman" w:hAnsi="Times New Roman" w:cs="Times New Roman"/>
+          <w:sz w:val="24"/>
+          <w:szCs w:val="24"/>
+        </w:rPr>
+        <w:t>system</w:t>
+      </w:r>
+      <w:proofErr w:type="spellEnd"/>
     </w:p>
     <w:p>
       <w:pPr>
@@ -2408,13 +2557,23 @@
         </w:rPr>
         <w:t xml:space="preserve">egyszerű </w:t>
       </w:r>
-      <w:r>
-        <w:rPr>
-          <w:rFonts w:ascii="Times New Roman" w:hAnsi="Times New Roman" w:cs="Times New Roman"/>
-          <w:sz w:val="24"/>
-          <w:szCs w:val="24"/>
-        </w:rPr>
-        <w:t xml:space="preserve">radio </w:t>
+      <w:proofErr w:type="spellStart"/>
+      <w:r>
+        <w:rPr>
+          <w:rFonts w:ascii="Times New Roman" w:hAnsi="Times New Roman" w:cs="Times New Roman"/>
+          <w:sz w:val="24"/>
+          <w:szCs w:val="24"/>
+        </w:rPr>
+        <w:t>radio</w:t>
+      </w:r>
+      <w:proofErr w:type="spellEnd"/>
+      <w:r>
+        <w:rPr>
+          <w:rFonts w:ascii="Times New Roman" w:hAnsi="Times New Roman" w:cs="Times New Roman"/>
+          <w:sz w:val="24"/>
+          <w:szCs w:val="24"/>
+        </w:rPr>
+        <w:t xml:space="preserve"> </w:t>
       </w:r>
       <w:r>
         <w:rPr>
@@ -2438,7 +2597,25 @@
           <w:sz w:val="24"/>
           <w:szCs w:val="24"/>
         </w:rPr>
-        <w:t>ki lehet választani hogy az étterem:</w:t>
+        <w:t xml:space="preserve">ki lehet </w:t>
+      </w:r>
+      <w:proofErr w:type="gramStart"/>
+      <w:r>
+        <w:rPr>
+          <w:rFonts w:ascii="Times New Roman" w:hAnsi="Times New Roman" w:cs="Times New Roman"/>
+          <w:sz w:val="24"/>
+          <w:szCs w:val="24"/>
+        </w:rPr>
+        <w:t>választani</w:t>
+      </w:r>
+      <w:proofErr w:type="gramEnd"/>
+      <w:r>
+        <w:rPr>
+          <w:rFonts w:ascii="Times New Roman" w:hAnsi="Times New Roman" w:cs="Times New Roman"/>
+          <w:sz w:val="24"/>
+          <w:szCs w:val="24"/>
+        </w:rPr>
+        <w:t xml:space="preserve"> hogy az étterem:</w:t>
       </w:r>
     </w:p>
     <w:p>
@@ -2528,13 +2705,23 @@
           <w:szCs w:val="24"/>
         </w:rPr>
       </w:pPr>
-      <w:r>
-        <w:rPr>
-          <w:rFonts w:ascii="Times New Roman" w:hAnsi="Times New Roman" w:cs="Times New Roman"/>
-          <w:sz w:val="24"/>
-          <w:szCs w:val="24"/>
-        </w:rPr>
-        <w:t>fine dining</w:t>
+      <w:proofErr w:type="spellStart"/>
+      <w:r>
+        <w:rPr>
+          <w:rFonts w:ascii="Times New Roman" w:hAnsi="Times New Roman" w:cs="Times New Roman"/>
+          <w:sz w:val="24"/>
+          <w:szCs w:val="24"/>
+        </w:rPr>
+        <w:t>fine</w:t>
+      </w:r>
+      <w:proofErr w:type="spellEnd"/>
+      <w:r>
+        <w:rPr>
+          <w:rFonts w:ascii="Times New Roman" w:hAnsi="Times New Roman" w:cs="Times New Roman"/>
+          <w:sz w:val="24"/>
+          <w:szCs w:val="24"/>
+        </w:rPr>
+        <w:t xml:space="preserve"> dining</w:t>
       </w:r>
     </w:p>
     <w:p>
@@ -2600,13 +2787,23 @@
           <w:szCs w:val="24"/>
         </w:rPr>
       </w:pPr>
-      <w:r>
-        <w:rPr>
-          <w:rFonts w:ascii="Times New Roman" w:hAnsi="Times New Roman" w:cs="Times New Roman"/>
-          <w:sz w:val="24"/>
-          <w:szCs w:val="24"/>
-        </w:rPr>
-        <w:t>glutén mentes ételek</w:t>
+      <w:proofErr w:type="spellStart"/>
+      <w:r>
+        <w:rPr>
+          <w:rFonts w:ascii="Times New Roman" w:hAnsi="Times New Roman" w:cs="Times New Roman"/>
+          <w:sz w:val="24"/>
+          <w:szCs w:val="24"/>
+        </w:rPr>
+        <w:t>glutén</w:t>
+      </w:r>
+      <w:proofErr w:type="spellEnd"/>
+      <w:r>
+        <w:rPr>
+          <w:rFonts w:ascii="Times New Roman" w:hAnsi="Times New Roman" w:cs="Times New Roman"/>
+          <w:sz w:val="24"/>
+          <w:szCs w:val="24"/>
+        </w:rPr>
+        <w:t xml:space="preserve"> mentes ételek</w:t>
       </w:r>
     </w:p>
     <w:p>
@@ -2702,8 +2899,18 @@
           <w:sz w:val="24"/>
           <w:szCs w:val="24"/>
         </w:rPr>
-        <w:t>van-e wifi</w:t>
-      </w:r>
+        <w:t xml:space="preserve">van-e </w:t>
+      </w:r>
+      <w:proofErr w:type="spellStart"/>
+      <w:r>
+        <w:rPr>
+          <w:rFonts w:ascii="Times New Roman" w:hAnsi="Times New Roman" w:cs="Times New Roman"/>
+          <w:sz w:val="24"/>
+          <w:szCs w:val="24"/>
+        </w:rPr>
+        <w:t>wifi</w:t>
+      </w:r>
+      <w:proofErr w:type="spellEnd"/>
     </w:p>
     <w:p>
       <w:pPr>
@@ -3081,6 +3288,7 @@
           <w:szCs w:val="24"/>
         </w:rPr>
       </w:pPr>
+      <w:proofErr w:type="spellStart"/>
       <w:r>
         <w:rPr>
           <w:rFonts w:ascii="Times New Roman" w:hAnsi="Times New Roman" w:cs="Times New Roman"/>
@@ -3089,6 +3297,7 @@
         </w:rPr>
         <w:t>admin</w:t>
       </w:r>
+      <w:proofErr w:type="spellEnd"/>
     </w:p>
     <w:p>
       <w:pPr>
@@ -3175,23 +3384,60 @@
           <w:sz w:val="24"/>
           <w:szCs w:val="24"/>
         </w:rPr>
-        <w:t xml:space="preserve"> html oldal</w:t>
-      </w:r>
-      <w:r>
-        <w:rPr>
-          <w:rFonts w:ascii="Times New Roman" w:hAnsi="Times New Roman" w:cs="Times New Roman"/>
-          <w:sz w:val="24"/>
-          <w:szCs w:val="24"/>
-        </w:rPr>
-        <w:t>ra dobja az adminokat</w:t>
-      </w:r>
-      <w:r>
-        <w:rPr>
-          <w:rFonts w:ascii="Times New Roman" w:hAnsi="Times New Roman" w:cs="Times New Roman"/>
-          <w:sz w:val="24"/>
-          <w:szCs w:val="24"/>
-        </w:rPr>
-        <w:t xml:space="preserve"> ahol ki</w:t>
+        <w:t xml:space="preserve"> </w:t>
+      </w:r>
+      <w:proofErr w:type="spellStart"/>
+      <w:r>
+        <w:rPr>
+          <w:rFonts w:ascii="Times New Roman" w:hAnsi="Times New Roman" w:cs="Times New Roman"/>
+          <w:sz w:val="24"/>
+          <w:szCs w:val="24"/>
+        </w:rPr>
+        <w:t>html</w:t>
+      </w:r>
+      <w:proofErr w:type="spellEnd"/>
+      <w:r>
+        <w:rPr>
+          <w:rFonts w:ascii="Times New Roman" w:hAnsi="Times New Roman" w:cs="Times New Roman"/>
+          <w:sz w:val="24"/>
+          <w:szCs w:val="24"/>
+        </w:rPr>
+        <w:t xml:space="preserve"> oldal</w:t>
+      </w:r>
+      <w:r>
+        <w:rPr>
+          <w:rFonts w:ascii="Times New Roman" w:hAnsi="Times New Roman" w:cs="Times New Roman"/>
+          <w:sz w:val="24"/>
+          <w:szCs w:val="24"/>
+        </w:rPr>
+        <w:t xml:space="preserve">ra dobja az </w:t>
+      </w:r>
+      <w:proofErr w:type="spellStart"/>
+      <w:r>
+        <w:rPr>
+          <w:rFonts w:ascii="Times New Roman" w:hAnsi="Times New Roman" w:cs="Times New Roman"/>
+          <w:sz w:val="24"/>
+          <w:szCs w:val="24"/>
+        </w:rPr>
+        <w:t>adminokat</w:t>
+      </w:r>
+      <w:proofErr w:type="spellEnd"/>
+      <w:r>
+        <w:rPr>
+          <w:rFonts w:ascii="Times New Roman" w:hAnsi="Times New Roman" w:cs="Times New Roman"/>
+          <w:sz w:val="24"/>
+          <w:szCs w:val="24"/>
+        </w:rPr>
+        <w:t xml:space="preserve"> ahol </w:t>
+      </w:r>
+      <w:proofErr w:type="spellStart"/>
+      <w:r>
+        <w:rPr>
+          <w:rFonts w:ascii="Times New Roman" w:hAnsi="Times New Roman" w:cs="Times New Roman"/>
+          <w:sz w:val="24"/>
+          <w:szCs w:val="24"/>
+        </w:rPr>
+        <w:t>ki</w:t>
       </w:r>
       <w:r>
         <w:rPr>
@@ -3207,7 +3453,16 @@
           <w:sz w:val="24"/>
           <w:szCs w:val="24"/>
         </w:rPr>
-        <w:t>a az</w:t>
+        <w:t>a</w:t>
+      </w:r>
+      <w:proofErr w:type="spellEnd"/>
+      <w:r>
+        <w:rPr>
+          <w:rFonts w:ascii="Times New Roman" w:hAnsi="Times New Roman" w:cs="Times New Roman"/>
+          <w:sz w:val="24"/>
+          <w:szCs w:val="24"/>
+        </w:rPr>
+        <w:t xml:space="preserve"> az</w:t>
       </w:r>
       <w:r>
         <w:rPr>
@@ -3287,15 +3542,33 @@
           <w:sz w:val="24"/>
           <w:szCs w:val="24"/>
         </w:rPr>
-        <w:t>Egy form-</w:t>
-      </w:r>
-      <w:r>
-        <w:rPr>
-          <w:rFonts w:ascii="Times New Roman" w:hAnsi="Times New Roman" w:cs="Times New Roman"/>
-          <w:sz w:val="24"/>
-          <w:szCs w:val="24"/>
-        </w:rPr>
-        <w:t xml:space="preserve">os </w:t>
+        <w:t xml:space="preserve">Egy </w:t>
+      </w:r>
+      <w:proofErr w:type="spellStart"/>
+      <w:r>
+        <w:rPr>
+          <w:rFonts w:ascii="Times New Roman" w:hAnsi="Times New Roman" w:cs="Times New Roman"/>
+          <w:sz w:val="24"/>
+          <w:szCs w:val="24"/>
+        </w:rPr>
+        <w:t>form-</w:t>
+      </w:r>
+      <w:r>
+        <w:rPr>
+          <w:rFonts w:ascii="Times New Roman" w:hAnsi="Times New Roman" w:cs="Times New Roman"/>
+          <w:sz w:val="24"/>
+          <w:szCs w:val="24"/>
+        </w:rPr>
+        <w:t>os</w:t>
+      </w:r>
+      <w:proofErr w:type="spellEnd"/>
+      <w:r>
+        <w:rPr>
+          <w:rFonts w:ascii="Times New Roman" w:hAnsi="Times New Roman" w:cs="Times New Roman"/>
+          <w:sz w:val="24"/>
+          <w:szCs w:val="24"/>
+        </w:rPr>
+        <w:t xml:space="preserve"> </w:t>
       </w:r>
       <w:r>
         <w:rPr>
@@ -3503,7 +3776,25 @@
           <w:sz w:val="24"/>
           <w:szCs w:val="24"/>
         </w:rPr>
-        <w:t xml:space="preserve"> ha a nevét tudja, és egy másik ami olyan keresés mint a fő menünél.</w:t>
+        <w:t xml:space="preserve"> ha a nevét tudja, és egy </w:t>
+      </w:r>
+      <w:proofErr w:type="gramStart"/>
+      <w:r>
+        <w:rPr>
+          <w:rFonts w:ascii="Times New Roman" w:hAnsi="Times New Roman" w:cs="Times New Roman"/>
+          <w:sz w:val="24"/>
+          <w:szCs w:val="24"/>
+        </w:rPr>
+        <w:t>másik</w:t>
+      </w:r>
+      <w:proofErr w:type="gramEnd"/>
+      <w:r>
+        <w:rPr>
+          <w:rFonts w:ascii="Times New Roman" w:hAnsi="Times New Roman" w:cs="Times New Roman"/>
+          <w:sz w:val="24"/>
+          <w:szCs w:val="24"/>
+        </w:rPr>
+        <w:t xml:space="preserve"> ami olyan keresés mint a fő menünél.</w:t>
       </w:r>
     </w:p>
     <w:p>
@@ -3709,6 +4000,7 @@
           <w:szCs w:val="24"/>
         </w:rPr>
       </w:pPr>
+      <w:proofErr w:type="spellStart"/>
       <w:r>
         <w:rPr>
           <w:rFonts w:ascii="Times New Roman" w:hAnsi="Times New Roman" w:cs="Times New Roman"/>
@@ -3723,8 +4015,9 @@
           <w:sz w:val="24"/>
           <w:szCs w:val="24"/>
         </w:rPr>
-        <w:t>_email</w:t>
-      </w:r>
+        <w:t>_ID</w:t>
+      </w:r>
+      <w:proofErr w:type="spellEnd"/>
     </w:p>
     <w:p>
       <w:pPr>
@@ -3741,6 +4034,7 @@
           <w:szCs w:val="24"/>
         </w:rPr>
       </w:pPr>
+      <w:proofErr w:type="spellStart"/>
       <w:r>
         <w:rPr>
           <w:rFonts w:ascii="Times New Roman" w:hAnsi="Times New Roman" w:cs="Times New Roman"/>
@@ -3755,8 +4049,9 @@
           <w:sz w:val="24"/>
           <w:szCs w:val="24"/>
         </w:rPr>
-        <w:t>_email</w:t>
-      </w:r>
+        <w:t>_ID</w:t>
+      </w:r>
+      <w:proofErr w:type="spellEnd"/>
     </w:p>
     <w:p>
       <w:pPr>
@@ -3797,14 +4092,16 @@
           <w:szCs w:val="24"/>
         </w:rPr>
       </w:pPr>
-      <w:r>
-        <w:rPr>
-          <w:rFonts w:ascii="Times New Roman" w:hAnsi="Times New Roman" w:cs="Times New Roman"/>
-          <w:sz w:val="24"/>
-          <w:szCs w:val="24"/>
-        </w:rPr>
-        <w:t xml:space="preserve">telefon </w:t>
-      </w:r>
+      <w:proofErr w:type="spellStart"/>
+      <w:r>
+        <w:rPr>
+          <w:rFonts w:ascii="Times New Roman" w:hAnsi="Times New Roman" w:cs="Times New Roman"/>
+          <w:sz w:val="24"/>
+          <w:szCs w:val="24"/>
+        </w:rPr>
+        <w:t>id</w:t>
+      </w:r>
+      <w:proofErr w:type="spellEnd"/>
     </w:p>
     <w:p>
       <w:pPr>
@@ -3827,7 +4124,7 @@
           <w:sz w:val="24"/>
           <w:szCs w:val="24"/>
         </w:rPr>
-        <w:t>e-mail</w:t>
+        <w:t xml:space="preserve">telefon </w:t>
       </w:r>
     </w:p>
     <w:p>
@@ -3851,7 +4148,7 @@
           <w:sz w:val="24"/>
           <w:szCs w:val="24"/>
         </w:rPr>
-        <w:t>cím</w:t>
+        <w:t>e-mail</w:t>
       </w:r>
     </w:p>
     <w:p>
@@ -3875,7 +4172,7 @@
           <w:sz w:val="24"/>
           <w:szCs w:val="24"/>
         </w:rPr>
-        <w:t>név</w:t>
+        <w:t>cím</w:t>
       </w:r>
     </w:p>
     <w:p>
@@ -3899,7 +4196,7 @@
           <w:sz w:val="24"/>
           <w:szCs w:val="24"/>
         </w:rPr>
-        <w:t>bankkártya</w:t>
+        <w:t>név</w:t>
       </w:r>
     </w:p>
     <w:p>
@@ -3923,7 +4220,7 @@
           <w:sz w:val="24"/>
           <w:szCs w:val="24"/>
         </w:rPr>
-        <w:t>gluténmentes</w:t>
+        <w:t>bankkártya</w:t>
       </w:r>
     </w:p>
     <w:p>
@@ -3941,6 +4238,7 @@
           <w:szCs w:val="24"/>
         </w:rPr>
       </w:pPr>
+      <w:proofErr w:type="spellStart"/>
       <w:r>
         <w:rPr>
           <w:rFonts w:ascii="Times New Roman" w:hAnsi="Times New Roman" w:cs="Times New Roman"/>
@@ -3948,8 +4246,9 @@
           <w:szCs w:val="24"/>
         </w:rPr>
         <w:lastRenderedPageBreak/>
-        <w:t>terasz</w:t>
-      </w:r>
+        <w:t>gluténmentes</w:t>
+      </w:r>
+      <w:proofErr w:type="spellEnd"/>
     </w:p>
     <w:p>
       <w:pPr>
@@ -3972,7 +4271,7 @@
           <w:sz w:val="24"/>
           <w:szCs w:val="24"/>
         </w:rPr>
-        <w:t>bérelhető</w:t>
+        <w:t>terasz</w:t>
       </w:r>
     </w:p>
     <w:p>
@@ -3996,7 +4295,7 @@
           <w:sz w:val="24"/>
           <w:szCs w:val="24"/>
         </w:rPr>
-        <w:t>házhoz szállítás</w:t>
+        <w:t>bérelhető</w:t>
       </w:r>
     </w:p>
     <w:p>
@@ -4020,7 +4319,7 @@
           <w:sz w:val="24"/>
           <w:szCs w:val="24"/>
         </w:rPr>
-        <w:t>db</w:t>
+        <w:t>házhoz szállítás</w:t>
       </w:r>
     </w:p>
     <w:p>
@@ -4044,833 +4343,944 @@
           <w:sz w:val="24"/>
           <w:szCs w:val="24"/>
         </w:rPr>
+        <w:t>db</w:t>
+      </w:r>
+    </w:p>
+    <w:p>
+      <w:pPr>
+        <w:pStyle w:val="Listaszerbekezds"/>
+        <w:numPr>
+          <w:ilvl w:val="1"/>
+          <w:numId w:val="4"/>
+        </w:numPr>
+        <w:spacing w:line="276" w:lineRule="auto"/>
+        <w:jc w:val="both"/>
+        <w:rPr>
+          <w:rFonts w:ascii="Times New Roman" w:hAnsi="Times New Roman" w:cs="Times New Roman"/>
+          <w:sz w:val="24"/>
+          <w:szCs w:val="24"/>
+        </w:rPr>
+      </w:pPr>
+      <w:r>
+        <w:rPr>
+          <w:rFonts w:ascii="Times New Roman" w:hAnsi="Times New Roman" w:cs="Times New Roman"/>
+          <w:sz w:val="24"/>
+          <w:szCs w:val="24"/>
+        </w:rPr>
         <w:t>leírás</w:t>
       </w:r>
+    </w:p>
+    <w:p>
+      <w:pPr>
+        <w:pStyle w:val="Listaszerbekezds"/>
+        <w:numPr>
+          <w:ilvl w:val="0"/>
+          <w:numId w:val="4"/>
+        </w:numPr>
+        <w:spacing w:line="276" w:lineRule="auto"/>
+        <w:jc w:val="both"/>
+        <w:rPr>
+          <w:rFonts w:ascii="Times New Roman" w:hAnsi="Times New Roman" w:cs="Times New Roman"/>
+          <w:sz w:val="24"/>
+          <w:szCs w:val="24"/>
+        </w:rPr>
+      </w:pPr>
+      <w:r>
+        <w:rPr>
+          <w:rFonts w:ascii="Times New Roman" w:hAnsi="Times New Roman" w:cs="Times New Roman"/>
+          <w:sz w:val="24"/>
+          <w:szCs w:val="24"/>
+        </w:rPr>
+        <w:t>nyitvatartási rend</w:t>
+      </w:r>
+    </w:p>
+    <w:p>
+      <w:pPr>
+        <w:pStyle w:val="Listaszerbekezds"/>
+        <w:numPr>
+          <w:ilvl w:val="1"/>
+          <w:numId w:val="4"/>
+        </w:numPr>
+        <w:spacing w:line="276" w:lineRule="auto"/>
+        <w:jc w:val="both"/>
+        <w:rPr>
+          <w:rFonts w:ascii="Times New Roman" w:hAnsi="Times New Roman" w:cs="Times New Roman"/>
+          <w:sz w:val="24"/>
+          <w:szCs w:val="24"/>
+        </w:rPr>
+      </w:pPr>
+      <w:proofErr w:type="spellStart"/>
+      <w:r>
+        <w:rPr>
+          <w:rFonts w:ascii="Times New Roman" w:hAnsi="Times New Roman" w:cs="Times New Roman"/>
+          <w:sz w:val="24"/>
+          <w:szCs w:val="24"/>
+        </w:rPr>
+        <w:t>éttermek</w:t>
+      </w:r>
+      <w:r>
+        <w:rPr>
+          <w:rFonts w:ascii="Times New Roman" w:hAnsi="Times New Roman" w:cs="Times New Roman"/>
+          <w:sz w:val="24"/>
+          <w:szCs w:val="24"/>
+        </w:rPr>
+        <w:t>_id</w:t>
+      </w:r>
+      <w:proofErr w:type="spellEnd"/>
+    </w:p>
+    <w:p>
+      <w:pPr>
+        <w:pStyle w:val="Listaszerbekezds"/>
+        <w:numPr>
+          <w:ilvl w:val="1"/>
+          <w:numId w:val="4"/>
+        </w:numPr>
+        <w:spacing w:line="276" w:lineRule="auto"/>
+        <w:jc w:val="both"/>
+        <w:rPr>
+          <w:rFonts w:ascii="Times New Roman" w:hAnsi="Times New Roman" w:cs="Times New Roman"/>
+          <w:sz w:val="24"/>
+          <w:szCs w:val="24"/>
+        </w:rPr>
+      </w:pPr>
+      <w:r>
+        <w:rPr>
+          <w:rFonts w:ascii="Times New Roman" w:hAnsi="Times New Roman" w:cs="Times New Roman"/>
+          <w:sz w:val="24"/>
+          <w:szCs w:val="24"/>
+        </w:rPr>
+        <w:t>nap</w:t>
+      </w:r>
+    </w:p>
+    <w:p>
+      <w:pPr>
+        <w:pStyle w:val="Listaszerbekezds"/>
+        <w:numPr>
+          <w:ilvl w:val="1"/>
+          <w:numId w:val="4"/>
+        </w:numPr>
+        <w:spacing w:line="276" w:lineRule="auto"/>
+        <w:jc w:val="both"/>
+        <w:rPr>
+          <w:rFonts w:ascii="Times New Roman" w:hAnsi="Times New Roman" w:cs="Times New Roman"/>
+          <w:sz w:val="24"/>
+          <w:szCs w:val="24"/>
+        </w:rPr>
+      </w:pPr>
+      <w:r>
+        <w:rPr>
+          <w:rFonts w:ascii="Times New Roman" w:hAnsi="Times New Roman" w:cs="Times New Roman"/>
+          <w:sz w:val="24"/>
+          <w:szCs w:val="24"/>
+        </w:rPr>
+        <w:t>nyitás</w:t>
+      </w:r>
+    </w:p>
+    <w:p>
+      <w:pPr>
+        <w:pStyle w:val="Listaszerbekezds"/>
+        <w:numPr>
+          <w:ilvl w:val="1"/>
+          <w:numId w:val="4"/>
+        </w:numPr>
+        <w:spacing w:line="276" w:lineRule="auto"/>
+        <w:jc w:val="both"/>
+        <w:rPr>
+          <w:rFonts w:ascii="Times New Roman" w:hAnsi="Times New Roman" w:cs="Times New Roman"/>
+          <w:sz w:val="24"/>
+          <w:szCs w:val="24"/>
+        </w:rPr>
+      </w:pPr>
+      <w:r>
+        <w:rPr>
+          <w:rFonts w:ascii="Times New Roman" w:hAnsi="Times New Roman" w:cs="Times New Roman"/>
+          <w:sz w:val="24"/>
+          <w:szCs w:val="24"/>
+        </w:rPr>
+        <w:t>zárás</w:t>
+      </w:r>
+    </w:p>
+    <w:p>
+      <w:pPr>
+        <w:pStyle w:val="Listaszerbekezds"/>
+        <w:numPr>
+          <w:ilvl w:val="0"/>
+          <w:numId w:val="4"/>
+        </w:numPr>
+        <w:spacing w:line="276" w:lineRule="auto"/>
+        <w:jc w:val="both"/>
+        <w:rPr>
+          <w:rFonts w:ascii="Times New Roman" w:hAnsi="Times New Roman" w:cs="Times New Roman"/>
+          <w:sz w:val="24"/>
+          <w:szCs w:val="24"/>
+        </w:rPr>
+      </w:pPr>
+      <w:r>
+        <w:rPr>
+          <w:rFonts w:ascii="Times New Roman" w:hAnsi="Times New Roman" w:cs="Times New Roman"/>
+          <w:sz w:val="24"/>
+          <w:szCs w:val="24"/>
+        </w:rPr>
+        <w:t>felhasználók</w:t>
+      </w:r>
+    </w:p>
+    <w:p>
+      <w:pPr>
+        <w:pStyle w:val="Listaszerbekezds"/>
+        <w:numPr>
+          <w:ilvl w:val="1"/>
+          <w:numId w:val="4"/>
+        </w:numPr>
+        <w:spacing w:line="276" w:lineRule="auto"/>
+        <w:jc w:val="both"/>
+        <w:rPr>
+          <w:rFonts w:ascii="Times New Roman" w:hAnsi="Times New Roman" w:cs="Times New Roman"/>
+          <w:sz w:val="24"/>
+          <w:szCs w:val="24"/>
+        </w:rPr>
+      </w:pPr>
+      <w:proofErr w:type="spellStart"/>
+      <w:r>
+        <w:rPr>
+          <w:rFonts w:ascii="Times New Roman" w:hAnsi="Times New Roman" w:cs="Times New Roman"/>
+          <w:sz w:val="24"/>
+          <w:szCs w:val="24"/>
+        </w:rPr>
+        <w:t>id</w:t>
+      </w:r>
+      <w:proofErr w:type="spellEnd"/>
+    </w:p>
+    <w:p>
+      <w:pPr>
+        <w:pStyle w:val="Listaszerbekezds"/>
+        <w:numPr>
+          <w:ilvl w:val="1"/>
+          <w:numId w:val="4"/>
+        </w:numPr>
+        <w:spacing w:line="276" w:lineRule="auto"/>
+        <w:jc w:val="both"/>
+        <w:rPr>
+          <w:rFonts w:ascii="Times New Roman" w:hAnsi="Times New Roman" w:cs="Times New Roman"/>
+          <w:sz w:val="24"/>
+          <w:szCs w:val="24"/>
+        </w:rPr>
+      </w:pPr>
+      <w:r>
+        <w:rPr>
+          <w:rFonts w:ascii="Times New Roman" w:hAnsi="Times New Roman" w:cs="Times New Roman"/>
+          <w:sz w:val="24"/>
+          <w:szCs w:val="24"/>
+        </w:rPr>
+        <w:t>név</w:t>
+      </w:r>
+    </w:p>
+    <w:p>
+      <w:pPr>
+        <w:pStyle w:val="Listaszerbekezds"/>
+        <w:numPr>
+          <w:ilvl w:val="1"/>
+          <w:numId w:val="4"/>
+        </w:numPr>
+        <w:spacing w:line="276" w:lineRule="auto"/>
+        <w:jc w:val="both"/>
+        <w:rPr>
+          <w:rFonts w:ascii="Times New Roman" w:hAnsi="Times New Roman" w:cs="Times New Roman"/>
+          <w:sz w:val="24"/>
+          <w:szCs w:val="24"/>
+        </w:rPr>
+      </w:pPr>
+      <w:r>
+        <w:rPr>
+          <w:rFonts w:ascii="Times New Roman" w:hAnsi="Times New Roman" w:cs="Times New Roman"/>
+          <w:sz w:val="24"/>
+          <w:szCs w:val="24"/>
+        </w:rPr>
+        <w:t>email</w:t>
+      </w:r>
+    </w:p>
+    <w:p>
+      <w:pPr>
+        <w:pStyle w:val="Listaszerbekezds"/>
+        <w:numPr>
+          <w:ilvl w:val="1"/>
+          <w:numId w:val="4"/>
+        </w:numPr>
+        <w:spacing w:line="276" w:lineRule="auto"/>
+        <w:jc w:val="both"/>
+        <w:rPr>
+          <w:rFonts w:ascii="Times New Roman" w:hAnsi="Times New Roman" w:cs="Times New Roman"/>
+          <w:sz w:val="24"/>
+          <w:szCs w:val="24"/>
+        </w:rPr>
+      </w:pPr>
+      <w:r>
+        <w:rPr>
+          <w:rFonts w:ascii="Times New Roman" w:hAnsi="Times New Roman" w:cs="Times New Roman"/>
+          <w:sz w:val="24"/>
+          <w:szCs w:val="24"/>
+        </w:rPr>
+        <w:t>jelszó</w:t>
+      </w:r>
+    </w:p>
+    <w:p>
+      <w:pPr>
+        <w:pStyle w:val="Listaszerbekezds"/>
+        <w:numPr>
+          <w:ilvl w:val="1"/>
+          <w:numId w:val="4"/>
+        </w:numPr>
+        <w:spacing w:line="276" w:lineRule="auto"/>
+        <w:jc w:val="both"/>
+        <w:rPr>
+          <w:rFonts w:ascii="Times New Roman" w:hAnsi="Times New Roman" w:cs="Times New Roman"/>
+          <w:sz w:val="24"/>
+          <w:szCs w:val="24"/>
+        </w:rPr>
+      </w:pPr>
+      <w:r>
+        <w:rPr>
+          <w:rFonts w:ascii="Times New Roman" w:hAnsi="Times New Roman" w:cs="Times New Roman"/>
+          <w:sz w:val="24"/>
+          <w:szCs w:val="24"/>
+        </w:rPr>
+        <w:t>regisztrálás időpontja</w:t>
+      </w:r>
+    </w:p>
+    <w:p>
+      <w:pPr>
+        <w:pStyle w:val="Listaszerbekezds"/>
+        <w:numPr>
+          <w:ilvl w:val="1"/>
+          <w:numId w:val="4"/>
+        </w:numPr>
+        <w:spacing w:line="276" w:lineRule="auto"/>
+        <w:jc w:val="both"/>
+        <w:rPr>
+          <w:rFonts w:ascii="Times New Roman" w:hAnsi="Times New Roman" w:cs="Times New Roman"/>
+          <w:sz w:val="24"/>
+          <w:szCs w:val="24"/>
+        </w:rPr>
+      </w:pPr>
+      <w:r>
+        <w:rPr>
+          <w:rFonts w:ascii="Times New Roman" w:hAnsi="Times New Roman" w:cs="Times New Roman"/>
+          <w:sz w:val="24"/>
+          <w:szCs w:val="24"/>
+        </w:rPr>
+        <w:t>utoljára belépés</w:t>
+      </w:r>
+    </w:p>
+    <w:p>
+      <w:pPr>
+        <w:pStyle w:val="Listaszerbekezds"/>
+        <w:numPr>
+          <w:ilvl w:val="1"/>
+          <w:numId w:val="4"/>
+        </w:numPr>
+        <w:spacing w:line="276" w:lineRule="auto"/>
+        <w:jc w:val="both"/>
+        <w:rPr>
+          <w:rFonts w:ascii="Times New Roman" w:hAnsi="Times New Roman" w:cs="Times New Roman"/>
+          <w:sz w:val="24"/>
+          <w:szCs w:val="24"/>
+        </w:rPr>
+      </w:pPr>
+      <w:r>
+        <w:rPr>
+          <w:rFonts w:ascii="Times New Roman" w:hAnsi="Times New Roman" w:cs="Times New Roman"/>
+          <w:sz w:val="24"/>
+          <w:szCs w:val="24"/>
+        </w:rPr>
+        <w:t>stá</w:t>
+      </w:r>
+      <w:r>
+        <w:rPr>
+          <w:rFonts w:ascii="Times New Roman" w:hAnsi="Times New Roman" w:cs="Times New Roman"/>
+          <w:sz w:val="24"/>
+          <w:szCs w:val="24"/>
+        </w:rPr>
+        <w:t>tusz 0 tiltott 1 nem tiltott</w:t>
+      </w:r>
+    </w:p>
+    <w:p>
+      <w:pPr>
+        <w:pStyle w:val="Listaszerbekezds"/>
+        <w:numPr>
+          <w:ilvl w:val="1"/>
+          <w:numId w:val="4"/>
+        </w:numPr>
+        <w:spacing w:line="276" w:lineRule="auto"/>
+        <w:jc w:val="both"/>
+        <w:rPr>
+          <w:rFonts w:ascii="Times New Roman" w:hAnsi="Times New Roman" w:cs="Times New Roman"/>
+          <w:sz w:val="24"/>
+          <w:szCs w:val="24"/>
+        </w:rPr>
+      </w:pPr>
+      <w:r>
+        <w:rPr>
+          <w:rFonts w:ascii="Times New Roman" w:hAnsi="Times New Roman" w:cs="Times New Roman"/>
+          <w:sz w:val="24"/>
+          <w:szCs w:val="24"/>
+        </w:rPr>
+        <w:t>jogosultság</w:t>
+      </w:r>
+    </w:p>
+    <w:p>
+      <w:pPr>
+        <w:pStyle w:val="Listaszerbekezds"/>
+        <w:numPr>
+          <w:ilvl w:val="0"/>
+          <w:numId w:val="4"/>
+        </w:numPr>
+        <w:spacing w:line="276" w:lineRule="auto"/>
+        <w:jc w:val="both"/>
+        <w:rPr>
+          <w:rFonts w:ascii="Times New Roman" w:hAnsi="Times New Roman" w:cs="Times New Roman"/>
+          <w:sz w:val="24"/>
+          <w:szCs w:val="24"/>
+        </w:rPr>
+      </w:pPr>
+      <w:r>
+        <w:rPr>
+          <w:rFonts w:ascii="Times New Roman" w:hAnsi="Times New Roman" w:cs="Times New Roman"/>
+          <w:sz w:val="24"/>
+          <w:szCs w:val="24"/>
+        </w:rPr>
+        <w:t>Étlap</w:t>
+      </w:r>
+    </w:p>
+    <w:p>
+      <w:pPr>
+        <w:pStyle w:val="Listaszerbekezds"/>
+        <w:numPr>
+          <w:ilvl w:val="1"/>
+          <w:numId w:val="4"/>
+        </w:numPr>
+        <w:spacing w:line="276" w:lineRule="auto"/>
+        <w:jc w:val="both"/>
+        <w:rPr>
+          <w:rFonts w:ascii="Times New Roman" w:hAnsi="Times New Roman" w:cs="Times New Roman"/>
+          <w:sz w:val="24"/>
+          <w:szCs w:val="24"/>
+        </w:rPr>
+      </w:pPr>
+      <w:proofErr w:type="spellStart"/>
+      <w:r>
+        <w:rPr>
+          <w:rFonts w:ascii="Times New Roman" w:hAnsi="Times New Roman" w:cs="Times New Roman"/>
+          <w:sz w:val="24"/>
+          <w:szCs w:val="24"/>
+        </w:rPr>
+        <w:t>étterem</w:t>
+      </w:r>
+      <w:r>
+        <w:rPr>
+          <w:rFonts w:ascii="Times New Roman" w:hAnsi="Times New Roman" w:cs="Times New Roman"/>
+          <w:sz w:val="24"/>
+          <w:szCs w:val="24"/>
+        </w:rPr>
+        <w:t>_id</w:t>
+      </w:r>
+      <w:proofErr w:type="spellEnd"/>
+    </w:p>
+    <w:p>
+      <w:pPr>
+        <w:pStyle w:val="Listaszerbekezds"/>
+        <w:numPr>
+          <w:ilvl w:val="1"/>
+          <w:numId w:val="4"/>
+        </w:numPr>
+        <w:spacing w:line="276" w:lineRule="auto"/>
+        <w:jc w:val="both"/>
+        <w:rPr>
+          <w:rFonts w:ascii="Times New Roman" w:hAnsi="Times New Roman" w:cs="Times New Roman"/>
+          <w:sz w:val="24"/>
+          <w:szCs w:val="24"/>
+        </w:rPr>
+      </w:pPr>
+      <w:r>
+        <w:rPr>
+          <w:rFonts w:ascii="Times New Roman" w:hAnsi="Times New Roman" w:cs="Times New Roman"/>
+          <w:sz w:val="24"/>
+          <w:szCs w:val="24"/>
+        </w:rPr>
+        <w:t>étel</w:t>
+      </w:r>
+      <w:r>
+        <w:rPr>
+          <w:rFonts w:ascii="Times New Roman" w:hAnsi="Times New Roman" w:cs="Times New Roman"/>
+          <w:sz w:val="24"/>
+          <w:szCs w:val="24"/>
+        </w:rPr>
+        <w:t xml:space="preserve"> neve</w:t>
+      </w:r>
+    </w:p>
+    <w:p>
+      <w:pPr>
+        <w:pStyle w:val="Listaszerbekezds"/>
+        <w:numPr>
+          <w:ilvl w:val="1"/>
+          <w:numId w:val="4"/>
+        </w:numPr>
+        <w:spacing w:line="276" w:lineRule="auto"/>
+        <w:jc w:val="both"/>
+        <w:rPr>
+          <w:rFonts w:ascii="Times New Roman" w:hAnsi="Times New Roman" w:cs="Times New Roman"/>
+          <w:sz w:val="24"/>
+          <w:szCs w:val="24"/>
+        </w:rPr>
+      </w:pPr>
+      <w:r>
+        <w:rPr>
+          <w:rFonts w:ascii="Times New Roman" w:hAnsi="Times New Roman" w:cs="Times New Roman"/>
+          <w:sz w:val="24"/>
+          <w:szCs w:val="24"/>
+        </w:rPr>
+        <w:t>ár</w:t>
+      </w:r>
+    </w:p>
+    <w:p>
+      <w:pPr>
+        <w:pStyle w:val="Listaszerbekezds"/>
+        <w:numPr>
+          <w:ilvl w:val="0"/>
+          <w:numId w:val="4"/>
+        </w:numPr>
+        <w:spacing w:line="276" w:lineRule="auto"/>
+        <w:jc w:val="both"/>
+        <w:rPr>
+          <w:rFonts w:ascii="Times New Roman" w:hAnsi="Times New Roman" w:cs="Times New Roman"/>
+          <w:sz w:val="24"/>
+          <w:szCs w:val="24"/>
+        </w:rPr>
+      </w:pPr>
+      <w:r>
+        <w:rPr>
+          <w:rFonts w:ascii="Times New Roman" w:hAnsi="Times New Roman" w:cs="Times New Roman"/>
+          <w:sz w:val="24"/>
+          <w:szCs w:val="24"/>
+        </w:rPr>
+        <w:t>Értékelés</w:t>
+      </w:r>
+    </w:p>
+    <w:p>
+      <w:pPr>
+        <w:pStyle w:val="Listaszerbekezds"/>
+        <w:numPr>
+          <w:ilvl w:val="1"/>
+          <w:numId w:val="4"/>
+        </w:numPr>
+        <w:spacing w:line="276" w:lineRule="auto"/>
+        <w:jc w:val="both"/>
+        <w:rPr>
+          <w:rFonts w:ascii="Times New Roman" w:hAnsi="Times New Roman" w:cs="Times New Roman"/>
+          <w:sz w:val="24"/>
+          <w:szCs w:val="24"/>
+        </w:rPr>
+      </w:pPr>
+      <w:proofErr w:type="spellStart"/>
+      <w:r>
+        <w:rPr>
+          <w:rFonts w:ascii="Times New Roman" w:hAnsi="Times New Roman" w:cs="Times New Roman"/>
+          <w:sz w:val="24"/>
+          <w:szCs w:val="24"/>
+        </w:rPr>
+        <w:t>felhasználó</w:t>
+      </w:r>
+      <w:r>
+        <w:rPr>
+          <w:rFonts w:ascii="Times New Roman" w:hAnsi="Times New Roman" w:cs="Times New Roman"/>
+          <w:sz w:val="24"/>
+          <w:szCs w:val="24"/>
+        </w:rPr>
+        <w:t>_id</w:t>
+      </w:r>
+      <w:proofErr w:type="spellEnd"/>
+    </w:p>
+    <w:p>
+      <w:pPr>
+        <w:pStyle w:val="Listaszerbekezds"/>
+        <w:numPr>
+          <w:ilvl w:val="1"/>
+          <w:numId w:val="4"/>
+        </w:numPr>
+        <w:spacing w:line="276" w:lineRule="auto"/>
+        <w:jc w:val="both"/>
+        <w:rPr>
+          <w:rFonts w:ascii="Times New Roman" w:hAnsi="Times New Roman" w:cs="Times New Roman"/>
+          <w:sz w:val="24"/>
+          <w:szCs w:val="24"/>
+        </w:rPr>
+      </w:pPr>
+      <w:proofErr w:type="spellStart"/>
+      <w:r>
+        <w:rPr>
+          <w:rFonts w:ascii="Times New Roman" w:hAnsi="Times New Roman" w:cs="Times New Roman"/>
+          <w:sz w:val="24"/>
+          <w:szCs w:val="24"/>
+        </w:rPr>
+        <w:t>étterem</w:t>
+      </w:r>
+      <w:r>
+        <w:rPr>
+          <w:rFonts w:ascii="Times New Roman" w:hAnsi="Times New Roman" w:cs="Times New Roman"/>
+          <w:sz w:val="24"/>
+          <w:szCs w:val="24"/>
+        </w:rPr>
+        <w:t>_id</w:t>
+      </w:r>
+      <w:proofErr w:type="spellEnd"/>
+    </w:p>
+    <w:p>
+      <w:pPr>
+        <w:pStyle w:val="Listaszerbekezds"/>
+        <w:numPr>
+          <w:ilvl w:val="1"/>
+          <w:numId w:val="4"/>
+        </w:numPr>
+        <w:spacing w:line="276" w:lineRule="auto"/>
+        <w:jc w:val="both"/>
+        <w:rPr>
+          <w:rFonts w:ascii="Times New Roman" w:hAnsi="Times New Roman" w:cs="Times New Roman"/>
+          <w:sz w:val="24"/>
+          <w:szCs w:val="24"/>
+        </w:rPr>
+      </w:pPr>
+      <w:r>
+        <w:rPr>
+          <w:rFonts w:ascii="Times New Roman" w:hAnsi="Times New Roman" w:cs="Times New Roman"/>
+          <w:sz w:val="24"/>
+          <w:szCs w:val="24"/>
+        </w:rPr>
+        <w:t>pontszám</w:t>
+      </w:r>
+    </w:p>
+    <w:p>
+      <w:pPr>
+        <w:pStyle w:val="Listaszerbekezds"/>
+        <w:numPr>
+          <w:ilvl w:val="1"/>
+          <w:numId w:val="4"/>
+        </w:numPr>
+        <w:spacing w:line="276" w:lineRule="auto"/>
+        <w:jc w:val="both"/>
+        <w:rPr>
+          <w:rFonts w:ascii="Times New Roman" w:hAnsi="Times New Roman" w:cs="Times New Roman"/>
+          <w:sz w:val="24"/>
+          <w:szCs w:val="24"/>
+        </w:rPr>
+      </w:pPr>
+      <w:r>
+        <w:rPr>
+          <w:rFonts w:ascii="Times New Roman" w:hAnsi="Times New Roman" w:cs="Times New Roman"/>
+          <w:sz w:val="24"/>
+          <w:szCs w:val="24"/>
+        </w:rPr>
+        <w:t>szöveges értékelés</w:t>
+      </w:r>
+    </w:p>
+    <w:p>
+      <w:pPr>
+        <w:pStyle w:val="Listaszerbekezds"/>
+        <w:numPr>
+          <w:ilvl w:val="0"/>
+          <w:numId w:val="4"/>
+        </w:numPr>
+        <w:spacing w:line="276" w:lineRule="auto"/>
+        <w:jc w:val="both"/>
+        <w:rPr>
+          <w:rFonts w:ascii="Times New Roman" w:hAnsi="Times New Roman" w:cs="Times New Roman"/>
+          <w:sz w:val="24"/>
+          <w:szCs w:val="24"/>
+        </w:rPr>
+      </w:pPr>
+      <w:r>
+        <w:rPr>
+          <w:rFonts w:ascii="Times New Roman" w:hAnsi="Times New Roman" w:cs="Times New Roman"/>
+          <w:sz w:val="24"/>
+          <w:szCs w:val="24"/>
+        </w:rPr>
+        <w:t>Hibajelentés</w:t>
+      </w:r>
+    </w:p>
+    <w:p>
+      <w:pPr>
+        <w:pStyle w:val="Listaszerbekezds"/>
+        <w:numPr>
+          <w:ilvl w:val="1"/>
+          <w:numId w:val="4"/>
+        </w:numPr>
+        <w:spacing w:line="276" w:lineRule="auto"/>
+        <w:jc w:val="both"/>
+        <w:rPr>
+          <w:rFonts w:ascii="Times New Roman" w:hAnsi="Times New Roman" w:cs="Times New Roman"/>
+          <w:sz w:val="24"/>
+          <w:szCs w:val="24"/>
+        </w:rPr>
+      </w:pPr>
+      <w:proofErr w:type="spellStart"/>
+      <w:r>
+        <w:rPr>
+          <w:rFonts w:ascii="Times New Roman" w:hAnsi="Times New Roman" w:cs="Times New Roman"/>
+          <w:sz w:val="24"/>
+          <w:szCs w:val="24"/>
+        </w:rPr>
+        <w:t>felhasználó_id</w:t>
+      </w:r>
+      <w:proofErr w:type="spellEnd"/>
+    </w:p>
+    <w:p>
+      <w:pPr>
+        <w:pStyle w:val="Listaszerbekezds"/>
+        <w:numPr>
+          <w:ilvl w:val="1"/>
+          <w:numId w:val="4"/>
+        </w:numPr>
+        <w:spacing w:line="276" w:lineRule="auto"/>
+        <w:jc w:val="both"/>
+        <w:rPr>
+          <w:rFonts w:ascii="Times New Roman" w:hAnsi="Times New Roman" w:cs="Times New Roman"/>
+          <w:sz w:val="24"/>
+          <w:szCs w:val="24"/>
+        </w:rPr>
+      </w:pPr>
+      <w:proofErr w:type="spellStart"/>
+      <w:r>
+        <w:rPr>
+          <w:rFonts w:ascii="Times New Roman" w:hAnsi="Times New Roman" w:cs="Times New Roman"/>
+          <w:sz w:val="24"/>
+          <w:szCs w:val="24"/>
+        </w:rPr>
+        <w:t>Étterem_id</w:t>
+      </w:r>
+      <w:proofErr w:type="spellEnd"/>
+    </w:p>
+    <w:p>
+      <w:pPr>
+        <w:pStyle w:val="Listaszerbekezds"/>
+        <w:numPr>
+          <w:ilvl w:val="1"/>
+          <w:numId w:val="4"/>
+        </w:numPr>
+        <w:spacing w:line="276" w:lineRule="auto"/>
+        <w:jc w:val="both"/>
+        <w:rPr>
+          <w:rFonts w:ascii="Times New Roman" w:hAnsi="Times New Roman" w:cs="Times New Roman"/>
+          <w:sz w:val="24"/>
+          <w:szCs w:val="24"/>
+        </w:rPr>
+      </w:pPr>
+      <w:proofErr w:type="spellStart"/>
+      <w:r>
+        <w:rPr>
+          <w:rFonts w:ascii="Times New Roman" w:hAnsi="Times New Roman" w:cs="Times New Roman"/>
+          <w:sz w:val="24"/>
+          <w:szCs w:val="24"/>
+        </w:rPr>
+        <w:t>tipusa</w:t>
+      </w:r>
+      <w:proofErr w:type="spellEnd"/>
+      <w:r>
+        <w:rPr>
+          <w:rFonts w:ascii="Times New Roman" w:hAnsi="Times New Roman" w:cs="Times New Roman"/>
+          <w:sz w:val="24"/>
+          <w:szCs w:val="24"/>
+        </w:rPr>
+        <w:t xml:space="preserve"> a hibának</w:t>
+      </w:r>
+    </w:p>
+    <w:p>
+      <w:pPr>
+        <w:pStyle w:val="Listaszerbekezds"/>
+        <w:numPr>
+          <w:ilvl w:val="1"/>
+          <w:numId w:val="4"/>
+        </w:numPr>
+        <w:spacing w:line="276" w:lineRule="auto"/>
+        <w:jc w:val="both"/>
+        <w:rPr>
+          <w:rFonts w:ascii="Times New Roman" w:hAnsi="Times New Roman" w:cs="Times New Roman"/>
+          <w:sz w:val="24"/>
+          <w:szCs w:val="24"/>
+        </w:rPr>
+      </w:pPr>
+      <w:r>
+        <w:rPr>
+          <w:rFonts w:ascii="Times New Roman" w:hAnsi="Times New Roman" w:cs="Times New Roman"/>
+          <w:sz w:val="24"/>
+          <w:szCs w:val="24"/>
+        </w:rPr>
+        <w:t>leírás</w:t>
+      </w:r>
+    </w:p>
+    <w:p>
+      <w:pPr>
+        <w:pStyle w:val="Listaszerbekezds"/>
+        <w:numPr>
+          <w:ilvl w:val="0"/>
+          <w:numId w:val="4"/>
+        </w:numPr>
+        <w:spacing w:line="276" w:lineRule="auto"/>
+        <w:jc w:val="both"/>
+        <w:rPr>
+          <w:rFonts w:ascii="Times New Roman" w:hAnsi="Times New Roman" w:cs="Times New Roman"/>
+          <w:sz w:val="24"/>
+          <w:szCs w:val="24"/>
+        </w:rPr>
+      </w:pPr>
+      <w:r>
+        <w:rPr>
+          <w:rFonts w:ascii="Times New Roman" w:hAnsi="Times New Roman" w:cs="Times New Roman"/>
+          <w:sz w:val="24"/>
+          <w:szCs w:val="24"/>
+        </w:rPr>
+        <w:t>Helyfoglalás</w:t>
+      </w:r>
+    </w:p>
+    <w:p>
+      <w:pPr>
+        <w:pStyle w:val="Listaszerbekezds"/>
+        <w:numPr>
+          <w:ilvl w:val="1"/>
+          <w:numId w:val="4"/>
+        </w:numPr>
+        <w:spacing w:line="276" w:lineRule="auto"/>
+        <w:jc w:val="both"/>
+        <w:rPr>
+          <w:rFonts w:ascii="Times New Roman" w:hAnsi="Times New Roman" w:cs="Times New Roman"/>
+          <w:sz w:val="24"/>
+          <w:szCs w:val="24"/>
+        </w:rPr>
+      </w:pPr>
+      <w:proofErr w:type="spellStart"/>
+      <w:r>
+        <w:rPr>
+          <w:rFonts w:ascii="Times New Roman" w:hAnsi="Times New Roman" w:cs="Times New Roman"/>
+          <w:sz w:val="24"/>
+          <w:szCs w:val="24"/>
+        </w:rPr>
+        <w:t>felhasználó_id</w:t>
+      </w:r>
+      <w:proofErr w:type="spellEnd"/>
+    </w:p>
+    <w:p>
+      <w:pPr>
+        <w:pStyle w:val="Listaszerbekezds"/>
+        <w:numPr>
+          <w:ilvl w:val="1"/>
+          <w:numId w:val="4"/>
+        </w:numPr>
+        <w:spacing w:line="276" w:lineRule="auto"/>
+        <w:jc w:val="both"/>
+        <w:rPr>
+          <w:rFonts w:ascii="Times New Roman" w:hAnsi="Times New Roman" w:cs="Times New Roman"/>
+          <w:sz w:val="24"/>
+          <w:szCs w:val="24"/>
+        </w:rPr>
+      </w:pPr>
+      <w:proofErr w:type="spellStart"/>
+      <w:r>
+        <w:rPr>
+          <w:rFonts w:ascii="Times New Roman" w:hAnsi="Times New Roman" w:cs="Times New Roman"/>
+          <w:sz w:val="24"/>
+          <w:szCs w:val="24"/>
+        </w:rPr>
+        <w:t>Étterem_id</w:t>
+      </w:r>
+      <w:proofErr w:type="spellEnd"/>
+    </w:p>
+    <w:p>
+      <w:pPr>
+        <w:pStyle w:val="Listaszerbekezds"/>
+        <w:numPr>
+          <w:ilvl w:val="1"/>
+          <w:numId w:val="4"/>
+        </w:numPr>
+        <w:spacing w:line="276" w:lineRule="auto"/>
+        <w:jc w:val="both"/>
+        <w:rPr>
+          <w:rFonts w:ascii="Times New Roman" w:hAnsi="Times New Roman" w:cs="Times New Roman"/>
+          <w:sz w:val="24"/>
+          <w:szCs w:val="24"/>
+        </w:rPr>
+      </w:pPr>
+      <w:r>
+        <w:rPr>
+          <w:rFonts w:ascii="Times New Roman" w:hAnsi="Times New Roman" w:cs="Times New Roman"/>
+          <w:sz w:val="24"/>
+          <w:szCs w:val="24"/>
+        </w:rPr>
+        <w:t>kezdés időpontja</w:t>
+      </w:r>
+    </w:p>
+    <w:p>
+      <w:pPr>
+        <w:pStyle w:val="Listaszerbekezds"/>
+        <w:numPr>
+          <w:ilvl w:val="1"/>
+          <w:numId w:val="4"/>
+        </w:numPr>
+        <w:spacing w:line="276" w:lineRule="auto"/>
+        <w:jc w:val="both"/>
+        <w:rPr>
+          <w:rFonts w:ascii="Times New Roman" w:hAnsi="Times New Roman" w:cs="Times New Roman"/>
+          <w:sz w:val="24"/>
+          <w:szCs w:val="24"/>
+        </w:rPr>
+      </w:pPr>
+      <w:r>
+        <w:rPr>
+          <w:rFonts w:ascii="Times New Roman" w:hAnsi="Times New Roman" w:cs="Times New Roman"/>
+          <w:sz w:val="24"/>
+          <w:szCs w:val="24"/>
+        </w:rPr>
+        <w:t>végzés idő pontja</w:t>
+      </w:r>
+    </w:p>
+    <w:p>
+      <w:pPr>
+        <w:spacing w:line="276" w:lineRule="auto"/>
+        <w:jc w:val="both"/>
+        <w:rPr>
+          <w:rFonts w:ascii="Times New Roman" w:hAnsi="Times New Roman" w:cs="Times New Roman"/>
+          <w:sz w:val="24"/>
+          <w:szCs w:val="24"/>
+        </w:rPr>
+      </w:pPr>
       <w:bookmarkStart w:id="0" w:name="_GoBack"/>
       <w:bookmarkEnd w:id="0"/>
-    </w:p>
-    <w:p>
-      <w:pPr>
-        <w:pStyle w:val="Listaszerbekezds"/>
-        <w:numPr>
-          <w:ilvl w:val="0"/>
-          <w:numId w:val="4"/>
-        </w:numPr>
-        <w:spacing w:line="276" w:lineRule="auto"/>
-        <w:jc w:val="both"/>
-        <w:rPr>
-          <w:rFonts w:ascii="Times New Roman" w:hAnsi="Times New Roman" w:cs="Times New Roman"/>
-          <w:sz w:val="24"/>
-          <w:szCs w:val="24"/>
-        </w:rPr>
-      </w:pPr>
-      <w:r>
-        <w:rPr>
-          <w:rFonts w:ascii="Times New Roman" w:hAnsi="Times New Roman" w:cs="Times New Roman"/>
-          <w:sz w:val="24"/>
-          <w:szCs w:val="24"/>
-        </w:rPr>
-        <w:t>nyitvatartási rend</w:t>
-      </w:r>
-    </w:p>
-    <w:p>
-      <w:pPr>
-        <w:pStyle w:val="Listaszerbekezds"/>
-        <w:numPr>
-          <w:ilvl w:val="1"/>
-          <w:numId w:val="4"/>
-        </w:numPr>
-        <w:spacing w:line="276" w:lineRule="auto"/>
-        <w:jc w:val="both"/>
-        <w:rPr>
-          <w:rFonts w:ascii="Times New Roman" w:hAnsi="Times New Roman" w:cs="Times New Roman"/>
-          <w:sz w:val="24"/>
-          <w:szCs w:val="24"/>
-        </w:rPr>
-      </w:pPr>
-      <w:r>
-        <w:rPr>
-          <w:rFonts w:ascii="Times New Roman" w:hAnsi="Times New Roman" w:cs="Times New Roman"/>
-          <w:sz w:val="24"/>
-          <w:szCs w:val="24"/>
-        </w:rPr>
-        <w:t>éttermek</w:t>
-      </w:r>
-      <w:r>
-        <w:rPr>
-          <w:rFonts w:ascii="Times New Roman" w:hAnsi="Times New Roman" w:cs="Times New Roman"/>
-          <w:sz w:val="24"/>
-          <w:szCs w:val="24"/>
-        </w:rPr>
-        <w:t>_emai</w:t>
-      </w:r>
-      <w:r>
-        <w:rPr>
-          <w:rFonts w:ascii="Times New Roman" w:hAnsi="Times New Roman" w:cs="Times New Roman"/>
-          <w:sz w:val="24"/>
-          <w:szCs w:val="24"/>
-        </w:rPr>
-        <w:t>l</w:t>
-      </w:r>
-    </w:p>
-    <w:p>
-      <w:pPr>
-        <w:pStyle w:val="Listaszerbekezds"/>
-        <w:numPr>
-          <w:ilvl w:val="1"/>
-          <w:numId w:val="4"/>
-        </w:numPr>
-        <w:spacing w:line="276" w:lineRule="auto"/>
-        <w:jc w:val="both"/>
-        <w:rPr>
-          <w:rFonts w:ascii="Times New Roman" w:hAnsi="Times New Roman" w:cs="Times New Roman"/>
-          <w:sz w:val="24"/>
-          <w:szCs w:val="24"/>
-        </w:rPr>
-      </w:pPr>
-      <w:r>
-        <w:rPr>
-          <w:rFonts w:ascii="Times New Roman" w:hAnsi="Times New Roman" w:cs="Times New Roman"/>
-          <w:sz w:val="24"/>
-          <w:szCs w:val="24"/>
-        </w:rPr>
-        <w:t>nap</w:t>
-      </w:r>
-    </w:p>
-    <w:p>
-      <w:pPr>
-        <w:pStyle w:val="Listaszerbekezds"/>
-        <w:numPr>
-          <w:ilvl w:val="1"/>
-          <w:numId w:val="4"/>
-        </w:numPr>
-        <w:spacing w:line="276" w:lineRule="auto"/>
-        <w:jc w:val="both"/>
-        <w:rPr>
-          <w:rFonts w:ascii="Times New Roman" w:hAnsi="Times New Roman" w:cs="Times New Roman"/>
-          <w:sz w:val="24"/>
-          <w:szCs w:val="24"/>
-        </w:rPr>
-      </w:pPr>
-      <w:r>
-        <w:rPr>
-          <w:rFonts w:ascii="Times New Roman" w:hAnsi="Times New Roman" w:cs="Times New Roman"/>
-          <w:sz w:val="24"/>
-          <w:szCs w:val="24"/>
-        </w:rPr>
-        <w:t>nyitás</w:t>
-      </w:r>
-    </w:p>
-    <w:p>
-      <w:pPr>
-        <w:pStyle w:val="Listaszerbekezds"/>
-        <w:numPr>
-          <w:ilvl w:val="1"/>
-          <w:numId w:val="4"/>
-        </w:numPr>
-        <w:spacing w:line="276" w:lineRule="auto"/>
-        <w:jc w:val="both"/>
-        <w:rPr>
-          <w:rFonts w:ascii="Times New Roman" w:hAnsi="Times New Roman" w:cs="Times New Roman"/>
-          <w:sz w:val="24"/>
-          <w:szCs w:val="24"/>
-        </w:rPr>
-      </w:pPr>
-      <w:r>
-        <w:rPr>
-          <w:rFonts w:ascii="Times New Roman" w:hAnsi="Times New Roman" w:cs="Times New Roman"/>
-          <w:sz w:val="24"/>
-          <w:szCs w:val="24"/>
-        </w:rPr>
-        <w:t>zárás</w:t>
-      </w:r>
-    </w:p>
-    <w:p>
-      <w:pPr>
-        <w:pStyle w:val="Listaszerbekezds"/>
-        <w:numPr>
-          <w:ilvl w:val="0"/>
-          <w:numId w:val="4"/>
-        </w:numPr>
-        <w:spacing w:line="276" w:lineRule="auto"/>
-        <w:jc w:val="both"/>
-        <w:rPr>
-          <w:rFonts w:ascii="Times New Roman" w:hAnsi="Times New Roman" w:cs="Times New Roman"/>
-          <w:sz w:val="24"/>
-          <w:szCs w:val="24"/>
-        </w:rPr>
-      </w:pPr>
-      <w:r>
-        <w:rPr>
-          <w:rFonts w:ascii="Times New Roman" w:hAnsi="Times New Roman" w:cs="Times New Roman"/>
-          <w:sz w:val="24"/>
-          <w:szCs w:val="24"/>
-        </w:rPr>
-        <w:t>felhasználók</w:t>
-      </w:r>
-    </w:p>
-    <w:p>
-      <w:pPr>
-        <w:pStyle w:val="Listaszerbekezds"/>
-        <w:numPr>
-          <w:ilvl w:val="1"/>
-          <w:numId w:val="4"/>
-        </w:numPr>
-        <w:spacing w:line="276" w:lineRule="auto"/>
-        <w:jc w:val="both"/>
-        <w:rPr>
-          <w:rFonts w:ascii="Times New Roman" w:hAnsi="Times New Roman" w:cs="Times New Roman"/>
-          <w:sz w:val="24"/>
-          <w:szCs w:val="24"/>
-        </w:rPr>
-      </w:pPr>
-      <w:r>
-        <w:rPr>
-          <w:rFonts w:ascii="Times New Roman" w:hAnsi="Times New Roman" w:cs="Times New Roman"/>
-          <w:sz w:val="24"/>
-          <w:szCs w:val="24"/>
-        </w:rPr>
-        <w:t>név</w:t>
-      </w:r>
-    </w:p>
-    <w:p>
-      <w:pPr>
-        <w:pStyle w:val="Listaszerbekezds"/>
-        <w:numPr>
-          <w:ilvl w:val="1"/>
-          <w:numId w:val="4"/>
-        </w:numPr>
-        <w:spacing w:line="276" w:lineRule="auto"/>
-        <w:jc w:val="both"/>
-        <w:rPr>
-          <w:rFonts w:ascii="Times New Roman" w:hAnsi="Times New Roman" w:cs="Times New Roman"/>
-          <w:sz w:val="24"/>
-          <w:szCs w:val="24"/>
-        </w:rPr>
-      </w:pPr>
-      <w:r>
-        <w:rPr>
-          <w:rFonts w:ascii="Times New Roman" w:hAnsi="Times New Roman" w:cs="Times New Roman"/>
-          <w:sz w:val="24"/>
-          <w:szCs w:val="24"/>
-        </w:rPr>
-        <w:t>email</w:t>
-      </w:r>
-    </w:p>
-    <w:p>
-      <w:pPr>
-        <w:pStyle w:val="Listaszerbekezds"/>
-        <w:numPr>
-          <w:ilvl w:val="1"/>
-          <w:numId w:val="4"/>
-        </w:numPr>
-        <w:spacing w:line="276" w:lineRule="auto"/>
-        <w:jc w:val="both"/>
-        <w:rPr>
-          <w:rFonts w:ascii="Times New Roman" w:hAnsi="Times New Roman" w:cs="Times New Roman"/>
-          <w:sz w:val="24"/>
-          <w:szCs w:val="24"/>
-        </w:rPr>
-      </w:pPr>
-      <w:r>
-        <w:rPr>
-          <w:rFonts w:ascii="Times New Roman" w:hAnsi="Times New Roman" w:cs="Times New Roman"/>
-          <w:sz w:val="24"/>
-          <w:szCs w:val="24"/>
-        </w:rPr>
-        <w:t>jelszó</w:t>
-      </w:r>
-    </w:p>
-    <w:p>
-      <w:pPr>
-        <w:pStyle w:val="Listaszerbekezds"/>
-        <w:numPr>
-          <w:ilvl w:val="1"/>
-          <w:numId w:val="4"/>
-        </w:numPr>
-        <w:spacing w:line="276" w:lineRule="auto"/>
-        <w:jc w:val="both"/>
-        <w:rPr>
-          <w:rFonts w:ascii="Times New Roman" w:hAnsi="Times New Roman" w:cs="Times New Roman"/>
-          <w:sz w:val="24"/>
-          <w:szCs w:val="24"/>
-        </w:rPr>
-      </w:pPr>
-      <w:r>
-        <w:rPr>
-          <w:rFonts w:ascii="Times New Roman" w:hAnsi="Times New Roman" w:cs="Times New Roman"/>
-          <w:sz w:val="24"/>
-          <w:szCs w:val="24"/>
-        </w:rPr>
-        <w:t>regisztrálás időpontja</w:t>
-      </w:r>
-    </w:p>
-    <w:p>
-      <w:pPr>
-        <w:pStyle w:val="Listaszerbekezds"/>
-        <w:numPr>
-          <w:ilvl w:val="1"/>
-          <w:numId w:val="4"/>
-        </w:numPr>
-        <w:spacing w:line="276" w:lineRule="auto"/>
-        <w:jc w:val="both"/>
-        <w:rPr>
-          <w:rFonts w:ascii="Times New Roman" w:hAnsi="Times New Roman" w:cs="Times New Roman"/>
-          <w:sz w:val="24"/>
-          <w:szCs w:val="24"/>
-        </w:rPr>
-      </w:pPr>
-      <w:r>
-        <w:rPr>
-          <w:rFonts w:ascii="Times New Roman" w:hAnsi="Times New Roman" w:cs="Times New Roman"/>
-          <w:sz w:val="24"/>
-          <w:szCs w:val="24"/>
-        </w:rPr>
-        <w:t>utoljára belépés</w:t>
-      </w:r>
-    </w:p>
-    <w:p>
-      <w:pPr>
-        <w:pStyle w:val="Listaszerbekezds"/>
-        <w:numPr>
-          <w:ilvl w:val="1"/>
-          <w:numId w:val="4"/>
-        </w:numPr>
-        <w:spacing w:line="276" w:lineRule="auto"/>
-        <w:jc w:val="both"/>
-        <w:rPr>
-          <w:rFonts w:ascii="Times New Roman" w:hAnsi="Times New Roman" w:cs="Times New Roman"/>
-          <w:sz w:val="24"/>
-          <w:szCs w:val="24"/>
-        </w:rPr>
-      </w:pPr>
-      <w:r>
-        <w:rPr>
-          <w:rFonts w:ascii="Times New Roman" w:hAnsi="Times New Roman" w:cs="Times New Roman"/>
-          <w:sz w:val="24"/>
-          <w:szCs w:val="24"/>
-        </w:rPr>
-        <w:t>stá</w:t>
-      </w:r>
-      <w:r>
-        <w:rPr>
-          <w:rFonts w:ascii="Times New Roman" w:hAnsi="Times New Roman" w:cs="Times New Roman"/>
-          <w:sz w:val="24"/>
-          <w:szCs w:val="24"/>
-        </w:rPr>
-        <w:t>tusz 0 tiltott 1 nem tiltott</w:t>
-      </w:r>
-    </w:p>
-    <w:p>
-      <w:pPr>
-        <w:pStyle w:val="Listaszerbekezds"/>
-        <w:numPr>
-          <w:ilvl w:val="1"/>
-          <w:numId w:val="4"/>
-        </w:numPr>
-        <w:spacing w:line="276" w:lineRule="auto"/>
-        <w:jc w:val="both"/>
-        <w:rPr>
-          <w:rFonts w:ascii="Times New Roman" w:hAnsi="Times New Roman" w:cs="Times New Roman"/>
-          <w:sz w:val="24"/>
-          <w:szCs w:val="24"/>
-        </w:rPr>
-      </w:pPr>
-      <w:r>
-        <w:rPr>
-          <w:rFonts w:ascii="Times New Roman" w:hAnsi="Times New Roman" w:cs="Times New Roman"/>
-          <w:sz w:val="24"/>
-          <w:szCs w:val="24"/>
-        </w:rPr>
-        <w:t>jogosultság</w:t>
-      </w:r>
-    </w:p>
-    <w:p>
-      <w:pPr>
-        <w:pStyle w:val="Listaszerbekezds"/>
-        <w:numPr>
-          <w:ilvl w:val="0"/>
-          <w:numId w:val="4"/>
-        </w:numPr>
-        <w:spacing w:line="276" w:lineRule="auto"/>
-        <w:jc w:val="both"/>
-        <w:rPr>
-          <w:rFonts w:ascii="Times New Roman" w:hAnsi="Times New Roman" w:cs="Times New Roman"/>
-          <w:sz w:val="24"/>
-          <w:szCs w:val="24"/>
-        </w:rPr>
-      </w:pPr>
-      <w:r>
-        <w:rPr>
-          <w:rFonts w:ascii="Times New Roman" w:hAnsi="Times New Roman" w:cs="Times New Roman"/>
-          <w:sz w:val="24"/>
-          <w:szCs w:val="24"/>
-        </w:rPr>
-        <w:t>Étlap</w:t>
-      </w:r>
-    </w:p>
-    <w:p>
-      <w:pPr>
-        <w:pStyle w:val="Listaszerbekezds"/>
-        <w:numPr>
-          <w:ilvl w:val="1"/>
-          <w:numId w:val="4"/>
-        </w:numPr>
-        <w:spacing w:line="276" w:lineRule="auto"/>
-        <w:jc w:val="both"/>
-        <w:rPr>
-          <w:rFonts w:ascii="Times New Roman" w:hAnsi="Times New Roman" w:cs="Times New Roman"/>
-          <w:sz w:val="24"/>
-          <w:szCs w:val="24"/>
-        </w:rPr>
-      </w:pPr>
-      <w:r>
-        <w:rPr>
-          <w:rFonts w:ascii="Times New Roman" w:hAnsi="Times New Roman" w:cs="Times New Roman"/>
-          <w:sz w:val="24"/>
-          <w:szCs w:val="24"/>
-        </w:rPr>
-        <w:t>étterem</w:t>
-      </w:r>
-      <w:r>
-        <w:rPr>
-          <w:rFonts w:ascii="Times New Roman" w:hAnsi="Times New Roman" w:cs="Times New Roman"/>
-          <w:sz w:val="24"/>
-          <w:szCs w:val="24"/>
-        </w:rPr>
-        <w:t>_email</w:t>
-      </w:r>
-    </w:p>
-    <w:p>
-      <w:pPr>
-        <w:pStyle w:val="Listaszerbekezds"/>
-        <w:numPr>
-          <w:ilvl w:val="1"/>
-          <w:numId w:val="4"/>
-        </w:numPr>
-        <w:spacing w:line="276" w:lineRule="auto"/>
-        <w:jc w:val="both"/>
-        <w:rPr>
-          <w:rFonts w:ascii="Times New Roman" w:hAnsi="Times New Roman" w:cs="Times New Roman"/>
-          <w:sz w:val="24"/>
-          <w:szCs w:val="24"/>
-        </w:rPr>
-      </w:pPr>
-      <w:r>
-        <w:rPr>
-          <w:rFonts w:ascii="Times New Roman" w:hAnsi="Times New Roman" w:cs="Times New Roman"/>
-          <w:sz w:val="24"/>
-          <w:szCs w:val="24"/>
-        </w:rPr>
-        <w:t>étel</w:t>
-      </w:r>
-      <w:r>
-        <w:rPr>
-          <w:rFonts w:ascii="Times New Roman" w:hAnsi="Times New Roman" w:cs="Times New Roman"/>
-          <w:sz w:val="24"/>
-          <w:szCs w:val="24"/>
-        </w:rPr>
-        <w:t xml:space="preserve"> neve</w:t>
-      </w:r>
-    </w:p>
-    <w:p>
-      <w:pPr>
-        <w:pStyle w:val="Listaszerbekezds"/>
-        <w:numPr>
-          <w:ilvl w:val="1"/>
-          <w:numId w:val="4"/>
-        </w:numPr>
-        <w:spacing w:line="276" w:lineRule="auto"/>
-        <w:jc w:val="both"/>
-        <w:rPr>
-          <w:rFonts w:ascii="Times New Roman" w:hAnsi="Times New Roman" w:cs="Times New Roman"/>
-          <w:sz w:val="24"/>
-          <w:szCs w:val="24"/>
-        </w:rPr>
-      </w:pPr>
-      <w:r>
-        <w:rPr>
-          <w:rFonts w:ascii="Times New Roman" w:hAnsi="Times New Roman" w:cs="Times New Roman"/>
-          <w:sz w:val="24"/>
-          <w:szCs w:val="24"/>
-        </w:rPr>
-        <w:t>ár</w:t>
-      </w:r>
-    </w:p>
-    <w:p>
-      <w:pPr>
-        <w:pStyle w:val="Listaszerbekezds"/>
-        <w:numPr>
-          <w:ilvl w:val="0"/>
-          <w:numId w:val="4"/>
-        </w:numPr>
-        <w:spacing w:line="276" w:lineRule="auto"/>
-        <w:jc w:val="both"/>
-        <w:rPr>
-          <w:rFonts w:ascii="Times New Roman" w:hAnsi="Times New Roman" w:cs="Times New Roman"/>
-          <w:sz w:val="24"/>
-          <w:szCs w:val="24"/>
-        </w:rPr>
-      </w:pPr>
-      <w:r>
-        <w:rPr>
-          <w:rFonts w:ascii="Times New Roman" w:hAnsi="Times New Roman" w:cs="Times New Roman"/>
-          <w:sz w:val="24"/>
-          <w:szCs w:val="24"/>
-        </w:rPr>
-        <w:t>Értékelés</w:t>
-      </w:r>
-    </w:p>
-    <w:p>
-      <w:pPr>
-        <w:pStyle w:val="Listaszerbekezds"/>
-        <w:numPr>
-          <w:ilvl w:val="1"/>
-          <w:numId w:val="4"/>
-        </w:numPr>
-        <w:spacing w:line="276" w:lineRule="auto"/>
-        <w:jc w:val="both"/>
-        <w:rPr>
-          <w:rFonts w:ascii="Times New Roman" w:hAnsi="Times New Roman" w:cs="Times New Roman"/>
-          <w:sz w:val="24"/>
-          <w:szCs w:val="24"/>
-        </w:rPr>
-      </w:pPr>
-      <w:r>
-        <w:rPr>
-          <w:rFonts w:ascii="Times New Roman" w:hAnsi="Times New Roman" w:cs="Times New Roman"/>
-          <w:sz w:val="24"/>
-          <w:szCs w:val="24"/>
-        </w:rPr>
-        <w:t>felhasználó</w:t>
-      </w:r>
-      <w:r>
-        <w:rPr>
-          <w:rFonts w:ascii="Times New Roman" w:hAnsi="Times New Roman" w:cs="Times New Roman"/>
-          <w:sz w:val="24"/>
-          <w:szCs w:val="24"/>
-        </w:rPr>
-        <w:t>_email</w:t>
-      </w:r>
-    </w:p>
-    <w:p>
-      <w:pPr>
-        <w:pStyle w:val="Listaszerbekezds"/>
-        <w:numPr>
-          <w:ilvl w:val="1"/>
-          <w:numId w:val="4"/>
-        </w:numPr>
-        <w:spacing w:line="276" w:lineRule="auto"/>
-        <w:jc w:val="both"/>
-        <w:rPr>
-          <w:rFonts w:ascii="Times New Roman" w:hAnsi="Times New Roman" w:cs="Times New Roman"/>
-          <w:sz w:val="24"/>
-          <w:szCs w:val="24"/>
-        </w:rPr>
-      </w:pPr>
-      <w:r>
-        <w:rPr>
-          <w:rFonts w:ascii="Times New Roman" w:hAnsi="Times New Roman" w:cs="Times New Roman"/>
-          <w:sz w:val="24"/>
-          <w:szCs w:val="24"/>
-        </w:rPr>
-        <w:t>étterem</w:t>
-      </w:r>
-      <w:r>
-        <w:rPr>
-          <w:rFonts w:ascii="Times New Roman" w:hAnsi="Times New Roman" w:cs="Times New Roman"/>
-          <w:sz w:val="24"/>
-          <w:szCs w:val="24"/>
-        </w:rPr>
-        <w:t>_email</w:t>
-      </w:r>
-    </w:p>
-    <w:p>
-      <w:pPr>
-        <w:pStyle w:val="Listaszerbekezds"/>
-        <w:numPr>
-          <w:ilvl w:val="1"/>
-          <w:numId w:val="4"/>
-        </w:numPr>
-        <w:spacing w:line="276" w:lineRule="auto"/>
-        <w:jc w:val="both"/>
-        <w:rPr>
-          <w:rFonts w:ascii="Times New Roman" w:hAnsi="Times New Roman" w:cs="Times New Roman"/>
-          <w:sz w:val="24"/>
-          <w:szCs w:val="24"/>
-        </w:rPr>
-      </w:pPr>
-      <w:r>
-        <w:rPr>
-          <w:rFonts w:ascii="Times New Roman" w:hAnsi="Times New Roman" w:cs="Times New Roman"/>
-          <w:sz w:val="24"/>
-          <w:szCs w:val="24"/>
-        </w:rPr>
-        <w:t>pontszám</w:t>
-      </w:r>
-    </w:p>
-    <w:p>
-      <w:pPr>
-        <w:pStyle w:val="Listaszerbekezds"/>
-        <w:numPr>
-          <w:ilvl w:val="1"/>
-          <w:numId w:val="4"/>
-        </w:numPr>
-        <w:spacing w:line="276" w:lineRule="auto"/>
-        <w:jc w:val="both"/>
-        <w:rPr>
-          <w:rFonts w:ascii="Times New Roman" w:hAnsi="Times New Roman" w:cs="Times New Roman"/>
-          <w:sz w:val="24"/>
-          <w:szCs w:val="24"/>
-        </w:rPr>
-      </w:pPr>
-      <w:r>
-        <w:rPr>
-          <w:rFonts w:ascii="Times New Roman" w:hAnsi="Times New Roman" w:cs="Times New Roman"/>
-          <w:sz w:val="24"/>
-          <w:szCs w:val="24"/>
-        </w:rPr>
-        <w:t>szöveges értékelés</w:t>
-      </w:r>
-    </w:p>
-    <w:p>
-      <w:pPr>
-        <w:pStyle w:val="Listaszerbekezds"/>
-        <w:numPr>
-          <w:ilvl w:val="0"/>
-          <w:numId w:val="4"/>
-        </w:numPr>
-        <w:spacing w:line="276" w:lineRule="auto"/>
-        <w:jc w:val="both"/>
-        <w:rPr>
-          <w:rFonts w:ascii="Times New Roman" w:hAnsi="Times New Roman" w:cs="Times New Roman"/>
-          <w:sz w:val="24"/>
-          <w:szCs w:val="24"/>
-        </w:rPr>
-      </w:pPr>
-      <w:r>
-        <w:rPr>
-          <w:rFonts w:ascii="Times New Roman" w:hAnsi="Times New Roman" w:cs="Times New Roman"/>
-          <w:sz w:val="24"/>
-          <w:szCs w:val="24"/>
-        </w:rPr>
-        <w:t>Hibajelentés</w:t>
-      </w:r>
-    </w:p>
-    <w:p>
-      <w:pPr>
-        <w:pStyle w:val="Listaszerbekezds"/>
-        <w:numPr>
-          <w:ilvl w:val="1"/>
-          <w:numId w:val="4"/>
-        </w:numPr>
-        <w:spacing w:line="276" w:lineRule="auto"/>
-        <w:jc w:val="both"/>
-        <w:rPr>
-          <w:rFonts w:ascii="Times New Roman" w:hAnsi="Times New Roman" w:cs="Times New Roman"/>
-          <w:sz w:val="24"/>
-          <w:szCs w:val="24"/>
-        </w:rPr>
-      </w:pPr>
-      <w:r>
-        <w:rPr>
-          <w:rFonts w:ascii="Times New Roman" w:hAnsi="Times New Roman" w:cs="Times New Roman"/>
-          <w:sz w:val="24"/>
-          <w:szCs w:val="24"/>
-        </w:rPr>
-        <w:t>felhasználó_email</w:t>
-      </w:r>
-    </w:p>
-    <w:p>
-      <w:pPr>
-        <w:pStyle w:val="Listaszerbekezds"/>
-        <w:numPr>
-          <w:ilvl w:val="1"/>
-          <w:numId w:val="4"/>
-        </w:numPr>
-        <w:spacing w:line="276" w:lineRule="auto"/>
-        <w:jc w:val="both"/>
-        <w:rPr>
-          <w:rFonts w:ascii="Times New Roman" w:hAnsi="Times New Roman" w:cs="Times New Roman"/>
-          <w:sz w:val="24"/>
-          <w:szCs w:val="24"/>
-        </w:rPr>
-      </w:pPr>
-      <w:r>
-        <w:rPr>
-          <w:rFonts w:ascii="Times New Roman" w:hAnsi="Times New Roman" w:cs="Times New Roman"/>
-          <w:sz w:val="24"/>
-          <w:szCs w:val="24"/>
-        </w:rPr>
-        <w:t>Étterem_email</w:t>
-      </w:r>
-    </w:p>
-    <w:p>
-      <w:pPr>
-        <w:pStyle w:val="Listaszerbekezds"/>
-        <w:numPr>
-          <w:ilvl w:val="1"/>
-          <w:numId w:val="4"/>
-        </w:numPr>
-        <w:spacing w:line="276" w:lineRule="auto"/>
-        <w:jc w:val="both"/>
-        <w:rPr>
-          <w:rFonts w:ascii="Times New Roman" w:hAnsi="Times New Roman" w:cs="Times New Roman"/>
-          <w:sz w:val="24"/>
-          <w:szCs w:val="24"/>
-        </w:rPr>
-      </w:pPr>
-      <w:r>
-        <w:rPr>
-          <w:rFonts w:ascii="Times New Roman" w:hAnsi="Times New Roman" w:cs="Times New Roman"/>
-          <w:sz w:val="24"/>
-          <w:szCs w:val="24"/>
-        </w:rPr>
-        <w:t>tipusa a hibának</w:t>
-      </w:r>
-    </w:p>
-    <w:p>
-      <w:pPr>
-        <w:pStyle w:val="Listaszerbekezds"/>
-        <w:numPr>
-          <w:ilvl w:val="1"/>
-          <w:numId w:val="4"/>
-        </w:numPr>
-        <w:spacing w:line="276" w:lineRule="auto"/>
-        <w:jc w:val="both"/>
-        <w:rPr>
-          <w:rFonts w:ascii="Times New Roman" w:hAnsi="Times New Roman" w:cs="Times New Roman"/>
-          <w:sz w:val="24"/>
-          <w:szCs w:val="24"/>
-        </w:rPr>
-      </w:pPr>
-      <w:r>
-        <w:rPr>
-          <w:rFonts w:ascii="Times New Roman" w:hAnsi="Times New Roman" w:cs="Times New Roman"/>
-          <w:sz w:val="24"/>
-          <w:szCs w:val="24"/>
-        </w:rPr>
-        <w:t>leírás</w:t>
-      </w:r>
-    </w:p>
-    <w:p>
-      <w:pPr>
-        <w:pStyle w:val="Listaszerbekezds"/>
-        <w:numPr>
-          <w:ilvl w:val="0"/>
-          <w:numId w:val="4"/>
-        </w:numPr>
-        <w:spacing w:line="276" w:lineRule="auto"/>
-        <w:jc w:val="both"/>
-        <w:rPr>
-          <w:rFonts w:ascii="Times New Roman" w:hAnsi="Times New Roman" w:cs="Times New Roman"/>
-          <w:sz w:val="24"/>
-          <w:szCs w:val="24"/>
-        </w:rPr>
-      </w:pPr>
-      <w:r>
-        <w:rPr>
-          <w:rFonts w:ascii="Times New Roman" w:hAnsi="Times New Roman" w:cs="Times New Roman"/>
-          <w:sz w:val="24"/>
-          <w:szCs w:val="24"/>
-        </w:rPr>
-        <w:t>Helyfoglalás</w:t>
-      </w:r>
-    </w:p>
-    <w:p>
-      <w:pPr>
-        <w:pStyle w:val="Listaszerbekezds"/>
-        <w:numPr>
-          <w:ilvl w:val="1"/>
-          <w:numId w:val="4"/>
-        </w:numPr>
-        <w:spacing w:line="276" w:lineRule="auto"/>
-        <w:jc w:val="both"/>
-        <w:rPr>
-          <w:rFonts w:ascii="Times New Roman" w:hAnsi="Times New Roman" w:cs="Times New Roman"/>
-          <w:sz w:val="24"/>
-          <w:szCs w:val="24"/>
-        </w:rPr>
-      </w:pPr>
-      <w:r>
-        <w:rPr>
-          <w:rFonts w:ascii="Times New Roman" w:hAnsi="Times New Roman" w:cs="Times New Roman"/>
-          <w:sz w:val="24"/>
-          <w:szCs w:val="24"/>
-        </w:rPr>
-        <w:t>felhasználó_email</w:t>
-      </w:r>
-    </w:p>
-    <w:p>
-      <w:pPr>
-        <w:pStyle w:val="Listaszerbekezds"/>
-        <w:numPr>
-          <w:ilvl w:val="1"/>
-          <w:numId w:val="4"/>
-        </w:numPr>
-        <w:spacing w:line="276" w:lineRule="auto"/>
-        <w:jc w:val="both"/>
-        <w:rPr>
-          <w:rFonts w:ascii="Times New Roman" w:hAnsi="Times New Roman" w:cs="Times New Roman"/>
-          <w:sz w:val="24"/>
-          <w:szCs w:val="24"/>
-        </w:rPr>
-      </w:pPr>
-      <w:r>
-        <w:rPr>
-          <w:rFonts w:ascii="Times New Roman" w:hAnsi="Times New Roman" w:cs="Times New Roman"/>
-          <w:sz w:val="24"/>
-          <w:szCs w:val="24"/>
-        </w:rPr>
-        <w:t>Étterem_email</w:t>
-      </w:r>
-    </w:p>
-    <w:p>
-      <w:pPr>
-        <w:pStyle w:val="Listaszerbekezds"/>
-        <w:numPr>
-          <w:ilvl w:val="1"/>
-          <w:numId w:val="4"/>
-        </w:numPr>
-        <w:spacing w:line="276" w:lineRule="auto"/>
-        <w:jc w:val="both"/>
-        <w:rPr>
-          <w:rFonts w:ascii="Times New Roman" w:hAnsi="Times New Roman" w:cs="Times New Roman"/>
-          <w:sz w:val="24"/>
-          <w:szCs w:val="24"/>
-        </w:rPr>
-      </w:pPr>
-      <w:r>
-        <w:rPr>
-          <w:rFonts w:ascii="Times New Roman" w:hAnsi="Times New Roman" w:cs="Times New Roman"/>
-          <w:sz w:val="24"/>
-          <w:szCs w:val="24"/>
-        </w:rPr>
-        <w:t>kezdés időpontja</w:t>
-      </w:r>
-    </w:p>
-    <w:p>
-      <w:pPr>
-        <w:pStyle w:val="Listaszerbekezds"/>
-        <w:numPr>
-          <w:ilvl w:val="1"/>
-          <w:numId w:val="4"/>
-        </w:numPr>
-        <w:spacing w:line="276" w:lineRule="auto"/>
-        <w:jc w:val="both"/>
-        <w:rPr>
-          <w:rFonts w:ascii="Times New Roman" w:hAnsi="Times New Roman" w:cs="Times New Roman"/>
-          <w:sz w:val="24"/>
-          <w:szCs w:val="24"/>
-        </w:rPr>
-      </w:pPr>
-      <w:r>
-        <w:rPr>
-          <w:rFonts w:ascii="Times New Roman" w:hAnsi="Times New Roman" w:cs="Times New Roman"/>
-          <w:sz w:val="24"/>
-          <w:szCs w:val="24"/>
-        </w:rPr>
-        <w:t>végzés idő pontja</w:t>
+      <w:r>
+        <w:rPr>
+          <w:rFonts w:ascii="Times New Roman" w:hAnsi="Times New Roman" w:cs="Times New Roman"/>
+          <w:sz w:val="24"/>
+          <w:szCs w:val="24"/>
+        </w:rPr>
+        <w:lastRenderedPageBreak/>
+        <w:pict w14:anchorId="2BC0AC7E">
+          <v:shapetype id="_x0000_t75" coordsize="21600,21600" o:spt="75" o:preferrelative="t" path="m@4@5l@4@11@9@11@9@5xe" filled="f" stroked="f">
+            <v:stroke joinstyle="miter"/>
+            <v:formulas>
+              <v:f eqn="if lineDrawn pixelLineWidth 0"/>
+              <v:f eqn="sum @0 1 0"/>
+              <v:f eqn="sum 0 0 @1"/>
+              <v:f eqn="prod @2 1 2"/>
+              <v:f eqn="prod @3 21600 pixelWidth"/>
+              <v:f eqn="prod @3 21600 pixelHeight"/>
+              <v:f eqn="sum @0 0 1"/>
+              <v:f eqn="prod @6 1 2"/>
+              <v:f eqn="prod @7 21600 pixelWidth"/>
+              <v:f eqn="sum @8 21600 0"/>
+              <v:f eqn="prod @7 21600 pixelHeight"/>
+              <v:f eqn="sum @10 21600 0"/>
+            </v:formulas>
+            <v:path o:extrusionok="f" gradientshapeok="t" o:connecttype="rect"/>
+            <o:lock v:ext="edit" aspectratio="t"/>
+          </v:shapetype>
+          <v:shape id="_x0000_i1027" type="#_x0000_t75" style="width:453.75pt;height:294pt">
+            <v:imagedata r:id="rId8" o:title="adatbázis kapcsolat"/>
+          </v:shape>
+        </w:pict>
       </w:r>
     </w:p>
     <w:sectPr>
@@ -6380,23 +6790,6 @@
 </file>
 
 <file path=customXml/item1.xml><?xml version="1.0" encoding="utf-8"?>
-<p:properties xmlns:p="http://schemas.microsoft.com/office/2006/metadata/properties" xmlns:xsi="http://www.w3.org/2001/XMLSchema-instance" xmlns:pc="http://schemas.microsoft.com/office/infopath/2007/PartnerControls">
-  <documentManagement>
-    <ReferenceId xmlns="3f419f9b-7b61-4ae6-92e4-47e22e9b09a2" xsi:nil="true"/>
-  </documentManagement>
-</p:properties>
-</file>
-
-<file path=customXml/item2.xml><?xml version="1.0" encoding="utf-8"?>
-<?mso-contentType ?>
-<FormTemplates xmlns="http://schemas.microsoft.com/sharepoint/v3/contenttype/forms">
-  <Display>DocumentLibraryForm</Display>
-  <Edit>DocumentLibraryForm</Edit>
-  <New>DocumentLibraryForm</New>
-</FormTemplates>
-</file>
-
-<file path=customXml/item3.xml><?xml version="1.0" encoding="utf-8"?>
 <ct:contentTypeSchema xmlns:ct="http://schemas.microsoft.com/office/2006/metadata/contentType" xmlns:ma="http://schemas.microsoft.com/office/2006/metadata/properties/metaAttributes" ct:_="" ma:_="" ma:contentTypeName="Dokumentum" ma:contentTypeID="0x01010013565644859E974F9ECE0740B25C9CCC" ma:contentTypeVersion="7" ma:contentTypeDescription="Új dokumentum létrehozása." ma:contentTypeScope="" ma:versionID="4bf3ecd9324b986c4a2f650d941954a2">
   <xsd:schema xmlns:xsd="http://www.w3.org/2001/XMLSchema" xmlns:xs="http://www.w3.org/2001/XMLSchema" xmlns:p="http://schemas.microsoft.com/office/2006/metadata/properties" xmlns:ns2="3f419f9b-7b61-4ae6-92e4-47e22e9b09a2" targetNamespace="http://schemas.microsoft.com/office/2006/metadata/properties" ma:root="true" ma:fieldsID="55e8c40d0c23f70f4914bc24aeba2ce7" ns2:_="">
     <xsd:import namespace="3f419f9b-7b61-4ae6-92e4-47e22e9b09a2"/>
@@ -6560,25 +6953,24 @@
 </ct:contentTypeSchema>
 </file>
 
-<file path=customXml/itemProps1.xml><?xml version="1.0" encoding="utf-8"?>
-<ds:datastoreItem xmlns:ds="http://schemas.openxmlformats.org/officeDocument/2006/customXml" ds:itemID="{510B99E5-3BFD-4F8F-A960-612409E93FE5}">
-  <ds:schemaRefs>
-    <ds:schemaRef ds:uri="http://schemas.microsoft.com/office/2006/metadata/properties"/>
-    <ds:schemaRef ds:uri="http://schemas.microsoft.com/office/infopath/2007/PartnerControls"/>
-    <ds:schemaRef ds:uri="3f419f9b-7b61-4ae6-92e4-47e22e9b09a2"/>
-  </ds:schemaRefs>
-</ds:datastoreItem>
+<file path=customXml/item2.xml><?xml version="1.0" encoding="utf-8"?>
+<?mso-contentType ?>
+<FormTemplates xmlns="http://schemas.microsoft.com/sharepoint/v3/contenttype/forms">
+  <Display>DocumentLibraryForm</Display>
+  <Edit>DocumentLibraryForm</Edit>
+  <New>DocumentLibraryForm</New>
+</FormTemplates>
 </file>
 
-<file path=customXml/itemProps2.xml><?xml version="1.0" encoding="utf-8"?>
-<ds:datastoreItem xmlns:ds="http://schemas.openxmlformats.org/officeDocument/2006/customXml" ds:itemID="{3B756FEE-86C0-4165-9ACA-BA59E97677CA}">
-  <ds:schemaRefs>
-    <ds:schemaRef ds:uri="http://schemas.microsoft.com/sharepoint/v3/contenttype/forms"/>
-  </ds:schemaRefs>
-</ds:datastoreItem>
+<file path=customXml/item3.xml><?xml version="1.0" encoding="utf-8"?>
+<p:properties xmlns:p="http://schemas.microsoft.com/office/2006/metadata/properties" xmlns:xsi="http://www.w3.org/2001/XMLSchema-instance" xmlns:pc="http://schemas.microsoft.com/office/infopath/2007/PartnerControls">
+  <documentManagement>
+    <ReferenceId xmlns="3f419f9b-7b61-4ae6-92e4-47e22e9b09a2" xsi:nil="true"/>
+  </documentManagement>
+</p:properties>
 </file>
 
-<file path=customXml/itemProps3.xml><?xml version="1.0" encoding="utf-8"?>
+<file path=customXml/itemProps1.xml><?xml version="1.0" encoding="utf-8"?>
 <ds:datastoreItem xmlns:ds="http://schemas.openxmlformats.org/officeDocument/2006/customXml" ds:itemID="{C6E329E8-8FA9-4E53-9ED5-61142139C3C9}">
   <ds:schemaRefs>
     <ds:schemaRef ds:uri="http://schemas.microsoft.com/office/2006/metadata/contentType"/>
@@ -6594,4 +6986,22 @@
     <ds:schemaRef ds:uri="http://schemas.microsoft.com/internal/obd"/>
   </ds:schemaRefs>
 </ds:datastoreItem>
+</file>
+
+<file path=customXml/itemProps2.xml><?xml version="1.0" encoding="utf-8"?>
+<ds:datastoreItem xmlns:ds="http://schemas.openxmlformats.org/officeDocument/2006/customXml" ds:itemID="{3B756FEE-86C0-4165-9ACA-BA59E97677CA}">
+  <ds:schemaRefs>
+    <ds:schemaRef ds:uri="http://schemas.microsoft.com/sharepoint/v3/contenttype/forms"/>
+  </ds:schemaRefs>
+</ds:datastoreItem>
+</file>
+
+<file path=customXml/itemProps3.xml><?xml version="1.0" encoding="utf-8"?>
+<ds:datastoreItem xmlns:ds="http://schemas.openxmlformats.org/officeDocument/2006/customXml" ds:itemID="{510B99E5-3BFD-4F8F-A960-612409E93FE5}">
+  <ds:schemaRefs>
+    <ds:schemaRef ds:uri="http://schemas.microsoft.com/office/2006/metadata/properties"/>
+    <ds:schemaRef ds:uri="http://schemas.microsoft.com/office/infopath/2007/PartnerControls"/>
+    <ds:schemaRef ds:uri="3f419f9b-7b61-4ae6-92e4-47e22e9b09a2"/>
+  </ds:schemaRefs>
+</ds:datastoreItem>
 </file>
</xml_diff>

<commit_message>
Main branch mergelés FN-12-be
</commit_message>
<xml_diff>
--- a/dokumentumok/A projektünk alapterve_Bodnar_Andras_Bodnar_Tamas.docx
+++ b/dokumentumok/A projektünk alapterve_Bodnar_Andras_Bodnar_Tamas.docx
@@ -1,6 +1,6 @@
 
 <file path=word/document.xml><?xml version="1.0" encoding="utf-8"?>
-<w:document xmlns:wpc="http://schemas.microsoft.com/office/word/2010/wordprocessingCanvas" xmlns:cx="http://schemas.microsoft.com/office/drawing/2014/chartex" xmlns:cx1="http://schemas.microsoft.com/office/drawing/2015/9/8/chartex" xmlns:cx2="http://schemas.microsoft.com/office/drawing/2015/10/21/chartex" xmlns:cx3="http://schemas.microsoft.com/office/drawing/2016/5/9/chartex" xmlns:cx4="http://schemas.microsoft.com/office/drawing/2016/5/10/chartex" xmlns:cx5="http://schemas.microsoft.com/office/drawing/2016/5/11/chartex" xmlns:cx6="http://schemas.microsoft.com/office/drawing/2016/5/12/chartex" xmlns:cx7="http://schemas.microsoft.com/office/drawing/2016/5/13/chartex" xmlns:cx8="http://schemas.microsoft.com/office/drawing/2016/5/14/chartex" xmlns:mc="http://schemas.openxmlformats.org/markup-compatibility/2006" xmlns:aink="http://schemas.microsoft.com/office/drawing/2016/ink" xmlns:am3d="http://schemas.microsoft.com/office/drawing/2017/model3d" xmlns:o="urn:schemas-microsoft-com:office:office" xmlns:r="http://schemas.openxmlformats.org/officeDocument/2006/relationships" xmlns:m="http://schemas.openxmlformats.org/officeDocument/2006/math" xmlns:v="urn:schemas-microsoft-com:vml" xmlns:wp14="http://schemas.microsoft.com/office/word/2010/wordprocessingDrawing" xmlns:wp="http://schemas.openxmlformats.org/drawingml/2006/wordprocessingDrawing" xmlns:w10="urn:schemas-microsoft-com:office:word" xmlns:w="http://schemas.openxmlformats.org/wordprocessingml/2006/main" xmlns:w14="http://schemas.microsoft.com/office/word/2010/wordml" xmlns:w15="http://schemas.microsoft.com/office/word/2012/wordml" xmlns:w16cex="http://schemas.microsoft.com/office/word/2018/wordml/cex" xmlns:w16cid="http://schemas.microsoft.com/office/word/2016/wordml/cid" xmlns:w16="http://schemas.microsoft.com/office/word/2018/wordml" xmlns:w16sdtdh="http://schemas.microsoft.com/office/word/2020/wordml/sdtdatahash" xmlns:w16se="http://schemas.microsoft.com/office/word/2015/wordml/symex" xmlns:wpg="http://schemas.microsoft.com/office/word/2010/wordprocessingGroup" xmlns:wpi="http://schemas.microsoft.com/office/word/2010/wordprocessingInk" xmlns:wne="http://schemas.microsoft.com/office/word/2006/wordml" xmlns:wps="http://schemas.microsoft.com/office/word/2010/wordprocessingShape" mc:Ignorable="w14 w15 w16se w16cid w16 w16cex w16sdtdh wp14">
+<w:document xmlns:wpc="http://schemas.microsoft.com/office/word/2010/wordprocessingCanvas" xmlns:cx="http://schemas.microsoft.com/office/drawing/2014/chartex" xmlns:cx1="http://schemas.microsoft.com/office/drawing/2015/9/8/chartex" xmlns:mc="http://schemas.openxmlformats.org/markup-compatibility/2006" xmlns:o="urn:schemas-microsoft-com:office:office" xmlns:r="http://schemas.openxmlformats.org/officeDocument/2006/relationships" xmlns:m="http://schemas.openxmlformats.org/officeDocument/2006/math" xmlns:v="urn:schemas-microsoft-com:vml" xmlns:wp14="http://schemas.microsoft.com/office/word/2010/wordprocessingDrawing" xmlns:wp="http://schemas.openxmlformats.org/drawingml/2006/wordprocessingDrawing" xmlns:w10="urn:schemas-microsoft-com:office:word" xmlns:w="http://schemas.openxmlformats.org/wordprocessingml/2006/main" xmlns:w14="http://schemas.microsoft.com/office/word/2010/wordml" xmlns:w15="http://schemas.microsoft.com/office/word/2012/wordml" xmlns:w16se="http://schemas.microsoft.com/office/word/2015/wordml/symex" xmlns:wpg="http://schemas.microsoft.com/office/word/2010/wordprocessingGroup" xmlns:wpi="http://schemas.microsoft.com/office/word/2010/wordprocessingInk" xmlns:wne="http://schemas.microsoft.com/office/word/2006/wordml" xmlns:wps="http://schemas.microsoft.com/office/word/2010/wordprocessingShape" mc:Ignorable="w14 w15 w16se wp14">
   <w:body>
     <w:p>
       <w:pPr>
@@ -233,7 +233,6 @@
         </w:rPr>
         <w:t xml:space="preserve">a </w:t>
       </w:r>
-      <w:proofErr w:type="gramStart"/>
       <w:r>
         <w:rPr>
           <w:rFonts w:ascii="Times New Roman" w:hAnsi="Times New Roman" w:cs="Times New Roman"/>
@@ -258,7 +257,6 @@
         </w:rPr>
         <w:t>tartását</w:t>
       </w:r>
-      <w:proofErr w:type="gramEnd"/>
       <w:r>
         <w:rPr>
           <w:rFonts w:ascii="Times New Roman" w:hAnsi="Times New Roman" w:cs="Times New Roman"/>
@@ -936,7 +934,25 @@
           <w:sz w:val="24"/>
           <w:szCs w:val="24"/>
         </w:rPr>
-        <w:t xml:space="preserve">Az éttermek ki lesznek listázva egy sorban kép, leírás, értékelés. </w:t>
+        <w:t xml:space="preserve">Az éttermek ki lesznek </w:t>
+      </w:r>
+      <w:proofErr w:type="spellStart"/>
+      <w:r>
+        <w:rPr>
+          <w:rFonts w:ascii="Times New Roman" w:hAnsi="Times New Roman" w:cs="Times New Roman"/>
+          <w:sz w:val="24"/>
+          <w:szCs w:val="24"/>
+        </w:rPr>
+        <w:t>listázva</w:t>
+      </w:r>
+      <w:proofErr w:type="spellEnd"/>
+      <w:r>
+        <w:rPr>
+          <w:rFonts w:ascii="Times New Roman" w:hAnsi="Times New Roman" w:cs="Times New Roman"/>
+          <w:sz w:val="24"/>
+          <w:szCs w:val="24"/>
+        </w:rPr>
+        <w:t xml:space="preserve"> egy sorban kép, leírás, értékelés. </w:t>
       </w:r>
     </w:p>
     <w:p>
@@ -975,25 +991,7 @@
           <w:szCs w:val="24"/>
         </w:rPr>
         <w:lastRenderedPageBreak/>
-        <w:t xml:space="preserve">Lesz egy </w:t>
-      </w:r>
-      <w:proofErr w:type="gramStart"/>
-      <w:r>
-        <w:rPr>
-          <w:rFonts w:ascii="Times New Roman" w:hAnsi="Times New Roman" w:cs="Times New Roman"/>
-          <w:sz w:val="24"/>
-          <w:szCs w:val="24"/>
-        </w:rPr>
-        <w:t>szűrő</w:t>
-      </w:r>
-      <w:proofErr w:type="gramEnd"/>
-      <w:r>
-        <w:rPr>
-          <w:rFonts w:ascii="Times New Roman" w:hAnsi="Times New Roman" w:cs="Times New Roman"/>
-          <w:sz w:val="24"/>
-          <w:szCs w:val="24"/>
-        </w:rPr>
-        <w:t xml:space="preserve"> ahol a felhasználó egyszerűen kiválaszthat ezek közül:</w:t>
+        <w:t>Lesz egy szűrő ahol a felhasználó egyszerűen kiválaszthat ezek közül:</w:t>
       </w:r>
     </w:p>
     <w:p>
@@ -1165,13 +1163,23 @@
           <w:szCs w:val="24"/>
         </w:rPr>
       </w:pPr>
-      <w:r>
-        <w:rPr>
-          <w:rFonts w:ascii="Times New Roman" w:hAnsi="Times New Roman" w:cs="Times New Roman"/>
-          <w:sz w:val="24"/>
-          <w:szCs w:val="24"/>
-        </w:rPr>
-        <w:t>glutén mentes ételek</w:t>
+      <w:proofErr w:type="spellStart"/>
+      <w:r>
+        <w:rPr>
+          <w:rFonts w:ascii="Times New Roman" w:hAnsi="Times New Roman" w:cs="Times New Roman"/>
+          <w:sz w:val="24"/>
+          <w:szCs w:val="24"/>
+        </w:rPr>
+        <w:t>glutén</w:t>
+      </w:r>
+      <w:proofErr w:type="spellEnd"/>
+      <w:r>
+        <w:rPr>
+          <w:rFonts w:ascii="Times New Roman" w:hAnsi="Times New Roman" w:cs="Times New Roman"/>
+          <w:sz w:val="24"/>
+          <w:szCs w:val="24"/>
+        </w:rPr>
+        <w:t xml:space="preserve"> mentes ételek</w:t>
       </w:r>
     </w:p>
     <w:p>
@@ -1267,8 +1275,18 @@
           <w:sz w:val="24"/>
           <w:szCs w:val="24"/>
         </w:rPr>
-        <w:t>van-e wifi</w:t>
-      </w:r>
+        <w:t xml:space="preserve">van-e </w:t>
+      </w:r>
+      <w:proofErr w:type="spellStart"/>
+      <w:r>
+        <w:rPr>
+          <w:rFonts w:ascii="Times New Roman" w:hAnsi="Times New Roman" w:cs="Times New Roman"/>
+          <w:sz w:val="24"/>
+          <w:szCs w:val="24"/>
+        </w:rPr>
+        <w:t>wifi</w:t>
+      </w:r>
+      <w:proofErr w:type="spellEnd"/>
     </w:p>
     <w:p>
       <w:pPr>
@@ -1937,25 +1955,7 @@
           <w:sz w:val="24"/>
           <w:szCs w:val="24"/>
         </w:rPr>
-        <w:t xml:space="preserve">Az értékelés két féle </w:t>
-      </w:r>
-      <w:proofErr w:type="spellStart"/>
-      <w:r>
-        <w:rPr>
-          <w:rFonts w:ascii="Times New Roman" w:hAnsi="Times New Roman" w:cs="Times New Roman"/>
-          <w:sz w:val="24"/>
-          <w:szCs w:val="24"/>
-        </w:rPr>
-        <w:t>képpen</w:t>
-      </w:r>
-      <w:proofErr w:type="spellEnd"/>
-      <w:r>
-        <w:rPr>
-          <w:rFonts w:ascii="Times New Roman" w:hAnsi="Times New Roman" w:cs="Times New Roman"/>
-          <w:sz w:val="24"/>
-          <w:szCs w:val="24"/>
-        </w:rPr>
-        <w:t xml:space="preserve"> lehetséges:</w:t>
+        <w:t>Az értékelés két féle képpen lehetséges:</w:t>
       </w:r>
     </w:p>
     <w:p>
@@ -2787,13 +2787,23 @@
           <w:szCs w:val="24"/>
         </w:rPr>
       </w:pPr>
-      <w:r>
-        <w:rPr>
-          <w:rFonts w:ascii="Times New Roman" w:hAnsi="Times New Roman" w:cs="Times New Roman"/>
-          <w:sz w:val="24"/>
-          <w:szCs w:val="24"/>
-        </w:rPr>
-        <w:t>glutén mentes ételek</w:t>
+      <w:proofErr w:type="spellStart"/>
+      <w:r>
+        <w:rPr>
+          <w:rFonts w:ascii="Times New Roman" w:hAnsi="Times New Roman" w:cs="Times New Roman"/>
+          <w:sz w:val="24"/>
+          <w:szCs w:val="24"/>
+        </w:rPr>
+        <w:t>glutén</w:t>
+      </w:r>
+      <w:proofErr w:type="spellEnd"/>
+      <w:r>
+        <w:rPr>
+          <w:rFonts w:ascii="Times New Roman" w:hAnsi="Times New Roman" w:cs="Times New Roman"/>
+          <w:sz w:val="24"/>
+          <w:szCs w:val="24"/>
+        </w:rPr>
+        <w:t xml:space="preserve"> mentes ételek</w:t>
       </w:r>
     </w:p>
     <w:p>
@@ -2889,8 +2899,18 @@
           <w:sz w:val="24"/>
           <w:szCs w:val="24"/>
         </w:rPr>
-        <w:t>van-e wifi</w:t>
-      </w:r>
+        <w:t xml:space="preserve">van-e </w:t>
+      </w:r>
+      <w:proofErr w:type="spellStart"/>
+      <w:r>
+        <w:rPr>
+          <w:rFonts w:ascii="Times New Roman" w:hAnsi="Times New Roman" w:cs="Times New Roman"/>
+          <w:sz w:val="24"/>
+          <w:szCs w:val="24"/>
+        </w:rPr>
+        <w:t>wifi</w:t>
+      </w:r>
+      <w:proofErr w:type="spellEnd"/>
     </w:p>
     <w:p>
       <w:pPr>
@@ -3393,7 +3413,6 @@
         <w:t xml:space="preserve">ra dobja az </w:t>
       </w:r>
       <w:proofErr w:type="spellStart"/>
-      <w:proofErr w:type="gramStart"/>
       <w:r>
         <w:rPr>
           <w:rFonts w:ascii="Times New Roman" w:hAnsi="Times New Roman" w:cs="Times New Roman"/>
@@ -3403,14 +3422,22 @@
         <w:t>adminokat</w:t>
       </w:r>
       <w:proofErr w:type="spellEnd"/>
-      <w:proofErr w:type="gramEnd"/>
-      <w:r>
-        <w:rPr>
-          <w:rFonts w:ascii="Times New Roman" w:hAnsi="Times New Roman" w:cs="Times New Roman"/>
-          <w:sz w:val="24"/>
-          <w:szCs w:val="24"/>
-        </w:rPr>
-        <w:t xml:space="preserve"> ahol ki</w:t>
+      <w:r>
+        <w:rPr>
+          <w:rFonts w:ascii="Times New Roman" w:hAnsi="Times New Roman" w:cs="Times New Roman"/>
+          <w:sz w:val="24"/>
+          <w:szCs w:val="24"/>
+        </w:rPr>
+        <w:t xml:space="preserve"> ahol </w:t>
+      </w:r>
+      <w:proofErr w:type="spellStart"/>
+      <w:r>
+        <w:rPr>
+          <w:rFonts w:ascii="Times New Roman" w:hAnsi="Times New Roman" w:cs="Times New Roman"/>
+          <w:sz w:val="24"/>
+          <w:szCs w:val="24"/>
+        </w:rPr>
+        <w:t>ki</w:t>
       </w:r>
       <w:r>
         <w:rPr>
@@ -3426,7 +3453,16 @@
           <w:sz w:val="24"/>
           <w:szCs w:val="24"/>
         </w:rPr>
-        <w:t>a az</w:t>
+        <w:t>a</w:t>
+      </w:r>
+      <w:proofErr w:type="spellEnd"/>
+      <w:r>
+        <w:rPr>
+          <w:rFonts w:ascii="Times New Roman" w:hAnsi="Times New Roman" w:cs="Times New Roman"/>
+          <w:sz w:val="24"/>
+          <w:szCs w:val="24"/>
+        </w:rPr>
+        <w:t xml:space="preserve"> az</w:t>
       </w:r>
       <w:r>
         <w:rPr>
@@ -3515,7 +3551,15 @@
           <w:sz w:val="24"/>
           <w:szCs w:val="24"/>
         </w:rPr>
-        <w:t>form</w:t>
+        <w:t>form-</w:t>
+      </w:r>
+      <w:r>
+        <w:rPr>
+          <w:rFonts w:ascii="Times New Roman" w:hAnsi="Times New Roman" w:cs="Times New Roman"/>
+          <w:sz w:val="24"/>
+          <w:szCs w:val="24"/>
+        </w:rPr>
+        <w:t>os</w:t>
       </w:r>
       <w:proofErr w:type="spellEnd"/>
       <w:r>
@@ -3524,15 +3568,7 @@
           <w:sz w:val="24"/>
           <w:szCs w:val="24"/>
         </w:rPr>
-        <w:t>-</w:t>
-      </w:r>
-      <w:r>
-        <w:rPr>
-          <w:rFonts w:ascii="Times New Roman" w:hAnsi="Times New Roman" w:cs="Times New Roman"/>
-          <w:sz w:val="24"/>
-          <w:szCs w:val="24"/>
-        </w:rPr>
-        <w:t xml:space="preserve">os </w:t>
+        <w:t xml:space="preserve"> </w:t>
       </w:r>
       <w:r>
         <w:rPr>
@@ -3724,25 +3760,7 @@
           <w:sz w:val="24"/>
           <w:szCs w:val="24"/>
         </w:rPr>
-        <w:t xml:space="preserve">2 féle </w:t>
-      </w:r>
-      <w:proofErr w:type="spellStart"/>
-      <w:r>
-        <w:rPr>
-          <w:rFonts w:ascii="Times New Roman" w:hAnsi="Times New Roman" w:cs="Times New Roman"/>
-          <w:sz w:val="24"/>
-          <w:szCs w:val="24"/>
-        </w:rPr>
-        <w:t>képpen</w:t>
-      </w:r>
-      <w:proofErr w:type="spellEnd"/>
-      <w:r>
-        <w:rPr>
-          <w:rFonts w:ascii="Times New Roman" w:hAnsi="Times New Roman" w:cs="Times New Roman"/>
-          <w:sz w:val="24"/>
-          <w:szCs w:val="24"/>
-        </w:rPr>
-        <w:t xml:space="preserve"> lehet kiválasztani az éttermet név szerinti </w:t>
+        <w:t xml:space="preserve">2 féle képpen lehet kiválasztani az éttermet név szerinti </w:t>
       </w:r>
       <w:r>
         <w:rPr>
@@ -3997,7 +4015,7 @@
           <w:sz w:val="24"/>
           <w:szCs w:val="24"/>
         </w:rPr>
-        <w:t>_email</w:t>
+        <w:t>_ID</w:t>
       </w:r>
       <w:proofErr w:type="spellEnd"/>
     </w:p>
@@ -4031,7 +4049,7 @@
           <w:sz w:val="24"/>
           <w:szCs w:val="24"/>
         </w:rPr>
-        <w:t>_email</w:t>
+        <w:t>_ID</w:t>
       </w:r>
       <w:proofErr w:type="spellEnd"/>
     </w:p>
@@ -4074,14 +4092,16 @@
           <w:szCs w:val="24"/>
         </w:rPr>
       </w:pPr>
-      <w:r>
-        <w:rPr>
-          <w:rFonts w:ascii="Times New Roman" w:hAnsi="Times New Roman" w:cs="Times New Roman"/>
-          <w:sz w:val="24"/>
-          <w:szCs w:val="24"/>
-        </w:rPr>
-        <w:t xml:space="preserve">telefon </w:t>
-      </w:r>
+      <w:proofErr w:type="spellStart"/>
+      <w:r>
+        <w:rPr>
+          <w:rFonts w:ascii="Times New Roman" w:hAnsi="Times New Roman" w:cs="Times New Roman"/>
+          <w:sz w:val="24"/>
+          <w:szCs w:val="24"/>
+        </w:rPr>
+        <w:t>id</w:t>
+      </w:r>
+      <w:proofErr w:type="spellEnd"/>
     </w:p>
     <w:p>
       <w:pPr>
@@ -4104,7 +4124,7 @@
           <w:sz w:val="24"/>
           <w:szCs w:val="24"/>
         </w:rPr>
-        <w:t>e-mail</w:t>
+        <w:t xml:space="preserve">telefon </w:t>
       </w:r>
     </w:p>
     <w:p>
@@ -4128,7 +4148,7 @@
           <w:sz w:val="24"/>
           <w:szCs w:val="24"/>
         </w:rPr>
-        <w:t>cím</w:t>
+        <w:t>e-mail</w:t>
       </w:r>
     </w:p>
     <w:p>
@@ -4152,7 +4172,7 @@
           <w:sz w:val="24"/>
           <w:szCs w:val="24"/>
         </w:rPr>
-        <w:t>név</w:t>
+        <w:t>cím</w:t>
       </w:r>
     </w:p>
     <w:p>
@@ -4176,7 +4196,7 @@
           <w:sz w:val="24"/>
           <w:szCs w:val="24"/>
         </w:rPr>
-        <w:t>bankkártya</w:t>
+        <w:t>név</w:t>
       </w:r>
     </w:p>
     <w:p>
@@ -4200,7 +4220,7 @@
           <w:sz w:val="24"/>
           <w:szCs w:val="24"/>
         </w:rPr>
-        <w:t>gluténmentes</w:t>
+        <w:t>bankkártya</w:t>
       </w:r>
     </w:p>
     <w:p>
@@ -4218,6 +4238,7 @@
           <w:szCs w:val="24"/>
         </w:rPr>
       </w:pPr>
+      <w:proofErr w:type="spellStart"/>
       <w:r>
         <w:rPr>
           <w:rFonts w:ascii="Times New Roman" w:hAnsi="Times New Roman" w:cs="Times New Roman"/>
@@ -4225,8 +4246,9 @@
           <w:szCs w:val="24"/>
         </w:rPr>
         <w:lastRenderedPageBreak/>
-        <w:t>terasz</w:t>
-      </w:r>
+        <w:t>gluténmentes</w:t>
+      </w:r>
+      <w:proofErr w:type="spellEnd"/>
     </w:p>
     <w:p>
       <w:pPr>
@@ -4249,7 +4271,7 @@
           <w:sz w:val="24"/>
           <w:szCs w:val="24"/>
         </w:rPr>
-        <w:t>bérelhető</w:t>
+        <w:t>terasz</w:t>
       </w:r>
     </w:p>
     <w:p>
@@ -4273,7 +4295,7 @@
           <w:sz w:val="24"/>
           <w:szCs w:val="24"/>
         </w:rPr>
-        <w:t>házhoz szállítás</w:t>
+        <w:t>bérelhető</w:t>
       </w:r>
     </w:p>
     <w:p>
@@ -4297,7 +4319,7 @@
           <w:sz w:val="24"/>
           <w:szCs w:val="24"/>
         </w:rPr>
-        <w:t>db</w:t>
+        <w:t>házhoz szállítás</w:t>
       </w:r>
     </w:p>
     <w:p>
@@ -4321,7 +4343,7 @@
           <w:sz w:val="24"/>
           <w:szCs w:val="24"/>
         </w:rPr>
-        <w:t>leírás</w:t>
+        <w:t>db</w:t>
       </w:r>
     </w:p>
     <w:p>
@@ -4345,7 +4367,7 @@
           <w:sz w:val="24"/>
           <w:szCs w:val="24"/>
         </w:rPr>
-        <w:t>részletesebb leírás</w:t>
+        <w:t>leírás</w:t>
       </w:r>
     </w:p>
     <w:p>
@@ -4402,15 +4424,7 @@
           <w:sz w:val="24"/>
           <w:szCs w:val="24"/>
         </w:rPr>
-        <w:t>_emai</w:t>
-      </w:r>
-      <w:r>
-        <w:rPr>
-          <w:rFonts w:ascii="Times New Roman" w:hAnsi="Times New Roman" w:cs="Times New Roman"/>
-          <w:sz w:val="24"/>
-          <w:szCs w:val="24"/>
-        </w:rPr>
-        <w:t>l</w:t>
+        <w:t>_id</w:t>
       </w:r>
       <w:proofErr w:type="spellEnd"/>
     </w:p>
@@ -4525,14 +4539,16 @@
           <w:szCs w:val="24"/>
         </w:rPr>
       </w:pPr>
-      <w:r>
-        <w:rPr>
-          <w:rFonts w:ascii="Times New Roman" w:hAnsi="Times New Roman" w:cs="Times New Roman"/>
-          <w:sz w:val="24"/>
-          <w:szCs w:val="24"/>
-        </w:rPr>
-        <w:t>név</w:t>
-      </w:r>
+      <w:proofErr w:type="spellStart"/>
+      <w:r>
+        <w:rPr>
+          <w:rFonts w:ascii="Times New Roman" w:hAnsi="Times New Roman" w:cs="Times New Roman"/>
+          <w:sz w:val="24"/>
+          <w:szCs w:val="24"/>
+        </w:rPr>
+        <w:t>id</w:t>
+      </w:r>
+      <w:proofErr w:type="spellEnd"/>
     </w:p>
     <w:p>
       <w:pPr>
@@ -4555,7 +4571,7 @@
           <w:sz w:val="24"/>
           <w:szCs w:val="24"/>
         </w:rPr>
-        <w:t>email</w:t>
+        <w:t>név</w:t>
       </w:r>
     </w:p>
     <w:p>
@@ -4579,7 +4595,7 @@
           <w:sz w:val="24"/>
           <w:szCs w:val="24"/>
         </w:rPr>
-        <w:t>jelszó</w:t>
+        <w:t>email</w:t>
       </w:r>
     </w:p>
     <w:p>
@@ -4603,7 +4619,7 @@
           <w:sz w:val="24"/>
           <w:szCs w:val="24"/>
         </w:rPr>
-        <w:t>regisztrálás időpontja</w:t>
+        <w:t>jelszó</w:t>
       </w:r>
     </w:p>
     <w:p>
@@ -4627,7 +4643,7 @@
           <w:sz w:val="24"/>
           <w:szCs w:val="24"/>
         </w:rPr>
-        <w:t>utoljára belépés</w:t>
+        <w:t>regisztrálás időpontja</w:t>
       </w:r>
     </w:p>
     <w:p>
@@ -4645,23 +4661,13 @@
           <w:szCs w:val="24"/>
         </w:rPr>
       </w:pPr>
-      <w:proofErr w:type="gramStart"/>
-      <w:r>
-        <w:rPr>
-          <w:rFonts w:ascii="Times New Roman" w:hAnsi="Times New Roman" w:cs="Times New Roman"/>
-          <w:sz w:val="24"/>
-          <w:szCs w:val="24"/>
-        </w:rPr>
-        <w:t>státusz(</w:t>
-      </w:r>
-      <w:proofErr w:type="gramEnd"/>
-      <w:r>
-        <w:rPr>
-          <w:rFonts w:ascii="Times New Roman" w:hAnsi="Times New Roman" w:cs="Times New Roman"/>
-          <w:sz w:val="24"/>
-          <w:szCs w:val="24"/>
-        </w:rPr>
-        <w:t>tiltott e az a felhasználó)</w:t>
+      <w:r>
+        <w:rPr>
+          <w:rFonts w:ascii="Times New Roman" w:hAnsi="Times New Roman" w:cs="Times New Roman"/>
+          <w:sz w:val="24"/>
+          <w:szCs w:val="24"/>
+        </w:rPr>
+        <w:t>utoljára belépés</w:t>
       </w:r>
     </w:p>
     <w:p>
@@ -4685,6 +4691,38 @@
           <w:sz w:val="24"/>
           <w:szCs w:val="24"/>
         </w:rPr>
+        <w:t>stá</w:t>
+      </w:r>
+      <w:r>
+        <w:rPr>
+          <w:rFonts w:ascii="Times New Roman" w:hAnsi="Times New Roman" w:cs="Times New Roman"/>
+          <w:sz w:val="24"/>
+          <w:szCs w:val="24"/>
+        </w:rPr>
+        <w:t>tusz 0 tiltott 1 nem tiltott</w:t>
+      </w:r>
+    </w:p>
+    <w:p>
+      <w:pPr>
+        <w:pStyle w:val="Listaszerbekezds"/>
+        <w:numPr>
+          <w:ilvl w:val="1"/>
+          <w:numId w:val="4"/>
+        </w:numPr>
+        <w:spacing w:line="276" w:lineRule="auto"/>
+        <w:jc w:val="both"/>
+        <w:rPr>
+          <w:rFonts w:ascii="Times New Roman" w:hAnsi="Times New Roman" w:cs="Times New Roman"/>
+          <w:sz w:val="24"/>
+          <w:szCs w:val="24"/>
+        </w:rPr>
+      </w:pPr>
+      <w:r>
+        <w:rPr>
+          <w:rFonts w:ascii="Times New Roman" w:hAnsi="Times New Roman" w:cs="Times New Roman"/>
+          <w:sz w:val="24"/>
+          <w:szCs w:val="24"/>
+        </w:rPr>
         <w:t>jogosultság</w:t>
       </w:r>
     </w:p>
@@ -4742,7 +4780,7 @@
           <w:sz w:val="24"/>
           <w:szCs w:val="24"/>
         </w:rPr>
-        <w:t>_email</w:t>
+        <w:t>_id</w:t>
       </w:r>
       <w:proofErr w:type="spellEnd"/>
     </w:p>
@@ -4856,7 +4894,7 @@
           <w:sz w:val="24"/>
           <w:szCs w:val="24"/>
         </w:rPr>
-        <w:t>_email</w:t>
+        <w:t>_id</w:t>
       </w:r>
       <w:proofErr w:type="spellEnd"/>
     </w:p>
@@ -4890,7 +4928,7 @@
           <w:sz w:val="24"/>
           <w:szCs w:val="24"/>
         </w:rPr>
-        <w:t>_email</w:t>
+        <w:t>_id</w:t>
       </w:r>
       <w:proofErr w:type="spellEnd"/>
     </w:p>
@@ -4939,7 +4977,7 @@
           <w:sz w:val="24"/>
           <w:szCs w:val="24"/>
         </w:rPr>
-        <w:t>szöveg</w:t>
+        <w:t>szöveges értékelés</w:t>
       </w:r>
     </w:p>
     <w:p>
@@ -4988,7 +5026,7 @@
           <w:sz w:val="24"/>
           <w:szCs w:val="24"/>
         </w:rPr>
-        <w:t>felhasználó_email</w:t>
+        <w:t>felhasználó_id</w:t>
       </w:r>
       <w:proofErr w:type="spellEnd"/>
     </w:p>
@@ -5014,7 +5052,7 @@
           <w:sz w:val="24"/>
           <w:szCs w:val="24"/>
         </w:rPr>
-        <w:t>Étterem_email</w:t>
+        <w:t>Étterem_id</w:t>
       </w:r>
       <w:proofErr w:type="spellEnd"/>
     </w:p>
@@ -5122,7 +5160,7 @@
           <w:sz w:val="24"/>
           <w:szCs w:val="24"/>
         </w:rPr>
-        <w:t>felhasználó_email</w:t>
+        <w:t>felhasználó_id</w:t>
       </w:r>
       <w:proofErr w:type="spellEnd"/>
     </w:p>
@@ -5148,7 +5186,7 @@
           <w:sz w:val="24"/>
           <w:szCs w:val="24"/>
         </w:rPr>
-        <w:t>Étterem_email</w:t>
+        <w:t>Étterem_id</w:t>
       </w:r>
       <w:proofErr w:type="spellEnd"/>
     </w:p>
@@ -5198,6 +5236,51 @@
           <w:szCs w:val="24"/>
         </w:rPr>
         <w:t>végzés idő pontja</w:t>
+      </w:r>
+    </w:p>
+    <w:p>
+      <w:pPr>
+        <w:spacing w:line="276" w:lineRule="auto"/>
+        <w:jc w:val="both"/>
+        <w:rPr>
+          <w:rFonts w:ascii="Times New Roman" w:hAnsi="Times New Roman" w:cs="Times New Roman"/>
+          <w:sz w:val="24"/>
+          <w:szCs w:val="24"/>
+        </w:rPr>
+      </w:pPr>
+      <w:bookmarkStart w:id="0" w:name="_GoBack"/>
+      <w:bookmarkEnd w:id="0"/>
+      <w:r>
+        <w:rPr>
+          <w:rFonts w:ascii="Times New Roman" w:hAnsi="Times New Roman" w:cs="Times New Roman"/>
+          <w:sz w:val="24"/>
+          <w:szCs w:val="24"/>
+        </w:rPr>
+        <w:lastRenderedPageBreak/>
+        <w:pict w14:anchorId="2BC0AC7E">
+          <v:shapetype id="_x0000_t75" coordsize="21600,21600" o:spt="75" o:preferrelative="t" path="m@4@5l@4@11@9@11@9@5xe" filled="f" stroked="f">
+            <v:stroke joinstyle="miter"/>
+            <v:formulas>
+              <v:f eqn="if lineDrawn pixelLineWidth 0"/>
+              <v:f eqn="sum @0 1 0"/>
+              <v:f eqn="sum 0 0 @1"/>
+              <v:f eqn="prod @2 1 2"/>
+              <v:f eqn="prod @3 21600 pixelWidth"/>
+              <v:f eqn="prod @3 21600 pixelHeight"/>
+              <v:f eqn="sum @0 0 1"/>
+              <v:f eqn="prod @6 1 2"/>
+              <v:f eqn="prod @7 21600 pixelWidth"/>
+              <v:f eqn="sum @8 21600 0"/>
+              <v:f eqn="prod @7 21600 pixelHeight"/>
+              <v:f eqn="sum @10 21600 0"/>
+            </v:formulas>
+            <v:path o:extrusionok="f" gradientshapeok="t" o:connecttype="rect"/>
+            <o:lock v:ext="edit" aspectratio="t"/>
+          </v:shapetype>
+          <v:shape id="_x0000_i1027" type="#_x0000_t75" style="width:453.75pt;height:294pt">
+            <v:imagedata r:id="rId8" o:title="adatbázis kapcsolat"/>
+          </v:shape>
+        </w:pict>
       </w:r>
     </w:p>
     <w:sectPr>
@@ -5211,7 +5294,7 @@
 </file>
 
 <file path=word/numbering.xml><?xml version="1.0" encoding="utf-8"?>
-<w:numbering xmlns:wpc="http://schemas.microsoft.com/office/word/2010/wordprocessingCanvas" xmlns:cx="http://schemas.microsoft.com/office/drawing/2014/chartex" xmlns:cx1="http://schemas.microsoft.com/office/drawing/2015/9/8/chartex" xmlns:cx2="http://schemas.microsoft.com/office/drawing/2015/10/21/chartex" xmlns:cx3="http://schemas.microsoft.com/office/drawing/2016/5/9/chartex" xmlns:cx4="http://schemas.microsoft.com/office/drawing/2016/5/10/chartex" xmlns:cx5="http://schemas.microsoft.com/office/drawing/2016/5/11/chartex" xmlns:cx6="http://schemas.microsoft.com/office/drawing/2016/5/12/chartex" xmlns:cx7="http://schemas.microsoft.com/office/drawing/2016/5/13/chartex" xmlns:cx8="http://schemas.microsoft.com/office/drawing/2016/5/14/chartex" xmlns:mc="http://schemas.openxmlformats.org/markup-compatibility/2006" xmlns:aink="http://schemas.microsoft.com/office/drawing/2016/ink" xmlns:am3d="http://schemas.microsoft.com/office/drawing/2017/model3d" xmlns:o="urn:schemas-microsoft-com:office:office" xmlns:r="http://schemas.openxmlformats.org/officeDocument/2006/relationships" xmlns:m="http://schemas.openxmlformats.org/officeDocument/2006/math" xmlns:v="urn:schemas-microsoft-com:vml" xmlns:wp14="http://schemas.microsoft.com/office/word/2010/wordprocessingDrawing" xmlns:wp="http://schemas.openxmlformats.org/drawingml/2006/wordprocessingDrawing" xmlns:w10="urn:schemas-microsoft-com:office:word" xmlns:w="http://schemas.openxmlformats.org/wordprocessingml/2006/main" xmlns:w14="http://schemas.microsoft.com/office/word/2010/wordml" xmlns:w15="http://schemas.microsoft.com/office/word/2012/wordml" xmlns:w16cex="http://schemas.microsoft.com/office/word/2018/wordml/cex" xmlns:w16cid="http://schemas.microsoft.com/office/word/2016/wordml/cid" xmlns:w16="http://schemas.microsoft.com/office/word/2018/wordml" xmlns:w16sdtdh="http://schemas.microsoft.com/office/word/2020/wordml/sdtdatahash" xmlns:w16se="http://schemas.microsoft.com/office/word/2015/wordml/symex" xmlns:wpg="http://schemas.microsoft.com/office/word/2010/wordprocessingGroup" xmlns:wpi="http://schemas.microsoft.com/office/word/2010/wordprocessingInk" xmlns:wne="http://schemas.microsoft.com/office/word/2006/wordml" xmlns:wps="http://schemas.microsoft.com/office/word/2010/wordprocessingShape" mc:Ignorable="w14 w15 w16se w16cid w16 w16cex w16sdtdh wp14">
+<w:numbering xmlns:wpc="http://schemas.microsoft.com/office/word/2010/wordprocessingCanvas" xmlns:cx="http://schemas.microsoft.com/office/drawing/2014/chartex" xmlns:cx1="http://schemas.microsoft.com/office/drawing/2015/9/8/chartex" xmlns:mc="http://schemas.openxmlformats.org/markup-compatibility/2006" xmlns:o="urn:schemas-microsoft-com:office:office" xmlns:r="http://schemas.openxmlformats.org/officeDocument/2006/relationships" xmlns:m="http://schemas.openxmlformats.org/officeDocument/2006/math" xmlns:v="urn:schemas-microsoft-com:vml" xmlns:wp14="http://schemas.microsoft.com/office/word/2010/wordprocessingDrawing" xmlns:wp="http://schemas.openxmlformats.org/drawingml/2006/wordprocessingDrawing" xmlns:w10="urn:schemas-microsoft-com:office:word" xmlns:w="http://schemas.openxmlformats.org/wordprocessingml/2006/main" xmlns:w14="http://schemas.microsoft.com/office/word/2010/wordml" xmlns:w15="http://schemas.microsoft.com/office/word/2012/wordml" xmlns:w16se="http://schemas.microsoft.com/office/word/2015/wordml/symex" xmlns:wpg="http://schemas.microsoft.com/office/word/2010/wordprocessingGroup" xmlns:wpi="http://schemas.microsoft.com/office/word/2010/wordprocessingInk" xmlns:wne="http://schemas.microsoft.com/office/word/2006/wordml" xmlns:wps="http://schemas.microsoft.com/office/word/2010/wordprocessingShape" mc:Ignorable="w14 w15 w16se wp14">
   <w:abstractNum w:abstractNumId="0" w15:restartNumberingAfterBreak="0">
     <w:nsid w:val="21021351"/>
     <w:multiLevelType w:val="hybridMultilevel"/>
@@ -5977,7 +6060,7 @@
 </file>
 
 <file path=word/styles.xml><?xml version="1.0" encoding="utf-8"?>
-<w:styles xmlns:mc="http://schemas.openxmlformats.org/markup-compatibility/2006" xmlns:r="http://schemas.openxmlformats.org/officeDocument/2006/relationships" xmlns:w="http://schemas.openxmlformats.org/wordprocessingml/2006/main" xmlns:w14="http://schemas.microsoft.com/office/word/2010/wordml" xmlns:w15="http://schemas.microsoft.com/office/word/2012/wordml" xmlns:w16cex="http://schemas.microsoft.com/office/word/2018/wordml/cex" xmlns:w16cid="http://schemas.microsoft.com/office/word/2016/wordml/cid" xmlns:w16="http://schemas.microsoft.com/office/word/2018/wordml" xmlns:w16sdtdh="http://schemas.microsoft.com/office/word/2020/wordml/sdtdatahash" xmlns:w16se="http://schemas.microsoft.com/office/word/2015/wordml/symex" mc:Ignorable="w14 w15 w16se w16cid w16 w16cex w16sdtdh">
+<w:styles xmlns:mc="http://schemas.openxmlformats.org/markup-compatibility/2006" xmlns:r="http://schemas.openxmlformats.org/officeDocument/2006/relationships" xmlns:w="http://schemas.openxmlformats.org/wordprocessingml/2006/main" xmlns:w14="http://schemas.microsoft.com/office/word/2010/wordml" xmlns:w15="http://schemas.microsoft.com/office/word/2012/wordml" xmlns:w16se="http://schemas.microsoft.com/office/word/2015/wordml/symex" mc:Ignorable="w14 w15 w16se">
   <w:docDefaults>
     <w:rPrDefault>
       <w:rPr>
@@ -5993,7 +6076,7 @@
       </w:pPr>
     </w:pPrDefault>
   </w:docDefaults>
-  <w:latentStyles w:defLockedState="0" w:defUIPriority="99" w:defSemiHidden="0" w:defUnhideWhenUsed="0" w:defQFormat="0" w:count="376">
+  <w:latentStyles w:defLockedState="0" w:defUIPriority="99" w:defSemiHidden="0" w:defUnhideWhenUsed="0" w:defQFormat="0" w:count="371">
     <w:lsdException w:name="Normal" w:uiPriority="0" w:qFormat="1"/>
     <w:lsdException w:name="heading 1" w:uiPriority="9" w:qFormat="1"/>
     <w:lsdException w:name="heading 2" w:semiHidden="1" w:uiPriority="9" w:unhideWhenUsed="1" w:qFormat="1"/>
@@ -6365,11 +6448,6 @@
     <w:lsdException w:name="List Table 5 Dark Accent 6" w:uiPriority="50"/>
     <w:lsdException w:name="List Table 6 Colorful Accent 6" w:uiPriority="51"/>
     <w:lsdException w:name="List Table 7 Colorful Accent 6" w:uiPriority="52"/>
-    <w:lsdException w:name="Mention" w:semiHidden="1" w:unhideWhenUsed="1"/>
-    <w:lsdException w:name="Smart Hyperlink" w:semiHidden="1" w:unhideWhenUsed="1"/>
-    <w:lsdException w:name="Hashtag" w:semiHidden="1" w:unhideWhenUsed="1"/>
-    <w:lsdException w:name="Unresolved Mention" w:semiHidden="1" w:unhideWhenUsed="1"/>
-    <w:lsdException w:name="Smart Link" w:semiHidden="1" w:unhideWhenUsed="1"/>
   </w:latentStyles>
   <w:style w:type="paragraph" w:default="1" w:styleId="Norml">
     <w:name w:val="Normal"/>

</xml_diff>

<commit_message>
admin felület leírásának pontosítása
</commit_message>
<xml_diff>
--- a/dokumentumok/A projektünk alapterve_Bodnar_Andras_Bodnar_Tamas.docx
+++ b/dokumentumok/A projektünk alapterve_Bodnar_Andras_Bodnar_Tamas.docx
@@ -2446,194 +2446,7 @@
           <w:sz w:val="24"/>
           <w:szCs w:val="24"/>
         </w:rPr>
-        <w:t xml:space="preserve"> akkor egy form ba betölti az adatokat és az adatok átírásával és egy gomb kapcsolásával frissíteni tudja az </w:t>
-      </w:r>
-      <w:r>
-        <w:rPr>
-          <w:rFonts w:ascii="Times New Roman" w:hAnsi="Times New Roman" w:cs="Times New Roman"/>
-          <w:sz w:val="24"/>
-          <w:szCs w:val="24"/>
-        </w:rPr>
-        <w:t>adatokat. A</w:t>
-      </w:r>
-      <w:r>
-        <w:rPr>
-          <w:rFonts w:ascii="Times New Roman" w:hAnsi="Times New Roman" w:cs="Times New Roman"/>
-          <w:sz w:val="24"/>
-          <w:szCs w:val="24"/>
-        </w:rPr>
-        <w:t xml:space="preserve"> törlés csak egy gomb kapcsolásával történik.</w:t>
-      </w:r>
-    </w:p>
-    <w:p>
-      <w:pPr>
-        <w:spacing w:line="276" w:lineRule="auto"/>
-        <w:jc w:val="both"/>
-        <w:rPr>
-          <w:rFonts w:ascii="Times New Roman" w:hAnsi="Times New Roman" w:cs="Times New Roman"/>
-          <w:b/>
-          <w:sz w:val="24"/>
-          <w:szCs w:val="24"/>
-        </w:rPr>
-      </w:pPr>
-      <w:r>
-        <w:rPr>
-          <w:rFonts w:ascii="Times New Roman" w:hAnsi="Times New Roman" w:cs="Times New Roman"/>
-          <w:b/>
-          <w:sz w:val="24"/>
-          <w:szCs w:val="24"/>
-        </w:rPr>
-        <w:t>Felhasználó kezelés</w:t>
-      </w:r>
-    </w:p>
-    <w:p>
-      <w:pPr>
-        <w:spacing w:line="276" w:lineRule="auto"/>
-        <w:jc w:val="both"/>
-        <w:rPr>
-          <w:rFonts w:ascii="Times New Roman" w:hAnsi="Times New Roman" w:cs="Times New Roman"/>
-          <w:sz w:val="24"/>
-          <w:szCs w:val="24"/>
-        </w:rPr>
-      </w:pPr>
-      <w:r>
-        <w:rPr>
-          <w:rFonts w:ascii="Times New Roman" w:hAnsi="Times New Roman" w:cs="Times New Roman"/>
-          <w:sz w:val="24"/>
-          <w:szCs w:val="24"/>
-        </w:rPr>
-        <w:t xml:space="preserve">Hasonló </w:t>
-      </w:r>
-      <w:r>
-        <w:rPr>
-          <w:rFonts w:ascii="Times New Roman" w:hAnsi="Times New Roman" w:cs="Times New Roman"/>
-          <w:sz w:val="24"/>
-          <w:szCs w:val="24"/>
-        </w:rPr>
-        <w:t xml:space="preserve">az éttermek weboldalhoz annyi különbséggel, hogy nem az éttermek </w:t>
-      </w:r>
-      <w:r>
-        <w:rPr>
-          <w:rFonts w:ascii="Times New Roman" w:hAnsi="Times New Roman" w:cs="Times New Roman"/>
-          <w:sz w:val="24"/>
-          <w:szCs w:val="24"/>
-        </w:rPr>
-        <w:t>adatait,</w:t>
-      </w:r>
-      <w:r>
-        <w:rPr>
-          <w:rFonts w:ascii="Times New Roman" w:hAnsi="Times New Roman" w:cs="Times New Roman"/>
-          <w:sz w:val="24"/>
-          <w:szCs w:val="24"/>
-        </w:rPr>
-        <w:t xml:space="preserve"> hanem a felhasználó adatait tudja módosítani.</w:t>
-      </w:r>
-    </w:p>
-    <w:p>
-      <w:pPr>
-        <w:spacing w:line="276" w:lineRule="auto"/>
-        <w:jc w:val="both"/>
-        <w:rPr>
-          <w:rFonts w:ascii="Times New Roman" w:hAnsi="Times New Roman" w:cs="Times New Roman"/>
-          <w:b/>
-          <w:sz w:val="24"/>
-          <w:szCs w:val="24"/>
-        </w:rPr>
-      </w:pPr>
-      <w:r>
-        <w:rPr>
-          <w:rFonts w:ascii="Times New Roman" w:hAnsi="Times New Roman" w:cs="Times New Roman"/>
-          <w:b/>
-          <w:sz w:val="24"/>
-          <w:szCs w:val="24"/>
-        </w:rPr>
-        <w:t>Hibajelentés</w:t>
-      </w:r>
-    </w:p>
-    <w:p>
-      <w:pPr>
-        <w:spacing w:after="0" w:line="276" w:lineRule="auto"/>
-        <w:jc w:val="both"/>
-        <w:rPr>
-          <w:rFonts w:ascii="Times New Roman" w:hAnsi="Times New Roman" w:cs="Times New Roman"/>
-          <w:sz w:val="24"/>
-          <w:szCs w:val="24"/>
-        </w:rPr>
-      </w:pPr>
-      <w:r>
-        <w:rPr>
-          <w:rFonts w:ascii="Times New Roman" w:hAnsi="Times New Roman" w:cs="Times New Roman"/>
-          <w:sz w:val="24"/>
-          <w:szCs w:val="24"/>
-        </w:rPr>
-        <w:t xml:space="preserve"> </w:t>
-      </w:r>
-      <w:r>
-        <w:rPr>
-          <w:rFonts w:ascii="Times New Roman" w:hAnsi="Times New Roman" w:cs="Times New Roman"/>
-          <w:sz w:val="24"/>
-          <w:szCs w:val="24"/>
-        </w:rPr>
-        <w:t xml:space="preserve">Itt jelennek meg azok a </w:t>
-      </w:r>
-      <w:r>
-        <w:rPr>
-          <w:rFonts w:ascii="Times New Roman" w:hAnsi="Times New Roman" w:cs="Times New Roman"/>
-          <w:sz w:val="24"/>
-          <w:szCs w:val="24"/>
-        </w:rPr>
-        <w:t>hibák,</w:t>
-      </w:r>
-      <w:r>
-        <w:rPr>
-          <w:rFonts w:ascii="Times New Roman" w:hAnsi="Times New Roman" w:cs="Times New Roman"/>
-          <w:sz w:val="24"/>
-          <w:szCs w:val="24"/>
-        </w:rPr>
-        <w:t xml:space="preserve"> amiket a felhasználók jelentettek. Az adminkok ezeket tudják </w:t>
-      </w:r>
-      <w:r>
-        <w:rPr>
-          <w:rFonts w:ascii="Times New Roman" w:hAnsi="Times New Roman" w:cs="Times New Roman"/>
-          <w:sz w:val="24"/>
-          <w:szCs w:val="24"/>
-        </w:rPr>
-        <w:t>törölni,</w:t>
-      </w:r>
-      <w:r>
-        <w:rPr>
-          <w:rFonts w:ascii="Times New Roman" w:hAnsi="Times New Roman" w:cs="Times New Roman"/>
-          <w:sz w:val="24"/>
-          <w:szCs w:val="24"/>
-        </w:rPr>
-        <w:t xml:space="preserve"> ha végeztek vele.</w:t>
-      </w:r>
-    </w:p>
-    <w:p>
-      <w:pPr>
-        <w:spacing w:after="0" w:line="276" w:lineRule="auto"/>
-        <w:jc w:val="both"/>
-        <w:rPr>
-          <w:rFonts w:ascii="Times New Roman" w:hAnsi="Times New Roman" w:cs="Times New Roman"/>
-          <w:sz w:val="24"/>
-          <w:szCs w:val="24"/>
-        </w:rPr>
-      </w:pPr>
-      <w:r>
-        <w:rPr>
-          <w:rFonts w:ascii="Times New Roman" w:hAnsi="Times New Roman" w:cs="Times New Roman"/>
-          <w:sz w:val="24"/>
-          <w:szCs w:val="24"/>
-        </w:rPr>
-        <w:t xml:space="preserve">Lesz egy gomb ami átviszi az adminokat a </w:t>
-      </w:r>
-      <w:r>
-        <w:rPr>
-          <w:rFonts w:ascii="Times New Roman" w:hAnsi="Times New Roman" w:cs="Times New Roman"/>
-          <w:sz w:val="24"/>
-          <w:szCs w:val="24"/>
-        </w:rPr>
-        <w:t>f</w:t>
+        <w:t xml:space="preserve"> akkor egy form-</w:t>
       </w:r>
       <w:bookmarkStart w:id="0" w:name="_GoBack"/>
       <w:bookmarkEnd w:id="0"/>
@@ -2643,7 +2456,210 @@
           <w:sz w:val="24"/>
           <w:szCs w:val="24"/>
         </w:rPr>
-        <w:t>őoldalra</w:t>
+        <w:t xml:space="preserve">ba betölti az adatokat és az adatok átírásával és egy gomb kapcsolásával frissíteni tudja az </w:t>
+      </w:r>
+      <w:r>
+        <w:rPr>
+          <w:rFonts w:ascii="Times New Roman" w:hAnsi="Times New Roman" w:cs="Times New Roman"/>
+          <w:sz w:val="24"/>
+          <w:szCs w:val="24"/>
+        </w:rPr>
+        <w:t>adatokat. A</w:t>
+      </w:r>
+      <w:r>
+        <w:rPr>
+          <w:rFonts w:ascii="Times New Roman" w:hAnsi="Times New Roman" w:cs="Times New Roman"/>
+          <w:sz w:val="24"/>
+          <w:szCs w:val="24"/>
+        </w:rPr>
+        <w:t xml:space="preserve"> törlés csak egy gomb kapcsolásával történik.</w:t>
+      </w:r>
+    </w:p>
+    <w:p>
+      <w:pPr>
+        <w:spacing w:line="276" w:lineRule="auto"/>
+        <w:jc w:val="both"/>
+        <w:rPr>
+          <w:rFonts w:ascii="Times New Roman" w:hAnsi="Times New Roman" w:cs="Times New Roman"/>
+          <w:b/>
+          <w:sz w:val="24"/>
+          <w:szCs w:val="24"/>
+        </w:rPr>
+      </w:pPr>
+      <w:r>
+        <w:rPr>
+          <w:rFonts w:ascii="Times New Roman" w:hAnsi="Times New Roman" w:cs="Times New Roman"/>
+          <w:b/>
+          <w:sz w:val="24"/>
+          <w:szCs w:val="24"/>
+        </w:rPr>
+        <w:t>Felhasználó kezelés</w:t>
+      </w:r>
+    </w:p>
+    <w:p>
+      <w:pPr>
+        <w:spacing w:line="276" w:lineRule="auto"/>
+        <w:jc w:val="both"/>
+        <w:rPr>
+          <w:rFonts w:ascii="Times New Roman" w:hAnsi="Times New Roman" w:cs="Times New Roman"/>
+          <w:sz w:val="24"/>
+          <w:szCs w:val="24"/>
+        </w:rPr>
+      </w:pPr>
+      <w:r>
+        <w:rPr>
+          <w:rFonts w:ascii="Times New Roman" w:hAnsi="Times New Roman" w:cs="Times New Roman"/>
+          <w:sz w:val="24"/>
+          <w:szCs w:val="24"/>
+        </w:rPr>
+        <w:t xml:space="preserve">Hasonló </w:t>
+      </w:r>
+      <w:r>
+        <w:rPr>
+          <w:rFonts w:ascii="Times New Roman" w:hAnsi="Times New Roman" w:cs="Times New Roman"/>
+          <w:sz w:val="24"/>
+          <w:szCs w:val="24"/>
+        </w:rPr>
+        <w:t xml:space="preserve">az éttermek weboldalhoz annyi különbséggel, hogy nem az éttermek </w:t>
+      </w:r>
+      <w:r>
+        <w:rPr>
+          <w:rFonts w:ascii="Times New Roman" w:hAnsi="Times New Roman" w:cs="Times New Roman"/>
+          <w:sz w:val="24"/>
+          <w:szCs w:val="24"/>
+        </w:rPr>
+        <w:t>adatait,</w:t>
+      </w:r>
+      <w:r>
+        <w:rPr>
+          <w:rFonts w:ascii="Times New Roman" w:hAnsi="Times New Roman" w:cs="Times New Roman"/>
+          <w:sz w:val="24"/>
+          <w:szCs w:val="24"/>
+        </w:rPr>
+        <w:t xml:space="preserve"> hanem a felhasználó adatait tudja módosítani.</w:t>
+      </w:r>
+    </w:p>
+    <w:p>
+      <w:pPr>
+        <w:spacing w:line="276" w:lineRule="auto"/>
+        <w:jc w:val="both"/>
+        <w:rPr>
+          <w:rFonts w:ascii="Times New Roman" w:hAnsi="Times New Roman" w:cs="Times New Roman"/>
+          <w:b/>
+          <w:sz w:val="24"/>
+          <w:szCs w:val="24"/>
+        </w:rPr>
+      </w:pPr>
+      <w:r>
+        <w:rPr>
+          <w:rFonts w:ascii="Times New Roman" w:hAnsi="Times New Roman" w:cs="Times New Roman"/>
+          <w:b/>
+          <w:sz w:val="24"/>
+          <w:szCs w:val="24"/>
+        </w:rPr>
+        <w:t>Hibajelentés</w:t>
+      </w:r>
+    </w:p>
+    <w:p>
+      <w:pPr>
+        <w:spacing w:after="0" w:line="276" w:lineRule="auto"/>
+        <w:jc w:val="both"/>
+        <w:rPr>
+          <w:rFonts w:ascii="Times New Roman" w:hAnsi="Times New Roman" w:cs="Times New Roman"/>
+          <w:sz w:val="24"/>
+          <w:szCs w:val="24"/>
+        </w:rPr>
+      </w:pPr>
+      <w:r>
+        <w:rPr>
+          <w:rFonts w:ascii="Times New Roman" w:hAnsi="Times New Roman" w:cs="Times New Roman"/>
+          <w:sz w:val="24"/>
+          <w:szCs w:val="24"/>
+        </w:rPr>
+        <w:t xml:space="preserve"> </w:t>
+      </w:r>
+      <w:r>
+        <w:rPr>
+          <w:rFonts w:ascii="Times New Roman" w:hAnsi="Times New Roman" w:cs="Times New Roman"/>
+          <w:sz w:val="24"/>
+          <w:szCs w:val="24"/>
+        </w:rPr>
+        <w:t xml:space="preserve">Itt jelennek meg azok a </w:t>
+      </w:r>
+      <w:r>
+        <w:rPr>
+          <w:rFonts w:ascii="Times New Roman" w:hAnsi="Times New Roman" w:cs="Times New Roman"/>
+          <w:sz w:val="24"/>
+          <w:szCs w:val="24"/>
+        </w:rPr>
+        <w:t>hibák,</w:t>
+      </w:r>
+      <w:r>
+        <w:rPr>
+          <w:rFonts w:ascii="Times New Roman" w:hAnsi="Times New Roman" w:cs="Times New Roman"/>
+          <w:sz w:val="24"/>
+          <w:szCs w:val="24"/>
+        </w:rPr>
+        <w:t xml:space="preserve"> amiket a felhasználók jelentettek. Az adminkok ezeket tudják </w:t>
+      </w:r>
+      <w:r>
+        <w:rPr>
+          <w:rFonts w:ascii="Times New Roman" w:hAnsi="Times New Roman" w:cs="Times New Roman"/>
+          <w:sz w:val="24"/>
+          <w:szCs w:val="24"/>
+        </w:rPr>
+        <w:t>törölni,</w:t>
+      </w:r>
+      <w:r>
+        <w:rPr>
+          <w:rFonts w:ascii="Times New Roman" w:hAnsi="Times New Roman" w:cs="Times New Roman"/>
+          <w:sz w:val="24"/>
+          <w:szCs w:val="24"/>
+        </w:rPr>
+        <w:t xml:space="preserve"> ha végeztek vele.</w:t>
+      </w:r>
+    </w:p>
+    <w:p>
+      <w:pPr>
+        <w:spacing w:after="0" w:line="276" w:lineRule="auto"/>
+        <w:jc w:val="both"/>
+        <w:rPr>
+          <w:rFonts w:ascii="Times New Roman" w:hAnsi="Times New Roman" w:cs="Times New Roman"/>
+          <w:sz w:val="24"/>
+          <w:szCs w:val="24"/>
+        </w:rPr>
+      </w:pPr>
+      <w:r>
+        <w:rPr>
+          <w:rFonts w:ascii="Times New Roman" w:hAnsi="Times New Roman" w:cs="Times New Roman"/>
+          <w:sz w:val="24"/>
+          <w:szCs w:val="24"/>
+        </w:rPr>
+        <w:t xml:space="preserve">Lesz egy </w:t>
+      </w:r>
+      <w:r>
+        <w:rPr>
+          <w:rFonts w:ascii="Times New Roman" w:hAnsi="Times New Roman" w:cs="Times New Roman"/>
+          <w:sz w:val="24"/>
+          <w:szCs w:val="24"/>
+        </w:rPr>
+        <w:t>gomb,</w:t>
+      </w:r>
+      <w:r>
+        <w:rPr>
+          <w:rFonts w:ascii="Times New Roman" w:hAnsi="Times New Roman" w:cs="Times New Roman"/>
+          <w:sz w:val="24"/>
+          <w:szCs w:val="24"/>
+        </w:rPr>
+        <w:t xml:space="preserve"> ami átviszi az adminokat a </w:t>
+      </w:r>
+      <w:r>
+        <w:rPr>
+          <w:rFonts w:ascii="Times New Roman" w:hAnsi="Times New Roman" w:cs="Times New Roman"/>
+          <w:sz w:val="24"/>
+          <w:szCs w:val="24"/>
+        </w:rPr>
+        <w:t>főoldalra</w:t>
       </w:r>
       <w:r>
         <w:rPr>
@@ -2653,6 +2669,14 @@
         </w:rPr>
         <w:t xml:space="preserve">. </w:t>
       </w:r>
+      <w:r>
+        <w:rPr>
+          <w:rFonts w:ascii="Times New Roman" w:hAnsi="Times New Roman" w:cs="Times New Roman"/>
+          <w:sz w:val="24"/>
+          <w:szCs w:val="24"/>
+        </w:rPr>
+        <w:t>És a főoldalon lesz egy gomb, ami visszaviszi az adatok kezelésére, csak az admin felhasználók láthatják ezt a gombot.</w:t>
+      </w:r>
     </w:p>
     <w:p>
       <w:pPr>
@@ -2682,7 +2706,6 @@
           <w:sz w:val="24"/>
           <w:szCs w:val="24"/>
         </w:rPr>
-        <w:lastRenderedPageBreak/>
         <w:t>Média integráció az éttermeknek.</w:t>
       </w:r>
     </w:p>
@@ -3696,6 +3719,7 @@
           <w:sz w:val="24"/>
           <w:szCs w:val="24"/>
         </w:rPr>
+        <w:lastRenderedPageBreak/>
         <w:t>leírás</w:t>
       </w:r>
     </w:p>
@@ -3720,7 +3744,6 @@
           <w:sz w:val="24"/>
           <w:szCs w:val="24"/>
         </w:rPr>
-        <w:lastRenderedPageBreak/>
         <w:t>Értékelés</w:t>
       </w:r>
     </w:p>
@@ -5741,6 +5764,23 @@
 </file>
 
 <file path=customXml/item1.xml><?xml version="1.0" encoding="utf-8"?>
+<p:properties xmlns:p="http://schemas.microsoft.com/office/2006/metadata/properties" xmlns:xsi="http://www.w3.org/2001/XMLSchema-instance" xmlns:pc="http://schemas.microsoft.com/office/infopath/2007/PartnerControls">
+  <documentManagement>
+    <ReferenceId xmlns="3f419f9b-7b61-4ae6-92e4-47e22e9b09a2" xsi:nil="true"/>
+  </documentManagement>
+</p:properties>
+</file>
+
+<file path=customXml/item2.xml><?xml version="1.0" encoding="utf-8"?>
+<?mso-contentType ?>
+<FormTemplates xmlns="http://schemas.microsoft.com/sharepoint/v3/contenttype/forms">
+  <Display>DocumentLibraryForm</Display>
+  <Edit>DocumentLibraryForm</Edit>
+  <New>DocumentLibraryForm</New>
+</FormTemplates>
+</file>
+
+<file path=customXml/item3.xml><?xml version="1.0" encoding="utf-8"?>
 <ct:contentTypeSchema xmlns:ct="http://schemas.microsoft.com/office/2006/metadata/contentType" xmlns:ma="http://schemas.microsoft.com/office/2006/metadata/properties/metaAttributes" ct:_="" ma:_="" ma:contentTypeName="Dokumentum" ma:contentTypeID="0x01010013565644859E974F9ECE0740B25C9CCC" ma:contentTypeVersion="7" ma:contentTypeDescription="Új dokumentum létrehozása." ma:contentTypeScope="" ma:versionID="4bf3ecd9324b986c4a2f650d941954a2">
   <xsd:schema xmlns:xsd="http://www.w3.org/2001/XMLSchema" xmlns:xs="http://www.w3.org/2001/XMLSchema" xmlns:p="http://schemas.microsoft.com/office/2006/metadata/properties" xmlns:ns2="3f419f9b-7b61-4ae6-92e4-47e22e9b09a2" targetNamespace="http://schemas.microsoft.com/office/2006/metadata/properties" ma:root="true" ma:fieldsID="55e8c40d0c23f70f4914bc24aeba2ce7" ns2:_="">
     <xsd:import namespace="3f419f9b-7b61-4ae6-92e4-47e22e9b09a2"/>
@@ -5904,28 +5944,29 @@
 </ct:contentTypeSchema>
 </file>
 
-<file path=customXml/item2.xml><?xml version="1.0" encoding="utf-8"?>
-<?mso-contentType ?>
-<FormTemplates xmlns="http://schemas.microsoft.com/sharepoint/v3/contenttype/forms">
-  <Display>DocumentLibraryForm</Display>
-  <Edit>DocumentLibraryForm</Edit>
-  <New>DocumentLibraryForm</New>
-</FormTemplates>
-</file>
-
-<file path=customXml/item3.xml><?xml version="1.0" encoding="utf-8"?>
-<p:properties xmlns:p="http://schemas.microsoft.com/office/2006/metadata/properties" xmlns:xsi="http://www.w3.org/2001/XMLSchema-instance" xmlns:pc="http://schemas.microsoft.com/office/infopath/2007/PartnerControls">
-  <documentManagement>
-    <ReferenceId xmlns="3f419f9b-7b61-4ae6-92e4-47e22e9b09a2" xsi:nil="true"/>
-  </documentManagement>
-</p:properties>
-</file>
-
 <file path=customXml/item4.xml><?xml version="1.0" encoding="utf-8"?>
 <b:Sources xmlns:b="http://schemas.openxmlformats.org/officeDocument/2006/bibliography" xmlns="http://schemas.openxmlformats.org/officeDocument/2006/bibliography" SelectedStyle="\APASixthEditionOfficeOnline.xsl" StyleName="APA" Version="6"/>
 </file>
 
 <file path=customXml/itemProps1.xml><?xml version="1.0" encoding="utf-8"?>
+<ds:datastoreItem xmlns:ds="http://schemas.openxmlformats.org/officeDocument/2006/customXml" ds:itemID="{510B99E5-3BFD-4F8F-A960-612409E93FE5}">
+  <ds:schemaRefs>
+    <ds:schemaRef ds:uri="http://schemas.microsoft.com/office/2006/metadata/properties"/>
+    <ds:schemaRef ds:uri="http://schemas.microsoft.com/office/infopath/2007/PartnerControls"/>
+    <ds:schemaRef ds:uri="3f419f9b-7b61-4ae6-92e4-47e22e9b09a2"/>
+  </ds:schemaRefs>
+</ds:datastoreItem>
+</file>
+
+<file path=customXml/itemProps2.xml><?xml version="1.0" encoding="utf-8"?>
+<ds:datastoreItem xmlns:ds="http://schemas.openxmlformats.org/officeDocument/2006/customXml" ds:itemID="{3B756FEE-86C0-4165-9ACA-BA59E97677CA}">
+  <ds:schemaRefs>
+    <ds:schemaRef ds:uri="http://schemas.microsoft.com/sharepoint/v3/contenttype/forms"/>
+  </ds:schemaRefs>
+</ds:datastoreItem>
+</file>
+
+<file path=customXml/itemProps3.xml><?xml version="1.0" encoding="utf-8"?>
 <ds:datastoreItem xmlns:ds="http://schemas.openxmlformats.org/officeDocument/2006/customXml" ds:itemID="{C6E329E8-8FA9-4E53-9ED5-61142139C3C9}">
   <ds:schemaRefs>
     <ds:schemaRef ds:uri="http://schemas.microsoft.com/office/2006/metadata/contentType"/>
@@ -5943,26 +5984,8 @@
 </ds:datastoreItem>
 </file>
 
-<file path=customXml/itemProps2.xml><?xml version="1.0" encoding="utf-8"?>
-<ds:datastoreItem xmlns:ds="http://schemas.openxmlformats.org/officeDocument/2006/customXml" ds:itemID="{3B756FEE-86C0-4165-9ACA-BA59E97677CA}">
-  <ds:schemaRefs>
-    <ds:schemaRef ds:uri="http://schemas.microsoft.com/sharepoint/v3/contenttype/forms"/>
-  </ds:schemaRefs>
-</ds:datastoreItem>
-</file>
-
-<file path=customXml/itemProps3.xml><?xml version="1.0" encoding="utf-8"?>
-<ds:datastoreItem xmlns:ds="http://schemas.openxmlformats.org/officeDocument/2006/customXml" ds:itemID="{510B99E5-3BFD-4F8F-A960-612409E93FE5}">
-  <ds:schemaRefs>
-    <ds:schemaRef ds:uri="http://schemas.microsoft.com/office/2006/metadata/properties"/>
-    <ds:schemaRef ds:uri="http://schemas.microsoft.com/office/infopath/2007/PartnerControls"/>
-    <ds:schemaRef ds:uri="3f419f9b-7b61-4ae6-92e4-47e22e9b09a2"/>
-  </ds:schemaRefs>
-</ds:datastoreItem>
-</file>
-
 <file path=customXml/itemProps4.xml><?xml version="1.0" encoding="utf-8"?>
-<ds:datastoreItem xmlns:ds="http://schemas.openxmlformats.org/officeDocument/2006/customXml" ds:itemID="{4B81F2CD-EDA2-4DAA-B1E5-16E4AE819887}">
+<ds:datastoreItem xmlns:ds="http://schemas.openxmlformats.org/officeDocument/2006/customXml" ds:itemID="{5DA3E7A9-2E87-485D-BFED-5C877B52C593}">
   <ds:schemaRefs>
     <ds:schemaRef ds:uri="http://schemas.openxmlformats.org/officeDocument/2006/bibliography"/>
   </ds:schemaRefs>

</xml_diff>

<commit_message>
dokmentum formálása és az adatbázis frissítése
</commit_message>
<xml_diff>
--- a/dokumentumok/A projektünk alapterve_Bodnar_Andras_Bodnar_Tamas.docx
+++ b/dokumentumok/A projektünk alapterve_Bodnar_Andras_Bodnar_Tamas.docx
@@ -1,6 +1,6 @@
 
 <file path=word/document.xml><?xml version="1.0" encoding="utf-8"?>
-<w:document xmlns:wpc="http://schemas.microsoft.com/office/word/2010/wordprocessingCanvas" xmlns:cx="http://schemas.microsoft.com/office/drawing/2014/chartex" xmlns:cx1="http://schemas.microsoft.com/office/drawing/2015/9/8/chartex" xmlns:mc="http://schemas.openxmlformats.org/markup-compatibility/2006" xmlns:o="urn:schemas-microsoft-com:office:office" xmlns:r="http://schemas.openxmlformats.org/officeDocument/2006/relationships" xmlns:m="http://schemas.openxmlformats.org/officeDocument/2006/math" xmlns:v="urn:schemas-microsoft-com:vml" xmlns:wp14="http://schemas.microsoft.com/office/word/2010/wordprocessingDrawing" xmlns:wp="http://schemas.openxmlformats.org/drawingml/2006/wordprocessingDrawing" xmlns:w10="urn:schemas-microsoft-com:office:word" xmlns:w="http://schemas.openxmlformats.org/wordprocessingml/2006/main" xmlns:w14="http://schemas.microsoft.com/office/word/2010/wordml" xmlns:w15="http://schemas.microsoft.com/office/word/2012/wordml" xmlns:w16se="http://schemas.microsoft.com/office/word/2015/wordml/symex" xmlns:wpg="http://schemas.microsoft.com/office/word/2010/wordprocessingGroup" xmlns:wpi="http://schemas.microsoft.com/office/word/2010/wordprocessingInk" xmlns:wne="http://schemas.microsoft.com/office/word/2006/wordml" xmlns:wps="http://schemas.microsoft.com/office/word/2010/wordprocessingShape" mc:Ignorable="w14 w15 w16se wp14">
+<w:document xmlns:wpc="http://schemas.microsoft.com/office/word/2010/wordprocessingCanvas" xmlns:cx="http://schemas.microsoft.com/office/drawing/2014/chartex" xmlns:cx1="http://schemas.microsoft.com/office/drawing/2015/9/8/chartex" xmlns:cx2="http://schemas.microsoft.com/office/drawing/2015/10/21/chartex" xmlns:cx3="http://schemas.microsoft.com/office/drawing/2016/5/9/chartex" xmlns:cx4="http://schemas.microsoft.com/office/drawing/2016/5/10/chartex" xmlns:cx5="http://schemas.microsoft.com/office/drawing/2016/5/11/chartex" xmlns:cx6="http://schemas.microsoft.com/office/drawing/2016/5/12/chartex" xmlns:cx7="http://schemas.microsoft.com/office/drawing/2016/5/13/chartex" xmlns:cx8="http://schemas.microsoft.com/office/drawing/2016/5/14/chartex" xmlns:mc="http://schemas.openxmlformats.org/markup-compatibility/2006" xmlns:aink="http://schemas.microsoft.com/office/drawing/2016/ink" xmlns:am3d="http://schemas.microsoft.com/office/drawing/2017/model3d" xmlns:o="urn:schemas-microsoft-com:office:office" xmlns:r="http://schemas.openxmlformats.org/officeDocument/2006/relationships" xmlns:m="http://schemas.openxmlformats.org/officeDocument/2006/math" xmlns:v="urn:schemas-microsoft-com:vml" xmlns:wp14="http://schemas.microsoft.com/office/word/2010/wordprocessingDrawing" xmlns:wp="http://schemas.openxmlformats.org/drawingml/2006/wordprocessingDrawing" xmlns:w10="urn:schemas-microsoft-com:office:word" xmlns:w="http://schemas.openxmlformats.org/wordprocessingml/2006/main" xmlns:w14="http://schemas.microsoft.com/office/word/2010/wordml" xmlns:w15="http://schemas.microsoft.com/office/word/2012/wordml" xmlns:w16cex="http://schemas.microsoft.com/office/word/2018/wordml/cex" xmlns:w16cid="http://schemas.microsoft.com/office/word/2016/wordml/cid" xmlns:w16="http://schemas.microsoft.com/office/word/2018/wordml" xmlns:w16sdtdh="http://schemas.microsoft.com/office/word/2020/wordml/sdtdatahash" xmlns:w16se="http://schemas.microsoft.com/office/word/2015/wordml/symex" xmlns:wpg="http://schemas.microsoft.com/office/word/2010/wordprocessingGroup" xmlns:wpi="http://schemas.microsoft.com/office/word/2010/wordprocessingInk" xmlns:wne="http://schemas.microsoft.com/office/word/2006/wordml" xmlns:wps="http://schemas.microsoft.com/office/word/2010/wordprocessingShape" mc:Ignorable="w14 w15 w16se w16cid w16 w16cex w16sdtdh wp14">
   <w:body>
     <w:p>
       <w:pPr>
@@ -798,25 +798,7 @@
           <w:sz w:val="24"/>
           <w:szCs w:val="24"/>
         </w:rPr>
-        <w:t xml:space="preserve">Az éttermek </w:t>
-      </w:r>
-      <w:proofErr w:type="spellStart"/>
-      <w:r>
-        <w:rPr>
-          <w:rFonts w:ascii="Times New Roman" w:hAnsi="Times New Roman" w:cs="Times New Roman"/>
-          <w:sz w:val="24"/>
-          <w:szCs w:val="24"/>
-        </w:rPr>
-        <w:t>kilistázva</w:t>
-      </w:r>
-      <w:proofErr w:type="spellEnd"/>
-      <w:r>
-        <w:rPr>
-          <w:rFonts w:ascii="Times New Roman" w:hAnsi="Times New Roman" w:cs="Times New Roman"/>
-          <w:sz w:val="24"/>
-          <w:szCs w:val="24"/>
-        </w:rPr>
-        <w:t xml:space="preserve"> leszek kártyás módon, amikben az étterem képe, a neve és az értékelése lesz látható.</w:t>
+        <w:t>Az éttermek kilistázva leszek kártyás módon, amikben az étterem képe, a neve és az értékelése lesz látható.</w:t>
       </w:r>
     </w:p>
     <w:p>
@@ -860,8 +842,6 @@
         </w:rPr>
         <w:t>Szűrés</w:t>
       </w:r>
-      <w:bookmarkStart w:id="0" w:name="_GoBack"/>
-      <w:bookmarkEnd w:id="0"/>
     </w:p>
     <w:p>
       <w:pPr>
@@ -1053,23 +1033,13 @@
           <w:szCs w:val="24"/>
         </w:rPr>
       </w:pPr>
-      <w:proofErr w:type="spellStart"/>
-      <w:r>
-        <w:rPr>
-          <w:rFonts w:ascii="Times New Roman" w:hAnsi="Times New Roman" w:cs="Times New Roman"/>
-          <w:sz w:val="24"/>
-          <w:szCs w:val="24"/>
-        </w:rPr>
-        <w:t>glutén</w:t>
-      </w:r>
-      <w:proofErr w:type="spellEnd"/>
-      <w:r>
-        <w:rPr>
-          <w:rFonts w:ascii="Times New Roman" w:hAnsi="Times New Roman" w:cs="Times New Roman"/>
-          <w:sz w:val="24"/>
-          <w:szCs w:val="24"/>
-        </w:rPr>
-        <w:t xml:space="preserve"> mentes ételek</w:t>
+      <w:r>
+        <w:rPr>
+          <w:rFonts w:ascii="Times New Roman" w:hAnsi="Times New Roman" w:cs="Times New Roman"/>
+          <w:sz w:val="24"/>
+          <w:szCs w:val="24"/>
+        </w:rPr>
+        <w:t>glutén mentes ételek</w:t>
       </w:r>
     </w:p>
     <w:p>
@@ -1165,18 +1135,8 @@
           <w:sz w:val="24"/>
           <w:szCs w:val="24"/>
         </w:rPr>
-        <w:t xml:space="preserve">van-e </w:t>
-      </w:r>
-      <w:proofErr w:type="spellStart"/>
-      <w:r>
-        <w:rPr>
-          <w:rFonts w:ascii="Times New Roman" w:hAnsi="Times New Roman" w:cs="Times New Roman"/>
-          <w:sz w:val="24"/>
-          <w:szCs w:val="24"/>
-        </w:rPr>
-        <w:t>wifi</w:t>
-      </w:r>
-      <w:proofErr w:type="spellEnd"/>
+        <w:t>van-e wifi</w:t>
+      </w:r>
     </w:p>
     <w:p>
       <w:pPr>
@@ -1205,115 +1165,6 @@
     <w:p>
       <w:pPr>
         <w:spacing w:line="276" w:lineRule="auto"/>
-        <w:ind w:left="708" w:firstLine="708"/>
-        <w:jc w:val="both"/>
-        <w:rPr>
-          <w:rFonts w:ascii="Times New Roman" w:hAnsi="Times New Roman" w:cs="Times New Roman"/>
-          <w:sz w:val="24"/>
-          <w:szCs w:val="24"/>
-        </w:rPr>
-      </w:pPr>
-      <w:r>
-        <w:rPr>
-          <w:rFonts w:ascii="Times New Roman" w:hAnsi="Times New Roman" w:cs="Times New Roman"/>
-          <w:b/>
-          <w:sz w:val="24"/>
-          <w:szCs w:val="24"/>
-        </w:rPr>
-        <w:t>Helyfoglalás</w:t>
-      </w:r>
-      <w:r>
-        <w:rPr>
-          <w:rFonts w:ascii="Times New Roman" w:hAnsi="Times New Roman" w:cs="Times New Roman"/>
-          <w:sz w:val="24"/>
-          <w:szCs w:val="24"/>
-        </w:rPr>
-        <w:t xml:space="preserve"> </w:t>
-      </w:r>
-    </w:p>
-    <w:p>
-      <w:pPr>
-        <w:spacing w:after="0" w:line="276" w:lineRule="auto"/>
-        <w:ind w:left="1416"/>
-        <w:jc w:val="both"/>
-        <w:rPr>
-          <w:rFonts w:ascii="Times New Roman" w:hAnsi="Times New Roman" w:cs="Times New Roman"/>
-          <w:sz w:val="24"/>
-          <w:szCs w:val="24"/>
-        </w:rPr>
-      </w:pPr>
-      <w:r>
-        <w:rPr>
-          <w:rFonts w:ascii="Times New Roman" w:hAnsi="Times New Roman" w:cs="Times New Roman"/>
-          <w:sz w:val="24"/>
-          <w:szCs w:val="24"/>
-        </w:rPr>
-        <w:t>A foglaláshoz szükséges egy étterem nevet és két dátumot, a foglalás kezdete és vége.</w:t>
-      </w:r>
-    </w:p>
-    <w:p>
-      <w:pPr>
-        <w:spacing w:after="0" w:line="276" w:lineRule="auto"/>
-        <w:ind w:left="1416"/>
-        <w:jc w:val="both"/>
-        <w:rPr>
-          <w:rFonts w:ascii="Times New Roman" w:hAnsi="Times New Roman" w:cs="Times New Roman"/>
-          <w:sz w:val="24"/>
-          <w:szCs w:val="24"/>
-        </w:rPr>
-      </w:pPr>
-      <w:r>
-        <w:rPr>
-          <w:rFonts w:ascii="Times New Roman" w:hAnsi="Times New Roman" w:cs="Times New Roman"/>
-          <w:sz w:val="24"/>
-          <w:szCs w:val="24"/>
-        </w:rPr>
-        <w:t>Akkor nem kér nevet és automatikusan betölti a nevet, ha a kiválasztott étterem oldalon lévő rendelés gombra kattint.</w:t>
-      </w:r>
-    </w:p>
-    <w:p>
-      <w:pPr>
-        <w:spacing w:after="0" w:line="276" w:lineRule="auto"/>
-        <w:ind w:left="1416"/>
-        <w:jc w:val="both"/>
-        <w:rPr>
-          <w:rFonts w:ascii="Times New Roman" w:hAnsi="Times New Roman" w:cs="Times New Roman"/>
-          <w:sz w:val="24"/>
-          <w:szCs w:val="24"/>
-        </w:rPr>
-      </w:pPr>
-      <w:r>
-        <w:rPr>
-          <w:rFonts w:ascii="Times New Roman" w:hAnsi="Times New Roman" w:cs="Times New Roman"/>
-          <w:sz w:val="24"/>
-          <w:szCs w:val="24"/>
-        </w:rPr>
-        <w:t>Ugyan úgy, mint a főoldalon meg lesznek jelenítve az éttermek, és ha a nevére kattintunk, akkor a nevét beírja a mezőbe.</w:t>
-      </w:r>
-    </w:p>
-    <w:p>
-      <w:pPr>
-        <w:spacing w:line="276" w:lineRule="auto"/>
-        <w:ind w:left="1416"/>
-        <w:jc w:val="both"/>
-        <w:rPr>
-          <w:rFonts w:ascii="Times New Roman" w:hAnsi="Times New Roman" w:cs="Times New Roman"/>
-          <w:sz w:val="24"/>
-          <w:szCs w:val="24"/>
-        </w:rPr>
-      </w:pPr>
-      <w:r>
-        <w:rPr>
-          <w:rFonts w:ascii="Times New Roman" w:hAnsi="Times New Roman" w:cs="Times New Roman"/>
-          <w:sz w:val="24"/>
-          <w:szCs w:val="24"/>
-        </w:rPr>
-        <w:t>Ha a felhasználó be szeretne jelentkezni, akkor, lesz egy bejelentkezés gomb, ami el fog vinni a bejelentkezés oldalra.</w:t>
-      </w:r>
-    </w:p>
-    <w:p>
-      <w:pPr>
-        <w:spacing w:line="276" w:lineRule="auto"/>
         <w:ind w:left="360"/>
         <w:jc w:val="both"/>
         <w:rPr>
@@ -1564,6 +1415,7 @@
         <w:rPr>
           <w:rFonts w:ascii="Times New Roman" w:hAnsi="Times New Roman" w:cs="Times New Roman"/>
           <w:b/>
+          <w:bCs/>
           <w:sz w:val="24"/>
           <w:szCs w:val="24"/>
         </w:rPr>
@@ -1572,6 +1424,89 @@
         <w:rPr>
           <w:rFonts w:ascii="Times New Roman" w:hAnsi="Times New Roman" w:cs="Times New Roman"/>
           <w:b/>
+          <w:bCs/>
+          <w:sz w:val="24"/>
+          <w:szCs w:val="24"/>
+        </w:rPr>
+        <w:t>Gyakori kérdések</w:t>
+      </w:r>
+    </w:p>
+    <w:p>
+      <w:pPr>
+        <w:spacing w:line="276" w:lineRule="auto"/>
+        <w:jc w:val="both"/>
+        <w:rPr>
+          <w:rFonts w:ascii="Times New Roman" w:hAnsi="Times New Roman" w:cs="Times New Roman"/>
+          <w:sz w:val="24"/>
+          <w:szCs w:val="24"/>
+        </w:rPr>
+      </w:pPr>
+      <w:r>
+        <w:rPr>
+          <w:rFonts w:ascii="Times New Roman" w:hAnsi="Times New Roman" w:cs="Times New Roman"/>
+          <w:sz w:val="24"/>
+          <w:szCs w:val="24"/>
+        </w:rPr>
+        <w:t>Itt lesznek a leggyakrabban ismétlődő kérdések</w:t>
+      </w:r>
+      <w:r>
+        <w:rPr>
+          <w:rFonts w:ascii="Times New Roman" w:hAnsi="Times New Roman" w:cs="Times New Roman"/>
+          <w:sz w:val="24"/>
+          <w:szCs w:val="24"/>
+        </w:rPr>
+        <w:t xml:space="preserve"> </w:t>
+      </w:r>
+      <w:r>
+        <w:rPr>
+          <w:rFonts w:ascii="Times New Roman" w:hAnsi="Times New Roman" w:cs="Times New Roman"/>
+          <w:sz w:val="24"/>
+          <w:szCs w:val="24"/>
+        </w:rPr>
+        <w:t xml:space="preserve">felsorolva és ha rákattint a felhasználó akkor lenyílik és megjelenik a </w:t>
+      </w:r>
+      <w:r>
+        <w:rPr>
+          <w:rFonts w:ascii="Times New Roman" w:hAnsi="Times New Roman" w:cs="Times New Roman"/>
+          <w:sz w:val="24"/>
+          <w:szCs w:val="24"/>
+        </w:rPr>
+        <w:t>válasz (</w:t>
+      </w:r>
+      <w:proofErr w:type="spellStart"/>
+      <w:r>
+        <w:rPr>
+          <w:rFonts w:ascii="Times New Roman" w:hAnsi="Times New Roman" w:cs="Times New Roman"/>
+          <w:sz w:val="24"/>
+          <w:szCs w:val="24"/>
+        </w:rPr>
+        <w:t>accordion-nal</w:t>
+      </w:r>
+      <w:proofErr w:type="spellEnd"/>
+      <w:r>
+        <w:rPr>
+          <w:rFonts w:ascii="Times New Roman" w:hAnsi="Times New Roman" w:cs="Times New Roman"/>
+          <w:sz w:val="24"/>
+          <w:szCs w:val="24"/>
+        </w:rPr>
+        <w:t xml:space="preserve"> való megoldás).</w:t>
+      </w:r>
+    </w:p>
+    <w:p>
+      <w:pPr>
+        <w:spacing w:line="276" w:lineRule="auto"/>
+        <w:jc w:val="both"/>
+        <w:rPr>
+          <w:rFonts w:ascii="Times New Roman" w:hAnsi="Times New Roman" w:cs="Times New Roman"/>
+          <w:b/>
+          <w:sz w:val="24"/>
+          <w:szCs w:val="24"/>
+        </w:rPr>
+      </w:pPr>
+      <w:r>
+        <w:rPr>
+          <w:rFonts w:ascii="Times New Roman" w:hAnsi="Times New Roman" w:cs="Times New Roman"/>
+          <w:b/>
           <w:sz w:val="24"/>
           <w:szCs w:val="24"/>
         </w:rPr>
@@ -1594,25 +1529,7 @@
           <w:sz w:val="24"/>
           <w:szCs w:val="24"/>
         </w:rPr>
-        <w:t xml:space="preserve">A weboldalról kilép. Ha a felhasználó be van jelentkezve. Különben a bejelentkezés gomb </w:t>
-      </w:r>
-      <w:proofErr w:type="spellStart"/>
-      <w:r>
-        <w:rPr>
-          <w:rFonts w:ascii="Times New Roman" w:hAnsi="Times New Roman" w:cs="Times New Roman"/>
-          <w:sz w:val="24"/>
-          <w:szCs w:val="24"/>
-        </w:rPr>
-        <w:t>látszódik</w:t>
-      </w:r>
-      <w:proofErr w:type="spellEnd"/>
-      <w:r>
-        <w:rPr>
-          <w:rFonts w:ascii="Times New Roman" w:hAnsi="Times New Roman" w:cs="Times New Roman"/>
-          <w:sz w:val="24"/>
-          <w:szCs w:val="24"/>
-        </w:rPr>
-        <w:t>.</w:t>
+        <w:t>A weboldalról kilép. Ha a felhasználó be van jelentkezve. Különben a bejelentkezés gomb látszódik.</w:t>
       </w:r>
     </w:p>
     <w:p>
@@ -1677,6 +1594,7 @@
           <w:sz w:val="24"/>
           <w:szCs w:val="24"/>
         </w:rPr>
+        <w:lastRenderedPageBreak/>
         <w:t>Nagyobb képeket helyez el</w:t>
       </w:r>
       <w:r>
@@ -1694,7 +1612,7 @@
           <w:sz w:val="24"/>
           <w:szCs w:val="24"/>
         </w:rPr>
-        <w:t>slider-ben</w:t>
+        <w:t>slider</w:t>
       </w:r>
       <w:proofErr w:type="spellEnd"/>
       <w:r>
@@ -1703,7 +1621,7 @@
           <w:sz w:val="24"/>
           <w:szCs w:val="24"/>
         </w:rPr>
-        <w:t>. L</w:t>
+        <w:t>-ben. L</w:t>
       </w:r>
       <w:r>
         <w:rPr>
@@ -2318,6 +2236,160 @@
         <w:jc w:val="both"/>
         <w:rPr>
           <w:rFonts w:ascii="Times New Roman" w:hAnsi="Times New Roman" w:cs="Times New Roman"/>
+          <w:bCs/>
+          <w:sz w:val="24"/>
+          <w:szCs w:val="24"/>
+        </w:rPr>
+      </w:pPr>
+      <w:r>
+        <w:rPr>
+          <w:rFonts w:ascii="Times New Roman" w:hAnsi="Times New Roman" w:cs="Times New Roman"/>
+          <w:bCs/>
+          <w:sz w:val="24"/>
+          <w:szCs w:val="24"/>
+        </w:rPr>
+        <w:t>L</w:t>
+      </w:r>
+      <w:r>
+        <w:rPr>
+          <w:rFonts w:ascii="Times New Roman" w:hAnsi="Times New Roman" w:cs="Times New Roman"/>
+          <w:bCs/>
+          <w:sz w:val="24"/>
+          <w:szCs w:val="24"/>
+        </w:rPr>
+        <w:t>esz lehetőség a helyfoglalásra</w:t>
+      </w:r>
+      <w:r>
+        <w:rPr>
+          <w:rFonts w:ascii="Times New Roman" w:hAnsi="Times New Roman" w:cs="Times New Roman"/>
+          <w:bCs/>
+          <w:sz w:val="24"/>
+          <w:szCs w:val="24"/>
+        </w:rPr>
+        <w:t>.</w:t>
+      </w:r>
+    </w:p>
+    <w:p>
+      <w:pPr>
+        <w:spacing w:line="276" w:lineRule="auto"/>
+        <w:jc w:val="both"/>
+        <w:rPr>
+          <w:rFonts w:ascii="Times New Roman" w:hAnsi="Times New Roman" w:cs="Times New Roman"/>
+          <w:bCs/>
+          <w:sz w:val="24"/>
+          <w:szCs w:val="24"/>
+        </w:rPr>
+      </w:pPr>
+      <w:r>
+        <w:rPr>
+          <w:rFonts w:ascii="Times New Roman" w:hAnsi="Times New Roman" w:cs="Times New Roman"/>
+          <w:bCs/>
+          <w:sz w:val="24"/>
+          <w:szCs w:val="24"/>
+        </w:rPr>
+        <w:t>A helyfoglalást egy gomb segítségével lehet elérni és ez a gomb csak akkor jelenik meg ha bejelentkez</w:t>
+      </w:r>
+      <w:r>
+        <w:rPr>
+          <w:rFonts w:ascii="Times New Roman" w:hAnsi="Times New Roman" w:cs="Times New Roman"/>
+          <w:bCs/>
+          <w:sz w:val="24"/>
+          <w:szCs w:val="24"/>
+        </w:rPr>
+        <w:t>v</w:t>
+      </w:r>
+      <w:r>
+        <w:rPr>
+          <w:rFonts w:ascii="Times New Roman" w:hAnsi="Times New Roman" w:cs="Times New Roman"/>
+          <w:bCs/>
+          <w:sz w:val="24"/>
+          <w:szCs w:val="24"/>
+        </w:rPr>
+        <w:t>e van a felhasználó.</w:t>
+      </w:r>
+      <w:r>
+        <w:rPr>
+          <w:rFonts w:ascii="Times New Roman" w:hAnsi="Times New Roman" w:cs="Times New Roman"/>
+          <w:bCs/>
+          <w:sz w:val="24"/>
+          <w:szCs w:val="24"/>
+        </w:rPr>
+        <w:t xml:space="preserve"> A helyfoglalás egy felugró </w:t>
+      </w:r>
+      <w:proofErr w:type="spellStart"/>
+      <w:r>
+        <w:rPr>
+          <w:rFonts w:ascii="Times New Roman" w:hAnsi="Times New Roman" w:cs="Times New Roman"/>
+          <w:bCs/>
+          <w:sz w:val="24"/>
+          <w:szCs w:val="24"/>
+        </w:rPr>
+        <w:t>form-on</w:t>
+      </w:r>
+      <w:proofErr w:type="spellEnd"/>
+      <w:r>
+        <w:rPr>
+          <w:rFonts w:ascii="Times New Roman" w:hAnsi="Times New Roman" w:cs="Times New Roman"/>
+          <w:bCs/>
+          <w:sz w:val="24"/>
+          <w:szCs w:val="24"/>
+        </w:rPr>
+        <w:t xml:space="preserve"> belül lesz, ahol bekér 2 időpontot, egy érkezést és egy távozást és egy létszámot. A beviteli mezőkön kívül lesz egy rendelés gomb és egy kilépés, amivel a </w:t>
+      </w:r>
+      <w:proofErr w:type="spellStart"/>
+      <w:r>
+        <w:rPr>
+          <w:rFonts w:ascii="Times New Roman" w:hAnsi="Times New Roman" w:cs="Times New Roman"/>
+          <w:bCs/>
+          <w:sz w:val="24"/>
+          <w:szCs w:val="24"/>
+        </w:rPr>
+        <w:t>form</w:t>
+      </w:r>
+      <w:proofErr w:type="spellEnd"/>
+      <w:r>
+        <w:rPr>
+          <w:rFonts w:ascii="Times New Roman" w:hAnsi="Times New Roman" w:cs="Times New Roman"/>
+          <w:bCs/>
+          <w:sz w:val="24"/>
+          <w:szCs w:val="24"/>
+        </w:rPr>
+        <w:t>-ot bezárja.</w:t>
+      </w:r>
+      <w:r>
+        <w:rPr>
+          <w:rFonts w:ascii="Times New Roman" w:hAnsi="Times New Roman" w:cs="Times New Roman"/>
+          <w:bCs/>
+          <w:sz w:val="24"/>
+          <w:szCs w:val="24"/>
+        </w:rPr>
+        <w:t xml:space="preserve"> Az éttermeknek lesz egy maximum befogadó képessége és ezáltal, ha túllépné az adott foglalás a maximum létszámot arra az időpontra akkor visszajelez a felhasználónak, hogy sikertelen a helyfoglalás mert a létszámot </w:t>
+      </w:r>
+      <w:r>
+        <w:rPr>
+          <w:rFonts w:ascii="Times New Roman" w:hAnsi="Times New Roman" w:cs="Times New Roman"/>
+          <w:bCs/>
+          <w:sz w:val="24"/>
+          <w:szCs w:val="24"/>
+        </w:rPr>
+        <w:t>túllépné</w:t>
+      </w:r>
+      <w:r>
+        <w:rPr>
+          <w:rFonts w:ascii="Times New Roman" w:hAnsi="Times New Roman" w:cs="Times New Roman"/>
+          <w:bCs/>
+          <w:sz w:val="24"/>
+          <w:szCs w:val="24"/>
+        </w:rPr>
+        <w:t>.</w:t>
+      </w:r>
+    </w:p>
+    <w:p>
+      <w:pPr>
+        <w:spacing w:line="276" w:lineRule="auto"/>
+        <w:jc w:val="both"/>
+        <w:rPr>
+          <w:rFonts w:ascii="Times New Roman" w:hAnsi="Times New Roman" w:cs="Times New Roman"/>
           <w:b/>
           <w:sz w:val="28"/>
           <w:szCs w:val="24"/>
@@ -2544,6 +2616,7 @@
           <w:sz w:val="24"/>
           <w:szCs w:val="24"/>
         </w:rPr>
+        <w:lastRenderedPageBreak/>
         <w:t xml:space="preserve">Keresés gomb, amivel az éttermek között lehet </w:t>
       </w:r>
       <w:r>
@@ -2647,7 +2720,6 @@
           <w:sz w:val="24"/>
           <w:szCs w:val="24"/>
         </w:rPr>
-        <w:lastRenderedPageBreak/>
         <w:t>Felhasználó kezelés</w:t>
       </w:r>
     </w:p>
@@ -2844,7 +2916,6 @@
         </w:rPr>
         <w:t xml:space="preserve"> a </w:t>
       </w:r>
-      <w:proofErr w:type="spellStart"/>
       <w:r>
         <w:rPr>
           <w:rFonts w:ascii="Times New Roman" w:hAnsi="Times New Roman" w:cs="Times New Roman"/>
@@ -2853,7 +2924,6 @@
         </w:rPr>
         <w:t>főoldalra</w:t>
       </w:r>
-      <w:proofErr w:type="spellEnd"/>
       <w:r>
         <w:rPr>
           <w:rFonts w:ascii="Times New Roman" w:hAnsi="Times New Roman" w:cs="Times New Roman"/>
@@ -3322,7 +3392,6 @@
           <w:szCs w:val="24"/>
         </w:rPr>
       </w:pPr>
-      <w:proofErr w:type="spellStart"/>
       <w:r>
         <w:rPr>
           <w:rFonts w:ascii="Times New Roman" w:hAnsi="Times New Roman" w:cs="Times New Roman"/>
@@ -3331,7 +3400,6 @@
         </w:rPr>
         <w:t>gluténmentes</w:t>
       </w:r>
-      <w:proofErr w:type="spellEnd"/>
     </w:p>
     <w:p>
       <w:pPr>
@@ -3420,14 +3488,16 @@
           <w:szCs w:val="24"/>
         </w:rPr>
       </w:pPr>
-      <w:r>
-        <w:rPr>
-          <w:rFonts w:ascii="Times New Roman" w:hAnsi="Times New Roman" w:cs="Times New Roman"/>
-          <w:sz w:val="24"/>
-          <w:szCs w:val="24"/>
-        </w:rPr>
-        <w:t>db</w:t>
-      </w:r>
+      <w:proofErr w:type="spellStart"/>
+      <w:r>
+        <w:rPr>
+          <w:rFonts w:ascii="Times New Roman" w:hAnsi="Times New Roman" w:cs="Times New Roman"/>
+          <w:sz w:val="24"/>
+          <w:szCs w:val="24"/>
+        </w:rPr>
+        <w:t>max_férőhely</w:t>
+      </w:r>
+      <w:proofErr w:type="spellEnd"/>
     </w:p>
     <w:p>
       <w:pPr>
@@ -3580,6 +3650,7 @@
           <w:sz w:val="24"/>
           <w:szCs w:val="24"/>
         </w:rPr>
+        <w:lastRenderedPageBreak/>
         <w:t>zárás</w:t>
       </w:r>
     </w:p>
@@ -3678,7 +3749,6 @@
           <w:sz w:val="24"/>
           <w:szCs w:val="24"/>
         </w:rPr>
-        <w:lastRenderedPageBreak/>
         <w:t>email</w:t>
       </w:r>
     </w:p>
@@ -4343,7 +4413,7 @@
           <w:sz w:val="24"/>
           <w:szCs w:val="24"/>
         </w:rPr>
-        <w:t>kezdés időpontja</w:t>
+        <w:t>fő</w:t>
       </w:r>
     </w:p>
     <w:p>
@@ -4367,6 +4437,30 @@
           <w:sz w:val="24"/>
           <w:szCs w:val="24"/>
         </w:rPr>
+        <w:t>kezdés időpontja</w:t>
+      </w:r>
+    </w:p>
+    <w:p>
+      <w:pPr>
+        <w:pStyle w:val="Listaszerbekezds"/>
+        <w:numPr>
+          <w:ilvl w:val="1"/>
+          <w:numId w:val="4"/>
+        </w:numPr>
+        <w:spacing w:line="276" w:lineRule="auto"/>
+        <w:jc w:val="both"/>
+        <w:rPr>
+          <w:rFonts w:ascii="Times New Roman" w:hAnsi="Times New Roman" w:cs="Times New Roman"/>
+          <w:sz w:val="24"/>
+          <w:szCs w:val="24"/>
+        </w:rPr>
+      </w:pPr>
+      <w:r>
+        <w:rPr>
+          <w:rFonts w:ascii="Times New Roman" w:hAnsi="Times New Roman" w:cs="Times New Roman"/>
+          <w:sz w:val="24"/>
+          <w:szCs w:val="24"/>
+        </w:rPr>
         <w:t>végzés idő pontja</w:t>
       </w:r>
     </w:p>
@@ -4457,50 +4551,83 @@
           <w:sz w:val="24"/>
           <w:szCs w:val="24"/>
         </w:rPr>
-        <w:t>Kép elérési útvonala</w:t>
-      </w:r>
-    </w:p>
-    <w:p>
-      <w:pPr>
-        <w:spacing w:line="276" w:lineRule="auto"/>
-        <w:jc w:val="both"/>
-        <w:rPr>
-          <w:rFonts w:ascii="Times New Roman" w:hAnsi="Times New Roman" w:cs="Times New Roman"/>
-          <w:sz w:val="24"/>
-          <w:szCs w:val="24"/>
-        </w:rPr>
-      </w:pPr>
-      <w:r>
-        <w:rPr>
-          <w:rFonts w:ascii="Times New Roman" w:hAnsi="Times New Roman" w:cs="Times New Roman"/>
+        <w:t>Kép</w:t>
+      </w:r>
+      <w:r>
+        <w:rPr>
+          <w:rFonts w:ascii="Times New Roman" w:hAnsi="Times New Roman" w:cs="Times New Roman"/>
+          <w:sz w:val="24"/>
+          <w:szCs w:val="24"/>
+        </w:rPr>
+        <w:t>ek</w:t>
+      </w:r>
+    </w:p>
+    <w:p>
+      <w:pPr>
+        <w:spacing w:line="276" w:lineRule="auto"/>
+        <w:jc w:val="both"/>
+        <w:rPr>
+          <w:rFonts w:ascii="Times New Roman" w:hAnsi="Times New Roman" w:cs="Times New Roman"/>
+          <w:sz w:val="24"/>
+          <w:szCs w:val="24"/>
+        </w:rPr>
+      </w:pPr>
+      <w:r>
+        <w:rPr>
+          <w:rFonts w:ascii="Times New Roman" w:hAnsi="Times New Roman" w:cs="Times New Roman"/>
+          <w:noProof/>
           <w:sz w:val="24"/>
           <w:szCs w:val="24"/>
         </w:rPr>
         <w:lastRenderedPageBreak/>
-        <w:pict w14:anchorId="2BC0AC7E">
-          <v:shapetype id="_x0000_t75" coordsize="21600,21600" o:spt="75" o:preferrelative="t" path="m@4@5l@4@11@9@11@9@5xe" filled="f" stroked="f">
-            <v:stroke joinstyle="miter"/>
-            <v:formulas>
-              <v:f eqn="if lineDrawn pixelLineWidth 0"/>
-              <v:f eqn="sum @0 1 0"/>
-              <v:f eqn="sum 0 0 @1"/>
-              <v:f eqn="prod @2 1 2"/>
-              <v:f eqn="prod @3 21600 pixelWidth"/>
-              <v:f eqn="prod @3 21600 pixelHeight"/>
-              <v:f eqn="sum @0 0 1"/>
-              <v:f eqn="prod @6 1 2"/>
-              <v:f eqn="prod @7 21600 pixelWidth"/>
-              <v:f eqn="sum @8 21600 0"/>
-              <v:f eqn="prod @7 21600 pixelHeight"/>
-              <v:f eqn="sum @10 21600 0"/>
-            </v:formulas>
-            <v:path o:extrusionok="f" gradientshapeok="t" o:connecttype="rect"/>
-            <o:lock v:ext="edit" aspectratio="t"/>
-          </v:shapetype>
-          <v:shape id="_x0000_i1025" type="#_x0000_t75" style="width:453.75pt;height:294pt">
-            <v:imagedata r:id="rId9" o:title="adatbázis kapcsolat"/>
-          </v:shape>
-        </w:pict>
+        <w:drawing>
+          <wp:inline distT="0" distB="0" distL="0" distR="0" wp14:anchorId="1F25E18B" wp14:editId="702E01AA">
+            <wp:extent cx="5753100" cy="4152900"/>
+            <wp:effectExtent l="0" t="0" r="0" b="0"/>
+            <wp:docPr id="4" name="Kép 4"/>
+            <wp:cNvGraphicFramePr>
+              <a:graphicFrameLocks xmlns:a="http://schemas.openxmlformats.org/drawingml/2006/main" noChangeAspect="1"/>
+            </wp:cNvGraphicFramePr>
+            <a:graphic xmlns:a="http://schemas.openxmlformats.org/drawingml/2006/main">
+              <a:graphicData uri="http://schemas.openxmlformats.org/drawingml/2006/picture">
+                <pic:pic xmlns:pic="http://schemas.openxmlformats.org/drawingml/2006/picture">
+                  <pic:nvPicPr>
+                    <pic:cNvPr id="0" name="Picture 14"/>
+                    <pic:cNvPicPr>
+                      <a:picLocks noChangeAspect="1" noChangeArrowheads="1"/>
+                    </pic:cNvPicPr>
+                  </pic:nvPicPr>
+                  <pic:blipFill>
+                    <a:blip r:embed="rId9">
+                      <a:extLst>
+                        <a:ext uri="{28A0092B-C50C-407E-A947-70E740481C1C}">
+                          <a14:useLocalDpi xmlns:a14="http://schemas.microsoft.com/office/drawing/2010/main" val="0"/>
+                        </a:ext>
+                      </a:extLst>
+                    </a:blip>
+                    <a:srcRect/>
+                    <a:stretch>
+                      <a:fillRect/>
+                    </a:stretch>
+                  </pic:blipFill>
+                  <pic:spPr bwMode="auto">
+                    <a:xfrm>
+                      <a:off x="0" y="0"/>
+                      <a:ext cx="5753100" cy="4152900"/>
+                    </a:xfrm>
+                    <a:prstGeom prst="rect">
+                      <a:avLst/>
+                    </a:prstGeom>
+                    <a:noFill/>
+                    <a:ln>
+                      <a:noFill/>
+                    </a:ln>
+                  </pic:spPr>
+                </pic:pic>
+              </a:graphicData>
+            </a:graphic>
+          </wp:inline>
+        </w:drawing>
       </w:r>
     </w:p>
     <w:sectPr>
@@ -4514,7 +4641,7 @@
 </file>
 
 <file path=word/numbering.xml><?xml version="1.0" encoding="utf-8"?>
-<w:numbering xmlns:wpc="http://schemas.microsoft.com/office/word/2010/wordprocessingCanvas" xmlns:cx="http://schemas.microsoft.com/office/drawing/2014/chartex" xmlns:cx1="http://schemas.microsoft.com/office/drawing/2015/9/8/chartex" xmlns:mc="http://schemas.openxmlformats.org/markup-compatibility/2006" xmlns:o="urn:schemas-microsoft-com:office:office" xmlns:r="http://schemas.openxmlformats.org/officeDocument/2006/relationships" xmlns:m="http://schemas.openxmlformats.org/officeDocument/2006/math" xmlns:v="urn:schemas-microsoft-com:vml" xmlns:wp14="http://schemas.microsoft.com/office/word/2010/wordprocessingDrawing" xmlns:wp="http://schemas.openxmlformats.org/drawingml/2006/wordprocessingDrawing" xmlns:w10="urn:schemas-microsoft-com:office:word" xmlns:w="http://schemas.openxmlformats.org/wordprocessingml/2006/main" xmlns:w14="http://schemas.microsoft.com/office/word/2010/wordml" xmlns:w15="http://schemas.microsoft.com/office/word/2012/wordml" xmlns:w16se="http://schemas.microsoft.com/office/word/2015/wordml/symex" xmlns:wpg="http://schemas.microsoft.com/office/word/2010/wordprocessingGroup" xmlns:wpi="http://schemas.microsoft.com/office/word/2010/wordprocessingInk" xmlns:wne="http://schemas.microsoft.com/office/word/2006/wordml" xmlns:wps="http://schemas.microsoft.com/office/word/2010/wordprocessingShape" mc:Ignorable="w14 w15 w16se wp14">
+<w:numbering xmlns:wpc="http://schemas.microsoft.com/office/word/2010/wordprocessingCanvas" xmlns:cx="http://schemas.microsoft.com/office/drawing/2014/chartex" xmlns:cx1="http://schemas.microsoft.com/office/drawing/2015/9/8/chartex" xmlns:cx2="http://schemas.microsoft.com/office/drawing/2015/10/21/chartex" xmlns:cx3="http://schemas.microsoft.com/office/drawing/2016/5/9/chartex" xmlns:cx4="http://schemas.microsoft.com/office/drawing/2016/5/10/chartex" xmlns:cx5="http://schemas.microsoft.com/office/drawing/2016/5/11/chartex" xmlns:cx6="http://schemas.microsoft.com/office/drawing/2016/5/12/chartex" xmlns:cx7="http://schemas.microsoft.com/office/drawing/2016/5/13/chartex" xmlns:cx8="http://schemas.microsoft.com/office/drawing/2016/5/14/chartex" xmlns:mc="http://schemas.openxmlformats.org/markup-compatibility/2006" xmlns:aink="http://schemas.microsoft.com/office/drawing/2016/ink" xmlns:am3d="http://schemas.microsoft.com/office/drawing/2017/model3d" xmlns:o="urn:schemas-microsoft-com:office:office" xmlns:r="http://schemas.openxmlformats.org/officeDocument/2006/relationships" xmlns:m="http://schemas.openxmlformats.org/officeDocument/2006/math" xmlns:v="urn:schemas-microsoft-com:vml" xmlns:wp14="http://schemas.microsoft.com/office/word/2010/wordprocessingDrawing" xmlns:wp="http://schemas.openxmlformats.org/drawingml/2006/wordprocessingDrawing" xmlns:w10="urn:schemas-microsoft-com:office:word" xmlns:w="http://schemas.openxmlformats.org/wordprocessingml/2006/main" xmlns:w14="http://schemas.microsoft.com/office/word/2010/wordml" xmlns:w15="http://schemas.microsoft.com/office/word/2012/wordml" xmlns:w16cex="http://schemas.microsoft.com/office/word/2018/wordml/cex" xmlns:w16cid="http://schemas.microsoft.com/office/word/2016/wordml/cid" xmlns:w16="http://schemas.microsoft.com/office/word/2018/wordml" xmlns:w16sdtdh="http://schemas.microsoft.com/office/word/2020/wordml/sdtdatahash" xmlns:w16se="http://schemas.microsoft.com/office/word/2015/wordml/symex" xmlns:wpg="http://schemas.microsoft.com/office/word/2010/wordprocessingGroup" xmlns:wpi="http://schemas.microsoft.com/office/word/2010/wordprocessingInk" xmlns:wne="http://schemas.microsoft.com/office/word/2006/wordml" xmlns:wps="http://schemas.microsoft.com/office/word/2010/wordprocessingShape" mc:Ignorable="w14 w15 w16se w16cid w16 w16cex w16sdtdh wp14">
   <w:abstractNum w:abstractNumId="0" w15:restartNumberingAfterBreak="0">
     <w:nsid w:val="21021351"/>
     <w:multiLevelType w:val="hybridMultilevel"/>
@@ -5396,7 +5523,7 @@
 </file>
 
 <file path=word/styles.xml><?xml version="1.0" encoding="utf-8"?>
-<w:styles xmlns:mc="http://schemas.openxmlformats.org/markup-compatibility/2006" xmlns:r="http://schemas.openxmlformats.org/officeDocument/2006/relationships" xmlns:w="http://schemas.openxmlformats.org/wordprocessingml/2006/main" xmlns:w14="http://schemas.microsoft.com/office/word/2010/wordml" xmlns:w15="http://schemas.microsoft.com/office/word/2012/wordml" xmlns:w16se="http://schemas.microsoft.com/office/word/2015/wordml/symex" mc:Ignorable="w14 w15 w16se">
+<w:styles xmlns:mc="http://schemas.openxmlformats.org/markup-compatibility/2006" xmlns:r="http://schemas.openxmlformats.org/officeDocument/2006/relationships" xmlns:w="http://schemas.openxmlformats.org/wordprocessingml/2006/main" xmlns:w14="http://schemas.microsoft.com/office/word/2010/wordml" xmlns:w15="http://schemas.microsoft.com/office/word/2012/wordml" xmlns:w16cex="http://schemas.microsoft.com/office/word/2018/wordml/cex" xmlns:w16cid="http://schemas.microsoft.com/office/word/2016/wordml/cid" xmlns:w16="http://schemas.microsoft.com/office/word/2018/wordml" xmlns:w16sdtdh="http://schemas.microsoft.com/office/word/2020/wordml/sdtdatahash" xmlns:w16se="http://schemas.microsoft.com/office/word/2015/wordml/symex" mc:Ignorable="w14 w15 w16se w16cid w16 w16cex w16sdtdh">
   <w:docDefaults>
     <w:rPrDefault>
       <w:rPr>
@@ -5412,7 +5539,7 @@
       </w:pPr>
     </w:pPrDefault>
   </w:docDefaults>
-  <w:latentStyles w:defLockedState="0" w:defUIPriority="99" w:defSemiHidden="0" w:defUnhideWhenUsed="0" w:defQFormat="0" w:count="371">
+  <w:latentStyles w:defLockedState="0" w:defUIPriority="99" w:defSemiHidden="0" w:defUnhideWhenUsed="0" w:defQFormat="0" w:count="376">
     <w:lsdException w:name="Normal" w:uiPriority="0" w:qFormat="1"/>
     <w:lsdException w:name="heading 1" w:uiPriority="9" w:qFormat="1"/>
     <w:lsdException w:name="heading 2" w:semiHidden="1" w:uiPriority="9" w:unhideWhenUsed="1" w:qFormat="1"/>
@@ -5518,7 +5645,6 @@
     <w:lsdException w:name="HTML Sample" w:semiHidden="1" w:unhideWhenUsed="1"/>
     <w:lsdException w:name="HTML Typewriter" w:semiHidden="1" w:unhideWhenUsed="1"/>
     <w:lsdException w:name="HTML Variable" w:semiHidden="1" w:unhideWhenUsed="1"/>
-    <w:lsdException w:name="Normal Table" w:semiHidden="1" w:unhideWhenUsed="1"/>
     <w:lsdException w:name="annotation subject" w:semiHidden="1" w:unhideWhenUsed="1"/>
     <w:lsdException w:name="No List" w:semiHidden="1" w:unhideWhenUsed="1"/>
     <w:lsdException w:name="Outline List 1" w:semiHidden="1" w:unhideWhenUsed="1"/>
@@ -5561,11 +5687,8 @@
     <w:lsdException w:name="Table Contemporary" w:semiHidden="1" w:unhideWhenUsed="1"/>
     <w:lsdException w:name="Table Elegant" w:semiHidden="1" w:unhideWhenUsed="1"/>
     <w:lsdException w:name="Table Professional" w:semiHidden="1" w:unhideWhenUsed="1"/>
-    <w:lsdException w:name="Table Subtle 1" w:semiHidden="1" w:unhideWhenUsed="1"/>
     <w:lsdException w:name="Table Subtle 2" w:semiHidden="1" w:unhideWhenUsed="1"/>
     <w:lsdException w:name="Table Web 1" w:semiHidden="1" w:unhideWhenUsed="1"/>
-    <w:lsdException w:name="Table Web 2" w:semiHidden="1" w:unhideWhenUsed="1"/>
-    <w:lsdException w:name="Table Web 3" w:semiHidden="1" w:unhideWhenUsed="1"/>
     <w:lsdException w:name="Balloon Text" w:semiHidden="1" w:unhideWhenUsed="1"/>
     <w:lsdException w:name="Table Grid" w:uiPriority="39"/>
     <w:lsdException w:name="Table Theme" w:semiHidden="1" w:unhideWhenUsed="1"/>
@@ -5784,6 +5907,11 @@
     <w:lsdException w:name="List Table 5 Dark Accent 6" w:uiPriority="50"/>
     <w:lsdException w:name="List Table 6 Colorful Accent 6" w:uiPriority="51"/>
     <w:lsdException w:name="List Table 7 Colorful Accent 6" w:uiPriority="52"/>
+    <w:lsdException w:name="Mention" w:semiHidden="1" w:unhideWhenUsed="1"/>
+    <w:lsdException w:name="Smart Hyperlink" w:semiHidden="1" w:unhideWhenUsed="1"/>
+    <w:lsdException w:name="Hashtag" w:semiHidden="1" w:unhideWhenUsed="1"/>
+    <w:lsdException w:name="Unresolved Mention" w:semiHidden="1" w:unhideWhenUsed="1"/>
+    <w:lsdException w:name="Smart Link" w:semiHidden="1" w:unhideWhenUsed="1"/>
   </w:latentStyles>
   <w:style w:type="paragraph" w:default="1" w:styleId="Norml">
     <w:name w:val="Normal"/>
@@ -6126,6 +6254,23 @@
 </file>
 
 <file path=customXml/item1.xml><?xml version="1.0" encoding="utf-8"?>
+<?mso-contentType ?>
+<FormTemplates xmlns="http://schemas.microsoft.com/sharepoint/v3/contenttype/forms">
+  <Display>DocumentLibraryForm</Display>
+  <Edit>DocumentLibraryForm</Edit>
+  <New>DocumentLibraryForm</New>
+</FormTemplates>
+</file>
+
+<file path=customXml/item2.xml><?xml version="1.0" encoding="utf-8"?>
+<p:properties xmlns:p="http://schemas.microsoft.com/office/2006/metadata/properties" xmlns:xsi="http://www.w3.org/2001/XMLSchema-instance" xmlns:pc="http://schemas.microsoft.com/office/infopath/2007/PartnerControls">
+  <documentManagement>
+    <ReferenceId xmlns="3f419f9b-7b61-4ae6-92e4-47e22e9b09a2" xsi:nil="true"/>
+  </documentManagement>
+</p:properties>
+</file>
+
+<file path=customXml/item3.xml><?xml version="1.0" encoding="utf-8"?>
 <ct:contentTypeSchema xmlns:ct="http://schemas.microsoft.com/office/2006/metadata/contentType" xmlns:ma="http://schemas.microsoft.com/office/2006/metadata/properties/metaAttributes" ct:_="" ma:_="" ma:contentTypeName="Dokumentum" ma:contentTypeID="0x01010013565644859E974F9ECE0740B25C9CCC" ma:contentTypeVersion="7" ma:contentTypeDescription="Új dokumentum létrehozása." ma:contentTypeScope="" ma:versionID="4bf3ecd9324b986c4a2f650d941954a2">
   <xsd:schema xmlns:xsd="http://www.w3.org/2001/XMLSchema" xmlns:xs="http://www.w3.org/2001/XMLSchema" xmlns:p="http://schemas.microsoft.com/office/2006/metadata/properties" xmlns:ns2="3f419f9b-7b61-4ae6-92e4-47e22e9b09a2" targetNamespace="http://schemas.microsoft.com/office/2006/metadata/properties" ma:root="true" ma:fieldsID="55e8c40d0c23f70f4914bc24aeba2ce7" ns2:_="">
     <xsd:import namespace="3f419f9b-7b61-4ae6-92e4-47e22e9b09a2"/>
@@ -6289,28 +6434,29 @@
 </ct:contentTypeSchema>
 </file>
 
-<file path=customXml/item2.xml><?xml version="1.0" encoding="utf-8"?>
-<p:properties xmlns:p="http://schemas.microsoft.com/office/2006/metadata/properties" xmlns:xsi="http://www.w3.org/2001/XMLSchema-instance" xmlns:pc="http://schemas.microsoft.com/office/infopath/2007/PartnerControls">
-  <documentManagement>
-    <ReferenceId xmlns="3f419f9b-7b61-4ae6-92e4-47e22e9b09a2" xsi:nil="true"/>
-  </documentManagement>
-</p:properties>
-</file>
-
-<file path=customXml/item3.xml><?xml version="1.0" encoding="utf-8"?>
-<?mso-contentType ?>
-<FormTemplates xmlns="http://schemas.microsoft.com/sharepoint/v3/contenttype/forms">
-  <Display>DocumentLibraryForm</Display>
-  <Edit>DocumentLibraryForm</Edit>
-  <New>DocumentLibraryForm</New>
-</FormTemplates>
-</file>
-
 <file path=customXml/item4.xml><?xml version="1.0" encoding="utf-8"?>
 <b:Sources xmlns:b="http://schemas.openxmlformats.org/officeDocument/2006/bibliography" xmlns="http://schemas.openxmlformats.org/officeDocument/2006/bibliography" SelectedStyle="\APASixthEditionOfficeOnline.xsl" StyleName="APA" Version="6"/>
 </file>
 
 <file path=customXml/itemProps1.xml><?xml version="1.0" encoding="utf-8"?>
+<ds:datastoreItem xmlns:ds="http://schemas.openxmlformats.org/officeDocument/2006/customXml" ds:itemID="{3B756FEE-86C0-4165-9ACA-BA59E97677CA}">
+  <ds:schemaRefs>
+    <ds:schemaRef ds:uri="http://schemas.microsoft.com/sharepoint/v3/contenttype/forms"/>
+  </ds:schemaRefs>
+</ds:datastoreItem>
+</file>
+
+<file path=customXml/itemProps2.xml><?xml version="1.0" encoding="utf-8"?>
+<ds:datastoreItem xmlns:ds="http://schemas.openxmlformats.org/officeDocument/2006/customXml" ds:itemID="{510B99E5-3BFD-4F8F-A960-612409E93FE5}">
+  <ds:schemaRefs>
+    <ds:schemaRef ds:uri="http://schemas.microsoft.com/office/2006/metadata/properties"/>
+    <ds:schemaRef ds:uri="http://schemas.microsoft.com/office/infopath/2007/PartnerControls"/>
+    <ds:schemaRef ds:uri="3f419f9b-7b61-4ae6-92e4-47e22e9b09a2"/>
+  </ds:schemaRefs>
+</ds:datastoreItem>
+</file>
+
+<file path=customXml/itemProps3.xml><?xml version="1.0" encoding="utf-8"?>
 <ds:datastoreItem xmlns:ds="http://schemas.openxmlformats.org/officeDocument/2006/customXml" ds:itemID="{C6E329E8-8FA9-4E53-9ED5-61142139C3C9}">
   <ds:schemaRefs>
     <ds:schemaRef ds:uri="http://schemas.microsoft.com/office/2006/metadata/contentType"/>
@@ -6328,24 +6474,6 @@
 </ds:datastoreItem>
 </file>
 
-<file path=customXml/itemProps2.xml><?xml version="1.0" encoding="utf-8"?>
-<ds:datastoreItem xmlns:ds="http://schemas.openxmlformats.org/officeDocument/2006/customXml" ds:itemID="{510B99E5-3BFD-4F8F-A960-612409E93FE5}">
-  <ds:schemaRefs>
-    <ds:schemaRef ds:uri="http://schemas.microsoft.com/office/2006/metadata/properties"/>
-    <ds:schemaRef ds:uri="http://schemas.microsoft.com/office/infopath/2007/PartnerControls"/>
-    <ds:schemaRef ds:uri="3f419f9b-7b61-4ae6-92e4-47e22e9b09a2"/>
-  </ds:schemaRefs>
-</ds:datastoreItem>
-</file>
-
-<file path=customXml/itemProps3.xml><?xml version="1.0" encoding="utf-8"?>
-<ds:datastoreItem xmlns:ds="http://schemas.openxmlformats.org/officeDocument/2006/customXml" ds:itemID="{3B756FEE-86C0-4165-9ACA-BA59E97677CA}">
-  <ds:schemaRefs>
-    <ds:schemaRef ds:uri="http://schemas.microsoft.com/sharepoint/v3/contenttype/forms"/>
-  </ds:schemaRefs>
-</ds:datastoreItem>
-</file>
-
 <file path=customXml/itemProps4.xml><?xml version="1.0" encoding="utf-8"?>
 <ds:datastoreItem xmlns:ds="http://schemas.openxmlformats.org/officeDocument/2006/customXml" ds:itemID="{30D46C6B-B683-4C4D-B1D8-4BDC6F210C18}">
   <ds:schemaRefs>

</xml_diff>

<commit_message>
az étterem dia file és a relációs séma frissítése
</commit_message>
<xml_diff>
--- a/dokumentumok/A projektünk alapterve_Bodnar_Andras_Bodnar_Tamas.docx
+++ b/dokumentumok/A projektünk alapterve_Bodnar_Andras_Bodnar_Tamas.docx
@@ -1,6 +1,6 @@
 
 <file path=word/document.xml><?xml version="1.0" encoding="utf-8"?>
-<w:document xmlns:wpc="http://schemas.microsoft.com/office/word/2010/wordprocessingCanvas" xmlns:cx="http://schemas.microsoft.com/office/drawing/2014/chartex" xmlns:cx1="http://schemas.microsoft.com/office/drawing/2015/9/8/chartex" xmlns:cx2="http://schemas.microsoft.com/office/drawing/2015/10/21/chartex" xmlns:cx3="http://schemas.microsoft.com/office/drawing/2016/5/9/chartex" xmlns:cx4="http://schemas.microsoft.com/office/drawing/2016/5/10/chartex" xmlns:cx5="http://schemas.microsoft.com/office/drawing/2016/5/11/chartex" xmlns:cx6="http://schemas.microsoft.com/office/drawing/2016/5/12/chartex" xmlns:cx7="http://schemas.microsoft.com/office/drawing/2016/5/13/chartex" xmlns:cx8="http://schemas.microsoft.com/office/drawing/2016/5/14/chartex" xmlns:mc="http://schemas.openxmlformats.org/markup-compatibility/2006" xmlns:aink="http://schemas.microsoft.com/office/drawing/2016/ink" xmlns:am3d="http://schemas.microsoft.com/office/drawing/2017/model3d" xmlns:o="urn:schemas-microsoft-com:office:office" xmlns:r="http://schemas.openxmlformats.org/officeDocument/2006/relationships" xmlns:m="http://schemas.openxmlformats.org/officeDocument/2006/math" xmlns:v="urn:schemas-microsoft-com:vml" xmlns:wp14="http://schemas.microsoft.com/office/word/2010/wordprocessingDrawing" xmlns:wp="http://schemas.openxmlformats.org/drawingml/2006/wordprocessingDrawing" xmlns:w10="urn:schemas-microsoft-com:office:word" xmlns:w="http://schemas.openxmlformats.org/wordprocessingml/2006/main" xmlns:w14="http://schemas.microsoft.com/office/word/2010/wordml" xmlns:w15="http://schemas.microsoft.com/office/word/2012/wordml" xmlns:w16cex="http://schemas.microsoft.com/office/word/2018/wordml/cex" xmlns:w16cid="http://schemas.microsoft.com/office/word/2016/wordml/cid" xmlns:w16="http://schemas.microsoft.com/office/word/2018/wordml" xmlns:w16sdtdh="http://schemas.microsoft.com/office/word/2020/wordml/sdtdatahash" xmlns:w16se="http://schemas.microsoft.com/office/word/2015/wordml/symex" xmlns:wpg="http://schemas.microsoft.com/office/word/2010/wordprocessingGroup" xmlns:wpi="http://schemas.microsoft.com/office/word/2010/wordprocessingInk" xmlns:wne="http://schemas.microsoft.com/office/word/2006/wordml" xmlns:wps="http://schemas.microsoft.com/office/word/2010/wordprocessingShape" mc:Ignorable="w14 w15 w16se w16cid w16 w16cex w16sdtdh wp14">
+<w:document xmlns:wpc="http://schemas.microsoft.com/office/word/2010/wordprocessingCanvas" xmlns:cx="http://schemas.microsoft.com/office/drawing/2014/chartex" xmlns:cx1="http://schemas.microsoft.com/office/drawing/2015/9/8/chartex" xmlns:mc="http://schemas.openxmlformats.org/markup-compatibility/2006" xmlns:o="urn:schemas-microsoft-com:office:office" xmlns:r="http://schemas.openxmlformats.org/officeDocument/2006/relationships" xmlns:m="http://schemas.openxmlformats.org/officeDocument/2006/math" xmlns:v="urn:schemas-microsoft-com:vml" xmlns:wp14="http://schemas.microsoft.com/office/word/2010/wordprocessingDrawing" xmlns:wp="http://schemas.openxmlformats.org/drawingml/2006/wordprocessingDrawing" xmlns:w10="urn:schemas-microsoft-com:office:word" xmlns:w="http://schemas.openxmlformats.org/wordprocessingml/2006/main" xmlns:w14="http://schemas.microsoft.com/office/word/2010/wordml" xmlns:w15="http://schemas.microsoft.com/office/word/2012/wordml" xmlns:w16se="http://schemas.microsoft.com/office/word/2015/wordml/symex" xmlns:wpg="http://schemas.microsoft.com/office/word/2010/wordprocessingGroup" xmlns:wpi="http://schemas.microsoft.com/office/word/2010/wordprocessingInk" xmlns:wne="http://schemas.microsoft.com/office/word/2006/wordml" xmlns:wps="http://schemas.microsoft.com/office/word/2010/wordprocessingShape" mc:Ignorable="w14 w15 w16se wp14">
   <w:body>
     <w:p>
       <w:pPr>
@@ -727,7 +727,7 @@
           <w:sz w:val="24"/>
           <w:szCs w:val="24"/>
         </w:rPr>
-        <w:t xml:space="preserve">A weboldal megnyitásakor ez az oldal töltődik be. A felhasználó keresni tud az éttermek közül, de csak akkor a kedvencek weboldalon böngészni, ha be vannak jelentkezve. Különben átirányítja a bejelentkezés weboldalra. Ha bejelentkezett akkor </w:t>
+        <w:t xml:space="preserve">A weboldal megnyitásakor ez az oldal töltődik be. A felhasználó keresni tud az éttermek közül, de csak akkor a kedvencek weboldalon böngészni, ha be vannak jelentkezve. Különben átirányítja a bejelentkezés weboldalra. Ha </w:t>
       </w:r>
       <w:proofErr w:type="gramStart"/>
       <w:r>
@@ -736,7 +736,7 @@
           <w:sz w:val="24"/>
           <w:szCs w:val="24"/>
         </w:rPr>
-        <w:t>vissza dobja</w:t>
+        <w:t>bejelentkezett</w:t>
       </w:r>
       <w:proofErr w:type="gramEnd"/>
       <w:r>
@@ -745,7 +745,7 @@
           <w:sz w:val="24"/>
           <w:szCs w:val="24"/>
         </w:rPr>
-        <w:t xml:space="preserve"> arra az oldalra ahol eddig </w:t>
+        <w:t xml:space="preserve"> akkor vissza dobja arra az oldalra ahol eddig </w:t>
       </w:r>
       <w:r>
         <w:rPr>
@@ -824,7 +824,25 @@
           <w:sz w:val="24"/>
           <w:szCs w:val="24"/>
         </w:rPr>
-        <w:t>Az éttermek kilistázva leszek kártyás módon, amikben az étterem képe, a neve és az értékelése lesz látható.</w:t>
+        <w:t xml:space="preserve">Az éttermek </w:t>
+      </w:r>
+      <w:proofErr w:type="spellStart"/>
+      <w:r>
+        <w:rPr>
+          <w:rFonts w:ascii="Times New Roman" w:hAnsi="Times New Roman" w:cs="Times New Roman"/>
+          <w:sz w:val="24"/>
+          <w:szCs w:val="24"/>
+        </w:rPr>
+        <w:t>kilistázva</w:t>
+      </w:r>
+      <w:proofErr w:type="spellEnd"/>
+      <w:r>
+        <w:rPr>
+          <w:rFonts w:ascii="Times New Roman" w:hAnsi="Times New Roman" w:cs="Times New Roman"/>
+          <w:sz w:val="24"/>
+          <w:szCs w:val="24"/>
+        </w:rPr>
+        <w:t xml:space="preserve"> leszek kártyás módon, amikben az étterem képe, a neve és az értékelése lesz látható.</w:t>
       </w:r>
     </w:p>
     <w:p>
@@ -1059,13 +1077,23 @@
           <w:szCs w:val="24"/>
         </w:rPr>
       </w:pPr>
-      <w:r>
-        <w:rPr>
-          <w:rFonts w:ascii="Times New Roman" w:hAnsi="Times New Roman" w:cs="Times New Roman"/>
-          <w:sz w:val="24"/>
-          <w:szCs w:val="24"/>
-        </w:rPr>
-        <w:t>glutén mentes ételek</w:t>
+      <w:proofErr w:type="spellStart"/>
+      <w:r>
+        <w:rPr>
+          <w:rFonts w:ascii="Times New Roman" w:hAnsi="Times New Roman" w:cs="Times New Roman"/>
+          <w:sz w:val="24"/>
+          <w:szCs w:val="24"/>
+        </w:rPr>
+        <w:t>glutén</w:t>
+      </w:r>
+      <w:proofErr w:type="spellEnd"/>
+      <w:r>
+        <w:rPr>
+          <w:rFonts w:ascii="Times New Roman" w:hAnsi="Times New Roman" w:cs="Times New Roman"/>
+          <w:sz w:val="24"/>
+          <w:szCs w:val="24"/>
+        </w:rPr>
+        <w:t xml:space="preserve"> mentes ételek</w:t>
       </w:r>
     </w:p>
     <w:p>
@@ -1161,8 +1189,18 @@
           <w:sz w:val="24"/>
           <w:szCs w:val="24"/>
         </w:rPr>
-        <w:t>van-e wifi</w:t>
-      </w:r>
+        <w:t xml:space="preserve">van-e </w:t>
+      </w:r>
+      <w:proofErr w:type="spellStart"/>
+      <w:r>
+        <w:rPr>
+          <w:rFonts w:ascii="Times New Roman" w:hAnsi="Times New Roman" w:cs="Times New Roman"/>
+          <w:sz w:val="24"/>
+          <w:szCs w:val="24"/>
+        </w:rPr>
+        <w:t>wifi</w:t>
+      </w:r>
+      <w:proofErr w:type="spellEnd"/>
     </w:p>
     <w:p>
       <w:pPr>
@@ -1503,13 +1541,23 @@
         </w:rPr>
         <w:t xml:space="preserve"> </w:t>
       </w:r>
-      <w:r>
-        <w:rPr>
-          <w:rFonts w:ascii="Times New Roman" w:hAnsi="Times New Roman" w:cs="Times New Roman"/>
-          <w:sz w:val="24"/>
-          <w:szCs w:val="24"/>
-        </w:rPr>
-        <w:t xml:space="preserve">felsorolva és ha rákattint a felhasználó akkor lenyílik és megjelenik a </w:t>
+      <w:proofErr w:type="gramStart"/>
+      <w:r>
+        <w:rPr>
+          <w:rFonts w:ascii="Times New Roman" w:hAnsi="Times New Roman" w:cs="Times New Roman"/>
+          <w:sz w:val="24"/>
+          <w:szCs w:val="24"/>
+        </w:rPr>
+        <w:t>felsorolva</w:t>
+      </w:r>
+      <w:proofErr w:type="gramEnd"/>
+      <w:r>
+        <w:rPr>
+          <w:rFonts w:ascii="Times New Roman" w:hAnsi="Times New Roman" w:cs="Times New Roman"/>
+          <w:sz w:val="24"/>
+          <w:szCs w:val="24"/>
+        </w:rPr>
+        <w:t xml:space="preserve"> és ha rákattint a felhasználó akkor lenyílik és megjelenik a </w:t>
       </w:r>
       <w:r>
         <w:rPr>
@@ -1575,7 +1623,25 @@
           <w:sz w:val="24"/>
           <w:szCs w:val="24"/>
         </w:rPr>
-        <w:t>A weboldalról kilép. Ha a felhasználó be van jelentkezve. Különben a bejelentkezés gomb látszódik.</w:t>
+        <w:t xml:space="preserve">A weboldalról kilép. Ha a felhasználó be van jelentkezve. Különben a bejelentkezés gomb </w:t>
+      </w:r>
+      <w:proofErr w:type="spellStart"/>
+      <w:r>
+        <w:rPr>
+          <w:rFonts w:ascii="Times New Roman" w:hAnsi="Times New Roman" w:cs="Times New Roman"/>
+          <w:sz w:val="24"/>
+          <w:szCs w:val="24"/>
+        </w:rPr>
+        <w:t>látszódik</w:t>
+      </w:r>
+      <w:proofErr w:type="spellEnd"/>
+      <w:r>
+        <w:rPr>
+          <w:rFonts w:ascii="Times New Roman" w:hAnsi="Times New Roman" w:cs="Times New Roman"/>
+          <w:sz w:val="24"/>
+          <w:szCs w:val="24"/>
+        </w:rPr>
+        <w:t>.</w:t>
       </w:r>
     </w:p>
     <w:p>
@@ -1658,7 +1724,7 @@
           <w:sz w:val="24"/>
           <w:szCs w:val="24"/>
         </w:rPr>
-        <w:t>slider</w:t>
+        <w:t>slider-ben</w:t>
       </w:r>
       <w:proofErr w:type="spellEnd"/>
       <w:r>
@@ -1667,7 +1733,7 @@
           <w:sz w:val="24"/>
           <w:szCs w:val="24"/>
         </w:rPr>
-        <w:t>-ben. L</w:t>
+        <w:t>. L</w:t>
       </w:r>
       <w:r>
         <w:rPr>
@@ -2349,8 +2415,9 @@
           <w:sz w:val="24"/>
           <w:szCs w:val="24"/>
         </w:rPr>
-        <w:t>A helyfoglalást egy gomb segítségével lehet elérni és ez a gomb csak akkor jelenik meg ha bejelentkez</w:t>
-      </w:r>
+        <w:t xml:space="preserve">A helyfoglalást egy gomb segítségével lehet elérni és ez a gomb csak akkor jelenik </w:t>
+      </w:r>
+      <w:proofErr w:type="gramStart"/>
       <w:r>
         <w:rPr>
           <w:rFonts w:ascii="Times New Roman" w:hAnsi="Times New Roman" w:cs="Times New Roman"/>
@@ -2358,6 +2425,25 @@
           <w:sz w:val="24"/>
           <w:szCs w:val="24"/>
         </w:rPr>
+        <w:t>meg</w:t>
+      </w:r>
+      <w:proofErr w:type="gramEnd"/>
+      <w:r>
+        <w:rPr>
+          <w:rFonts w:ascii="Times New Roman" w:hAnsi="Times New Roman" w:cs="Times New Roman"/>
+          <w:bCs/>
+          <w:sz w:val="24"/>
+          <w:szCs w:val="24"/>
+        </w:rPr>
+        <w:t xml:space="preserve"> ha bejelentkez</w:t>
+      </w:r>
+      <w:r>
+        <w:rPr>
+          <w:rFonts w:ascii="Times New Roman" w:hAnsi="Times New Roman" w:cs="Times New Roman"/>
+          <w:bCs/>
+          <w:sz w:val="24"/>
+          <w:szCs w:val="24"/>
+        </w:rPr>
         <w:t>v</w:t>
       </w:r>
       <w:r>
@@ -2406,7 +2492,7 @@
           <w:sz w:val="24"/>
           <w:szCs w:val="24"/>
         </w:rPr>
-        <w:t>form</w:t>
+        <w:t>form-ot</w:t>
       </w:r>
       <w:proofErr w:type="spellEnd"/>
       <w:r>
@@ -2416,7 +2502,7 @@
           <w:sz w:val="24"/>
           <w:szCs w:val="24"/>
         </w:rPr>
-        <w:t>-ot bezárja.</w:t>
+        <w:t xml:space="preserve"> bezárja.</w:t>
       </w:r>
       <w:r>
         <w:rPr>
@@ -2425,8 +2511,9 @@
           <w:sz w:val="24"/>
           <w:szCs w:val="24"/>
         </w:rPr>
-        <w:t xml:space="preserve"> Az éttermeknek lesz egy maximum befogadó képessége és ezáltal, ha túllépné az adott foglalás a maximum létszámot arra az időpontra akkor visszajelez a felhasználónak, hogy sikertelen a helyfoglalás mert a létszámot </w:t>
-      </w:r>
+        <w:t xml:space="preserve"> Az éttermeknek lesz egy maximum befogadó képessége és ezáltal, ha túllépné az adott foglalás a maximum létszámot arra az </w:t>
+      </w:r>
+      <w:proofErr w:type="gramStart"/>
       <w:r>
         <w:rPr>
           <w:rFonts w:ascii="Times New Roman" w:hAnsi="Times New Roman" w:cs="Times New Roman"/>
@@ -2434,6 +2521,25 @@
           <w:sz w:val="24"/>
           <w:szCs w:val="24"/>
         </w:rPr>
+        <w:t>időpontra</w:t>
+      </w:r>
+      <w:proofErr w:type="gramEnd"/>
+      <w:r>
+        <w:rPr>
+          <w:rFonts w:ascii="Times New Roman" w:hAnsi="Times New Roman" w:cs="Times New Roman"/>
+          <w:bCs/>
+          <w:sz w:val="24"/>
+          <w:szCs w:val="24"/>
+        </w:rPr>
+        <w:t xml:space="preserve"> akkor visszajelez a felhasználónak, hogy sikertelen a helyfoglalás mert a létszámot </w:t>
+      </w:r>
+      <w:r>
+        <w:rPr>
+          <w:rFonts w:ascii="Times New Roman" w:hAnsi="Times New Roman" w:cs="Times New Roman"/>
+          <w:bCs/>
+          <w:sz w:val="24"/>
+          <w:szCs w:val="24"/>
+        </w:rPr>
         <w:t>túllépné</w:t>
       </w:r>
       <w:r>
@@ -2464,7 +2570,27 @@
           <w:sz w:val="24"/>
           <w:szCs w:val="24"/>
         </w:rPr>
-        <w:t>Étlapot itt tudja megtekinteni tekinteni egy táblázatban</w:t>
+        <w:t xml:space="preserve">Étlapot itt tudja </w:t>
+      </w:r>
+      <w:proofErr w:type="gramStart"/>
+      <w:r>
+        <w:rPr>
+          <w:rFonts w:ascii="Times New Roman" w:hAnsi="Times New Roman" w:cs="Times New Roman"/>
+          <w:bCs/>
+          <w:sz w:val="24"/>
+          <w:szCs w:val="24"/>
+        </w:rPr>
+        <w:t>megtekinteni</w:t>
+      </w:r>
+      <w:proofErr w:type="gramEnd"/>
+      <w:r>
+        <w:rPr>
+          <w:rFonts w:ascii="Times New Roman" w:hAnsi="Times New Roman" w:cs="Times New Roman"/>
+          <w:bCs/>
+          <w:sz w:val="24"/>
+          <w:szCs w:val="24"/>
+        </w:rPr>
+        <w:t xml:space="preserve"> tekinteni egy táblázatban</w:t>
       </w:r>
       <w:r>
         <w:rPr>
@@ -2968,7 +3094,7 @@
           <w:sz w:val="24"/>
           <w:szCs w:val="24"/>
         </w:rPr>
-        <w:t>form</w:t>
+        <w:t>form-ban</w:t>
       </w:r>
       <w:proofErr w:type="spellEnd"/>
       <w:r>
@@ -2977,18 +3103,16 @@
           <w:sz w:val="24"/>
           <w:szCs w:val="24"/>
         </w:rPr>
-        <w:t xml:space="preserve">-ban fog </w:t>
-      </w:r>
-      <w:proofErr w:type="gramStart"/>
-      <w:r>
-        <w:rPr>
-          <w:rFonts w:ascii="Times New Roman" w:hAnsi="Times New Roman" w:cs="Times New Roman"/>
-          <w:sz w:val="24"/>
-          <w:szCs w:val="24"/>
-        </w:rPr>
-        <w:t>történni</w:t>
-      </w:r>
-      <w:proofErr w:type="gramEnd"/>
+        <w:t xml:space="preserve"> fog </w:t>
+      </w:r>
+      <w:r>
+        <w:rPr>
+          <w:rFonts w:ascii="Times New Roman" w:hAnsi="Times New Roman" w:cs="Times New Roman"/>
+          <w:sz w:val="24"/>
+          <w:szCs w:val="24"/>
+        </w:rPr>
+        <w:t>történni,</w:t>
+      </w:r>
       <w:r>
         <w:rPr>
           <w:rFonts w:ascii="Times New Roman" w:hAnsi="Times New Roman" w:cs="Times New Roman"/>
@@ -3228,6 +3352,7 @@
         </w:rPr>
         <w:t xml:space="preserve"> a </w:t>
       </w:r>
+      <w:proofErr w:type="spellStart"/>
       <w:r>
         <w:rPr>
           <w:rFonts w:ascii="Times New Roman" w:hAnsi="Times New Roman" w:cs="Times New Roman"/>
@@ -3236,6 +3361,7 @@
         </w:rPr>
         <w:t>főoldalra</w:t>
       </w:r>
+      <w:proofErr w:type="spellEnd"/>
       <w:r>
         <w:rPr>
           <w:rFonts w:ascii="Times New Roman" w:hAnsi="Times New Roman" w:cs="Times New Roman"/>
@@ -3310,7 +3436,15 @@
           <w:sz w:val="24"/>
           <w:szCs w:val="24"/>
         </w:rPr>
-        <w:t xml:space="preserve">Az éttermek fognak megjelenni egy táblázatban. Ha az </w:t>
+        <w:t>Az éttermek fognak megjelenni egy tá</w:t>
+      </w:r>
+      <w:r>
+        <w:rPr>
+          <w:rFonts w:ascii="Times New Roman" w:hAnsi="Times New Roman" w:cs="Times New Roman"/>
+          <w:sz w:val="24"/>
+          <w:szCs w:val="24"/>
+        </w:rPr>
+        <w:t xml:space="preserve">blázatban. Ha az </w:t>
       </w:r>
       <w:proofErr w:type="spellStart"/>
       <w:r>
@@ -3328,25 +3462,55 @@
           <w:sz w:val="24"/>
           <w:szCs w:val="24"/>
         </w:rPr>
-        <w:t xml:space="preserve"> rákattint akkor az adott éterem étlapja jelenik meg </w:t>
-      </w:r>
-      <w:proofErr w:type="gramStart"/>
-      <w:r>
-        <w:rPr>
-          <w:rFonts w:ascii="Times New Roman" w:hAnsi="Times New Roman" w:cs="Times New Roman"/>
-          <w:sz w:val="24"/>
-          <w:szCs w:val="24"/>
-        </w:rPr>
-        <w:t>táblázatban</w:t>
-      </w:r>
-      <w:proofErr w:type="gramEnd"/>
-      <w:r>
-        <w:rPr>
-          <w:rFonts w:ascii="Times New Roman" w:hAnsi="Times New Roman" w:cs="Times New Roman"/>
-          <w:sz w:val="24"/>
-          <w:szCs w:val="24"/>
-        </w:rPr>
-        <w:t xml:space="preserve"> ahol tud törölni módosítani és felvenni. Ehhez egy </w:t>
+        <w:t xml:space="preserve"> </w:t>
+      </w:r>
+      <w:r>
+        <w:rPr>
+          <w:rFonts w:ascii="Times New Roman" w:hAnsi="Times New Roman" w:cs="Times New Roman"/>
+          <w:sz w:val="24"/>
+          <w:szCs w:val="24"/>
+        </w:rPr>
+        <w:t>rákattint,</w:t>
+      </w:r>
+      <w:r>
+        <w:rPr>
+          <w:rFonts w:ascii="Times New Roman" w:hAnsi="Times New Roman" w:cs="Times New Roman"/>
+          <w:sz w:val="24"/>
+          <w:szCs w:val="24"/>
+        </w:rPr>
+        <w:t xml:space="preserve"> akkor az adott éterem étlapja </w:t>
+      </w:r>
+      <w:r>
+        <w:rPr>
+          <w:rFonts w:ascii="Times New Roman" w:hAnsi="Times New Roman" w:cs="Times New Roman"/>
+          <w:sz w:val="24"/>
+          <w:szCs w:val="24"/>
+        </w:rPr>
+        <w:t>jelenik,</w:t>
+      </w:r>
+      <w:r>
+        <w:rPr>
+          <w:rFonts w:ascii="Times New Roman" w:hAnsi="Times New Roman" w:cs="Times New Roman"/>
+          <w:sz w:val="24"/>
+          <w:szCs w:val="24"/>
+        </w:rPr>
+        <w:t xml:space="preserve"> meg táblázatban ahol tud </w:t>
+      </w:r>
+      <w:r>
+        <w:rPr>
+          <w:rFonts w:ascii="Times New Roman" w:hAnsi="Times New Roman" w:cs="Times New Roman"/>
+          <w:sz w:val="24"/>
+          <w:szCs w:val="24"/>
+        </w:rPr>
+        <w:t>törölni,</w:t>
+      </w:r>
+      <w:r>
+        <w:rPr>
+          <w:rFonts w:ascii="Times New Roman" w:hAnsi="Times New Roman" w:cs="Times New Roman"/>
+          <w:sz w:val="24"/>
+          <w:szCs w:val="24"/>
+        </w:rPr>
+        <w:t xml:space="preserve"> módosítani és felvenni. Ehhez egy </w:t>
       </w:r>
       <w:proofErr w:type="spellStart"/>
       <w:r>
@@ -3355,7 +3519,7 @@
           <w:sz w:val="24"/>
           <w:szCs w:val="24"/>
         </w:rPr>
-        <w:t>form</w:t>
+        <w:t>form-ot</w:t>
       </w:r>
       <w:proofErr w:type="spellEnd"/>
       <w:r>
@@ -3364,25 +3528,41 @@
           <w:sz w:val="24"/>
           <w:szCs w:val="24"/>
         </w:rPr>
-        <w:t xml:space="preserve">-ot fog </w:t>
-      </w:r>
-      <w:proofErr w:type="gramStart"/>
-      <w:r>
-        <w:rPr>
-          <w:rFonts w:ascii="Times New Roman" w:hAnsi="Times New Roman" w:cs="Times New Roman"/>
-          <w:sz w:val="24"/>
-          <w:szCs w:val="24"/>
-        </w:rPr>
-        <w:t>használni</w:t>
-      </w:r>
-      <w:proofErr w:type="gramEnd"/>
-      <w:r>
-        <w:rPr>
-          <w:rFonts w:ascii="Times New Roman" w:hAnsi="Times New Roman" w:cs="Times New Roman"/>
-          <w:sz w:val="24"/>
-          <w:szCs w:val="24"/>
-        </w:rPr>
-        <w:t xml:space="preserve"> amiben a nevét árát és leírását lehet módosítani.</w:t>
+        <w:t xml:space="preserve"> fog </w:t>
+      </w:r>
+      <w:r>
+        <w:rPr>
+          <w:rFonts w:ascii="Times New Roman" w:hAnsi="Times New Roman" w:cs="Times New Roman"/>
+          <w:sz w:val="24"/>
+          <w:szCs w:val="24"/>
+        </w:rPr>
+        <w:t>használni,</w:t>
+      </w:r>
+      <w:r>
+        <w:rPr>
+          <w:rFonts w:ascii="Times New Roman" w:hAnsi="Times New Roman" w:cs="Times New Roman"/>
+          <w:sz w:val="24"/>
+          <w:szCs w:val="24"/>
+        </w:rPr>
+        <w:t xml:space="preserve"> amiben a </w:t>
+      </w:r>
+      <w:bookmarkStart w:id="0" w:name="_GoBack"/>
+      <w:bookmarkEnd w:id="0"/>
+      <w:r>
+        <w:rPr>
+          <w:rFonts w:ascii="Times New Roman" w:hAnsi="Times New Roman" w:cs="Times New Roman"/>
+          <w:sz w:val="24"/>
+          <w:szCs w:val="24"/>
+        </w:rPr>
+        <w:t>nevét,</w:t>
+      </w:r>
+      <w:r>
+        <w:rPr>
+          <w:rFonts w:ascii="Times New Roman" w:hAnsi="Times New Roman" w:cs="Times New Roman"/>
+          <w:sz w:val="24"/>
+          <w:szCs w:val="24"/>
+        </w:rPr>
+        <w:t xml:space="preserve"> árát és leírását lehet módosítani.</w:t>
       </w:r>
     </w:p>
     <w:p>
@@ -3484,7 +3664,6 @@
         </w:rPr>
         <w:t xml:space="preserve">A felhasználó tud keresni az éttermek között és megnézni a </w:t>
       </w:r>
-      <w:proofErr w:type="gramStart"/>
       <w:r>
         <w:rPr>
           <w:rFonts w:ascii="Times New Roman" w:hAnsi="Times New Roman" w:cs="Times New Roman"/>
@@ -3493,7 +3672,6 @@
         </w:rPr>
         <w:t>nyitva tartást</w:t>
       </w:r>
-      <w:proofErr w:type="gramEnd"/>
       <w:r>
         <w:rPr>
           <w:rFonts w:ascii="Times New Roman" w:hAnsi="Times New Roman" w:cs="Times New Roman"/>
@@ -3796,6 +3974,7 @@
           <w:szCs w:val="24"/>
         </w:rPr>
       </w:pPr>
+      <w:proofErr w:type="spellStart"/>
       <w:r>
         <w:rPr>
           <w:rFonts w:ascii="Times New Roman" w:hAnsi="Times New Roman" w:cs="Times New Roman"/>
@@ -3804,6 +3983,7 @@
         </w:rPr>
         <w:t>gluténmentes</w:t>
       </w:r>
+      <w:proofErr w:type="spellEnd"/>
     </w:p>
     <w:p>
       <w:pPr>
@@ -4889,22 +5069,6 @@
         </w:rPr>
         <w:t>Képek</w:t>
       </w:r>
-      <w:r>
-        <w:rPr>
-          <w:rFonts w:ascii="Times New Roman" w:hAnsi="Times New Roman" w:cs="Times New Roman"/>
-          <w:sz w:val="24"/>
-          <w:szCs w:val="24"/>
-        </w:rPr>
-        <w:t xml:space="preserve"> </w:t>
-      </w:r>
-      <w:r>
-        <w:rPr>
-          <w:rFonts w:ascii="Times New Roman" w:hAnsi="Times New Roman" w:cs="Times New Roman"/>
-          <w:sz w:val="24"/>
-          <w:szCs w:val="24"/>
-        </w:rPr>
-        <w:t>elérési útjai</w:t>
-      </w:r>
     </w:p>
     <w:p>
       <w:pPr>
@@ -4953,83 +5117,50 @@
           <w:sz w:val="24"/>
           <w:szCs w:val="24"/>
         </w:rPr>
-        <w:t>Kép</w:t>
-      </w:r>
-      <w:r>
-        <w:rPr>
-          <w:rFonts w:ascii="Times New Roman" w:hAnsi="Times New Roman" w:cs="Times New Roman"/>
-          <w:sz w:val="24"/>
-          <w:szCs w:val="24"/>
-        </w:rPr>
-        <w:t>ek</w:t>
-      </w:r>
-    </w:p>
-    <w:p>
-      <w:pPr>
-        <w:spacing w:line="276" w:lineRule="auto"/>
-        <w:jc w:val="both"/>
-        <w:rPr>
-          <w:rFonts w:ascii="Times New Roman" w:hAnsi="Times New Roman" w:cs="Times New Roman"/>
-          <w:sz w:val="24"/>
-          <w:szCs w:val="24"/>
-        </w:rPr>
-      </w:pPr>
-      <w:r>
-        <w:rPr>
-          <w:rFonts w:ascii="Times New Roman" w:hAnsi="Times New Roman" w:cs="Times New Roman"/>
-          <w:noProof/>
+        <w:t>Útvonal</w:t>
+      </w:r>
+    </w:p>
+    <w:p>
+      <w:pPr>
+        <w:spacing w:line="276" w:lineRule="auto"/>
+        <w:jc w:val="both"/>
+        <w:rPr>
+          <w:rFonts w:ascii="Times New Roman" w:hAnsi="Times New Roman" w:cs="Times New Roman"/>
+          <w:sz w:val="24"/>
+          <w:szCs w:val="24"/>
+        </w:rPr>
+      </w:pPr>
+      <w:r>
+        <w:rPr>
+          <w:rFonts w:ascii="Times New Roman" w:hAnsi="Times New Roman" w:cs="Times New Roman"/>
           <w:sz w:val="24"/>
           <w:szCs w:val="24"/>
         </w:rPr>
         <w:lastRenderedPageBreak/>
-        <w:drawing>
-          <wp:inline distT="0" distB="0" distL="0" distR="0" wp14:anchorId="27EE3DB4" wp14:editId="44789C0A">
-            <wp:extent cx="5753100" cy="4810125"/>
-            <wp:effectExtent l="0" t="0" r="0" b="0"/>
-            <wp:docPr id="5" name="Kép 5"/>
-            <wp:cNvGraphicFramePr>
-              <a:graphicFrameLocks xmlns:a="http://schemas.openxmlformats.org/drawingml/2006/main" noChangeAspect="1"/>
-            </wp:cNvGraphicFramePr>
-            <a:graphic xmlns:a="http://schemas.openxmlformats.org/drawingml/2006/main">
-              <a:graphicData uri="http://schemas.openxmlformats.org/drawingml/2006/picture">
-                <pic:pic xmlns:pic="http://schemas.openxmlformats.org/drawingml/2006/picture">
-                  <pic:nvPicPr>
-                    <pic:cNvPr id="0" name="Picture 4"/>
-                    <pic:cNvPicPr>
-                      <a:picLocks noChangeAspect="1" noChangeArrowheads="1"/>
-                    </pic:cNvPicPr>
-                  </pic:nvPicPr>
-                  <pic:blipFill>
-                    <a:blip r:embed="rId9">
-                      <a:extLst>
-                        <a:ext uri="{28A0092B-C50C-407E-A947-70E740481C1C}">
-                          <a14:useLocalDpi xmlns:a14="http://schemas.microsoft.com/office/drawing/2010/main" val="0"/>
-                        </a:ext>
-                      </a:extLst>
-                    </a:blip>
-                    <a:srcRect/>
-                    <a:stretch>
-                      <a:fillRect/>
-                    </a:stretch>
-                  </pic:blipFill>
-                  <pic:spPr bwMode="auto">
-                    <a:xfrm>
-                      <a:off x="0" y="0"/>
-                      <a:ext cx="5753100" cy="4810125"/>
-                    </a:xfrm>
-                    <a:prstGeom prst="rect">
-                      <a:avLst/>
-                    </a:prstGeom>
-                    <a:noFill/>
-                    <a:ln>
-                      <a:noFill/>
-                    </a:ln>
-                  </pic:spPr>
-                </pic:pic>
-              </a:graphicData>
-            </a:graphic>
-          </wp:inline>
-        </w:drawing>
+        <w:pict w14:anchorId="5FD0D3CD">
+          <v:shapetype id="_x0000_t75" coordsize="21600,21600" o:spt="75" o:preferrelative="t" path="m@4@5l@4@11@9@11@9@5xe" filled="f" stroked="f">
+            <v:stroke joinstyle="miter"/>
+            <v:formulas>
+              <v:f eqn="if lineDrawn pixelLineWidth 0"/>
+              <v:f eqn="sum @0 1 0"/>
+              <v:f eqn="sum 0 0 @1"/>
+              <v:f eqn="prod @2 1 2"/>
+              <v:f eqn="prod @3 21600 pixelWidth"/>
+              <v:f eqn="prod @3 21600 pixelHeight"/>
+              <v:f eqn="sum @0 0 1"/>
+              <v:f eqn="prod @6 1 2"/>
+              <v:f eqn="prod @7 21600 pixelWidth"/>
+              <v:f eqn="sum @8 21600 0"/>
+              <v:f eqn="prod @7 21600 pixelHeight"/>
+              <v:f eqn="sum @10 21600 0"/>
+            </v:formulas>
+            <v:path o:extrusionok="f" gradientshapeok="t" o:connecttype="rect"/>
+            <o:lock v:ext="edit" aspectratio="t"/>
+          </v:shapetype>
+          <v:shape id="_x0000_i1025" type="#_x0000_t75" style="width:453pt;height:302.25pt">
+            <v:imagedata r:id="rId9" o:title="adatbázis kapcsolat"/>
+          </v:shape>
+        </w:pict>
       </w:r>
     </w:p>
     <w:sectPr>
@@ -5043,7 +5174,7 @@
 </file>
 
 <file path=word/numbering.xml><?xml version="1.0" encoding="utf-8"?>
-<w:numbering xmlns:wpc="http://schemas.microsoft.com/office/word/2010/wordprocessingCanvas" xmlns:cx="http://schemas.microsoft.com/office/drawing/2014/chartex" xmlns:cx1="http://schemas.microsoft.com/office/drawing/2015/9/8/chartex" xmlns:cx2="http://schemas.microsoft.com/office/drawing/2015/10/21/chartex" xmlns:cx3="http://schemas.microsoft.com/office/drawing/2016/5/9/chartex" xmlns:cx4="http://schemas.microsoft.com/office/drawing/2016/5/10/chartex" xmlns:cx5="http://schemas.microsoft.com/office/drawing/2016/5/11/chartex" xmlns:cx6="http://schemas.microsoft.com/office/drawing/2016/5/12/chartex" xmlns:cx7="http://schemas.microsoft.com/office/drawing/2016/5/13/chartex" xmlns:cx8="http://schemas.microsoft.com/office/drawing/2016/5/14/chartex" xmlns:mc="http://schemas.openxmlformats.org/markup-compatibility/2006" xmlns:aink="http://schemas.microsoft.com/office/drawing/2016/ink" xmlns:am3d="http://schemas.microsoft.com/office/drawing/2017/model3d" xmlns:o="urn:schemas-microsoft-com:office:office" xmlns:r="http://schemas.openxmlformats.org/officeDocument/2006/relationships" xmlns:m="http://schemas.openxmlformats.org/officeDocument/2006/math" xmlns:v="urn:schemas-microsoft-com:vml" xmlns:wp14="http://schemas.microsoft.com/office/word/2010/wordprocessingDrawing" xmlns:wp="http://schemas.openxmlformats.org/drawingml/2006/wordprocessingDrawing" xmlns:w10="urn:schemas-microsoft-com:office:word" xmlns:w="http://schemas.openxmlformats.org/wordprocessingml/2006/main" xmlns:w14="http://schemas.microsoft.com/office/word/2010/wordml" xmlns:w15="http://schemas.microsoft.com/office/word/2012/wordml" xmlns:w16cex="http://schemas.microsoft.com/office/word/2018/wordml/cex" xmlns:w16cid="http://schemas.microsoft.com/office/word/2016/wordml/cid" xmlns:w16="http://schemas.microsoft.com/office/word/2018/wordml" xmlns:w16sdtdh="http://schemas.microsoft.com/office/word/2020/wordml/sdtdatahash" xmlns:w16se="http://schemas.microsoft.com/office/word/2015/wordml/symex" xmlns:wpg="http://schemas.microsoft.com/office/word/2010/wordprocessingGroup" xmlns:wpi="http://schemas.microsoft.com/office/word/2010/wordprocessingInk" xmlns:wne="http://schemas.microsoft.com/office/word/2006/wordml" xmlns:wps="http://schemas.microsoft.com/office/word/2010/wordprocessingShape" mc:Ignorable="w14 w15 w16se w16cid w16 w16cex w16sdtdh wp14">
+<w:numbering xmlns:wpc="http://schemas.microsoft.com/office/word/2010/wordprocessingCanvas" xmlns:cx="http://schemas.microsoft.com/office/drawing/2014/chartex" xmlns:cx1="http://schemas.microsoft.com/office/drawing/2015/9/8/chartex" xmlns:mc="http://schemas.openxmlformats.org/markup-compatibility/2006" xmlns:o="urn:schemas-microsoft-com:office:office" xmlns:r="http://schemas.openxmlformats.org/officeDocument/2006/relationships" xmlns:m="http://schemas.openxmlformats.org/officeDocument/2006/math" xmlns:v="urn:schemas-microsoft-com:vml" xmlns:wp14="http://schemas.microsoft.com/office/word/2010/wordprocessingDrawing" xmlns:wp="http://schemas.openxmlformats.org/drawingml/2006/wordprocessingDrawing" xmlns:w10="urn:schemas-microsoft-com:office:word" xmlns:w="http://schemas.openxmlformats.org/wordprocessingml/2006/main" xmlns:w14="http://schemas.microsoft.com/office/word/2010/wordml" xmlns:w15="http://schemas.microsoft.com/office/word/2012/wordml" xmlns:w16se="http://schemas.microsoft.com/office/word/2015/wordml/symex" xmlns:wpg="http://schemas.microsoft.com/office/word/2010/wordprocessingGroup" xmlns:wpi="http://schemas.microsoft.com/office/word/2010/wordprocessingInk" xmlns:wne="http://schemas.microsoft.com/office/word/2006/wordml" xmlns:wps="http://schemas.microsoft.com/office/word/2010/wordprocessingShape" mc:Ignorable="w14 w15 w16se wp14">
   <w:abstractNum w:abstractNumId="0" w15:restartNumberingAfterBreak="0">
     <w:nsid w:val="21021351"/>
     <w:multiLevelType w:val="hybridMultilevel"/>
@@ -5925,7 +6056,7 @@
 </file>
 
 <file path=word/styles.xml><?xml version="1.0" encoding="utf-8"?>
-<w:styles xmlns:mc="http://schemas.openxmlformats.org/markup-compatibility/2006" xmlns:r="http://schemas.openxmlformats.org/officeDocument/2006/relationships" xmlns:w="http://schemas.openxmlformats.org/wordprocessingml/2006/main" xmlns:w14="http://schemas.microsoft.com/office/word/2010/wordml" xmlns:w15="http://schemas.microsoft.com/office/word/2012/wordml" xmlns:w16cex="http://schemas.microsoft.com/office/word/2018/wordml/cex" xmlns:w16cid="http://schemas.microsoft.com/office/word/2016/wordml/cid" xmlns:w16="http://schemas.microsoft.com/office/word/2018/wordml" xmlns:w16sdtdh="http://schemas.microsoft.com/office/word/2020/wordml/sdtdatahash" xmlns:w16se="http://schemas.microsoft.com/office/word/2015/wordml/symex" mc:Ignorable="w14 w15 w16se w16cid w16 w16cex w16sdtdh">
+<w:styles xmlns:mc="http://schemas.openxmlformats.org/markup-compatibility/2006" xmlns:r="http://schemas.openxmlformats.org/officeDocument/2006/relationships" xmlns:w="http://schemas.openxmlformats.org/wordprocessingml/2006/main" xmlns:w14="http://schemas.microsoft.com/office/word/2010/wordml" xmlns:w15="http://schemas.microsoft.com/office/word/2012/wordml" xmlns:w16se="http://schemas.microsoft.com/office/word/2015/wordml/symex" mc:Ignorable="w14 w15 w16se">
   <w:docDefaults>
     <w:rPrDefault>
       <w:rPr>
@@ -5941,7 +6072,7 @@
       </w:pPr>
     </w:pPrDefault>
   </w:docDefaults>
-  <w:latentStyles w:defLockedState="0" w:defUIPriority="99" w:defSemiHidden="0" w:defUnhideWhenUsed="0" w:defQFormat="0" w:count="376">
+  <w:latentStyles w:defLockedState="0" w:defUIPriority="99" w:defSemiHidden="0" w:defUnhideWhenUsed="0" w:defQFormat="0" w:count="371">
     <w:lsdException w:name="Normal" w:uiPriority="0" w:qFormat="1"/>
     <w:lsdException w:name="heading 1" w:uiPriority="9" w:qFormat="1"/>
     <w:lsdException w:name="heading 2" w:semiHidden="1" w:uiPriority="9" w:unhideWhenUsed="1" w:qFormat="1"/>
@@ -6313,11 +6444,6 @@
     <w:lsdException w:name="List Table 5 Dark Accent 6" w:uiPriority="50"/>
     <w:lsdException w:name="List Table 6 Colorful Accent 6" w:uiPriority="51"/>
     <w:lsdException w:name="List Table 7 Colorful Accent 6" w:uiPriority="52"/>
-    <w:lsdException w:name="Mention" w:semiHidden="1" w:unhideWhenUsed="1"/>
-    <w:lsdException w:name="Smart Hyperlink" w:semiHidden="1" w:unhideWhenUsed="1"/>
-    <w:lsdException w:name="Hashtag" w:semiHidden="1" w:unhideWhenUsed="1"/>
-    <w:lsdException w:name="Unresolved Mention" w:semiHidden="1" w:unhideWhenUsed="1"/>
-    <w:lsdException w:name="Smart Link" w:semiHidden="1" w:unhideWhenUsed="1"/>
   </w:latentStyles>
   <w:style w:type="paragraph" w:default="1" w:styleId="Norml">
     <w:name w:val="Normal"/>
@@ -6881,7 +7007,7 @@
 </file>
 
 <file path=customXml/itemProps4.xml><?xml version="1.0" encoding="utf-8"?>
-<ds:datastoreItem xmlns:ds="http://schemas.openxmlformats.org/officeDocument/2006/customXml" ds:itemID="{30D46C6B-B683-4C4D-B1D8-4BDC6F210C18}">
+<ds:datastoreItem xmlns:ds="http://schemas.openxmlformats.org/officeDocument/2006/customXml" ds:itemID="{3FE3B756-7DE1-4A20-B04D-E180AEDA9A81}">
   <ds:schemaRefs>
     <ds:schemaRef ds:uri="http://schemas.openxmlformats.org/officeDocument/2006/bibliography"/>
   </ds:schemaRefs>

</xml_diff>

<commit_message>
félreérthetőség és helyesírás javítása
</commit_message>
<xml_diff>
--- a/dokumentumok/A projektünk alapterve_Bodnar_Andras_Bodnar_Tamas.docx
+++ b/dokumentumok/A projektünk alapterve_Bodnar_Andras_Bodnar_Tamas.docx
@@ -1,6 +1,6 @@
 
 <file path=word/document.xml><?xml version="1.0" encoding="utf-8"?>
-<w:document xmlns:wpc="http://schemas.microsoft.com/office/word/2010/wordprocessingCanvas" xmlns:cx="http://schemas.microsoft.com/office/drawing/2014/chartex" xmlns:cx1="http://schemas.microsoft.com/office/drawing/2015/9/8/chartex" xmlns:cx2="http://schemas.microsoft.com/office/drawing/2015/10/21/chartex" xmlns:cx3="http://schemas.microsoft.com/office/drawing/2016/5/9/chartex" xmlns:cx4="http://schemas.microsoft.com/office/drawing/2016/5/10/chartex" xmlns:cx5="http://schemas.microsoft.com/office/drawing/2016/5/11/chartex" xmlns:cx6="http://schemas.microsoft.com/office/drawing/2016/5/12/chartex" xmlns:cx7="http://schemas.microsoft.com/office/drawing/2016/5/13/chartex" xmlns:cx8="http://schemas.microsoft.com/office/drawing/2016/5/14/chartex" xmlns:mc="http://schemas.openxmlformats.org/markup-compatibility/2006" xmlns:aink="http://schemas.microsoft.com/office/drawing/2016/ink" xmlns:am3d="http://schemas.microsoft.com/office/drawing/2017/model3d" xmlns:o="urn:schemas-microsoft-com:office:office" xmlns:r="http://schemas.openxmlformats.org/officeDocument/2006/relationships" xmlns:m="http://schemas.openxmlformats.org/officeDocument/2006/math" xmlns:v="urn:schemas-microsoft-com:vml" xmlns:wp14="http://schemas.microsoft.com/office/word/2010/wordprocessingDrawing" xmlns:wp="http://schemas.openxmlformats.org/drawingml/2006/wordprocessingDrawing" xmlns:w10="urn:schemas-microsoft-com:office:word" xmlns:w="http://schemas.openxmlformats.org/wordprocessingml/2006/main" xmlns:w14="http://schemas.microsoft.com/office/word/2010/wordml" xmlns:w15="http://schemas.microsoft.com/office/word/2012/wordml" xmlns:w16cex="http://schemas.microsoft.com/office/word/2018/wordml/cex" xmlns:w16cid="http://schemas.microsoft.com/office/word/2016/wordml/cid" xmlns:w16="http://schemas.microsoft.com/office/word/2018/wordml" xmlns:w16sdtdh="http://schemas.microsoft.com/office/word/2020/wordml/sdtdatahash" xmlns:w16se="http://schemas.microsoft.com/office/word/2015/wordml/symex" xmlns:wpg="http://schemas.microsoft.com/office/word/2010/wordprocessingGroup" xmlns:wpi="http://schemas.microsoft.com/office/word/2010/wordprocessingInk" xmlns:wne="http://schemas.microsoft.com/office/word/2006/wordml" xmlns:wps="http://schemas.microsoft.com/office/word/2010/wordprocessingShape" mc:Ignorable="w14 w15 w16se w16cid w16 w16cex w16sdtdh wp14">
+<w:document xmlns:wpc="http://schemas.microsoft.com/office/word/2010/wordprocessingCanvas" xmlns:cx="http://schemas.microsoft.com/office/drawing/2014/chartex" xmlns:cx1="http://schemas.microsoft.com/office/drawing/2015/9/8/chartex" xmlns:mc="http://schemas.openxmlformats.org/markup-compatibility/2006" xmlns:o="urn:schemas-microsoft-com:office:office" xmlns:r="http://schemas.openxmlformats.org/officeDocument/2006/relationships" xmlns:m="http://schemas.openxmlformats.org/officeDocument/2006/math" xmlns:v="urn:schemas-microsoft-com:vml" xmlns:wp14="http://schemas.microsoft.com/office/word/2010/wordprocessingDrawing" xmlns:wp="http://schemas.openxmlformats.org/drawingml/2006/wordprocessingDrawing" xmlns:w10="urn:schemas-microsoft-com:office:word" xmlns:w="http://schemas.openxmlformats.org/wordprocessingml/2006/main" xmlns:w14="http://schemas.microsoft.com/office/word/2010/wordml" xmlns:w15="http://schemas.microsoft.com/office/word/2012/wordml" xmlns:w16se="http://schemas.microsoft.com/office/word/2015/wordml/symex" xmlns:wpg="http://schemas.microsoft.com/office/word/2010/wordprocessingGroup" xmlns:wpi="http://schemas.microsoft.com/office/word/2010/wordprocessingInk" xmlns:wne="http://schemas.microsoft.com/office/word/2006/wordml" xmlns:wps="http://schemas.microsoft.com/office/word/2010/wordprocessingShape" mc:Ignorable="w14 w15 w16se wp14">
   <w:body>
     <w:p>
       <w:pPr>
@@ -1271,15 +1271,41 @@
           <w:sz w:val="24"/>
           <w:szCs w:val="24"/>
         </w:rPr>
-        <w:t>Ha</w:t>
-      </w:r>
-      <w:r>
-        <w:rPr>
-          <w:rFonts w:ascii="Times New Roman" w:hAnsi="Times New Roman" w:cs="Times New Roman"/>
-          <w:sz w:val="24"/>
-          <w:szCs w:val="24"/>
-        </w:rPr>
-        <w:t xml:space="preserve"> nincs felhasználó fiókja, akkor alatta lesz egy regisztráció gomb, ami elviszi a felhasználót a regisztráció oldalra.</w:t>
+        <w:t xml:space="preserve">Van egy regisztráció </w:t>
+      </w:r>
+      <w:proofErr w:type="gramStart"/>
+      <w:r>
+        <w:rPr>
+          <w:rFonts w:ascii="Times New Roman" w:hAnsi="Times New Roman" w:cs="Times New Roman"/>
+          <w:sz w:val="24"/>
+          <w:szCs w:val="24"/>
+        </w:rPr>
+        <w:t>gomb</w:t>
+      </w:r>
+      <w:proofErr w:type="gramEnd"/>
+      <w:r>
+        <w:rPr>
+          <w:rFonts w:ascii="Times New Roman" w:hAnsi="Times New Roman" w:cs="Times New Roman"/>
+          <w:sz w:val="24"/>
+          <w:szCs w:val="24"/>
+        </w:rPr>
+        <w:t xml:space="preserve"> ami átviszi a regis</w:t>
+      </w:r>
+      <w:r>
+        <w:rPr>
+          <w:rFonts w:ascii="Times New Roman" w:hAnsi="Times New Roman" w:cs="Times New Roman"/>
+          <w:sz w:val="24"/>
+          <w:szCs w:val="24"/>
+        </w:rPr>
+        <w:t>z</w:t>
+      </w:r>
+      <w:r>
+        <w:rPr>
+          <w:rFonts w:ascii="Times New Roman" w:hAnsi="Times New Roman" w:cs="Times New Roman"/>
+          <w:sz w:val="24"/>
+          <w:szCs w:val="24"/>
+        </w:rPr>
+        <w:t>trációs oldalra.</w:t>
       </w:r>
     </w:p>
     <w:p>
@@ -1567,7 +1593,25 @@
           <w:sz w:val="24"/>
           <w:szCs w:val="24"/>
         </w:rPr>
-        <w:t>Csak akkor jelenik meg ha a felhasználó be van jelentkezve.</w:t>
+        <w:t xml:space="preserve">Csak akkor jelenik </w:t>
+      </w:r>
+      <w:proofErr w:type="gramStart"/>
+      <w:r>
+        <w:rPr>
+          <w:rFonts w:ascii="Times New Roman" w:hAnsi="Times New Roman" w:cs="Times New Roman"/>
+          <w:sz w:val="24"/>
+          <w:szCs w:val="24"/>
+        </w:rPr>
+        <w:t>meg</w:t>
+      </w:r>
+      <w:proofErr w:type="gramEnd"/>
+      <w:r>
+        <w:rPr>
+          <w:rFonts w:ascii="Times New Roman" w:hAnsi="Times New Roman" w:cs="Times New Roman"/>
+          <w:sz w:val="24"/>
+          <w:szCs w:val="24"/>
+        </w:rPr>
+        <w:t xml:space="preserve"> ha a felhasználó be van jelentkezve.</w:t>
       </w:r>
     </w:p>
     <w:p>
@@ -1602,7 +1646,25 @@
           <w:sz w:val="24"/>
           <w:szCs w:val="24"/>
         </w:rPr>
-        <w:t xml:space="preserve"> jelszavát nevét </w:t>
+        <w:t xml:space="preserve"> </w:t>
+      </w:r>
+      <w:proofErr w:type="gramStart"/>
+      <w:r>
+        <w:rPr>
+          <w:rFonts w:ascii="Times New Roman" w:hAnsi="Times New Roman" w:cs="Times New Roman"/>
+          <w:sz w:val="24"/>
+          <w:szCs w:val="24"/>
+        </w:rPr>
+        <w:t>jelszavát</w:t>
+      </w:r>
+      <w:proofErr w:type="gramEnd"/>
+      <w:r>
+        <w:rPr>
+          <w:rFonts w:ascii="Times New Roman" w:hAnsi="Times New Roman" w:cs="Times New Roman"/>
+          <w:sz w:val="24"/>
+          <w:szCs w:val="24"/>
+        </w:rPr>
+        <w:t xml:space="preserve"> nevét </w:t>
       </w:r>
       <w:r>
         <w:rPr>
@@ -1724,14 +1786,6 @@
         </w:rPr>
         <w:t>.</w:t>
       </w:r>
-      <w:r>
-        <w:rPr>
-          <w:rFonts w:ascii="Times New Roman" w:hAnsi="Times New Roman" w:cs="Times New Roman"/>
-          <w:sz w:val="24"/>
-          <w:szCs w:val="24"/>
-        </w:rPr>
-        <w:t xml:space="preserve"> </w:t>
-      </w:r>
     </w:p>
     <w:p>
       <w:pPr>
@@ -1759,13 +1813,23 @@
         </w:rPr>
         <w:t xml:space="preserve"> Ha ki szeretné törölni akkor </w:t>
       </w:r>
-      <w:r>
-        <w:rPr>
-          <w:rFonts w:ascii="Times New Roman" w:hAnsi="Times New Roman" w:cs="Times New Roman"/>
-          <w:sz w:val="24"/>
-          <w:szCs w:val="24"/>
-        </w:rPr>
-        <w:t>üresen hagyja és a módosítás gombra kapcsolva törölni fogja.</w:t>
+      <w:proofErr w:type="gramStart"/>
+      <w:r>
+        <w:rPr>
+          <w:rFonts w:ascii="Times New Roman" w:hAnsi="Times New Roman" w:cs="Times New Roman"/>
+          <w:sz w:val="24"/>
+          <w:szCs w:val="24"/>
+        </w:rPr>
+        <w:t>üresen</w:t>
+      </w:r>
+      <w:proofErr w:type="gramEnd"/>
+      <w:r>
+        <w:rPr>
+          <w:rFonts w:ascii="Times New Roman" w:hAnsi="Times New Roman" w:cs="Times New Roman"/>
+          <w:sz w:val="24"/>
+          <w:szCs w:val="24"/>
+        </w:rPr>
+        <w:t xml:space="preserve"> hagyja és a módosítás gombra kapcsolva törölni fogja.</w:t>
       </w:r>
     </w:p>
     <w:p>
@@ -1898,7 +1962,23 @@
           <w:sz w:val="24"/>
           <w:szCs w:val="24"/>
         </w:rPr>
-        <w:t>Nagyobb képeket helyezünk el a</w:t>
+        <w:t>Az étter</w:t>
+      </w:r>
+      <w:r>
+        <w:rPr>
+          <w:rFonts w:ascii="Times New Roman" w:hAnsi="Times New Roman" w:cs="Times New Roman"/>
+          <w:sz w:val="24"/>
+          <w:szCs w:val="24"/>
+        </w:rPr>
+        <w:t>emről k</w:t>
+      </w:r>
+      <w:r>
+        <w:rPr>
+          <w:rFonts w:ascii="Times New Roman" w:hAnsi="Times New Roman" w:cs="Times New Roman"/>
+          <w:sz w:val="24"/>
+          <w:szCs w:val="24"/>
+        </w:rPr>
+        <w:t>épeket helyezünk el a</w:t>
       </w:r>
       <w:r>
         <w:rPr>
@@ -1915,7 +1995,7 @@
           <w:sz w:val="24"/>
           <w:szCs w:val="24"/>
         </w:rPr>
-        <w:t>slider</w:t>
+        <w:t>slider-ben</w:t>
       </w:r>
       <w:proofErr w:type="spellEnd"/>
       <w:r>
@@ -1924,7 +2004,7 @@
           <w:sz w:val="24"/>
           <w:szCs w:val="24"/>
         </w:rPr>
-        <w:t xml:space="preserve">-ben. </w:t>
+        <w:t>.</w:t>
       </w:r>
     </w:p>
     <w:p>
@@ -2045,7 +2125,7 @@
           <w:sz w:val="24"/>
           <w:szCs w:val="24"/>
         </w:rPr>
-        <w:t xml:space="preserve"> Itt lehet a hibajelentésre</w:t>
+        <w:t xml:space="preserve"> Itt lehet a hibajelentés</w:t>
       </w:r>
       <w:r>
         <w:rPr>
@@ -2081,7 +2161,25 @@
           <w:sz w:val="24"/>
           <w:szCs w:val="24"/>
         </w:rPr>
-        <w:t>Ami csak akkor jelenik meg ha be vannak jelentkezve.</w:t>
+        <w:t xml:space="preserve">Ami csak akkor jelenik </w:t>
+      </w:r>
+      <w:bookmarkStart w:id="0" w:name="_GoBack"/>
+      <w:bookmarkEnd w:id="0"/>
+      <w:r>
+        <w:rPr>
+          <w:rFonts w:ascii="Times New Roman" w:hAnsi="Times New Roman" w:cs="Times New Roman"/>
+          <w:sz w:val="24"/>
+          <w:szCs w:val="24"/>
+        </w:rPr>
+        <w:t>meg,</w:t>
+      </w:r>
+      <w:r>
+        <w:rPr>
+          <w:rFonts w:ascii="Times New Roman" w:hAnsi="Times New Roman" w:cs="Times New Roman"/>
+          <w:sz w:val="24"/>
+          <w:szCs w:val="24"/>
+        </w:rPr>
+        <w:t xml:space="preserve"> ha be vannak jelentkezve.</w:t>
       </w:r>
       <w:r>
         <w:rPr>
@@ -2407,7 +2505,7 @@
           <w:sz w:val="24"/>
           <w:szCs w:val="24"/>
         </w:rPr>
-        <w:t>form</w:t>
+        <w:t>form-os</w:t>
       </w:r>
       <w:proofErr w:type="spellEnd"/>
       <w:r>
@@ -2416,7 +2514,7 @@
           <w:sz w:val="24"/>
           <w:szCs w:val="24"/>
         </w:rPr>
-        <w:t>-os beviteli mező, ami két elemet tartalmaz:</w:t>
+        <w:t xml:space="preserve"> beviteli mező, ami két elemet tartalmaz:</w:t>
       </w:r>
     </w:p>
     <w:p>
@@ -2549,6 +2647,37 @@
     <w:p>
       <w:pPr>
         <w:spacing w:line="276" w:lineRule="auto"/>
+        <w:jc w:val="both"/>
+        <w:rPr>
+          <w:rFonts w:ascii="Times New Roman" w:hAnsi="Times New Roman" w:cs="Times New Roman"/>
+          <w:bCs/>
+          <w:sz w:val="24"/>
+          <w:szCs w:val="24"/>
+        </w:rPr>
+      </w:pPr>
+      <w:r>
+        <w:rPr>
+          <w:rFonts w:ascii="Times New Roman" w:hAnsi="Times New Roman" w:cs="Times New Roman"/>
+          <w:bCs/>
+          <w:sz w:val="24"/>
+          <w:szCs w:val="24"/>
+        </w:rPr>
+        <w:tab/>
+        <w:t>A foglalás minimum</w:t>
+      </w:r>
+      <w:r>
+        <w:rPr>
+          <w:rFonts w:ascii="Times New Roman" w:hAnsi="Times New Roman" w:cs="Times New Roman"/>
+          <w:bCs/>
+          <w:sz w:val="24"/>
+          <w:szCs w:val="24"/>
+        </w:rPr>
+        <w:t xml:space="preserve"> 12 órával előre kell jelezni. </w:t>
+      </w:r>
+    </w:p>
+    <w:p>
+      <w:pPr>
+        <w:spacing w:line="276" w:lineRule="auto"/>
         <w:ind w:left="708"/>
         <w:jc w:val="both"/>
         <w:rPr>
@@ -2595,7 +2724,7 @@
           <w:sz w:val="24"/>
           <w:szCs w:val="24"/>
         </w:rPr>
-        <w:t>form</w:t>
+        <w:t>form-ot</w:t>
       </w:r>
       <w:proofErr w:type="spellEnd"/>
       <w:r>
@@ -2605,7 +2734,7 @@
           <w:sz w:val="24"/>
           <w:szCs w:val="24"/>
         </w:rPr>
-        <w:t>-ot bezárja. Az éttermeknek lesz egy maximum befogadó képessége és ezáltal, ha túllépné az adott foglalás a maximum létszámot arra az időpontra, akkor visszajelez a felhasználónak, hogy sikertelen a helyfoglalás, mert a létszámot túllépné.</w:t>
+        <w:t xml:space="preserve"> bezárja. Az éttermeknek lesz egy maximum befogadó képessége és ezáltal, ha túllépné az adott foglalás a maximum létszámot arra az időpontra, akkor visszajelez a felhasználónak, hogy sikertelen a helyfoglalás, mert a létszámot túllépné.</w:t>
       </w:r>
     </w:p>
     <w:p>
@@ -2627,7 +2756,27 @@
           <w:sz w:val="24"/>
           <w:szCs w:val="24"/>
         </w:rPr>
-        <w:t xml:space="preserve">Ha sikeren helyet foglalt akkor elküldi az étteremnek a felhasználó telefon számát nevét és email címét, foglalásának idejét, az emberek számát. </w:t>
+        <w:t xml:space="preserve">Ha sikeren helyet </w:t>
+      </w:r>
+      <w:proofErr w:type="gramStart"/>
+      <w:r>
+        <w:rPr>
+          <w:rFonts w:ascii="Times New Roman" w:hAnsi="Times New Roman" w:cs="Times New Roman"/>
+          <w:bCs/>
+          <w:sz w:val="24"/>
+          <w:szCs w:val="24"/>
+        </w:rPr>
+        <w:t>foglalt</w:t>
+      </w:r>
+      <w:proofErr w:type="gramEnd"/>
+      <w:r>
+        <w:rPr>
+          <w:rFonts w:ascii="Times New Roman" w:hAnsi="Times New Roman" w:cs="Times New Roman"/>
+          <w:bCs/>
+          <w:sz w:val="24"/>
+          <w:szCs w:val="24"/>
+        </w:rPr>
+        <w:t xml:space="preserve"> akkor elküldi az étteremnek a felhasználó telefon számát nevét és email címét, foglalásának idejét, az emberek számát. </w:t>
       </w:r>
       <w:r>
         <w:rPr>
@@ -3422,7 +3571,7 @@
           <w:sz w:val="24"/>
           <w:szCs w:val="24"/>
         </w:rPr>
-        <w:t>form</w:t>
+        <w:t>form-ban</w:t>
       </w:r>
       <w:proofErr w:type="spellEnd"/>
       <w:r>
@@ -3431,7 +3580,7 @@
           <w:sz w:val="24"/>
           <w:szCs w:val="24"/>
         </w:rPr>
-        <w:t xml:space="preserve">-ban fog </w:t>
+        <w:t xml:space="preserve"> fog </w:t>
       </w:r>
       <w:r>
         <w:rPr>
@@ -3721,6 +3870,7 @@
         </w:rPr>
         <w:t xml:space="preserve"> a </w:t>
       </w:r>
+      <w:proofErr w:type="spellStart"/>
       <w:r>
         <w:rPr>
           <w:rFonts w:ascii="Times New Roman" w:hAnsi="Times New Roman" w:cs="Times New Roman"/>
@@ -3729,6 +3879,7 @@
         </w:rPr>
         <w:t>főoldalra</w:t>
       </w:r>
+      <w:proofErr w:type="spellEnd"/>
       <w:r>
         <w:rPr>
           <w:rFonts w:ascii="Times New Roman" w:hAnsi="Times New Roman" w:cs="Times New Roman"/>
@@ -3886,7 +4037,7 @@
           <w:sz w:val="24"/>
           <w:szCs w:val="24"/>
         </w:rPr>
-        <w:t>form</w:t>
+        <w:t>form-ot</w:t>
       </w:r>
       <w:proofErr w:type="spellEnd"/>
       <w:r>
@@ -3895,7 +4046,7 @@
           <w:sz w:val="24"/>
           <w:szCs w:val="24"/>
         </w:rPr>
-        <w:t xml:space="preserve">-ot fog </w:t>
+        <w:t xml:space="preserve"> fog </w:t>
       </w:r>
       <w:r>
         <w:rPr>
@@ -5548,6 +5699,7 @@
           <w:noProof/>
           <w:sz w:val="24"/>
           <w:szCs w:val="24"/>
+          <w:lang w:eastAsia="hu-HU"/>
         </w:rPr>
         <w:drawing>
           <wp:inline distT="0" distB="0" distL="0" distR="0" wp14:anchorId="6F90E5BF" wp14:editId="5C031D9F">
@@ -5610,7 +5762,7 @@
 </file>
 
 <file path=word/numbering.xml><?xml version="1.0" encoding="utf-8"?>
-<w:numbering xmlns:wpc="http://schemas.microsoft.com/office/word/2010/wordprocessingCanvas" xmlns:cx="http://schemas.microsoft.com/office/drawing/2014/chartex" xmlns:cx1="http://schemas.microsoft.com/office/drawing/2015/9/8/chartex" xmlns:cx2="http://schemas.microsoft.com/office/drawing/2015/10/21/chartex" xmlns:cx3="http://schemas.microsoft.com/office/drawing/2016/5/9/chartex" xmlns:cx4="http://schemas.microsoft.com/office/drawing/2016/5/10/chartex" xmlns:cx5="http://schemas.microsoft.com/office/drawing/2016/5/11/chartex" xmlns:cx6="http://schemas.microsoft.com/office/drawing/2016/5/12/chartex" xmlns:cx7="http://schemas.microsoft.com/office/drawing/2016/5/13/chartex" xmlns:cx8="http://schemas.microsoft.com/office/drawing/2016/5/14/chartex" xmlns:mc="http://schemas.openxmlformats.org/markup-compatibility/2006" xmlns:aink="http://schemas.microsoft.com/office/drawing/2016/ink" xmlns:am3d="http://schemas.microsoft.com/office/drawing/2017/model3d" xmlns:o="urn:schemas-microsoft-com:office:office" xmlns:r="http://schemas.openxmlformats.org/officeDocument/2006/relationships" xmlns:m="http://schemas.openxmlformats.org/officeDocument/2006/math" xmlns:v="urn:schemas-microsoft-com:vml" xmlns:wp14="http://schemas.microsoft.com/office/word/2010/wordprocessingDrawing" xmlns:wp="http://schemas.openxmlformats.org/drawingml/2006/wordprocessingDrawing" xmlns:w10="urn:schemas-microsoft-com:office:word" xmlns:w="http://schemas.openxmlformats.org/wordprocessingml/2006/main" xmlns:w14="http://schemas.microsoft.com/office/word/2010/wordml" xmlns:w15="http://schemas.microsoft.com/office/word/2012/wordml" xmlns:w16cex="http://schemas.microsoft.com/office/word/2018/wordml/cex" xmlns:w16cid="http://schemas.microsoft.com/office/word/2016/wordml/cid" xmlns:w16="http://schemas.microsoft.com/office/word/2018/wordml" xmlns:w16sdtdh="http://schemas.microsoft.com/office/word/2020/wordml/sdtdatahash" xmlns:w16se="http://schemas.microsoft.com/office/word/2015/wordml/symex" xmlns:wpg="http://schemas.microsoft.com/office/word/2010/wordprocessingGroup" xmlns:wpi="http://schemas.microsoft.com/office/word/2010/wordprocessingInk" xmlns:wne="http://schemas.microsoft.com/office/word/2006/wordml" xmlns:wps="http://schemas.microsoft.com/office/word/2010/wordprocessingShape" mc:Ignorable="w14 w15 w16se w16cid w16 w16cex w16sdtdh wp14">
+<w:numbering xmlns:wpc="http://schemas.microsoft.com/office/word/2010/wordprocessingCanvas" xmlns:cx="http://schemas.microsoft.com/office/drawing/2014/chartex" xmlns:cx1="http://schemas.microsoft.com/office/drawing/2015/9/8/chartex" xmlns:mc="http://schemas.openxmlformats.org/markup-compatibility/2006" xmlns:o="urn:schemas-microsoft-com:office:office" xmlns:r="http://schemas.openxmlformats.org/officeDocument/2006/relationships" xmlns:m="http://schemas.openxmlformats.org/officeDocument/2006/math" xmlns:v="urn:schemas-microsoft-com:vml" xmlns:wp14="http://schemas.microsoft.com/office/word/2010/wordprocessingDrawing" xmlns:wp="http://schemas.openxmlformats.org/drawingml/2006/wordprocessingDrawing" xmlns:w10="urn:schemas-microsoft-com:office:word" xmlns:w="http://schemas.openxmlformats.org/wordprocessingml/2006/main" xmlns:w14="http://schemas.microsoft.com/office/word/2010/wordml" xmlns:w15="http://schemas.microsoft.com/office/word/2012/wordml" xmlns:w16se="http://schemas.microsoft.com/office/word/2015/wordml/symex" xmlns:wpg="http://schemas.microsoft.com/office/word/2010/wordprocessingGroup" xmlns:wpi="http://schemas.microsoft.com/office/word/2010/wordprocessingInk" xmlns:wne="http://schemas.microsoft.com/office/word/2006/wordml" xmlns:wps="http://schemas.microsoft.com/office/word/2010/wordprocessingShape" mc:Ignorable="w14 w15 w16se wp14">
   <w:abstractNum w:abstractNumId="0" w15:restartNumberingAfterBreak="0">
     <w:nsid w:val="100F4975"/>
     <w:multiLevelType w:val="hybridMultilevel"/>
@@ -6608,7 +6760,7 @@
 </file>
 
 <file path=word/styles.xml><?xml version="1.0" encoding="utf-8"?>
-<w:styles xmlns:mc="http://schemas.openxmlformats.org/markup-compatibility/2006" xmlns:r="http://schemas.openxmlformats.org/officeDocument/2006/relationships" xmlns:w="http://schemas.openxmlformats.org/wordprocessingml/2006/main" xmlns:w14="http://schemas.microsoft.com/office/word/2010/wordml" xmlns:w15="http://schemas.microsoft.com/office/word/2012/wordml" xmlns:w16cex="http://schemas.microsoft.com/office/word/2018/wordml/cex" xmlns:w16cid="http://schemas.microsoft.com/office/word/2016/wordml/cid" xmlns:w16="http://schemas.microsoft.com/office/word/2018/wordml" xmlns:w16sdtdh="http://schemas.microsoft.com/office/word/2020/wordml/sdtdatahash" xmlns:w16se="http://schemas.microsoft.com/office/word/2015/wordml/symex" mc:Ignorable="w14 w15 w16se w16cid w16 w16cex w16sdtdh">
+<w:styles xmlns:mc="http://schemas.openxmlformats.org/markup-compatibility/2006" xmlns:r="http://schemas.openxmlformats.org/officeDocument/2006/relationships" xmlns:w="http://schemas.openxmlformats.org/wordprocessingml/2006/main" xmlns:w14="http://schemas.microsoft.com/office/word/2010/wordml" xmlns:w15="http://schemas.microsoft.com/office/word/2012/wordml" xmlns:w16se="http://schemas.microsoft.com/office/word/2015/wordml/symex" mc:Ignorable="w14 w15 w16se">
   <w:docDefaults>
     <w:rPrDefault>
       <w:rPr>
@@ -6624,7 +6776,7 @@
       </w:pPr>
     </w:pPrDefault>
   </w:docDefaults>
-  <w:latentStyles w:defLockedState="0" w:defUIPriority="99" w:defSemiHidden="0" w:defUnhideWhenUsed="0" w:defQFormat="0" w:count="376">
+  <w:latentStyles w:defLockedState="0" w:defUIPriority="99" w:defSemiHidden="0" w:defUnhideWhenUsed="0" w:defQFormat="0" w:count="371">
     <w:lsdException w:name="Normal" w:uiPriority="0" w:qFormat="1"/>
     <w:lsdException w:name="heading 1" w:uiPriority="9" w:qFormat="1"/>
     <w:lsdException w:name="heading 2" w:semiHidden="1" w:uiPriority="9" w:unhideWhenUsed="1" w:qFormat="1"/>
@@ -6996,11 +7148,6 @@
     <w:lsdException w:name="List Table 5 Dark Accent 6" w:uiPriority="50"/>
     <w:lsdException w:name="List Table 6 Colorful Accent 6" w:uiPriority="51"/>
     <w:lsdException w:name="List Table 7 Colorful Accent 6" w:uiPriority="52"/>
-    <w:lsdException w:name="Mention" w:semiHidden="1" w:unhideWhenUsed="1"/>
-    <w:lsdException w:name="Smart Hyperlink" w:semiHidden="1" w:unhideWhenUsed="1"/>
-    <w:lsdException w:name="Hashtag" w:semiHidden="1" w:unhideWhenUsed="1"/>
-    <w:lsdException w:name="Unresolved Mention" w:semiHidden="1" w:unhideWhenUsed="1"/>
-    <w:lsdException w:name="Smart Link" w:semiHidden="1" w:unhideWhenUsed="1"/>
   </w:latentStyles>
   <w:style w:type="paragraph" w:default="1" w:styleId="Norml">
     <w:name w:val="Normal"/>
@@ -7343,23 +7490,6 @@
 </file>
 
 <file path=customXml/item1.xml><?xml version="1.0" encoding="utf-8"?>
-<?mso-contentType ?>
-<FormTemplates xmlns="http://schemas.microsoft.com/sharepoint/v3/contenttype/forms">
-  <Display>DocumentLibraryForm</Display>
-  <Edit>DocumentLibraryForm</Edit>
-  <New>DocumentLibraryForm</New>
-</FormTemplates>
-</file>
-
-<file path=customXml/item2.xml><?xml version="1.0" encoding="utf-8"?>
-<p:properties xmlns:p="http://schemas.microsoft.com/office/2006/metadata/properties" xmlns:xsi="http://www.w3.org/2001/XMLSchema-instance" xmlns:pc="http://schemas.microsoft.com/office/infopath/2007/PartnerControls">
-  <documentManagement>
-    <ReferenceId xmlns="3f419f9b-7b61-4ae6-92e4-47e22e9b09a2" xsi:nil="true"/>
-  </documentManagement>
-</p:properties>
-</file>
-
-<file path=customXml/item3.xml><?xml version="1.0" encoding="utf-8"?>
 <ct:contentTypeSchema xmlns:ct="http://schemas.microsoft.com/office/2006/metadata/contentType" xmlns:ma="http://schemas.microsoft.com/office/2006/metadata/properties/metaAttributes" ct:_="" ma:_="" ma:contentTypeName="Dokumentum" ma:contentTypeID="0x01010013565644859E974F9ECE0740B25C9CCC" ma:contentTypeVersion="7" ma:contentTypeDescription="Új dokumentum létrehozása." ma:contentTypeScope="" ma:versionID="4bf3ecd9324b986c4a2f650d941954a2">
   <xsd:schema xmlns:xsd="http://www.w3.org/2001/XMLSchema" xmlns:xs="http://www.w3.org/2001/XMLSchema" xmlns:p="http://schemas.microsoft.com/office/2006/metadata/properties" xmlns:ns2="3f419f9b-7b61-4ae6-92e4-47e22e9b09a2" targetNamespace="http://schemas.microsoft.com/office/2006/metadata/properties" ma:root="true" ma:fieldsID="55e8c40d0c23f70f4914bc24aeba2ce7" ns2:_="">
     <xsd:import namespace="3f419f9b-7b61-4ae6-92e4-47e22e9b09a2"/>
@@ -7523,29 +7653,28 @@
 </ct:contentTypeSchema>
 </file>
 
+<file path=customXml/item2.xml><?xml version="1.0" encoding="utf-8"?>
+<p:properties xmlns:p="http://schemas.microsoft.com/office/2006/metadata/properties" xmlns:xsi="http://www.w3.org/2001/XMLSchema-instance" xmlns:pc="http://schemas.microsoft.com/office/infopath/2007/PartnerControls">
+  <documentManagement>
+    <ReferenceId xmlns="3f419f9b-7b61-4ae6-92e4-47e22e9b09a2" xsi:nil="true"/>
+  </documentManagement>
+</p:properties>
+</file>
+
+<file path=customXml/item3.xml><?xml version="1.0" encoding="utf-8"?>
+<?mso-contentType ?>
+<FormTemplates xmlns="http://schemas.microsoft.com/sharepoint/v3/contenttype/forms">
+  <Display>DocumentLibraryForm</Display>
+  <Edit>DocumentLibraryForm</Edit>
+  <New>DocumentLibraryForm</New>
+</FormTemplates>
+</file>
+
 <file path=customXml/item4.xml><?xml version="1.0" encoding="utf-8"?>
 <b:Sources xmlns:b="http://schemas.openxmlformats.org/officeDocument/2006/bibliography" xmlns="http://schemas.openxmlformats.org/officeDocument/2006/bibliography" SelectedStyle="\APASixthEditionOfficeOnline.xsl" StyleName="APA" Version="6"/>
 </file>
 
 <file path=customXml/itemProps1.xml><?xml version="1.0" encoding="utf-8"?>
-<ds:datastoreItem xmlns:ds="http://schemas.openxmlformats.org/officeDocument/2006/customXml" ds:itemID="{3B756FEE-86C0-4165-9ACA-BA59E97677CA}">
-  <ds:schemaRefs>
-    <ds:schemaRef ds:uri="http://schemas.microsoft.com/sharepoint/v3/contenttype/forms"/>
-  </ds:schemaRefs>
-</ds:datastoreItem>
-</file>
-
-<file path=customXml/itemProps2.xml><?xml version="1.0" encoding="utf-8"?>
-<ds:datastoreItem xmlns:ds="http://schemas.openxmlformats.org/officeDocument/2006/customXml" ds:itemID="{510B99E5-3BFD-4F8F-A960-612409E93FE5}">
-  <ds:schemaRefs>
-    <ds:schemaRef ds:uri="http://schemas.microsoft.com/office/2006/metadata/properties"/>
-    <ds:schemaRef ds:uri="http://schemas.microsoft.com/office/infopath/2007/PartnerControls"/>
-    <ds:schemaRef ds:uri="3f419f9b-7b61-4ae6-92e4-47e22e9b09a2"/>
-  </ds:schemaRefs>
-</ds:datastoreItem>
-</file>
-
-<file path=customXml/itemProps3.xml><?xml version="1.0" encoding="utf-8"?>
 <ds:datastoreItem xmlns:ds="http://schemas.openxmlformats.org/officeDocument/2006/customXml" ds:itemID="{C6E329E8-8FA9-4E53-9ED5-61142139C3C9}">
   <ds:schemaRefs>
     <ds:schemaRef ds:uri="http://schemas.microsoft.com/office/2006/metadata/contentType"/>
@@ -7563,8 +7692,26 @@
 </ds:datastoreItem>
 </file>
 
+<file path=customXml/itemProps2.xml><?xml version="1.0" encoding="utf-8"?>
+<ds:datastoreItem xmlns:ds="http://schemas.openxmlformats.org/officeDocument/2006/customXml" ds:itemID="{510B99E5-3BFD-4F8F-A960-612409E93FE5}">
+  <ds:schemaRefs>
+    <ds:schemaRef ds:uri="http://schemas.microsoft.com/office/2006/metadata/properties"/>
+    <ds:schemaRef ds:uri="http://schemas.microsoft.com/office/infopath/2007/PartnerControls"/>
+    <ds:schemaRef ds:uri="3f419f9b-7b61-4ae6-92e4-47e22e9b09a2"/>
+  </ds:schemaRefs>
+</ds:datastoreItem>
+</file>
+
+<file path=customXml/itemProps3.xml><?xml version="1.0" encoding="utf-8"?>
+<ds:datastoreItem xmlns:ds="http://schemas.openxmlformats.org/officeDocument/2006/customXml" ds:itemID="{3B756FEE-86C0-4165-9ACA-BA59E97677CA}">
+  <ds:schemaRefs>
+    <ds:schemaRef ds:uri="http://schemas.microsoft.com/sharepoint/v3/contenttype/forms"/>
+  </ds:schemaRefs>
+</ds:datastoreItem>
+</file>
+
 <file path=customXml/itemProps4.xml><?xml version="1.0" encoding="utf-8"?>
-<ds:datastoreItem xmlns:ds="http://schemas.openxmlformats.org/officeDocument/2006/customXml" ds:itemID="{3F0FEBFB-9C17-4013-A969-190AE486805F}">
+<ds:datastoreItem xmlns:ds="http://schemas.openxmlformats.org/officeDocument/2006/customXml" ds:itemID="{72353D09-A557-49A2-89F0-D9E93318EFD8}">
   <ds:schemaRefs>
     <ds:schemaRef ds:uri="http://schemas.openxmlformats.org/officeDocument/2006/bibliography"/>
   </ds:schemaRefs>

</xml_diff>

<commit_message>
ékezetek kitörlése az adatbázisból
</commit_message>
<xml_diff>
--- a/dokumentumok/A projektünk alapterve_Bodnar_Andras_Bodnar_Tamas.docx
+++ b/dokumentumok/A projektünk alapterve_Bodnar_Andras_Bodnar_Tamas.docx
@@ -22,6 +22,7 @@
         </w:rPr>
         <w:t xml:space="preserve">A </w:t>
       </w:r>
+      <w:proofErr w:type="spellStart"/>
       <w:r>
         <w:rPr>
           <w:rFonts w:ascii="Times New Roman" w:hAnsi="Times New Roman" w:cs="Times New Roman"/>
@@ -47,8 +48,9 @@
           <w:sz w:val="40"/>
           <w:szCs w:val="24"/>
         </w:rPr>
-        <w:t>d-</w:t>
-      </w:r>
+        <w:t>d</w:t>
+      </w:r>
+      <w:proofErr w:type="spellEnd"/>
       <w:r>
         <w:rPr>
           <w:rFonts w:ascii="Times New Roman" w:hAnsi="Times New Roman" w:cs="Times New Roman"/>
@@ -56,7 +58,7 @@
           <w:sz w:val="40"/>
           <w:szCs w:val="24"/>
         </w:rPr>
-        <w:t xml:space="preserve">Net </w:t>
+        <w:t>-</w:t>
       </w:r>
       <w:r>
         <w:rPr>
@@ -65,6 +67,15 @@
           <w:sz w:val="40"/>
           <w:szCs w:val="24"/>
         </w:rPr>
+        <w:t xml:space="preserve">Net </w:t>
+      </w:r>
+      <w:r>
+        <w:rPr>
+          <w:rFonts w:ascii="Times New Roman" w:hAnsi="Times New Roman" w:cs="Times New Roman"/>
+          <w:b/>
+          <w:sz w:val="40"/>
+          <w:szCs w:val="24"/>
+        </w:rPr>
         <w:t>projektünk</w:t>
       </w:r>
     </w:p>
@@ -526,6 +537,7 @@
           <w:szCs w:val="24"/>
         </w:rPr>
       </w:pPr>
+      <w:proofErr w:type="spellStart"/>
       <w:r>
         <w:rPr>
           <w:rFonts w:ascii="Times New Roman" w:hAnsi="Times New Roman" w:cs="Times New Roman"/>
@@ -534,6 +546,7 @@
         </w:rPr>
         <w:t>BootStrap</w:t>
       </w:r>
+      <w:proofErr w:type="spellEnd"/>
     </w:p>
     <w:p>
       <w:pPr>
@@ -574,14 +587,34 @@
           <w:szCs w:val="24"/>
         </w:rPr>
       </w:pPr>
-      <w:r>
-        <w:rPr>
-          <w:rFonts w:ascii="Times New Roman" w:hAnsi="Times New Roman" w:cs="Times New Roman"/>
-          <w:sz w:val="24"/>
-          <w:szCs w:val="24"/>
-        </w:rPr>
-        <w:t>Node Js</w:t>
-      </w:r>
+      <w:proofErr w:type="spellStart"/>
+      <w:r>
+        <w:rPr>
+          <w:rFonts w:ascii="Times New Roman" w:hAnsi="Times New Roman" w:cs="Times New Roman"/>
+          <w:sz w:val="24"/>
+          <w:szCs w:val="24"/>
+        </w:rPr>
+        <w:t>Node</w:t>
+      </w:r>
+      <w:proofErr w:type="spellEnd"/>
+      <w:r>
+        <w:rPr>
+          <w:rFonts w:ascii="Times New Roman" w:hAnsi="Times New Roman" w:cs="Times New Roman"/>
+          <w:sz w:val="24"/>
+          <w:szCs w:val="24"/>
+        </w:rPr>
+        <w:t xml:space="preserve"> </w:t>
+      </w:r>
+      <w:proofErr w:type="spellStart"/>
+      <w:r>
+        <w:rPr>
+          <w:rFonts w:ascii="Times New Roman" w:hAnsi="Times New Roman" w:cs="Times New Roman"/>
+          <w:sz w:val="24"/>
+          <w:szCs w:val="24"/>
+        </w:rPr>
+        <w:t>Js</w:t>
+      </w:r>
+      <w:proofErr w:type="spellEnd"/>
     </w:p>
     <w:p>
       <w:pPr>
@@ -598,6 +631,7 @@
           <w:szCs w:val="24"/>
         </w:rPr>
       </w:pPr>
+      <w:proofErr w:type="spellStart"/>
       <w:r>
         <w:rPr>
           <w:rFonts w:ascii="Times New Roman" w:hAnsi="Times New Roman" w:cs="Times New Roman"/>
@@ -606,6 +640,7 @@
         </w:rPr>
         <w:t>MySql</w:t>
       </w:r>
+      <w:proofErr w:type="spellEnd"/>
     </w:p>
     <w:p>
       <w:pPr>
@@ -622,6 +657,7 @@
           <w:szCs w:val="24"/>
         </w:rPr>
       </w:pPr>
+      <w:proofErr w:type="spellStart"/>
       <w:r>
         <w:rPr>
           <w:rFonts w:ascii="Times New Roman" w:hAnsi="Times New Roman" w:cs="Times New Roman"/>
@@ -638,6 +674,7 @@
         </w:rPr>
         <w:t>ngular</w:t>
       </w:r>
+      <w:proofErr w:type="spellEnd"/>
     </w:p>
     <w:p>
       <w:pPr>
@@ -857,7 +894,25 @@
           <w:sz w:val="24"/>
           <w:szCs w:val="24"/>
         </w:rPr>
-        <w:t>Az éttermek kilistázva leszek kártyás módon, amikben az étterem képe, a neve és az értékelése lesz látható.</w:t>
+        <w:t xml:space="preserve">Az éttermek </w:t>
+      </w:r>
+      <w:proofErr w:type="spellStart"/>
+      <w:r>
+        <w:rPr>
+          <w:rFonts w:ascii="Times New Roman" w:hAnsi="Times New Roman" w:cs="Times New Roman"/>
+          <w:sz w:val="24"/>
+          <w:szCs w:val="24"/>
+        </w:rPr>
+        <w:t>kilistázva</w:t>
+      </w:r>
+      <w:proofErr w:type="spellEnd"/>
+      <w:r>
+        <w:rPr>
+          <w:rFonts w:ascii="Times New Roman" w:hAnsi="Times New Roman" w:cs="Times New Roman"/>
+          <w:sz w:val="24"/>
+          <w:szCs w:val="24"/>
+        </w:rPr>
+        <w:t xml:space="preserve"> leszek kártyás módon, amikben az étterem képe, a neve és az értékelése lesz látható.</w:t>
       </w:r>
     </w:p>
     <w:p>
@@ -986,13 +1041,23 @@
           <w:szCs w:val="24"/>
         </w:rPr>
       </w:pPr>
-      <w:r>
-        <w:rPr>
-          <w:rFonts w:ascii="Times New Roman" w:hAnsi="Times New Roman" w:cs="Times New Roman"/>
-          <w:sz w:val="24"/>
-          <w:szCs w:val="24"/>
-        </w:rPr>
-        <w:t>glutén mentes ételek</w:t>
+      <w:proofErr w:type="spellStart"/>
+      <w:r>
+        <w:rPr>
+          <w:rFonts w:ascii="Times New Roman" w:hAnsi="Times New Roman" w:cs="Times New Roman"/>
+          <w:sz w:val="24"/>
+          <w:szCs w:val="24"/>
+        </w:rPr>
+        <w:t>glutén</w:t>
+      </w:r>
+      <w:proofErr w:type="spellEnd"/>
+      <w:r>
+        <w:rPr>
+          <w:rFonts w:ascii="Times New Roman" w:hAnsi="Times New Roman" w:cs="Times New Roman"/>
+          <w:sz w:val="24"/>
+          <w:szCs w:val="24"/>
+        </w:rPr>
+        <w:t xml:space="preserve"> mentes ételek</w:t>
       </w:r>
     </w:p>
     <w:p>
@@ -1088,8 +1153,18 @@
           <w:sz w:val="24"/>
           <w:szCs w:val="24"/>
         </w:rPr>
-        <w:t>van-e wifi</w:t>
-      </w:r>
+        <w:t xml:space="preserve">van-e </w:t>
+      </w:r>
+      <w:proofErr w:type="spellStart"/>
+      <w:r>
+        <w:rPr>
+          <w:rFonts w:ascii="Times New Roman" w:hAnsi="Times New Roman" w:cs="Times New Roman"/>
+          <w:sz w:val="24"/>
+          <w:szCs w:val="24"/>
+        </w:rPr>
+        <w:t>wifi</w:t>
+      </w:r>
+      <w:proofErr w:type="spellEnd"/>
     </w:p>
     <w:p>
       <w:pPr>
@@ -1156,7 +1231,16 @@
           <w:sz w:val="24"/>
           <w:szCs w:val="24"/>
         </w:rPr>
-        <w:t>Egy f</w:t>
+        <w:t xml:space="preserve">Egy </w:t>
+      </w:r>
+      <w:proofErr w:type="spellStart"/>
+      <w:r>
+        <w:rPr>
+          <w:rFonts w:ascii="Times New Roman" w:hAnsi="Times New Roman" w:cs="Times New Roman"/>
+          <w:sz w:val="24"/>
+          <w:szCs w:val="24"/>
+        </w:rPr>
+        <w:t>f</w:t>
       </w:r>
       <w:r>
         <w:rPr>
@@ -1172,7 +1256,16 @@
           <w:sz w:val="24"/>
           <w:szCs w:val="24"/>
         </w:rPr>
-        <w:t>rm-on belül az email-cím</w:t>
+        <w:t>rm-on</w:t>
+      </w:r>
+      <w:proofErr w:type="spellEnd"/>
+      <w:r>
+        <w:rPr>
+          <w:rFonts w:ascii="Times New Roman" w:hAnsi="Times New Roman" w:cs="Times New Roman"/>
+          <w:sz w:val="24"/>
+          <w:szCs w:val="24"/>
+        </w:rPr>
+        <w:t xml:space="preserve"> belül az email-cím</w:t>
       </w:r>
       <w:r>
         <w:rPr>
@@ -1216,7 +1309,25 @@
           <w:sz w:val="24"/>
           <w:szCs w:val="24"/>
         </w:rPr>
-        <w:t>Van egy regisztráció gomb ami átviszi a regis</w:t>
+        <w:t xml:space="preserve">Van egy regisztráció </w:t>
+      </w:r>
+      <w:proofErr w:type="gramStart"/>
+      <w:r>
+        <w:rPr>
+          <w:rFonts w:ascii="Times New Roman" w:hAnsi="Times New Roman" w:cs="Times New Roman"/>
+          <w:sz w:val="24"/>
+          <w:szCs w:val="24"/>
+        </w:rPr>
+        <w:t>gomb</w:t>
+      </w:r>
+      <w:proofErr w:type="gramEnd"/>
+      <w:r>
+        <w:rPr>
+          <w:rFonts w:ascii="Times New Roman" w:hAnsi="Times New Roman" w:cs="Times New Roman"/>
+          <w:sz w:val="24"/>
+          <w:szCs w:val="24"/>
+        </w:rPr>
+        <w:t xml:space="preserve"> ami átviszi a regis</w:t>
       </w:r>
       <w:r>
         <w:rPr>
@@ -1460,13 +1571,23 @@
         </w:rPr>
         <w:t>válasz (</w:t>
       </w:r>
-      <w:r>
-        <w:rPr>
-          <w:rFonts w:ascii="Times New Roman" w:hAnsi="Times New Roman" w:cs="Times New Roman"/>
-          <w:sz w:val="24"/>
-          <w:szCs w:val="24"/>
-        </w:rPr>
-        <w:t>accordion-nal való megoldás).</w:t>
+      <w:proofErr w:type="spellStart"/>
+      <w:r>
+        <w:rPr>
+          <w:rFonts w:ascii="Times New Roman" w:hAnsi="Times New Roman" w:cs="Times New Roman"/>
+          <w:sz w:val="24"/>
+          <w:szCs w:val="24"/>
+        </w:rPr>
+        <w:t>accordion-nal</w:t>
+      </w:r>
+      <w:proofErr w:type="spellEnd"/>
+      <w:r>
+        <w:rPr>
+          <w:rFonts w:ascii="Times New Roman" w:hAnsi="Times New Roman" w:cs="Times New Roman"/>
+          <w:sz w:val="24"/>
+          <w:szCs w:val="24"/>
+        </w:rPr>
+        <w:t xml:space="preserve"> való megoldás).</w:t>
       </w:r>
     </w:p>
     <w:p>
@@ -1510,7 +1631,25 @@
           <w:sz w:val="24"/>
           <w:szCs w:val="24"/>
         </w:rPr>
-        <w:t>Csak akkor jelenik meg ha a felhasználó be van jelentkezve.</w:t>
+        <w:t xml:space="preserve">Csak akkor jelenik </w:t>
+      </w:r>
+      <w:proofErr w:type="gramStart"/>
+      <w:r>
+        <w:rPr>
+          <w:rFonts w:ascii="Times New Roman" w:hAnsi="Times New Roman" w:cs="Times New Roman"/>
+          <w:sz w:val="24"/>
+          <w:szCs w:val="24"/>
+        </w:rPr>
+        <w:t>meg</w:t>
+      </w:r>
+      <w:proofErr w:type="gramEnd"/>
+      <w:r>
+        <w:rPr>
+          <w:rFonts w:ascii="Times New Roman" w:hAnsi="Times New Roman" w:cs="Times New Roman"/>
+          <w:sz w:val="24"/>
+          <w:szCs w:val="24"/>
+        </w:rPr>
+        <w:t xml:space="preserve"> ha a felhasználó be van jelentkezve.</w:t>
       </w:r>
     </w:p>
     <w:p>
@@ -1545,7 +1684,25 @@
           <w:sz w:val="24"/>
           <w:szCs w:val="24"/>
         </w:rPr>
-        <w:t xml:space="preserve"> jelszavát nevét </w:t>
+        <w:t xml:space="preserve"> </w:t>
+      </w:r>
+      <w:proofErr w:type="gramStart"/>
+      <w:r>
+        <w:rPr>
+          <w:rFonts w:ascii="Times New Roman" w:hAnsi="Times New Roman" w:cs="Times New Roman"/>
+          <w:sz w:val="24"/>
+          <w:szCs w:val="24"/>
+        </w:rPr>
+        <w:t>jelszavát</w:t>
+      </w:r>
+      <w:proofErr w:type="gramEnd"/>
+      <w:r>
+        <w:rPr>
+          <w:rFonts w:ascii="Times New Roman" w:hAnsi="Times New Roman" w:cs="Times New Roman"/>
+          <w:sz w:val="24"/>
+          <w:szCs w:val="24"/>
+        </w:rPr>
+        <w:t xml:space="preserve"> nevét </w:t>
       </w:r>
       <w:r>
         <w:rPr>
@@ -1694,13 +1851,23 @@
         </w:rPr>
         <w:t xml:space="preserve"> Ha ki szeretné törölni akkor </w:t>
       </w:r>
-      <w:r>
-        <w:rPr>
-          <w:rFonts w:ascii="Times New Roman" w:hAnsi="Times New Roman" w:cs="Times New Roman"/>
-          <w:sz w:val="24"/>
-          <w:szCs w:val="24"/>
-        </w:rPr>
-        <w:t>üresen hagyja és a módosítás gombra kapcsolva törölni fogja.</w:t>
+      <w:proofErr w:type="gramStart"/>
+      <w:r>
+        <w:rPr>
+          <w:rFonts w:ascii="Times New Roman" w:hAnsi="Times New Roman" w:cs="Times New Roman"/>
+          <w:sz w:val="24"/>
+          <w:szCs w:val="24"/>
+        </w:rPr>
+        <w:t>üresen</w:t>
+      </w:r>
+      <w:proofErr w:type="gramEnd"/>
+      <w:r>
+        <w:rPr>
+          <w:rFonts w:ascii="Times New Roman" w:hAnsi="Times New Roman" w:cs="Times New Roman"/>
+          <w:sz w:val="24"/>
+          <w:szCs w:val="24"/>
+        </w:rPr>
+        <w:t xml:space="preserve"> hagyja és a módosítás gombra kapcsolva törölni fogja.</w:t>
       </w:r>
     </w:p>
     <w:p>
@@ -1768,7 +1935,25 @@
           <w:sz w:val="24"/>
           <w:szCs w:val="24"/>
         </w:rPr>
-        <w:t>ülönben a bejelentkezés gomb látszódik.</w:t>
+        <w:t xml:space="preserve">ülönben a bejelentkezés gomb </w:t>
+      </w:r>
+      <w:proofErr w:type="spellStart"/>
+      <w:r>
+        <w:rPr>
+          <w:rFonts w:ascii="Times New Roman" w:hAnsi="Times New Roman" w:cs="Times New Roman"/>
+          <w:sz w:val="24"/>
+          <w:szCs w:val="24"/>
+        </w:rPr>
+        <w:t>látszódik</w:t>
+      </w:r>
+      <w:proofErr w:type="spellEnd"/>
+      <w:r>
+        <w:rPr>
+          <w:rFonts w:ascii="Times New Roman" w:hAnsi="Times New Roman" w:cs="Times New Roman"/>
+          <w:sz w:val="24"/>
+          <w:szCs w:val="24"/>
+        </w:rPr>
+        <w:t>.</w:t>
       </w:r>
     </w:p>
     <w:p>
@@ -1857,7 +2042,25 @@
           <w:sz w:val="24"/>
           <w:szCs w:val="24"/>
         </w:rPr>
-        <w:t xml:space="preserve"> slider-ben.</w:t>
+        <w:t xml:space="preserve"> </w:t>
+      </w:r>
+      <w:proofErr w:type="spellStart"/>
+      <w:r>
+        <w:rPr>
+          <w:rFonts w:ascii="Times New Roman" w:hAnsi="Times New Roman" w:cs="Times New Roman"/>
+          <w:sz w:val="24"/>
+          <w:szCs w:val="24"/>
+        </w:rPr>
+        <w:t>slider-ben</w:t>
+      </w:r>
+      <w:proofErr w:type="spellEnd"/>
+      <w:r>
+        <w:rPr>
+          <w:rFonts w:ascii="Times New Roman" w:hAnsi="Times New Roman" w:cs="Times New Roman"/>
+          <w:sz w:val="24"/>
+          <w:szCs w:val="24"/>
+        </w:rPr>
+        <w:t>.</w:t>
       </w:r>
     </w:p>
     <w:p>
@@ -2070,7 +2273,25 @@
           <w:sz w:val="24"/>
           <w:szCs w:val="24"/>
         </w:rPr>
-        <w:t>A weboldalon található adatokról a felhasználók tudnak jelezni az adminoknak.</w:t>
+        <w:t xml:space="preserve">A weboldalon található adatokról a felhasználók tudnak jelezni az </w:t>
+      </w:r>
+      <w:proofErr w:type="spellStart"/>
+      <w:r>
+        <w:rPr>
+          <w:rFonts w:ascii="Times New Roman" w:hAnsi="Times New Roman" w:cs="Times New Roman"/>
+          <w:sz w:val="24"/>
+          <w:szCs w:val="24"/>
+        </w:rPr>
+        <w:t>adminoknak</w:t>
+      </w:r>
+      <w:proofErr w:type="spellEnd"/>
+      <w:r>
+        <w:rPr>
+          <w:rFonts w:ascii="Times New Roman" w:hAnsi="Times New Roman" w:cs="Times New Roman"/>
+          <w:sz w:val="24"/>
+          <w:szCs w:val="24"/>
+        </w:rPr>
+        <w:t>.</w:t>
       </w:r>
       <w:r>
         <w:rPr>
@@ -2094,7 +2315,43 @@
           <w:sz w:val="24"/>
           <w:szCs w:val="24"/>
         </w:rPr>
-        <w:t>azonnal, megjelenik az admin felületen, amit az adminok tudnak törölni.</w:t>
+        <w:t xml:space="preserve">azonnal, megjelenik az </w:t>
+      </w:r>
+      <w:proofErr w:type="spellStart"/>
+      <w:r>
+        <w:rPr>
+          <w:rFonts w:ascii="Times New Roman" w:hAnsi="Times New Roman" w:cs="Times New Roman"/>
+          <w:sz w:val="24"/>
+          <w:szCs w:val="24"/>
+        </w:rPr>
+        <w:t>admin</w:t>
+      </w:r>
+      <w:proofErr w:type="spellEnd"/>
+      <w:r>
+        <w:rPr>
+          <w:rFonts w:ascii="Times New Roman" w:hAnsi="Times New Roman" w:cs="Times New Roman"/>
+          <w:sz w:val="24"/>
+          <w:szCs w:val="24"/>
+        </w:rPr>
+        <w:t xml:space="preserve"> felületen, amit az </w:t>
+      </w:r>
+      <w:proofErr w:type="spellStart"/>
+      <w:r>
+        <w:rPr>
+          <w:rFonts w:ascii="Times New Roman" w:hAnsi="Times New Roman" w:cs="Times New Roman"/>
+          <w:sz w:val="24"/>
+          <w:szCs w:val="24"/>
+        </w:rPr>
+        <w:t>adminok</w:t>
+      </w:r>
+      <w:proofErr w:type="spellEnd"/>
+      <w:r>
+        <w:rPr>
+          <w:rFonts w:ascii="Times New Roman" w:hAnsi="Times New Roman" w:cs="Times New Roman"/>
+          <w:sz w:val="24"/>
+          <w:szCs w:val="24"/>
+        </w:rPr>
+        <w:t xml:space="preserve"> tudnak törölni.</w:t>
       </w:r>
       <w:r>
         <w:rPr>
@@ -2293,7 +2550,25 @@
           <w:szCs w:val="24"/>
         </w:rPr>
         <w:tab/>
-        <w:t>Az értékelés egy egyszerű form-os beviteli mező, ami két elemet tartalmaz:</w:t>
+        <w:t xml:space="preserve">Az értékelés egy egyszerű </w:t>
+      </w:r>
+      <w:proofErr w:type="spellStart"/>
+      <w:r>
+        <w:rPr>
+          <w:rFonts w:ascii="Times New Roman" w:hAnsi="Times New Roman" w:cs="Times New Roman"/>
+          <w:sz w:val="24"/>
+          <w:szCs w:val="24"/>
+        </w:rPr>
+        <w:t>form-os</w:t>
+      </w:r>
+      <w:proofErr w:type="spellEnd"/>
+      <w:r>
+        <w:rPr>
+          <w:rFonts w:ascii="Times New Roman" w:hAnsi="Times New Roman" w:cs="Times New Roman"/>
+          <w:sz w:val="24"/>
+          <w:szCs w:val="24"/>
+        </w:rPr>
+        <w:t xml:space="preserve"> beviteli mező, ami két elemet tartalmaz:</w:t>
       </w:r>
     </w:p>
     <w:p>
@@ -2473,8 +2748,9 @@
           <w:sz w:val="24"/>
           <w:szCs w:val="24"/>
         </w:rPr>
-        <w:t xml:space="preserve">A helyfoglalást egy gomb segítségével lehet elérni és ez a gomb csak akkor jelenik meg, ha bejelentkezve van a felhasználó. A helyfoglalás egy felugró form-on belül lesz, ahol bekér 2 időpontot, egy érkezést és egy távozást és egy létszámot. A beviteli mezőkön kívül lesz egy </w:t>
-      </w:r>
+        <w:t xml:space="preserve">A helyfoglalást egy gomb segítségével lehet elérni és ez a gomb csak akkor jelenik meg, ha bejelentkezve van a felhasználó. A helyfoglalás egy felugró </w:t>
+      </w:r>
+      <w:proofErr w:type="spellStart"/>
       <w:r>
         <w:rPr>
           <w:rFonts w:ascii="Times New Roman" w:hAnsi="Times New Roman" w:cs="Times New Roman"/>
@@ -2482,6 +2758,25 @@
           <w:sz w:val="24"/>
           <w:szCs w:val="24"/>
         </w:rPr>
+        <w:t>form-on</w:t>
+      </w:r>
+      <w:proofErr w:type="spellEnd"/>
+      <w:r>
+        <w:rPr>
+          <w:rFonts w:ascii="Times New Roman" w:hAnsi="Times New Roman" w:cs="Times New Roman"/>
+          <w:bCs/>
+          <w:sz w:val="24"/>
+          <w:szCs w:val="24"/>
+        </w:rPr>
+        <w:t xml:space="preserve"> belül lesz, ahol bekér 2 időpontot, egy érkezést és egy távozást és egy létszámot. A beviteli mezőkön kívül lesz egy </w:t>
+      </w:r>
+      <w:r>
+        <w:rPr>
+          <w:rFonts w:ascii="Times New Roman" w:hAnsi="Times New Roman" w:cs="Times New Roman"/>
+          <w:bCs/>
+          <w:sz w:val="24"/>
+          <w:szCs w:val="24"/>
+        </w:rPr>
         <w:t>helyfoglalás</w:t>
       </w:r>
       <w:r>
@@ -2491,7 +2786,27 @@
           <w:sz w:val="24"/>
           <w:szCs w:val="24"/>
         </w:rPr>
-        <w:t xml:space="preserve"> gomb és egy kilépés, amivel a form-ot bezárja. Az éttermeknek lesz egy maximum befogadó képessége és ezáltal, ha túllépné az adott foglalás a maximum létszámot arra az időpontra, akkor visszajelez a felhasználónak, hogy sikertelen a helyfoglalás, mert a létszámot túllépné.</w:t>
+        <w:t xml:space="preserve"> gomb és egy kilépés, amivel a </w:t>
+      </w:r>
+      <w:proofErr w:type="spellStart"/>
+      <w:r>
+        <w:rPr>
+          <w:rFonts w:ascii="Times New Roman" w:hAnsi="Times New Roman" w:cs="Times New Roman"/>
+          <w:bCs/>
+          <w:sz w:val="24"/>
+          <w:szCs w:val="24"/>
+        </w:rPr>
+        <w:t>form-ot</w:t>
+      </w:r>
+      <w:proofErr w:type="spellEnd"/>
+      <w:r>
+        <w:rPr>
+          <w:rFonts w:ascii="Times New Roman" w:hAnsi="Times New Roman" w:cs="Times New Roman"/>
+          <w:bCs/>
+          <w:sz w:val="24"/>
+          <w:szCs w:val="24"/>
+        </w:rPr>
+        <w:t xml:space="preserve"> bezárja. Az éttermeknek lesz egy maximum befogadó képessége és ezáltal, ha túllépné az adott foglalás a maximum létszámot arra az időpontra, akkor visszajelez a felhasználónak, hogy sikertelen a helyfoglalás, mert a létszámot túllépné.</w:t>
       </w:r>
     </w:p>
     <w:p>
@@ -2982,6 +3297,7 @@
           <w:u w:val="single"/>
         </w:rPr>
       </w:pPr>
+      <w:proofErr w:type="spellStart"/>
       <w:r>
         <w:rPr>
           <w:rFonts w:ascii="Times New Roman" w:hAnsi="Times New Roman" w:cs="Times New Roman"/>
@@ -2990,7 +3306,18 @@
           <w:szCs w:val="24"/>
           <w:u w:val="single"/>
         </w:rPr>
-        <w:t>Admin oldal</w:t>
+        <w:t>Admin</w:t>
+      </w:r>
+      <w:proofErr w:type="spellEnd"/>
+      <w:r>
+        <w:rPr>
+          <w:rFonts w:ascii="Times New Roman" w:hAnsi="Times New Roman" w:cs="Times New Roman"/>
+          <w:b/>
+          <w:sz w:val="28"/>
+          <w:szCs w:val="24"/>
+          <w:u w:val="single"/>
+        </w:rPr>
+        <w:t xml:space="preserve"> oldal</w:t>
       </w:r>
     </w:p>
     <w:p>
@@ -3017,7 +3344,25 @@
           <w:sz w:val="24"/>
           <w:szCs w:val="24"/>
         </w:rPr>
-        <w:t>dal csak az adminoknak elérhető</w:t>
+        <w:t xml:space="preserve">dal csak az </w:t>
+      </w:r>
+      <w:proofErr w:type="spellStart"/>
+      <w:r>
+        <w:rPr>
+          <w:rFonts w:ascii="Times New Roman" w:hAnsi="Times New Roman" w:cs="Times New Roman"/>
+          <w:sz w:val="24"/>
+          <w:szCs w:val="24"/>
+        </w:rPr>
+        <w:t>adminoknak</w:t>
+      </w:r>
+      <w:proofErr w:type="spellEnd"/>
+      <w:r>
+        <w:rPr>
+          <w:rFonts w:ascii="Times New Roman" w:hAnsi="Times New Roman" w:cs="Times New Roman"/>
+          <w:sz w:val="24"/>
+          <w:szCs w:val="24"/>
+        </w:rPr>
+        <w:t xml:space="preserve"> elérhető</w:t>
       </w:r>
       <w:r>
         <w:rPr>
@@ -3292,15 +3637,33 @@
           <w:sz w:val="24"/>
           <w:szCs w:val="24"/>
         </w:rPr>
-        <w:t xml:space="preserve"> akkor egy form-</w:t>
-      </w:r>
-      <w:r>
-        <w:rPr>
-          <w:rFonts w:ascii="Times New Roman" w:hAnsi="Times New Roman" w:cs="Times New Roman"/>
-          <w:sz w:val="24"/>
-          <w:szCs w:val="24"/>
-        </w:rPr>
-        <w:t xml:space="preserve">ba betölti az adatokat és az adatok átírásával és </w:t>
+        <w:t xml:space="preserve"> akkor egy </w:t>
+      </w:r>
+      <w:proofErr w:type="spellStart"/>
+      <w:r>
+        <w:rPr>
+          <w:rFonts w:ascii="Times New Roman" w:hAnsi="Times New Roman" w:cs="Times New Roman"/>
+          <w:sz w:val="24"/>
+          <w:szCs w:val="24"/>
+        </w:rPr>
+        <w:t>form-</w:t>
+      </w:r>
+      <w:r>
+        <w:rPr>
+          <w:rFonts w:ascii="Times New Roman" w:hAnsi="Times New Roman" w:cs="Times New Roman"/>
+          <w:sz w:val="24"/>
+          <w:szCs w:val="24"/>
+        </w:rPr>
+        <w:t>ba</w:t>
+      </w:r>
+      <w:proofErr w:type="spellEnd"/>
+      <w:r>
+        <w:rPr>
+          <w:rFonts w:ascii="Times New Roman" w:hAnsi="Times New Roman" w:cs="Times New Roman"/>
+          <w:sz w:val="24"/>
+          <w:szCs w:val="24"/>
+        </w:rPr>
+        <w:t xml:space="preserve"> betölti az adatokat és az adatok átírásával és </w:t>
       </w:r>
       <w:r>
         <w:rPr>
@@ -3420,7 +3783,25 @@
           <w:sz w:val="24"/>
           <w:szCs w:val="24"/>
         </w:rPr>
-        <w:t xml:space="preserve"> abban a form-ban fog </w:t>
+        <w:t xml:space="preserve"> abban a </w:t>
+      </w:r>
+      <w:proofErr w:type="spellStart"/>
+      <w:r>
+        <w:rPr>
+          <w:rFonts w:ascii="Times New Roman" w:hAnsi="Times New Roman" w:cs="Times New Roman"/>
+          <w:sz w:val="24"/>
+          <w:szCs w:val="24"/>
+        </w:rPr>
+        <w:t>form-ban</w:t>
+      </w:r>
+      <w:proofErr w:type="spellEnd"/>
+      <w:r>
+        <w:rPr>
+          <w:rFonts w:ascii="Times New Roman" w:hAnsi="Times New Roman" w:cs="Times New Roman"/>
+          <w:sz w:val="24"/>
+          <w:szCs w:val="24"/>
+        </w:rPr>
+        <w:t xml:space="preserve"> fog </w:t>
       </w:r>
       <w:r>
         <w:rPr>
@@ -3478,7 +3859,27 @@
           <w:sz w:val="24"/>
           <w:szCs w:val="24"/>
         </w:rPr>
-        <w:t>Az admin a saját felhasználóját is képes kezelni, de nem tudja magát kitiltani vagy kitörölni.</w:t>
+        <w:t xml:space="preserve">Az </w:t>
+      </w:r>
+      <w:proofErr w:type="spellStart"/>
+      <w:r>
+        <w:rPr>
+          <w:rFonts w:ascii="Times New Roman" w:hAnsi="Times New Roman" w:cs="Times New Roman"/>
+          <w:bCs/>
+          <w:sz w:val="24"/>
+          <w:szCs w:val="24"/>
+        </w:rPr>
+        <w:t>admin</w:t>
+      </w:r>
+      <w:proofErr w:type="spellEnd"/>
+      <w:r>
+        <w:rPr>
+          <w:rFonts w:ascii="Times New Roman" w:hAnsi="Times New Roman" w:cs="Times New Roman"/>
+          <w:bCs/>
+          <w:sz w:val="24"/>
+          <w:szCs w:val="24"/>
+        </w:rPr>
+        <w:t xml:space="preserve"> a saját felhasználóját is képes kezelni, de nem tudja magát kitiltani vagy kitörölni.</w:t>
       </w:r>
     </w:p>
     <w:p>
@@ -3609,15 +4010,33 @@
           <w:sz w:val="24"/>
           <w:szCs w:val="24"/>
         </w:rPr>
-        <w:t>használók jelentettek. Az admin</w:t>
-      </w:r>
-      <w:r>
-        <w:rPr>
-          <w:rFonts w:ascii="Times New Roman" w:hAnsi="Times New Roman" w:cs="Times New Roman"/>
-          <w:sz w:val="24"/>
-          <w:szCs w:val="24"/>
-        </w:rPr>
-        <w:t xml:space="preserve">ok ezeket tudják </w:t>
+        <w:t xml:space="preserve">használók jelentettek. Az </w:t>
+      </w:r>
+      <w:proofErr w:type="spellStart"/>
+      <w:r>
+        <w:rPr>
+          <w:rFonts w:ascii="Times New Roman" w:hAnsi="Times New Roman" w:cs="Times New Roman"/>
+          <w:sz w:val="24"/>
+          <w:szCs w:val="24"/>
+        </w:rPr>
+        <w:t>admin</w:t>
+      </w:r>
+      <w:r>
+        <w:rPr>
+          <w:rFonts w:ascii="Times New Roman" w:hAnsi="Times New Roman" w:cs="Times New Roman"/>
+          <w:sz w:val="24"/>
+          <w:szCs w:val="24"/>
+        </w:rPr>
+        <w:t>ok</w:t>
+      </w:r>
+      <w:proofErr w:type="spellEnd"/>
+      <w:r>
+        <w:rPr>
+          <w:rFonts w:ascii="Times New Roman" w:hAnsi="Times New Roman" w:cs="Times New Roman"/>
+          <w:sz w:val="24"/>
+          <w:szCs w:val="24"/>
+        </w:rPr>
+        <w:t xml:space="preserve"> ezeket tudják </w:t>
       </w:r>
       <w:r>
         <w:rPr>
@@ -3668,8 +4087,27 @@
           <w:sz w:val="24"/>
           <w:szCs w:val="24"/>
         </w:rPr>
-        <w:t xml:space="preserve"> ami átviszi az adminokat a </w:t>
-      </w:r>
+        <w:t xml:space="preserve"> ami átviszi az </w:t>
+      </w:r>
+      <w:proofErr w:type="spellStart"/>
+      <w:r>
+        <w:rPr>
+          <w:rFonts w:ascii="Times New Roman" w:hAnsi="Times New Roman" w:cs="Times New Roman"/>
+          <w:sz w:val="24"/>
+          <w:szCs w:val="24"/>
+        </w:rPr>
+        <w:t>adminokat</w:t>
+      </w:r>
+      <w:proofErr w:type="spellEnd"/>
+      <w:r>
+        <w:rPr>
+          <w:rFonts w:ascii="Times New Roman" w:hAnsi="Times New Roman" w:cs="Times New Roman"/>
+          <w:sz w:val="24"/>
+          <w:szCs w:val="24"/>
+        </w:rPr>
+        <w:t xml:space="preserve"> a </w:t>
+      </w:r>
+      <w:proofErr w:type="spellStart"/>
       <w:r>
         <w:rPr>
           <w:rFonts w:ascii="Times New Roman" w:hAnsi="Times New Roman" w:cs="Times New Roman"/>
@@ -3678,6 +4116,7 @@
         </w:rPr>
         <w:t>főoldalra</w:t>
       </w:r>
+      <w:proofErr w:type="spellEnd"/>
       <w:r>
         <w:rPr>
           <w:rFonts w:ascii="Times New Roman" w:hAnsi="Times New Roman" w:cs="Times New Roman"/>
@@ -3692,7 +4131,25 @@
           <w:sz w:val="24"/>
           <w:szCs w:val="24"/>
         </w:rPr>
-        <w:t>És a főoldalon lesz egy gomb, ami visszaviszi az adatok kezelésére, csak az admin felhasználók láthatják ezt a gombot.</w:t>
+        <w:t xml:space="preserve">És a főoldalon lesz egy gomb, ami visszaviszi az adatok kezelésére, csak az </w:t>
+      </w:r>
+      <w:proofErr w:type="spellStart"/>
+      <w:r>
+        <w:rPr>
+          <w:rFonts w:ascii="Times New Roman" w:hAnsi="Times New Roman" w:cs="Times New Roman"/>
+          <w:sz w:val="24"/>
+          <w:szCs w:val="24"/>
+        </w:rPr>
+        <w:t>admin</w:t>
+      </w:r>
+      <w:proofErr w:type="spellEnd"/>
+      <w:r>
+        <w:rPr>
+          <w:rFonts w:ascii="Times New Roman" w:hAnsi="Times New Roman" w:cs="Times New Roman"/>
+          <w:sz w:val="24"/>
+          <w:szCs w:val="24"/>
+        </w:rPr>
+        <w:t xml:space="preserve"> felhasználók láthatják ezt a gombot.</w:t>
       </w:r>
     </w:p>
     <w:p>
@@ -3742,7 +4199,25 @@
           <w:sz w:val="24"/>
           <w:szCs w:val="24"/>
         </w:rPr>
-        <w:t xml:space="preserve">blázatban. Ha az admin </w:t>
+        <w:t xml:space="preserve">blázatban. Ha az </w:t>
+      </w:r>
+      <w:proofErr w:type="spellStart"/>
+      <w:r>
+        <w:rPr>
+          <w:rFonts w:ascii="Times New Roman" w:hAnsi="Times New Roman" w:cs="Times New Roman"/>
+          <w:sz w:val="24"/>
+          <w:szCs w:val="24"/>
+        </w:rPr>
+        <w:t>admin</w:t>
+      </w:r>
+      <w:proofErr w:type="spellEnd"/>
+      <w:r>
+        <w:rPr>
+          <w:rFonts w:ascii="Times New Roman" w:hAnsi="Times New Roman" w:cs="Times New Roman"/>
+          <w:sz w:val="24"/>
+          <w:szCs w:val="24"/>
+        </w:rPr>
+        <w:t xml:space="preserve"> </w:t>
       </w:r>
       <w:r>
         <w:rPr>
@@ -3790,7 +4265,25 @@
           <w:sz w:val="24"/>
           <w:szCs w:val="24"/>
         </w:rPr>
-        <w:t xml:space="preserve"> módosítani és felvenni. Ehhez egy form-ot fog </w:t>
+        <w:t xml:space="preserve"> módosítani és felvenni. Ehhez egy </w:t>
+      </w:r>
+      <w:proofErr w:type="spellStart"/>
+      <w:r>
+        <w:rPr>
+          <w:rFonts w:ascii="Times New Roman" w:hAnsi="Times New Roman" w:cs="Times New Roman"/>
+          <w:sz w:val="24"/>
+          <w:szCs w:val="24"/>
+        </w:rPr>
+        <w:t>form-ot</w:t>
+      </w:r>
+      <w:proofErr w:type="spellEnd"/>
+      <w:r>
+        <w:rPr>
+          <w:rFonts w:ascii="Times New Roman" w:hAnsi="Times New Roman" w:cs="Times New Roman"/>
+          <w:sz w:val="24"/>
+          <w:szCs w:val="24"/>
+        </w:rPr>
+        <w:t xml:space="preserve"> fog </w:t>
       </w:r>
       <w:r>
         <w:rPr>
@@ -3908,6 +4401,7 @@
           <w:szCs w:val="24"/>
         </w:rPr>
       </w:pPr>
+      <w:proofErr w:type="spellStart"/>
       <w:r>
         <w:rPr>
           <w:rFonts w:ascii="Times New Roman" w:hAnsi="Times New Roman" w:cs="Times New Roman"/>
@@ -3924,6 +4418,7 @@
         </w:rPr>
         <w:t>_ID</w:t>
       </w:r>
+      <w:proofErr w:type="spellEnd"/>
     </w:p>
     <w:p>
       <w:pPr>
@@ -3940,6 +4435,7 @@
           <w:szCs w:val="24"/>
         </w:rPr>
       </w:pPr>
+      <w:proofErr w:type="spellStart"/>
       <w:r>
         <w:rPr>
           <w:rFonts w:ascii="Times New Roman" w:hAnsi="Times New Roman" w:cs="Times New Roman"/>
@@ -3957,6 +4453,7 @@
         </w:rPr>
         <w:t>_ID</w:t>
       </w:r>
+      <w:proofErr w:type="spellEnd"/>
     </w:p>
     <w:p>
       <w:pPr>
@@ -3997,6 +4494,7 @@
           <w:szCs w:val="24"/>
         </w:rPr>
       </w:pPr>
+      <w:proofErr w:type="spellStart"/>
       <w:r>
         <w:rPr>
           <w:rFonts w:ascii="Times New Roman" w:hAnsi="Times New Roman" w:cs="Times New Roman"/>
@@ -4005,6 +4503,7 @@
         </w:rPr>
         <w:t>id</w:t>
       </w:r>
+      <w:proofErr w:type="spellEnd"/>
     </w:p>
     <w:p>
       <w:pPr>
@@ -4141,6 +4640,7 @@
           <w:szCs w:val="24"/>
         </w:rPr>
       </w:pPr>
+      <w:proofErr w:type="spellStart"/>
       <w:r>
         <w:rPr>
           <w:rFonts w:ascii="Times New Roman" w:hAnsi="Times New Roman" w:cs="Times New Roman"/>
@@ -4149,6 +4649,7 @@
         </w:rPr>
         <w:t>gluténmentes</w:t>
       </w:r>
+      <w:proofErr w:type="spellEnd"/>
     </w:p>
     <w:p>
       <w:pPr>
@@ -4333,6 +4834,7 @@
           <w:szCs w:val="24"/>
         </w:rPr>
       </w:pPr>
+      <w:proofErr w:type="spellStart"/>
       <w:r>
         <w:rPr>
           <w:rFonts w:ascii="Times New Roman" w:hAnsi="Times New Roman" w:cs="Times New Roman"/>
@@ -4349,6 +4851,7 @@
         </w:rPr>
         <w:t>_id</w:t>
       </w:r>
+      <w:proofErr w:type="spellEnd"/>
     </w:p>
     <w:p>
       <w:pPr>
@@ -4461,6 +4964,7 @@
           <w:szCs w:val="24"/>
         </w:rPr>
       </w:pPr>
+      <w:proofErr w:type="spellStart"/>
       <w:r>
         <w:rPr>
           <w:rFonts w:ascii="Times New Roman" w:hAnsi="Times New Roman" w:cs="Times New Roman"/>
@@ -4469,6 +4973,7 @@
         </w:rPr>
         <w:t>id</w:t>
       </w:r>
+      <w:proofErr w:type="spellEnd"/>
     </w:p>
     <w:p>
       <w:pPr>
@@ -4709,6 +5214,7 @@
           <w:szCs w:val="24"/>
         </w:rPr>
       </w:pPr>
+      <w:proofErr w:type="spellStart"/>
       <w:r>
         <w:rPr>
           <w:rFonts w:ascii="Times New Roman" w:hAnsi="Times New Roman" w:cs="Times New Roman"/>
@@ -4717,6 +5223,7 @@
         </w:rPr>
         <w:t>id</w:t>
       </w:r>
+      <w:proofErr w:type="spellEnd"/>
     </w:p>
     <w:p>
       <w:pPr>
@@ -4733,6 +5240,7 @@
           <w:szCs w:val="24"/>
         </w:rPr>
       </w:pPr>
+      <w:proofErr w:type="spellStart"/>
       <w:r>
         <w:rPr>
           <w:rFonts w:ascii="Times New Roman" w:hAnsi="Times New Roman" w:cs="Times New Roman"/>
@@ -4749,6 +5257,7 @@
         </w:rPr>
         <w:t>_id</w:t>
       </w:r>
+      <w:proofErr w:type="spellEnd"/>
     </w:p>
     <w:p>
       <w:pPr>
@@ -4869,6 +5378,7 @@
           <w:szCs w:val="24"/>
         </w:rPr>
       </w:pPr>
+      <w:proofErr w:type="spellStart"/>
       <w:r>
         <w:rPr>
           <w:rFonts w:ascii="Times New Roman" w:hAnsi="Times New Roman" w:cs="Times New Roman"/>
@@ -4877,6 +5387,7 @@
         </w:rPr>
         <w:t>id</w:t>
       </w:r>
+      <w:proofErr w:type="spellEnd"/>
     </w:p>
     <w:p>
       <w:pPr>
@@ -4893,6 +5404,7 @@
           <w:szCs w:val="24"/>
         </w:rPr>
       </w:pPr>
+      <w:proofErr w:type="spellStart"/>
       <w:r>
         <w:rPr>
           <w:rFonts w:ascii="Times New Roman" w:hAnsi="Times New Roman" w:cs="Times New Roman"/>
@@ -4909,6 +5421,7 @@
         </w:rPr>
         <w:t>_id</w:t>
       </w:r>
+      <w:proofErr w:type="spellEnd"/>
     </w:p>
     <w:p>
       <w:pPr>
@@ -4925,6 +5438,7 @@
           <w:szCs w:val="24"/>
         </w:rPr>
       </w:pPr>
+      <w:proofErr w:type="spellStart"/>
       <w:r>
         <w:rPr>
           <w:rFonts w:ascii="Times New Roman" w:hAnsi="Times New Roman" w:cs="Times New Roman"/>
@@ -4941,6 +5455,7 @@
         </w:rPr>
         <w:t>_id</w:t>
       </w:r>
+      <w:proofErr w:type="spellEnd"/>
     </w:p>
     <w:p>
       <w:pPr>
@@ -5054,6 +5569,7 @@
           <w:szCs w:val="24"/>
         </w:rPr>
       </w:pPr>
+      <w:proofErr w:type="spellStart"/>
       <w:r>
         <w:rPr>
           <w:rFonts w:ascii="Times New Roman" w:hAnsi="Times New Roman" w:cs="Times New Roman"/>
@@ -5062,6 +5578,7 @@
         </w:rPr>
         <w:t>id</w:t>
       </w:r>
+      <w:proofErr w:type="spellEnd"/>
     </w:p>
     <w:p>
       <w:pPr>
@@ -5078,6 +5595,7 @@
           <w:szCs w:val="24"/>
         </w:rPr>
       </w:pPr>
+      <w:proofErr w:type="spellStart"/>
       <w:r>
         <w:rPr>
           <w:rFonts w:ascii="Times New Roman" w:hAnsi="Times New Roman" w:cs="Times New Roman"/>
@@ -5086,6 +5604,7 @@
         </w:rPr>
         <w:t>felhasználó_id</w:t>
       </w:r>
+      <w:proofErr w:type="spellEnd"/>
     </w:p>
     <w:p>
       <w:pPr>
@@ -5102,6 +5621,7 @@
           <w:szCs w:val="24"/>
         </w:rPr>
       </w:pPr>
+      <w:proofErr w:type="spellStart"/>
       <w:r>
         <w:rPr>
           <w:rFonts w:ascii="Times New Roman" w:hAnsi="Times New Roman" w:cs="Times New Roman"/>
@@ -5110,6 +5630,7 @@
         </w:rPr>
         <w:t>Étterem_id</w:t>
       </w:r>
+      <w:proofErr w:type="spellEnd"/>
     </w:p>
     <w:p>
       <w:pPr>
@@ -5126,13 +5647,23 @@
           <w:szCs w:val="24"/>
         </w:rPr>
       </w:pPr>
-      <w:r>
-        <w:rPr>
-          <w:rFonts w:ascii="Times New Roman" w:hAnsi="Times New Roman" w:cs="Times New Roman"/>
-          <w:sz w:val="24"/>
-          <w:szCs w:val="24"/>
-        </w:rPr>
-        <w:t>tipusa a hibának</w:t>
+      <w:proofErr w:type="spellStart"/>
+      <w:r>
+        <w:rPr>
+          <w:rFonts w:ascii="Times New Roman" w:hAnsi="Times New Roman" w:cs="Times New Roman"/>
+          <w:sz w:val="24"/>
+          <w:szCs w:val="24"/>
+        </w:rPr>
+        <w:t>tipusa</w:t>
+      </w:r>
+      <w:proofErr w:type="spellEnd"/>
+      <w:r>
+        <w:rPr>
+          <w:rFonts w:ascii="Times New Roman" w:hAnsi="Times New Roman" w:cs="Times New Roman"/>
+          <w:sz w:val="24"/>
+          <w:szCs w:val="24"/>
+        </w:rPr>
+        <w:t xml:space="preserve"> a hibának</w:t>
       </w:r>
     </w:p>
     <w:p>
@@ -5198,6 +5729,7 @@
           <w:szCs w:val="24"/>
         </w:rPr>
       </w:pPr>
+      <w:proofErr w:type="spellStart"/>
       <w:r>
         <w:rPr>
           <w:rFonts w:ascii="Times New Roman" w:hAnsi="Times New Roman" w:cs="Times New Roman"/>
@@ -5206,6 +5738,7 @@
         </w:rPr>
         <w:t>id</w:t>
       </w:r>
+      <w:proofErr w:type="spellEnd"/>
     </w:p>
     <w:p>
       <w:pPr>
@@ -5222,6 +5755,7 @@
           <w:szCs w:val="24"/>
         </w:rPr>
       </w:pPr>
+      <w:proofErr w:type="spellStart"/>
       <w:r>
         <w:rPr>
           <w:rFonts w:ascii="Times New Roman" w:hAnsi="Times New Roman" w:cs="Times New Roman"/>
@@ -5230,6 +5764,7 @@
         </w:rPr>
         <w:t>felhasználó_id</w:t>
       </w:r>
+      <w:proofErr w:type="spellEnd"/>
     </w:p>
     <w:p>
       <w:pPr>
@@ -5246,6 +5781,7 @@
           <w:szCs w:val="24"/>
         </w:rPr>
       </w:pPr>
+      <w:proofErr w:type="spellStart"/>
       <w:r>
         <w:rPr>
           <w:rFonts w:ascii="Times New Roman" w:hAnsi="Times New Roman" w:cs="Times New Roman"/>
@@ -5254,6 +5790,7 @@
         </w:rPr>
         <w:t>Étterem_id</w:t>
       </w:r>
+      <w:proofErr w:type="spellEnd"/>
     </w:p>
     <w:p>
       <w:pPr>
@@ -5366,6 +5903,7 @@
           <w:szCs w:val="24"/>
         </w:rPr>
       </w:pPr>
+      <w:proofErr w:type="spellStart"/>
       <w:r>
         <w:rPr>
           <w:rFonts w:ascii="Times New Roman" w:hAnsi="Times New Roman" w:cs="Times New Roman"/>
@@ -5374,67 +5912,70 @@
         </w:rPr>
         <w:t>id</w:t>
       </w:r>
+      <w:proofErr w:type="spellEnd"/>
+    </w:p>
+    <w:p>
+      <w:pPr>
+        <w:pStyle w:val="Listaszerbekezds"/>
+        <w:numPr>
+          <w:ilvl w:val="1"/>
+          <w:numId w:val="4"/>
+        </w:numPr>
+        <w:spacing w:line="276" w:lineRule="auto"/>
+        <w:jc w:val="both"/>
+        <w:rPr>
+          <w:rFonts w:ascii="Times New Roman" w:hAnsi="Times New Roman" w:cs="Times New Roman"/>
+          <w:sz w:val="24"/>
+          <w:szCs w:val="24"/>
+        </w:rPr>
+      </w:pPr>
+      <w:proofErr w:type="spellStart"/>
+      <w:r>
+        <w:rPr>
+          <w:rFonts w:ascii="Times New Roman" w:hAnsi="Times New Roman" w:cs="Times New Roman"/>
+          <w:sz w:val="24"/>
+          <w:szCs w:val="24"/>
+        </w:rPr>
+        <w:t>Étterem_id</w:t>
+      </w:r>
+      <w:proofErr w:type="spellEnd"/>
+    </w:p>
+    <w:p>
+      <w:pPr>
+        <w:pStyle w:val="Listaszerbekezds"/>
+        <w:numPr>
+          <w:ilvl w:val="1"/>
+          <w:numId w:val="4"/>
+        </w:numPr>
+        <w:spacing w:line="276" w:lineRule="auto"/>
+        <w:jc w:val="both"/>
+        <w:rPr>
+          <w:rFonts w:ascii="Times New Roman" w:hAnsi="Times New Roman" w:cs="Times New Roman"/>
+          <w:sz w:val="24"/>
+          <w:szCs w:val="24"/>
+        </w:rPr>
+      </w:pPr>
+      <w:r>
+        <w:rPr>
+          <w:rFonts w:ascii="Times New Roman" w:hAnsi="Times New Roman" w:cs="Times New Roman"/>
+          <w:sz w:val="24"/>
+          <w:szCs w:val="24"/>
+        </w:rPr>
+        <w:t>Útvonal</w:t>
+      </w:r>
+    </w:p>
+    <w:p>
+      <w:pPr>
+        <w:spacing w:line="276" w:lineRule="auto"/>
+        <w:jc w:val="both"/>
+        <w:rPr>
+          <w:rFonts w:ascii="Times New Roman" w:hAnsi="Times New Roman" w:cs="Times New Roman"/>
+          <w:sz w:val="24"/>
+          <w:szCs w:val="24"/>
+        </w:rPr>
+      </w:pPr>
       <w:bookmarkStart w:id="0" w:name="_GoBack"/>
       <w:bookmarkEnd w:id="0"/>
-    </w:p>
-    <w:p>
-      <w:pPr>
-        <w:pStyle w:val="Listaszerbekezds"/>
-        <w:numPr>
-          <w:ilvl w:val="1"/>
-          <w:numId w:val="4"/>
-        </w:numPr>
-        <w:spacing w:line="276" w:lineRule="auto"/>
-        <w:jc w:val="both"/>
-        <w:rPr>
-          <w:rFonts w:ascii="Times New Roman" w:hAnsi="Times New Roman" w:cs="Times New Roman"/>
-          <w:sz w:val="24"/>
-          <w:szCs w:val="24"/>
-        </w:rPr>
-      </w:pPr>
-      <w:r>
-        <w:rPr>
-          <w:rFonts w:ascii="Times New Roman" w:hAnsi="Times New Roman" w:cs="Times New Roman"/>
-          <w:sz w:val="24"/>
-          <w:szCs w:val="24"/>
-        </w:rPr>
-        <w:t>Étterem_id</w:t>
-      </w:r>
-    </w:p>
-    <w:p>
-      <w:pPr>
-        <w:pStyle w:val="Listaszerbekezds"/>
-        <w:numPr>
-          <w:ilvl w:val="1"/>
-          <w:numId w:val="4"/>
-        </w:numPr>
-        <w:spacing w:line="276" w:lineRule="auto"/>
-        <w:jc w:val="both"/>
-        <w:rPr>
-          <w:rFonts w:ascii="Times New Roman" w:hAnsi="Times New Roman" w:cs="Times New Roman"/>
-          <w:sz w:val="24"/>
-          <w:szCs w:val="24"/>
-        </w:rPr>
-      </w:pPr>
-      <w:r>
-        <w:rPr>
-          <w:rFonts w:ascii="Times New Roman" w:hAnsi="Times New Roman" w:cs="Times New Roman"/>
-          <w:sz w:val="24"/>
-          <w:szCs w:val="24"/>
-        </w:rPr>
-        <w:t>Útvonal</w:t>
-      </w:r>
-    </w:p>
-    <w:p>
-      <w:pPr>
-        <w:spacing w:line="276" w:lineRule="auto"/>
-        <w:jc w:val="both"/>
-        <w:rPr>
-          <w:rFonts w:ascii="Times New Roman" w:hAnsi="Times New Roman" w:cs="Times New Roman"/>
-          <w:sz w:val="24"/>
-          <w:szCs w:val="24"/>
-        </w:rPr>
-      </w:pPr>
       <w:r>
         <w:rPr>
           <w:rFonts w:ascii="Times New Roman" w:hAnsi="Times New Roman" w:cs="Times New Roman"/>
@@ -5443,7 +5984,7 @@
           <w:szCs w:val="24"/>
           <w:lang w:eastAsia="hu-HU"/>
         </w:rPr>
-        <w:pict w14:anchorId="4D64717D">
+        <w:pict w14:anchorId="44F72EF0">
           <v:shapetype id="_x0000_t75" coordsize="21600,21600" o:spt="75" o:preferrelative="t" path="m@4@5l@4@11@9@11@9@5xe" filled="f" stroked="f">
             <v:stroke joinstyle="miter"/>
             <v:formulas>
@@ -5463,7 +6004,7 @@
             <v:path o:extrusionok="f" gradientshapeok="t" o:connecttype="rect"/>
             <o:lock v:ext="edit" aspectratio="t"/>
           </v:shapetype>
-          <v:shape id="_x0000_i1025" type="#_x0000_t75" style="width:453.75pt;height:315.75pt">
+          <v:shape id="_x0000_i1027" type="#_x0000_t75" style="width:453.75pt;height:315.75pt">
             <v:imagedata r:id="rId9" o:title="adatbázis kapcsolat"/>
           </v:shape>
         </w:pict>
@@ -7208,6 +7749,23 @@
 </file>
 
 <file path=customXml/item1.xml><?xml version="1.0" encoding="utf-8"?>
+<?mso-contentType ?>
+<FormTemplates xmlns="http://schemas.microsoft.com/sharepoint/v3/contenttype/forms">
+  <Display>DocumentLibraryForm</Display>
+  <Edit>DocumentLibraryForm</Edit>
+  <New>DocumentLibraryForm</New>
+</FormTemplates>
+</file>
+
+<file path=customXml/item2.xml><?xml version="1.0" encoding="utf-8"?>
+<p:properties xmlns:p="http://schemas.microsoft.com/office/2006/metadata/properties" xmlns:xsi="http://www.w3.org/2001/XMLSchema-instance" xmlns:pc="http://schemas.microsoft.com/office/infopath/2007/PartnerControls">
+  <documentManagement>
+    <ReferenceId xmlns="3f419f9b-7b61-4ae6-92e4-47e22e9b09a2" xsi:nil="true"/>
+  </documentManagement>
+</p:properties>
+</file>
+
+<file path=customXml/item3.xml><?xml version="1.0" encoding="utf-8"?>
 <ct:contentTypeSchema xmlns:ct="http://schemas.microsoft.com/office/2006/metadata/contentType" xmlns:ma="http://schemas.microsoft.com/office/2006/metadata/properties/metaAttributes" ct:_="" ma:_="" ma:contentTypeName="Dokumentum" ma:contentTypeID="0x01010013565644859E974F9ECE0740B25C9CCC" ma:contentTypeVersion="7" ma:contentTypeDescription="Új dokumentum létrehozása." ma:contentTypeScope="" ma:versionID="4bf3ecd9324b986c4a2f650d941954a2">
   <xsd:schema xmlns:xsd="http://www.w3.org/2001/XMLSchema" xmlns:xs="http://www.w3.org/2001/XMLSchema" xmlns:p="http://schemas.microsoft.com/office/2006/metadata/properties" xmlns:ns2="3f419f9b-7b61-4ae6-92e4-47e22e9b09a2" targetNamespace="http://schemas.microsoft.com/office/2006/metadata/properties" ma:root="true" ma:fieldsID="55e8c40d0c23f70f4914bc24aeba2ce7" ns2:_="">
     <xsd:import namespace="3f419f9b-7b61-4ae6-92e4-47e22e9b09a2"/>
@@ -7371,28 +7929,29 @@
 </ct:contentTypeSchema>
 </file>
 
-<file path=customXml/item2.xml><?xml version="1.0" encoding="utf-8"?>
-<p:properties xmlns:p="http://schemas.microsoft.com/office/2006/metadata/properties" xmlns:xsi="http://www.w3.org/2001/XMLSchema-instance" xmlns:pc="http://schemas.microsoft.com/office/infopath/2007/PartnerControls">
-  <documentManagement>
-    <ReferenceId xmlns="3f419f9b-7b61-4ae6-92e4-47e22e9b09a2" xsi:nil="true"/>
-  </documentManagement>
-</p:properties>
-</file>
-
-<file path=customXml/item3.xml><?xml version="1.0" encoding="utf-8"?>
-<?mso-contentType ?>
-<FormTemplates xmlns="http://schemas.microsoft.com/sharepoint/v3/contenttype/forms">
-  <Display>DocumentLibraryForm</Display>
-  <Edit>DocumentLibraryForm</Edit>
-  <New>DocumentLibraryForm</New>
-</FormTemplates>
-</file>
-
 <file path=customXml/item4.xml><?xml version="1.0" encoding="utf-8"?>
 <b:Sources xmlns:b="http://schemas.openxmlformats.org/officeDocument/2006/bibliography" xmlns="http://schemas.openxmlformats.org/officeDocument/2006/bibliography" SelectedStyle="\APASixthEditionOfficeOnline.xsl" StyleName="APA" Version="6"/>
 </file>
 
 <file path=customXml/itemProps1.xml><?xml version="1.0" encoding="utf-8"?>
+<ds:datastoreItem xmlns:ds="http://schemas.openxmlformats.org/officeDocument/2006/customXml" ds:itemID="{3B756FEE-86C0-4165-9ACA-BA59E97677CA}">
+  <ds:schemaRefs>
+    <ds:schemaRef ds:uri="http://schemas.microsoft.com/sharepoint/v3/contenttype/forms"/>
+  </ds:schemaRefs>
+</ds:datastoreItem>
+</file>
+
+<file path=customXml/itemProps2.xml><?xml version="1.0" encoding="utf-8"?>
+<ds:datastoreItem xmlns:ds="http://schemas.openxmlformats.org/officeDocument/2006/customXml" ds:itemID="{510B99E5-3BFD-4F8F-A960-612409E93FE5}">
+  <ds:schemaRefs>
+    <ds:schemaRef ds:uri="http://schemas.microsoft.com/office/2006/metadata/properties"/>
+    <ds:schemaRef ds:uri="http://schemas.microsoft.com/office/infopath/2007/PartnerControls"/>
+    <ds:schemaRef ds:uri="3f419f9b-7b61-4ae6-92e4-47e22e9b09a2"/>
+  </ds:schemaRefs>
+</ds:datastoreItem>
+</file>
+
+<file path=customXml/itemProps3.xml><?xml version="1.0" encoding="utf-8"?>
 <ds:datastoreItem xmlns:ds="http://schemas.openxmlformats.org/officeDocument/2006/customXml" ds:itemID="{C6E329E8-8FA9-4E53-9ED5-61142139C3C9}">
   <ds:schemaRefs>
     <ds:schemaRef ds:uri="http://schemas.microsoft.com/office/2006/metadata/contentType"/>
@@ -7410,26 +7969,8 @@
 </ds:datastoreItem>
 </file>
 
-<file path=customXml/itemProps2.xml><?xml version="1.0" encoding="utf-8"?>
-<ds:datastoreItem xmlns:ds="http://schemas.openxmlformats.org/officeDocument/2006/customXml" ds:itemID="{510B99E5-3BFD-4F8F-A960-612409E93FE5}">
-  <ds:schemaRefs>
-    <ds:schemaRef ds:uri="http://schemas.microsoft.com/office/2006/metadata/properties"/>
-    <ds:schemaRef ds:uri="http://schemas.microsoft.com/office/infopath/2007/PartnerControls"/>
-    <ds:schemaRef ds:uri="3f419f9b-7b61-4ae6-92e4-47e22e9b09a2"/>
-  </ds:schemaRefs>
-</ds:datastoreItem>
-</file>
-
-<file path=customXml/itemProps3.xml><?xml version="1.0" encoding="utf-8"?>
-<ds:datastoreItem xmlns:ds="http://schemas.openxmlformats.org/officeDocument/2006/customXml" ds:itemID="{3B756FEE-86C0-4165-9ACA-BA59E97677CA}">
-  <ds:schemaRefs>
-    <ds:schemaRef ds:uri="http://schemas.microsoft.com/sharepoint/v3/contenttype/forms"/>
-  </ds:schemaRefs>
-</ds:datastoreItem>
-</file>
-
 <file path=customXml/itemProps4.xml><?xml version="1.0" encoding="utf-8"?>
-<ds:datastoreItem xmlns:ds="http://schemas.openxmlformats.org/officeDocument/2006/customXml" ds:itemID="{A0D48479-C805-4346-8DD8-A83D9A491F71}">
+<ds:datastoreItem xmlns:ds="http://schemas.openxmlformats.org/officeDocument/2006/customXml" ds:itemID="{508AC0F4-1B9C-412F-91CC-EAEE362C465A}">
   <ds:schemaRefs>
     <ds:schemaRef ds:uri="http://schemas.openxmlformats.org/officeDocument/2006/bibliography"/>
   </ds:schemaRefs>

</xml_diff>

<commit_message>
a mysql kulcs hibák kijavítása
</commit_message>
<xml_diff>
--- a/dokumentumok/A projektünk alapterve_Bodnar_Andras_Bodnar_Tamas.docx
+++ b/dokumentumok/A projektünk alapterve_Bodnar_Andras_Bodnar_Tamas.docx
@@ -1,6 +1,6 @@
 
 <file path=word/document.xml><?xml version="1.0" encoding="utf-8"?>
-<w:document xmlns:wpc="http://schemas.microsoft.com/office/word/2010/wordprocessingCanvas" xmlns:cx="http://schemas.microsoft.com/office/drawing/2014/chartex" xmlns:cx1="http://schemas.microsoft.com/office/drawing/2015/9/8/chartex" xmlns:cx2="http://schemas.microsoft.com/office/drawing/2015/10/21/chartex" xmlns:cx3="http://schemas.microsoft.com/office/drawing/2016/5/9/chartex" xmlns:cx4="http://schemas.microsoft.com/office/drawing/2016/5/10/chartex" xmlns:cx5="http://schemas.microsoft.com/office/drawing/2016/5/11/chartex" xmlns:cx6="http://schemas.microsoft.com/office/drawing/2016/5/12/chartex" xmlns:cx7="http://schemas.microsoft.com/office/drawing/2016/5/13/chartex" xmlns:cx8="http://schemas.microsoft.com/office/drawing/2016/5/14/chartex" xmlns:mc="http://schemas.openxmlformats.org/markup-compatibility/2006" xmlns:aink="http://schemas.microsoft.com/office/drawing/2016/ink" xmlns:am3d="http://schemas.microsoft.com/office/drawing/2017/model3d" xmlns:o="urn:schemas-microsoft-com:office:office" xmlns:r="http://schemas.openxmlformats.org/officeDocument/2006/relationships" xmlns:m="http://schemas.openxmlformats.org/officeDocument/2006/math" xmlns:v="urn:schemas-microsoft-com:vml" xmlns:wp14="http://schemas.microsoft.com/office/word/2010/wordprocessingDrawing" xmlns:wp="http://schemas.openxmlformats.org/drawingml/2006/wordprocessingDrawing" xmlns:w10="urn:schemas-microsoft-com:office:word" xmlns:w="http://schemas.openxmlformats.org/wordprocessingml/2006/main" xmlns:w14="http://schemas.microsoft.com/office/word/2010/wordml" xmlns:w15="http://schemas.microsoft.com/office/word/2012/wordml" xmlns:w16cex="http://schemas.microsoft.com/office/word/2018/wordml/cex" xmlns:w16cid="http://schemas.microsoft.com/office/word/2016/wordml/cid" xmlns:w16="http://schemas.microsoft.com/office/word/2018/wordml" xmlns:w16sdtdh="http://schemas.microsoft.com/office/word/2020/wordml/sdtdatahash" xmlns:w16se="http://schemas.microsoft.com/office/word/2015/wordml/symex" xmlns:wpg="http://schemas.microsoft.com/office/word/2010/wordprocessingGroup" xmlns:wpi="http://schemas.microsoft.com/office/word/2010/wordprocessingInk" xmlns:wne="http://schemas.microsoft.com/office/word/2006/wordml" xmlns:wps="http://schemas.microsoft.com/office/word/2010/wordprocessingShape" mc:Ignorable="w14 w15 w16se w16cid w16 w16cex w16sdtdh wp14">
+<w:document xmlns:wpc="http://schemas.microsoft.com/office/word/2010/wordprocessingCanvas" xmlns:cx="http://schemas.microsoft.com/office/drawing/2014/chartex" xmlns:cx1="http://schemas.microsoft.com/office/drawing/2015/9/8/chartex" xmlns:mc="http://schemas.openxmlformats.org/markup-compatibility/2006" xmlns:o="urn:schemas-microsoft-com:office:office" xmlns:r="http://schemas.openxmlformats.org/officeDocument/2006/relationships" xmlns:m="http://schemas.openxmlformats.org/officeDocument/2006/math" xmlns:v="urn:schemas-microsoft-com:vml" xmlns:wp14="http://schemas.microsoft.com/office/word/2010/wordprocessingDrawing" xmlns:wp="http://schemas.openxmlformats.org/drawingml/2006/wordprocessingDrawing" xmlns:w10="urn:schemas-microsoft-com:office:word" xmlns:w="http://schemas.openxmlformats.org/wordprocessingml/2006/main" xmlns:w14="http://schemas.microsoft.com/office/word/2010/wordml" xmlns:w15="http://schemas.microsoft.com/office/word/2012/wordml" xmlns:w16se="http://schemas.microsoft.com/office/word/2015/wordml/symex" xmlns:wpg="http://schemas.microsoft.com/office/word/2010/wordprocessingGroup" xmlns:wpi="http://schemas.microsoft.com/office/word/2010/wordprocessingInk" xmlns:wne="http://schemas.microsoft.com/office/word/2006/wordml" xmlns:wps="http://schemas.microsoft.com/office/word/2010/wordprocessingShape" mc:Ignorable="w14 w15 w16se wp14">
   <w:body>
     <w:p>
       <w:pPr>
@@ -22,6 +22,7 @@
         </w:rPr>
         <w:t xml:space="preserve">A </w:t>
       </w:r>
+      <w:proofErr w:type="spellStart"/>
       <w:r>
         <w:rPr>
           <w:rFonts w:ascii="Times New Roman" w:hAnsi="Times New Roman" w:cs="Times New Roman"/>
@@ -47,8 +48,9 @@
           <w:sz w:val="40"/>
           <w:szCs w:val="24"/>
         </w:rPr>
-        <w:t>d-</w:t>
-      </w:r>
+        <w:t>d</w:t>
+      </w:r>
+      <w:proofErr w:type="spellEnd"/>
       <w:r>
         <w:rPr>
           <w:rFonts w:ascii="Times New Roman" w:hAnsi="Times New Roman" w:cs="Times New Roman"/>
@@ -56,7 +58,7 @@
           <w:sz w:val="40"/>
           <w:szCs w:val="24"/>
         </w:rPr>
-        <w:t xml:space="preserve">Net </w:t>
+        <w:t>-</w:t>
       </w:r>
       <w:r>
         <w:rPr>
@@ -65,6 +67,15 @@
           <w:sz w:val="40"/>
           <w:szCs w:val="24"/>
         </w:rPr>
+        <w:t xml:space="preserve">Net </w:t>
+      </w:r>
+      <w:r>
+        <w:rPr>
+          <w:rFonts w:ascii="Times New Roman" w:hAnsi="Times New Roman" w:cs="Times New Roman"/>
+          <w:b/>
+          <w:sz w:val="40"/>
+          <w:szCs w:val="24"/>
+        </w:rPr>
         <w:t>projektünk</w:t>
       </w:r>
     </w:p>
@@ -526,6 +537,7 @@
           <w:szCs w:val="24"/>
         </w:rPr>
       </w:pPr>
+      <w:proofErr w:type="spellStart"/>
       <w:r>
         <w:rPr>
           <w:rFonts w:ascii="Times New Roman" w:hAnsi="Times New Roman" w:cs="Times New Roman"/>
@@ -534,6 +546,7 @@
         </w:rPr>
         <w:t>BootStrap</w:t>
       </w:r>
+      <w:proofErr w:type="spellEnd"/>
     </w:p>
     <w:p>
       <w:pPr>
@@ -574,14 +587,34 @@
           <w:szCs w:val="24"/>
         </w:rPr>
       </w:pPr>
-      <w:r>
-        <w:rPr>
-          <w:rFonts w:ascii="Times New Roman" w:hAnsi="Times New Roman" w:cs="Times New Roman"/>
-          <w:sz w:val="24"/>
-          <w:szCs w:val="24"/>
-        </w:rPr>
-        <w:t>Node Js</w:t>
-      </w:r>
+      <w:proofErr w:type="spellStart"/>
+      <w:r>
+        <w:rPr>
+          <w:rFonts w:ascii="Times New Roman" w:hAnsi="Times New Roman" w:cs="Times New Roman"/>
+          <w:sz w:val="24"/>
+          <w:szCs w:val="24"/>
+        </w:rPr>
+        <w:t>Node</w:t>
+      </w:r>
+      <w:proofErr w:type="spellEnd"/>
+      <w:r>
+        <w:rPr>
+          <w:rFonts w:ascii="Times New Roman" w:hAnsi="Times New Roman" w:cs="Times New Roman"/>
+          <w:sz w:val="24"/>
+          <w:szCs w:val="24"/>
+        </w:rPr>
+        <w:t xml:space="preserve"> </w:t>
+      </w:r>
+      <w:proofErr w:type="spellStart"/>
+      <w:r>
+        <w:rPr>
+          <w:rFonts w:ascii="Times New Roman" w:hAnsi="Times New Roman" w:cs="Times New Roman"/>
+          <w:sz w:val="24"/>
+          <w:szCs w:val="24"/>
+        </w:rPr>
+        <w:t>Js</w:t>
+      </w:r>
+      <w:proofErr w:type="spellEnd"/>
     </w:p>
     <w:p>
       <w:pPr>
@@ -598,6 +631,7 @@
           <w:szCs w:val="24"/>
         </w:rPr>
       </w:pPr>
+      <w:proofErr w:type="spellStart"/>
       <w:r>
         <w:rPr>
           <w:rFonts w:ascii="Times New Roman" w:hAnsi="Times New Roman" w:cs="Times New Roman"/>
@@ -606,6 +640,7 @@
         </w:rPr>
         <w:t>MySql</w:t>
       </w:r>
+      <w:proofErr w:type="spellEnd"/>
     </w:p>
     <w:p>
       <w:pPr>
@@ -622,6 +657,7 @@
           <w:szCs w:val="24"/>
         </w:rPr>
       </w:pPr>
+      <w:proofErr w:type="spellStart"/>
       <w:r>
         <w:rPr>
           <w:rFonts w:ascii="Times New Roman" w:hAnsi="Times New Roman" w:cs="Times New Roman"/>
@@ -638,6 +674,7 @@
         </w:rPr>
         <w:t>ngular</w:t>
       </w:r>
+      <w:proofErr w:type="spellEnd"/>
     </w:p>
     <w:p>
       <w:pPr>
@@ -857,7 +894,25 @@
           <w:sz w:val="24"/>
           <w:szCs w:val="24"/>
         </w:rPr>
-        <w:t>Az éttermek kilistázva leszek kártyás módon, amikben az étterem képe, a neve és az értékelése lesz látható.</w:t>
+        <w:t xml:space="preserve">Az éttermek </w:t>
+      </w:r>
+      <w:proofErr w:type="spellStart"/>
+      <w:r>
+        <w:rPr>
+          <w:rFonts w:ascii="Times New Roman" w:hAnsi="Times New Roman" w:cs="Times New Roman"/>
+          <w:sz w:val="24"/>
+          <w:szCs w:val="24"/>
+        </w:rPr>
+        <w:t>kilistázva</w:t>
+      </w:r>
+      <w:proofErr w:type="spellEnd"/>
+      <w:r>
+        <w:rPr>
+          <w:rFonts w:ascii="Times New Roman" w:hAnsi="Times New Roman" w:cs="Times New Roman"/>
+          <w:sz w:val="24"/>
+          <w:szCs w:val="24"/>
+        </w:rPr>
+        <w:t xml:space="preserve"> leszek kártyás módon, amikben az étterem képe, a neve és az értékelése lesz látható.</w:t>
       </w:r>
     </w:p>
     <w:p>
@@ -986,13 +1041,23 @@
           <w:szCs w:val="24"/>
         </w:rPr>
       </w:pPr>
-      <w:r>
-        <w:rPr>
-          <w:rFonts w:ascii="Times New Roman" w:hAnsi="Times New Roman" w:cs="Times New Roman"/>
-          <w:sz w:val="24"/>
-          <w:szCs w:val="24"/>
-        </w:rPr>
-        <w:t>glutén mentes ételek</w:t>
+      <w:proofErr w:type="spellStart"/>
+      <w:r>
+        <w:rPr>
+          <w:rFonts w:ascii="Times New Roman" w:hAnsi="Times New Roman" w:cs="Times New Roman"/>
+          <w:sz w:val="24"/>
+          <w:szCs w:val="24"/>
+        </w:rPr>
+        <w:t>glutén</w:t>
+      </w:r>
+      <w:proofErr w:type="spellEnd"/>
+      <w:r>
+        <w:rPr>
+          <w:rFonts w:ascii="Times New Roman" w:hAnsi="Times New Roman" w:cs="Times New Roman"/>
+          <w:sz w:val="24"/>
+          <w:szCs w:val="24"/>
+        </w:rPr>
+        <w:t xml:space="preserve"> mentes ételek</w:t>
       </w:r>
     </w:p>
     <w:p>
@@ -1088,8 +1153,18 @@
           <w:sz w:val="24"/>
           <w:szCs w:val="24"/>
         </w:rPr>
-        <w:t>van-e wifi</w:t>
-      </w:r>
+        <w:t xml:space="preserve">van-e </w:t>
+      </w:r>
+      <w:proofErr w:type="spellStart"/>
+      <w:r>
+        <w:rPr>
+          <w:rFonts w:ascii="Times New Roman" w:hAnsi="Times New Roman" w:cs="Times New Roman"/>
+          <w:sz w:val="24"/>
+          <w:szCs w:val="24"/>
+        </w:rPr>
+        <w:t>wifi</w:t>
+      </w:r>
+      <w:proofErr w:type="spellEnd"/>
     </w:p>
     <w:p>
       <w:pPr>
@@ -1156,7 +1231,16 @@
           <w:sz w:val="24"/>
           <w:szCs w:val="24"/>
         </w:rPr>
-        <w:t>Egy f</w:t>
+        <w:t xml:space="preserve">Egy </w:t>
+      </w:r>
+      <w:proofErr w:type="spellStart"/>
+      <w:r>
+        <w:rPr>
+          <w:rFonts w:ascii="Times New Roman" w:hAnsi="Times New Roman" w:cs="Times New Roman"/>
+          <w:sz w:val="24"/>
+          <w:szCs w:val="24"/>
+        </w:rPr>
+        <w:t>f</w:t>
       </w:r>
       <w:r>
         <w:rPr>
@@ -1172,7 +1256,16 @@
           <w:sz w:val="24"/>
           <w:szCs w:val="24"/>
         </w:rPr>
-        <w:t>rm-on belül az email-cím</w:t>
+        <w:t>rm-on</w:t>
+      </w:r>
+      <w:proofErr w:type="spellEnd"/>
+      <w:r>
+        <w:rPr>
+          <w:rFonts w:ascii="Times New Roman" w:hAnsi="Times New Roman" w:cs="Times New Roman"/>
+          <w:sz w:val="24"/>
+          <w:szCs w:val="24"/>
+        </w:rPr>
+        <w:t xml:space="preserve"> belül az email-cím</w:t>
       </w:r>
       <w:r>
         <w:rPr>
@@ -1216,7 +1309,25 @@
           <w:sz w:val="24"/>
           <w:szCs w:val="24"/>
         </w:rPr>
-        <w:t>Van egy regisztráció gomb ami átviszi a regis</w:t>
+        <w:t xml:space="preserve">Van egy regisztráció </w:t>
+      </w:r>
+      <w:proofErr w:type="gramStart"/>
+      <w:r>
+        <w:rPr>
+          <w:rFonts w:ascii="Times New Roman" w:hAnsi="Times New Roman" w:cs="Times New Roman"/>
+          <w:sz w:val="24"/>
+          <w:szCs w:val="24"/>
+        </w:rPr>
+        <w:t>gomb</w:t>
+      </w:r>
+      <w:proofErr w:type="gramEnd"/>
+      <w:r>
+        <w:rPr>
+          <w:rFonts w:ascii="Times New Roman" w:hAnsi="Times New Roman" w:cs="Times New Roman"/>
+          <w:sz w:val="24"/>
+          <w:szCs w:val="24"/>
+        </w:rPr>
+        <w:t xml:space="preserve"> ami átviszi a regis</w:t>
       </w:r>
       <w:r>
         <w:rPr>
@@ -1460,13 +1571,23 @@
         </w:rPr>
         <w:t>válasz (</w:t>
       </w:r>
-      <w:r>
-        <w:rPr>
-          <w:rFonts w:ascii="Times New Roman" w:hAnsi="Times New Roman" w:cs="Times New Roman"/>
-          <w:sz w:val="24"/>
-          <w:szCs w:val="24"/>
-        </w:rPr>
-        <w:t>accordion-nal való megoldás).</w:t>
+      <w:proofErr w:type="spellStart"/>
+      <w:r>
+        <w:rPr>
+          <w:rFonts w:ascii="Times New Roman" w:hAnsi="Times New Roman" w:cs="Times New Roman"/>
+          <w:sz w:val="24"/>
+          <w:szCs w:val="24"/>
+        </w:rPr>
+        <w:t>accordion-nal</w:t>
+      </w:r>
+      <w:proofErr w:type="spellEnd"/>
+      <w:r>
+        <w:rPr>
+          <w:rFonts w:ascii="Times New Roman" w:hAnsi="Times New Roman" w:cs="Times New Roman"/>
+          <w:sz w:val="24"/>
+          <w:szCs w:val="24"/>
+        </w:rPr>
+        <w:t xml:space="preserve"> való megoldás).</w:t>
       </w:r>
     </w:p>
     <w:p>
@@ -1510,7 +1631,25 @@
           <w:sz w:val="24"/>
           <w:szCs w:val="24"/>
         </w:rPr>
-        <w:t>Csak akkor jelenik meg ha a felhasználó be van jelentkezve.</w:t>
+        <w:t xml:space="preserve">Csak akkor jelenik </w:t>
+      </w:r>
+      <w:proofErr w:type="gramStart"/>
+      <w:r>
+        <w:rPr>
+          <w:rFonts w:ascii="Times New Roman" w:hAnsi="Times New Roman" w:cs="Times New Roman"/>
+          <w:sz w:val="24"/>
+          <w:szCs w:val="24"/>
+        </w:rPr>
+        <w:t>meg</w:t>
+      </w:r>
+      <w:proofErr w:type="gramEnd"/>
+      <w:r>
+        <w:rPr>
+          <w:rFonts w:ascii="Times New Roman" w:hAnsi="Times New Roman" w:cs="Times New Roman"/>
+          <w:sz w:val="24"/>
+          <w:szCs w:val="24"/>
+        </w:rPr>
+        <w:t xml:space="preserve"> ha a felhasználó be van jelentkezve.</w:t>
       </w:r>
     </w:p>
     <w:p>
@@ -1545,7 +1684,25 @@
           <w:sz w:val="24"/>
           <w:szCs w:val="24"/>
         </w:rPr>
-        <w:t xml:space="preserve"> jelszavát nevét </w:t>
+        <w:t xml:space="preserve"> </w:t>
+      </w:r>
+      <w:proofErr w:type="gramStart"/>
+      <w:r>
+        <w:rPr>
+          <w:rFonts w:ascii="Times New Roman" w:hAnsi="Times New Roman" w:cs="Times New Roman"/>
+          <w:sz w:val="24"/>
+          <w:szCs w:val="24"/>
+        </w:rPr>
+        <w:t>jelszavát</w:t>
+      </w:r>
+      <w:proofErr w:type="gramEnd"/>
+      <w:r>
+        <w:rPr>
+          <w:rFonts w:ascii="Times New Roman" w:hAnsi="Times New Roman" w:cs="Times New Roman"/>
+          <w:sz w:val="24"/>
+          <w:szCs w:val="24"/>
+        </w:rPr>
+        <w:t xml:space="preserve"> nevét </w:t>
       </w:r>
       <w:r>
         <w:rPr>
@@ -1694,13 +1851,23 @@
         </w:rPr>
         <w:t xml:space="preserve"> Ha ki szeretné törölni akkor </w:t>
       </w:r>
-      <w:r>
-        <w:rPr>
-          <w:rFonts w:ascii="Times New Roman" w:hAnsi="Times New Roman" w:cs="Times New Roman"/>
-          <w:sz w:val="24"/>
-          <w:szCs w:val="24"/>
-        </w:rPr>
-        <w:t>üresen hagyja és a módosítás gombra kapcsolva törölni fogja.</w:t>
+      <w:proofErr w:type="gramStart"/>
+      <w:r>
+        <w:rPr>
+          <w:rFonts w:ascii="Times New Roman" w:hAnsi="Times New Roman" w:cs="Times New Roman"/>
+          <w:sz w:val="24"/>
+          <w:szCs w:val="24"/>
+        </w:rPr>
+        <w:t>üresen</w:t>
+      </w:r>
+      <w:proofErr w:type="gramEnd"/>
+      <w:r>
+        <w:rPr>
+          <w:rFonts w:ascii="Times New Roman" w:hAnsi="Times New Roman" w:cs="Times New Roman"/>
+          <w:sz w:val="24"/>
+          <w:szCs w:val="24"/>
+        </w:rPr>
+        <w:t xml:space="preserve"> hagyja és a módosítás gombra kapcsolva törölni fogja.</w:t>
       </w:r>
     </w:p>
     <w:p>
@@ -1768,7 +1935,25 @@
           <w:sz w:val="24"/>
           <w:szCs w:val="24"/>
         </w:rPr>
-        <w:t>ülönben a bejelentkezés gomb látszódik.</w:t>
+        <w:t xml:space="preserve">ülönben a bejelentkezés gomb </w:t>
+      </w:r>
+      <w:proofErr w:type="spellStart"/>
+      <w:r>
+        <w:rPr>
+          <w:rFonts w:ascii="Times New Roman" w:hAnsi="Times New Roman" w:cs="Times New Roman"/>
+          <w:sz w:val="24"/>
+          <w:szCs w:val="24"/>
+        </w:rPr>
+        <w:t>látszódik</w:t>
+      </w:r>
+      <w:proofErr w:type="spellEnd"/>
+      <w:r>
+        <w:rPr>
+          <w:rFonts w:ascii="Times New Roman" w:hAnsi="Times New Roman" w:cs="Times New Roman"/>
+          <w:sz w:val="24"/>
+          <w:szCs w:val="24"/>
+        </w:rPr>
+        <w:t>.</w:t>
       </w:r>
     </w:p>
     <w:p>
@@ -1857,7 +2042,25 @@
           <w:sz w:val="24"/>
           <w:szCs w:val="24"/>
         </w:rPr>
-        <w:t xml:space="preserve"> slider-ben.</w:t>
+        <w:t xml:space="preserve"> </w:t>
+      </w:r>
+      <w:proofErr w:type="spellStart"/>
+      <w:r>
+        <w:rPr>
+          <w:rFonts w:ascii="Times New Roman" w:hAnsi="Times New Roman" w:cs="Times New Roman"/>
+          <w:sz w:val="24"/>
+          <w:szCs w:val="24"/>
+        </w:rPr>
+        <w:t>slider-ben</w:t>
+      </w:r>
+      <w:proofErr w:type="spellEnd"/>
+      <w:r>
+        <w:rPr>
+          <w:rFonts w:ascii="Times New Roman" w:hAnsi="Times New Roman" w:cs="Times New Roman"/>
+          <w:sz w:val="24"/>
+          <w:szCs w:val="24"/>
+        </w:rPr>
+        <w:t>.</w:t>
       </w:r>
     </w:p>
     <w:p>
@@ -2070,7 +2273,25 @@
           <w:sz w:val="24"/>
           <w:szCs w:val="24"/>
         </w:rPr>
-        <w:t>A weboldalon található adatokról a felhasználók tudnak jelezni az adminoknak.</w:t>
+        <w:t xml:space="preserve">A weboldalon található adatokról a felhasználók tudnak jelezni az </w:t>
+      </w:r>
+      <w:proofErr w:type="spellStart"/>
+      <w:r>
+        <w:rPr>
+          <w:rFonts w:ascii="Times New Roman" w:hAnsi="Times New Roman" w:cs="Times New Roman"/>
+          <w:sz w:val="24"/>
+          <w:szCs w:val="24"/>
+        </w:rPr>
+        <w:t>adminoknak</w:t>
+      </w:r>
+      <w:proofErr w:type="spellEnd"/>
+      <w:r>
+        <w:rPr>
+          <w:rFonts w:ascii="Times New Roman" w:hAnsi="Times New Roman" w:cs="Times New Roman"/>
+          <w:sz w:val="24"/>
+          <w:szCs w:val="24"/>
+        </w:rPr>
+        <w:t>.</w:t>
       </w:r>
       <w:r>
         <w:rPr>
@@ -2094,7 +2315,43 @@
           <w:sz w:val="24"/>
           <w:szCs w:val="24"/>
         </w:rPr>
-        <w:t>azonnal, megjelenik az admin felületen, amit az adminok tudnak törölni.</w:t>
+        <w:t xml:space="preserve">azonnal, megjelenik az </w:t>
+      </w:r>
+      <w:proofErr w:type="spellStart"/>
+      <w:r>
+        <w:rPr>
+          <w:rFonts w:ascii="Times New Roman" w:hAnsi="Times New Roman" w:cs="Times New Roman"/>
+          <w:sz w:val="24"/>
+          <w:szCs w:val="24"/>
+        </w:rPr>
+        <w:t>admin</w:t>
+      </w:r>
+      <w:proofErr w:type="spellEnd"/>
+      <w:r>
+        <w:rPr>
+          <w:rFonts w:ascii="Times New Roman" w:hAnsi="Times New Roman" w:cs="Times New Roman"/>
+          <w:sz w:val="24"/>
+          <w:szCs w:val="24"/>
+        </w:rPr>
+        <w:t xml:space="preserve"> felületen, amit az </w:t>
+      </w:r>
+      <w:proofErr w:type="spellStart"/>
+      <w:r>
+        <w:rPr>
+          <w:rFonts w:ascii="Times New Roman" w:hAnsi="Times New Roman" w:cs="Times New Roman"/>
+          <w:sz w:val="24"/>
+          <w:szCs w:val="24"/>
+        </w:rPr>
+        <w:t>adminok</w:t>
+      </w:r>
+      <w:proofErr w:type="spellEnd"/>
+      <w:r>
+        <w:rPr>
+          <w:rFonts w:ascii="Times New Roman" w:hAnsi="Times New Roman" w:cs="Times New Roman"/>
+          <w:sz w:val="24"/>
+          <w:szCs w:val="24"/>
+        </w:rPr>
+        <w:t xml:space="preserve"> tudnak törölni.</w:t>
       </w:r>
       <w:r>
         <w:rPr>
@@ -2293,7 +2550,25 @@
           <w:szCs w:val="24"/>
         </w:rPr>
         <w:tab/>
-        <w:t>Az értékelés egy egyszerű form-os beviteli mező, ami két elemet tartalmaz:</w:t>
+        <w:t xml:space="preserve">Az értékelés egy egyszerű </w:t>
+      </w:r>
+      <w:proofErr w:type="spellStart"/>
+      <w:r>
+        <w:rPr>
+          <w:rFonts w:ascii="Times New Roman" w:hAnsi="Times New Roman" w:cs="Times New Roman"/>
+          <w:sz w:val="24"/>
+          <w:szCs w:val="24"/>
+        </w:rPr>
+        <w:t>form-os</w:t>
+      </w:r>
+      <w:proofErr w:type="spellEnd"/>
+      <w:r>
+        <w:rPr>
+          <w:rFonts w:ascii="Times New Roman" w:hAnsi="Times New Roman" w:cs="Times New Roman"/>
+          <w:sz w:val="24"/>
+          <w:szCs w:val="24"/>
+        </w:rPr>
+        <w:t xml:space="preserve"> beviteli mező, ami két elemet tartalmaz:</w:t>
       </w:r>
     </w:p>
     <w:p>
@@ -2473,8 +2748,9 @@
           <w:sz w:val="24"/>
           <w:szCs w:val="24"/>
         </w:rPr>
-        <w:t xml:space="preserve">A helyfoglalást egy gomb segítségével lehet elérni és ez a gomb csak akkor jelenik meg, ha bejelentkezve van a felhasználó. A helyfoglalás egy felugró form-on belül lesz, ahol bekér 2 időpontot, egy érkezést és egy távozást és egy létszámot. A beviteli mezőkön kívül lesz egy </w:t>
-      </w:r>
+        <w:t xml:space="preserve">A helyfoglalást egy gomb segítségével lehet elérni és ez a gomb csak akkor jelenik meg, ha bejelentkezve van a felhasználó. A helyfoglalás egy felugró </w:t>
+      </w:r>
+      <w:proofErr w:type="spellStart"/>
       <w:r>
         <w:rPr>
           <w:rFonts w:ascii="Times New Roman" w:hAnsi="Times New Roman" w:cs="Times New Roman"/>
@@ -2482,6 +2758,25 @@
           <w:sz w:val="24"/>
           <w:szCs w:val="24"/>
         </w:rPr>
+        <w:t>form-on</w:t>
+      </w:r>
+      <w:proofErr w:type="spellEnd"/>
+      <w:r>
+        <w:rPr>
+          <w:rFonts w:ascii="Times New Roman" w:hAnsi="Times New Roman" w:cs="Times New Roman"/>
+          <w:bCs/>
+          <w:sz w:val="24"/>
+          <w:szCs w:val="24"/>
+        </w:rPr>
+        <w:t xml:space="preserve"> belül lesz, ahol bekér 2 időpontot, egy érkezést és egy távozást és egy létszámot. A beviteli mezőkön kívül lesz egy </w:t>
+      </w:r>
+      <w:r>
+        <w:rPr>
+          <w:rFonts w:ascii="Times New Roman" w:hAnsi="Times New Roman" w:cs="Times New Roman"/>
+          <w:bCs/>
+          <w:sz w:val="24"/>
+          <w:szCs w:val="24"/>
+        </w:rPr>
         <w:t>helyfoglalás</w:t>
       </w:r>
       <w:r>
@@ -2491,7 +2786,27 @@
           <w:sz w:val="24"/>
           <w:szCs w:val="24"/>
         </w:rPr>
-        <w:t xml:space="preserve"> gomb és egy kilépés, amivel a form-ot bezárja. Az éttermeknek lesz egy maximum befogadó képessége és ezáltal, ha túllépné az adott foglalás a maximum létszámot arra az időpontra, akkor visszajelez a felhasználónak, hogy sikertelen a helyfoglalás, mert a létszámot túllépné.</w:t>
+        <w:t xml:space="preserve"> gomb és egy kilépés, amivel a </w:t>
+      </w:r>
+      <w:proofErr w:type="spellStart"/>
+      <w:r>
+        <w:rPr>
+          <w:rFonts w:ascii="Times New Roman" w:hAnsi="Times New Roman" w:cs="Times New Roman"/>
+          <w:bCs/>
+          <w:sz w:val="24"/>
+          <w:szCs w:val="24"/>
+        </w:rPr>
+        <w:t>form-ot</w:t>
+      </w:r>
+      <w:proofErr w:type="spellEnd"/>
+      <w:r>
+        <w:rPr>
+          <w:rFonts w:ascii="Times New Roman" w:hAnsi="Times New Roman" w:cs="Times New Roman"/>
+          <w:bCs/>
+          <w:sz w:val="24"/>
+          <w:szCs w:val="24"/>
+        </w:rPr>
+        <w:t xml:space="preserve"> bezárja. Az éttermeknek lesz egy maximum befogadó képessége és ezáltal, ha túllépné az adott foglalás a maximum létszámot arra az időpontra, akkor visszajelez a felhasználónak, hogy sikertelen a helyfoglalás, mert a létszámot túllépné.</w:t>
       </w:r>
     </w:p>
     <w:p>
@@ -2728,7 +3043,7 @@
           <w:sz w:val="24"/>
           <w:szCs w:val="24"/>
         </w:rPr>
-        <w:t xml:space="preserve">A felhasználó le tudja mondani vagy módosítani a helyfoglalását ha a 12 órán belül van. Viszont ha már a 12 órán belül van akkor telefonon kell értesíteni az éttermemet a </w:t>
+        <w:t xml:space="preserve">A felhasználó le tudja mondani vagy módosítani a </w:t>
       </w:r>
       <w:r>
         <w:rPr>
@@ -2737,9 +3052,83 @@
           <w:sz w:val="24"/>
           <w:szCs w:val="24"/>
         </w:rPr>
+        <w:t>helyfoglalását,</w:t>
+      </w:r>
+      <w:r>
+        <w:rPr>
+          <w:rFonts w:ascii="Times New Roman" w:hAnsi="Times New Roman" w:cs="Times New Roman"/>
+          <w:bCs/>
+          <w:sz w:val="24"/>
+          <w:szCs w:val="24"/>
+        </w:rPr>
+        <w:t xml:space="preserve"> ha a 12 órán belül van. Viszont ha már a 12 órán belül </w:t>
+      </w:r>
+      <w:r>
+        <w:rPr>
+          <w:rFonts w:ascii="Times New Roman" w:hAnsi="Times New Roman" w:cs="Times New Roman"/>
+          <w:bCs/>
+          <w:sz w:val="24"/>
+          <w:szCs w:val="24"/>
+        </w:rPr>
+        <w:t>van,</w:t>
+      </w:r>
+      <w:r>
+        <w:rPr>
+          <w:rFonts w:ascii="Times New Roman" w:hAnsi="Times New Roman" w:cs="Times New Roman"/>
+          <w:bCs/>
+          <w:sz w:val="24"/>
+          <w:szCs w:val="24"/>
+        </w:rPr>
+        <w:t xml:space="preserve"> akkor </w:t>
+      </w:r>
+      <w:r>
+        <w:rPr>
+          <w:rFonts w:ascii="Times New Roman" w:hAnsi="Times New Roman" w:cs="Times New Roman"/>
+          <w:bCs/>
+          <w:sz w:val="24"/>
+          <w:szCs w:val="24"/>
+        </w:rPr>
+        <w:t>csak törölni tudja a foglalását</w:t>
+      </w:r>
+      <w:r>
+        <w:rPr>
+          <w:rFonts w:ascii="Times New Roman" w:hAnsi="Times New Roman" w:cs="Times New Roman"/>
+          <w:bCs/>
+          <w:sz w:val="24"/>
+          <w:szCs w:val="24"/>
+        </w:rPr>
+        <w:t>.</w:t>
+      </w:r>
+      <w:r>
+        <w:rPr>
+          <w:rFonts w:ascii="Times New Roman" w:hAnsi="Times New Roman" w:cs="Times New Roman"/>
+          <w:bCs/>
+          <w:sz w:val="24"/>
+          <w:szCs w:val="24"/>
+        </w:rPr>
+        <w:t xml:space="preserve"> </w:t>
+      </w:r>
+      <w:r>
+        <w:rPr>
+          <w:rFonts w:ascii="Times New Roman" w:hAnsi="Times New Roman" w:cs="Times New Roman"/>
+          <w:bCs/>
+          <w:sz w:val="24"/>
+          <w:szCs w:val="24"/>
+        </w:rPr>
+        <w:t xml:space="preserve">Az </w:t>
+      </w:r>
+      <w:r>
+        <w:rPr>
+          <w:rFonts w:ascii="Times New Roman" w:hAnsi="Times New Roman" w:cs="Times New Roman"/>
+          <w:bCs/>
+          <w:sz w:val="24"/>
+          <w:szCs w:val="24"/>
+        </w:rPr>
         <w:lastRenderedPageBreak/>
-        <w:t>változtatás szándékáról és az étterem tudja módosítani a helyfoglalását ha belép az étterem saját email címével a weblapunkba.</w:t>
-      </w:r>
+        <w:t xml:space="preserve">étterem tudja követni a helyfoglalásait, ha bejelentkezik a weboldalunka. Az a </w:t>
+      </w:r>
+      <w:bookmarkStart w:id="0" w:name="_GoBack"/>
+      <w:bookmarkEnd w:id="0"/>
       <w:r>
         <w:rPr>
           <w:rFonts w:ascii="Times New Roman" w:hAnsi="Times New Roman" w:cs="Times New Roman"/>
@@ -2747,7 +3136,34 @@
           <w:sz w:val="24"/>
           <w:szCs w:val="24"/>
         </w:rPr>
-        <w:t xml:space="preserve"> Ezek a fiókok étterem jogosultságú felhasználók lesznek.</w:t>
+        <w:t>felhasználó,</w:t>
+      </w:r>
+      <w:r>
+        <w:rPr>
+          <w:rFonts w:ascii="Times New Roman" w:hAnsi="Times New Roman" w:cs="Times New Roman"/>
+          <w:bCs/>
+          <w:sz w:val="24"/>
+          <w:szCs w:val="24"/>
+        </w:rPr>
+        <w:t xml:space="preserve"> amivel be fognak jelentkezni azoknak külön jogosultsággal fognak rendelkezni</w:t>
+      </w:r>
+      <w:r>
+        <w:rPr>
+          <w:rFonts w:ascii="Times New Roman" w:hAnsi="Times New Roman" w:cs="Times New Roman"/>
+          <w:bCs/>
+          <w:sz w:val="24"/>
+          <w:szCs w:val="24"/>
+        </w:rPr>
+        <w:t>,</w:t>
+      </w:r>
+      <w:r>
+        <w:rPr>
+          <w:rFonts w:ascii="Times New Roman" w:hAnsi="Times New Roman" w:cs="Times New Roman"/>
+          <w:bCs/>
+          <w:sz w:val="24"/>
+          <w:szCs w:val="24"/>
+        </w:rPr>
+        <w:t xml:space="preserve"> a jogköre étterem lesz.</w:t>
       </w:r>
     </w:p>
     <w:p>
@@ -3023,6 +3439,7 @@
           <w:u w:val="single"/>
         </w:rPr>
       </w:pPr>
+      <w:proofErr w:type="spellStart"/>
       <w:r>
         <w:rPr>
           <w:rFonts w:ascii="Times New Roman" w:hAnsi="Times New Roman" w:cs="Times New Roman"/>
@@ -3031,7 +3448,18 @@
           <w:szCs w:val="24"/>
           <w:u w:val="single"/>
         </w:rPr>
-        <w:t>Admin oldal</w:t>
+        <w:t>Admin</w:t>
+      </w:r>
+      <w:proofErr w:type="spellEnd"/>
+      <w:r>
+        <w:rPr>
+          <w:rFonts w:ascii="Times New Roman" w:hAnsi="Times New Roman" w:cs="Times New Roman"/>
+          <w:b/>
+          <w:sz w:val="28"/>
+          <w:szCs w:val="24"/>
+          <w:u w:val="single"/>
+        </w:rPr>
+        <w:t xml:space="preserve"> oldal</w:t>
       </w:r>
     </w:p>
     <w:p>
@@ -3058,7 +3486,25 @@
           <w:sz w:val="24"/>
           <w:szCs w:val="24"/>
         </w:rPr>
-        <w:t>dal csak az adminoknak elérhető</w:t>
+        <w:t xml:space="preserve">dal csak az </w:t>
+      </w:r>
+      <w:proofErr w:type="spellStart"/>
+      <w:r>
+        <w:rPr>
+          <w:rFonts w:ascii="Times New Roman" w:hAnsi="Times New Roman" w:cs="Times New Roman"/>
+          <w:sz w:val="24"/>
+          <w:szCs w:val="24"/>
+        </w:rPr>
+        <w:t>adminoknak</w:t>
+      </w:r>
+      <w:proofErr w:type="spellEnd"/>
+      <w:r>
+        <w:rPr>
+          <w:rFonts w:ascii="Times New Roman" w:hAnsi="Times New Roman" w:cs="Times New Roman"/>
+          <w:sz w:val="24"/>
+          <w:szCs w:val="24"/>
+        </w:rPr>
+        <w:t xml:space="preserve"> elérhető</w:t>
       </w:r>
       <w:r>
         <w:rPr>
@@ -3268,26 +3714,62 @@
           <w:sz w:val="24"/>
           <w:szCs w:val="24"/>
         </w:rPr>
-        <w:t>Az étterem helyfoglalás csak akkor jelenik meg ha a felhasználó egy étterem jogú felhasználó.</w:t>
-      </w:r>
-    </w:p>
-    <w:p>
-      <w:pPr>
-        <w:spacing w:line="276" w:lineRule="auto"/>
-        <w:jc w:val="both"/>
-        <w:rPr>
-          <w:rFonts w:ascii="Times New Roman" w:hAnsi="Times New Roman" w:cs="Times New Roman"/>
-          <w:sz w:val="24"/>
-          <w:szCs w:val="24"/>
-        </w:rPr>
-      </w:pPr>
-      <w:r>
-        <w:rPr>
-          <w:rFonts w:ascii="Times New Roman" w:hAnsi="Times New Roman" w:cs="Times New Roman"/>
-          <w:sz w:val="24"/>
-          <w:szCs w:val="24"/>
-        </w:rPr>
-        <w:t>Az étterem helyfoglalás nem jelenik meg az adminoknak.</w:t>
+        <w:t xml:space="preserve">Az étterem helyfoglalás csak akkor jelenik </w:t>
+      </w:r>
+      <w:proofErr w:type="gramStart"/>
+      <w:r>
+        <w:rPr>
+          <w:rFonts w:ascii="Times New Roman" w:hAnsi="Times New Roman" w:cs="Times New Roman"/>
+          <w:sz w:val="24"/>
+          <w:szCs w:val="24"/>
+        </w:rPr>
+        <w:t>meg</w:t>
+      </w:r>
+      <w:proofErr w:type="gramEnd"/>
+      <w:r>
+        <w:rPr>
+          <w:rFonts w:ascii="Times New Roman" w:hAnsi="Times New Roman" w:cs="Times New Roman"/>
+          <w:sz w:val="24"/>
+          <w:szCs w:val="24"/>
+        </w:rPr>
+        <w:t xml:space="preserve"> ha a felhasználó egy étterem jogú felhasználó.</w:t>
+      </w:r>
+    </w:p>
+    <w:p>
+      <w:pPr>
+        <w:spacing w:line="276" w:lineRule="auto"/>
+        <w:jc w:val="both"/>
+        <w:rPr>
+          <w:rFonts w:ascii="Times New Roman" w:hAnsi="Times New Roman" w:cs="Times New Roman"/>
+          <w:sz w:val="24"/>
+          <w:szCs w:val="24"/>
+        </w:rPr>
+      </w:pPr>
+      <w:r>
+        <w:rPr>
+          <w:rFonts w:ascii="Times New Roman" w:hAnsi="Times New Roman" w:cs="Times New Roman"/>
+          <w:sz w:val="24"/>
+          <w:szCs w:val="24"/>
+        </w:rPr>
+        <w:t xml:space="preserve">Az étterem helyfoglalás nem jelenik meg az </w:t>
+      </w:r>
+      <w:proofErr w:type="spellStart"/>
+      <w:r>
+        <w:rPr>
+          <w:rFonts w:ascii="Times New Roman" w:hAnsi="Times New Roman" w:cs="Times New Roman"/>
+          <w:sz w:val="24"/>
+          <w:szCs w:val="24"/>
+        </w:rPr>
+        <w:t>adminoknak</w:t>
+      </w:r>
+      <w:proofErr w:type="spellEnd"/>
+      <w:r>
+        <w:rPr>
+          <w:rFonts w:ascii="Times New Roman" w:hAnsi="Times New Roman" w:cs="Times New Roman"/>
+          <w:sz w:val="24"/>
+          <w:szCs w:val="24"/>
+        </w:rPr>
+        <w:t>.</w:t>
       </w:r>
     </w:p>
     <w:p>
@@ -3407,15 +3889,33 @@
           <w:sz w:val="24"/>
           <w:szCs w:val="24"/>
         </w:rPr>
-        <w:t xml:space="preserve"> akkor egy form-</w:t>
-      </w:r>
-      <w:r>
-        <w:rPr>
-          <w:rFonts w:ascii="Times New Roman" w:hAnsi="Times New Roman" w:cs="Times New Roman"/>
-          <w:sz w:val="24"/>
-          <w:szCs w:val="24"/>
-        </w:rPr>
-        <w:t xml:space="preserve">ba betölti az adatokat és az adatok átírásával és </w:t>
+        <w:t xml:space="preserve"> akkor egy </w:t>
+      </w:r>
+      <w:proofErr w:type="spellStart"/>
+      <w:r>
+        <w:rPr>
+          <w:rFonts w:ascii="Times New Roman" w:hAnsi="Times New Roman" w:cs="Times New Roman"/>
+          <w:sz w:val="24"/>
+          <w:szCs w:val="24"/>
+        </w:rPr>
+        <w:t>form-</w:t>
+      </w:r>
+      <w:r>
+        <w:rPr>
+          <w:rFonts w:ascii="Times New Roman" w:hAnsi="Times New Roman" w:cs="Times New Roman"/>
+          <w:sz w:val="24"/>
+          <w:szCs w:val="24"/>
+        </w:rPr>
+        <w:t>ba</w:t>
+      </w:r>
+      <w:proofErr w:type="spellEnd"/>
+      <w:r>
+        <w:rPr>
+          <w:rFonts w:ascii="Times New Roman" w:hAnsi="Times New Roman" w:cs="Times New Roman"/>
+          <w:sz w:val="24"/>
+          <w:szCs w:val="24"/>
+        </w:rPr>
+        <w:t xml:space="preserve"> betölti az adatokat és az adatok átírásával és </w:t>
       </w:r>
       <w:r>
         <w:rPr>
@@ -3535,7 +4035,25 @@
           <w:sz w:val="24"/>
           <w:szCs w:val="24"/>
         </w:rPr>
-        <w:t xml:space="preserve"> abban a form-ban fog </w:t>
+        <w:t xml:space="preserve"> abban a </w:t>
+      </w:r>
+      <w:proofErr w:type="spellStart"/>
+      <w:r>
+        <w:rPr>
+          <w:rFonts w:ascii="Times New Roman" w:hAnsi="Times New Roman" w:cs="Times New Roman"/>
+          <w:sz w:val="24"/>
+          <w:szCs w:val="24"/>
+        </w:rPr>
+        <w:t>form-ban</w:t>
+      </w:r>
+      <w:proofErr w:type="spellEnd"/>
+      <w:r>
+        <w:rPr>
+          <w:rFonts w:ascii="Times New Roman" w:hAnsi="Times New Roman" w:cs="Times New Roman"/>
+          <w:sz w:val="24"/>
+          <w:szCs w:val="24"/>
+        </w:rPr>
+        <w:t xml:space="preserve"> fog </w:t>
       </w:r>
       <w:r>
         <w:rPr>
@@ -3593,7 +4111,27 @@
           <w:sz w:val="24"/>
           <w:szCs w:val="24"/>
         </w:rPr>
-        <w:t>Az admin a saját felhasználóját is képes kezelni, de nem tudja magát kitiltani vagy kitörölni.</w:t>
+        <w:t xml:space="preserve">Az </w:t>
+      </w:r>
+      <w:proofErr w:type="spellStart"/>
+      <w:r>
+        <w:rPr>
+          <w:rFonts w:ascii="Times New Roman" w:hAnsi="Times New Roman" w:cs="Times New Roman"/>
+          <w:bCs/>
+          <w:sz w:val="24"/>
+          <w:szCs w:val="24"/>
+        </w:rPr>
+        <w:t>admin</w:t>
+      </w:r>
+      <w:proofErr w:type="spellEnd"/>
+      <w:r>
+        <w:rPr>
+          <w:rFonts w:ascii="Times New Roman" w:hAnsi="Times New Roman" w:cs="Times New Roman"/>
+          <w:bCs/>
+          <w:sz w:val="24"/>
+          <w:szCs w:val="24"/>
+        </w:rPr>
+        <w:t xml:space="preserve"> a saját felhasználóját is képes kezelni, de nem tudja magát kitiltani vagy kitörölni.</w:t>
       </w:r>
     </w:p>
     <w:p>
@@ -3724,15 +4262,33 @@
           <w:sz w:val="24"/>
           <w:szCs w:val="24"/>
         </w:rPr>
-        <w:t>használók jelentettek. Az admin</w:t>
-      </w:r>
-      <w:r>
-        <w:rPr>
-          <w:rFonts w:ascii="Times New Roman" w:hAnsi="Times New Roman" w:cs="Times New Roman"/>
-          <w:sz w:val="24"/>
-          <w:szCs w:val="24"/>
-        </w:rPr>
-        <w:t xml:space="preserve">ok ezeket tudják </w:t>
+        <w:t xml:space="preserve">használók jelentettek. Az </w:t>
+      </w:r>
+      <w:proofErr w:type="spellStart"/>
+      <w:r>
+        <w:rPr>
+          <w:rFonts w:ascii="Times New Roman" w:hAnsi="Times New Roman" w:cs="Times New Roman"/>
+          <w:sz w:val="24"/>
+          <w:szCs w:val="24"/>
+        </w:rPr>
+        <w:t>admin</w:t>
+      </w:r>
+      <w:r>
+        <w:rPr>
+          <w:rFonts w:ascii="Times New Roman" w:hAnsi="Times New Roman" w:cs="Times New Roman"/>
+          <w:sz w:val="24"/>
+          <w:szCs w:val="24"/>
+        </w:rPr>
+        <w:t>ok</w:t>
+      </w:r>
+      <w:proofErr w:type="spellEnd"/>
+      <w:r>
+        <w:rPr>
+          <w:rFonts w:ascii="Times New Roman" w:hAnsi="Times New Roman" w:cs="Times New Roman"/>
+          <w:sz w:val="24"/>
+          <w:szCs w:val="24"/>
+        </w:rPr>
+        <w:t xml:space="preserve"> ezeket tudják </w:t>
       </w:r>
       <w:r>
         <w:rPr>
@@ -3783,8 +4339,27 @@
           <w:sz w:val="24"/>
           <w:szCs w:val="24"/>
         </w:rPr>
-        <w:t xml:space="preserve"> ami átviszi az adminokat a </w:t>
-      </w:r>
+        <w:t xml:space="preserve"> ami átviszi az </w:t>
+      </w:r>
+      <w:proofErr w:type="spellStart"/>
+      <w:r>
+        <w:rPr>
+          <w:rFonts w:ascii="Times New Roman" w:hAnsi="Times New Roman" w:cs="Times New Roman"/>
+          <w:sz w:val="24"/>
+          <w:szCs w:val="24"/>
+        </w:rPr>
+        <w:t>adminokat</w:t>
+      </w:r>
+      <w:proofErr w:type="spellEnd"/>
+      <w:r>
+        <w:rPr>
+          <w:rFonts w:ascii="Times New Roman" w:hAnsi="Times New Roman" w:cs="Times New Roman"/>
+          <w:sz w:val="24"/>
+          <w:szCs w:val="24"/>
+        </w:rPr>
+        <w:t xml:space="preserve"> a </w:t>
+      </w:r>
+      <w:proofErr w:type="spellStart"/>
       <w:r>
         <w:rPr>
           <w:rFonts w:ascii="Times New Roman" w:hAnsi="Times New Roman" w:cs="Times New Roman"/>
@@ -3793,6 +4368,7 @@
         </w:rPr>
         <w:t>főoldalra</w:t>
       </w:r>
+      <w:proofErr w:type="spellEnd"/>
       <w:r>
         <w:rPr>
           <w:rFonts w:ascii="Times New Roman" w:hAnsi="Times New Roman" w:cs="Times New Roman"/>
@@ -3807,7 +4383,25 @@
           <w:sz w:val="24"/>
           <w:szCs w:val="24"/>
         </w:rPr>
-        <w:t>És a főoldalon lesz egy gomb, ami visszaviszi az adatok kezelésére, csak az admin felhasználók láthatják ezt a gombot.</w:t>
+        <w:t xml:space="preserve">És a főoldalon lesz egy gomb, ami visszaviszi az adatok kezelésére, csak az </w:t>
+      </w:r>
+      <w:proofErr w:type="spellStart"/>
+      <w:r>
+        <w:rPr>
+          <w:rFonts w:ascii="Times New Roman" w:hAnsi="Times New Roman" w:cs="Times New Roman"/>
+          <w:sz w:val="24"/>
+          <w:szCs w:val="24"/>
+        </w:rPr>
+        <w:t>admin</w:t>
+      </w:r>
+      <w:proofErr w:type="spellEnd"/>
+      <w:r>
+        <w:rPr>
+          <w:rFonts w:ascii="Times New Roman" w:hAnsi="Times New Roman" w:cs="Times New Roman"/>
+          <w:sz w:val="24"/>
+          <w:szCs w:val="24"/>
+        </w:rPr>
+        <w:t xml:space="preserve"> felhasználók láthatják ezt a gombot.</w:t>
       </w:r>
     </w:p>
     <w:p>
@@ -3858,7 +4452,25 @@
           <w:sz w:val="24"/>
           <w:szCs w:val="24"/>
         </w:rPr>
-        <w:t xml:space="preserve">blázatban. Ha az admin </w:t>
+        <w:t xml:space="preserve">blázatban. Ha az </w:t>
+      </w:r>
+      <w:proofErr w:type="spellStart"/>
+      <w:r>
+        <w:rPr>
+          <w:rFonts w:ascii="Times New Roman" w:hAnsi="Times New Roman" w:cs="Times New Roman"/>
+          <w:sz w:val="24"/>
+          <w:szCs w:val="24"/>
+        </w:rPr>
+        <w:t>admin</w:t>
+      </w:r>
+      <w:proofErr w:type="spellEnd"/>
+      <w:r>
+        <w:rPr>
+          <w:rFonts w:ascii="Times New Roman" w:hAnsi="Times New Roman" w:cs="Times New Roman"/>
+          <w:sz w:val="24"/>
+          <w:szCs w:val="24"/>
+        </w:rPr>
+        <w:t xml:space="preserve"> </w:t>
       </w:r>
       <w:r>
         <w:rPr>
@@ -3906,7 +4518,25 @@
           <w:sz w:val="24"/>
           <w:szCs w:val="24"/>
         </w:rPr>
-        <w:t xml:space="preserve"> módosítani és felvenni. Ehhez egy form-ot fog </w:t>
+        <w:t xml:space="preserve"> módosítani és felvenni. Ehhez egy </w:t>
+      </w:r>
+      <w:proofErr w:type="spellStart"/>
+      <w:r>
+        <w:rPr>
+          <w:rFonts w:ascii="Times New Roman" w:hAnsi="Times New Roman" w:cs="Times New Roman"/>
+          <w:sz w:val="24"/>
+          <w:szCs w:val="24"/>
+        </w:rPr>
+        <w:t>form-ot</w:t>
+      </w:r>
+      <w:proofErr w:type="spellEnd"/>
+      <w:r>
+        <w:rPr>
+          <w:rFonts w:ascii="Times New Roman" w:hAnsi="Times New Roman" w:cs="Times New Roman"/>
+          <w:sz w:val="24"/>
+          <w:szCs w:val="24"/>
+        </w:rPr>
+        <w:t xml:space="preserve"> fog </w:t>
       </w:r>
       <w:r>
         <w:rPr>
@@ -4024,6 +4654,7 @@
           <w:szCs w:val="24"/>
         </w:rPr>
       </w:pPr>
+      <w:proofErr w:type="spellStart"/>
       <w:r>
         <w:rPr>
           <w:rFonts w:ascii="Times New Roman" w:hAnsi="Times New Roman" w:cs="Times New Roman"/>
@@ -4040,6 +4671,7 @@
         </w:rPr>
         <w:t>_ID</w:t>
       </w:r>
+      <w:proofErr w:type="spellEnd"/>
     </w:p>
     <w:p>
       <w:pPr>
@@ -4056,6 +4688,7 @@
           <w:szCs w:val="24"/>
         </w:rPr>
       </w:pPr>
+      <w:proofErr w:type="spellStart"/>
       <w:r>
         <w:rPr>
           <w:rFonts w:ascii="Times New Roman" w:hAnsi="Times New Roman" w:cs="Times New Roman"/>
@@ -4072,6 +4705,7 @@
         </w:rPr>
         <w:t>_ID</w:t>
       </w:r>
+      <w:proofErr w:type="spellEnd"/>
     </w:p>
     <w:p>
       <w:pPr>
@@ -4112,6 +4746,7 @@
           <w:szCs w:val="24"/>
         </w:rPr>
       </w:pPr>
+      <w:proofErr w:type="spellStart"/>
       <w:r>
         <w:rPr>
           <w:rFonts w:ascii="Times New Roman" w:hAnsi="Times New Roman" w:cs="Times New Roman"/>
@@ -4120,6 +4755,7 @@
         </w:rPr>
         <w:t>id</w:t>
       </w:r>
+      <w:proofErr w:type="spellEnd"/>
     </w:p>
     <w:p>
       <w:pPr>
@@ -4256,6 +4892,7 @@
           <w:szCs w:val="24"/>
         </w:rPr>
       </w:pPr>
+      <w:proofErr w:type="spellStart"/>
       <w:r>
         <w:rPr>
           <w:rFonts w:ascii="Times New Roman" w:hAnsi="Times New Roman" w:cs="Times New Roman"/>
@@ -4264,6 +4901,7 @@
         </w:rPr>
         <w:t>gluténmentes</w:t>
       </w:r>
+      <w:proofErr w:type="spellEnd"/>
     </w:p>
     <w:p>
       <w:pPr>
@@ -4448,6 +5086,7 @@
           <w:szCs w:val="24"/>
         </w:rPr>
       </w:pPr>
+      <w:proofErr w:type="spellStart"/>
       <w:r>
         <w:rPr>
           <w:rFonts w:ascii="Times New Roman" w:hAnsi="Times New Roman" w:cs="Times New Roman"/>
@@ -4464,6 +5103,7 @@
         </w:rPr>
         <w:t>_id</w:t>
       </w:r>
+      <w:proofErr w:type="spellEnd"/>
     </w:p>
     <w:p>
       <w:pPr>
@@ -4576,6 +5216,7 @@
           <w:szCs w:val="24"/>
         </w:rPr>
       </w:pPr>
+      <w:proofErr w:type="spellStart"/>
       <w:r>
         <w:rPr>
           <w:rFonts w:ascii="Times New Roman" w:hAnsi="Times New Roman" w:cs="Times New Roman"/>
@@ -4584,6 +5225,7 @@
         </w:rPr>
         <w:t>id</w:t>
       </w:r>
+      <w:proofErr w:type="spellEnd"/>
     </w:p>
     <w:p>
       <w:pPr>
@@ -4800,6 +5442,7 @@
           <w:szCs w:val="24"/>
         </w:rPr>
       </w:pPr>
+      <w:proofErr w:type="spellStart"/>
       <w:r>
         <w:rPr>
           <w:rFonts w:ascii="Times New Roman" w:hAnsi="Times New Roman" w:cs="Times New Roman"/>
@@ -4808,6 +5451,7 @@
         </w:rPr>
         <w:t>admin</w:t>
       </w:r>
+      <w:proofErr w:type="spellEnd"/>
     </w:p>
     <w:p>
       <w:pPr>
@@ -4927,7 +5571,25 @@
           <w:sz w:val="24"/>
           <w:szCs w:val="24"/>
         </w:rPr>
-        <w:t>csak 1 oldalra lépnek be ahol a saját helyfoglalásait látják és ezeket tudják módosítani</w:t>
+        <w:t xml:space="preserve">csak 1 oldalra lépnek be ahol a saját helyfoglalásait </w:t>
+      </w:r>
+      <w:proofErr w:type="gramStart"/>
+      <w:r>
+        <w:rPr>
+          <w:rFonts w:ascii="Times New Roman" w:hAnsi="Times New Roman" w:cs="Times New Roman"/>
+          <w:sz w:val="24"/>
+          <w:szCs w:val="24"/>
+        </w:rPr>
+        <w:t>látják</w:t>
+      </w:r>
+      <w:proofErr w:type="gramEnd"/>
+      <w:r>
+        <w:rPr>
+          <w:rFonts w:ascii="Times New Roman" w:hAnsi="Times New Roman" w:cs="Times New Roman"/>
+          <w:sz w:val="24"/>
+          <w:szCs w:val="24"/>
+        </w:rPr>
+        <w:t xml:space="preserve"> és ezeket tudják módosítani</w:t>
       </w:r>
     </w:p>
     <w:p>
@@ -4951,7 +5613,61 @@
           <w:sz w:val="24"/>
           <w:szCs w:val="24"/>
         </w:rPr>
-        <w:t>ha az admin hozza létre az éttermet akkor automatikusan generálódik a felhasználó</w:t>
+        <w:t xml:space="preserve">ha az </w:t>
+      </w:r>
+      <w:proofErr w:type="spellStart"/>
+      <w:r>
+        <w:rPr>
+          <w:rFonts w:ascii="Times New Roman" w:hAnsi="Times New Roman" w:cs="Times New Roman"/>
+          <w:sz w:val="24"/>
+          <w:szCs w:val="24"/>
+        </w:rPr>
+        <w:t>admin</w:t>
+      </w:r>
+      <w:proofErr w:type="spellEnd"/>
+      <w:r>
+        <w:rPr>
+          <w:rFonts w:ascii="Times New Roman" w:hAnsi="Times New Roman" w:cs="Times New Roman"/>
+          <w:sz w:val="24"/>
+          <w:szCs w:val="24"/>
+        </w:rPr>
+        <w:t xml:space="preserve"> hozza létre az </w:t>
+      </w:r>
+      <w:proofErr w:type="gramStart"/>
+      <w:r>
+        <w:rPr>
+          <w:rFonts w:ascii="Times New Roman" w:hAnsi="Times New Roman" w:cs="Times New Roman"/>
+          <w:sz w:val="24"/>
+          <w:szCs w:val="24"/>
+        </w:rPr>
+        <w:t>éttermet</w:t>
+      </w:r>
+      <w:proofErr w:type="gramEnd"/>
+      <w:r>
+        <w:rPr>
+          <w:rFonts w:ascii="Times New Roman" w:hAnsi="Times New Roman" w:cs="Times New Roman"/>
+          <w:sz w:val="24"/>
+          <w:szCs w:val="24"/>
+        </w:rPr>
+        <w:t xml:space="preserve"> akkor automatikusan </w:t>
+      </w:r>
+      <w:proofErr w:type="spellStart"/>
+      <w:r>
+        <w:rPr>
+          <w:rFonts w:ascii="Times New Roman" w:hAnsi="Times New Roman" w:cs="Times New Roman"/>
+          <w:sz w:val="24"/>
+          <w:szCs w:val="24"/>
+        </w:rPr>
+        <w:t>generálódik</w:t>
+      </w:r>
+      <w:proofErr w:type="spellEnd"/>
+      <w:r>
+        <w:rPr>
+          <w:rFonts w:ascii="Times New Roman" w:hAnsi="Times New Roman" w:cs="Times New Roman"/>
+          <w:sz w:val="24"/>
+          <w:szCs w:val="24"/>
+        </w:rPr>
+        <w:t xml:space="preserve"> a felhasználó</w:t>
       </w:r>
       <w:r>
         <w:rPr>
@@ -5001,6 +5717,7 @@
           <w:szCs w:val="24"/>
         </w:rPr>
       </w:pPr>
+      <w:proofErr w:type="spellStart"/>
       <w:r>
         <w:rPr>
           <w:rFonts w:ascii="Times New Roman" w:hAnsi="Times New Roman" w:cs="Times New Roman"/>
@@ -5009,6 +5726,7 @@
         </w:rPr>
         <w:t>id</w:t>
       </w:r>
+      <w:proofErr w:type="spellEnd"/>
     </w:p>
     <w:p>
       <w:pPr>
@@ -5025,6 +5743,7 @@
           <w:szCs w:val="24"/>
         </w:rPr>
       </w:pPr>
+      <w:proofErr w:type="spellStart"/>
       <w:r>
         <w:rPr>
           <w:rFonts w:ascii="Times New Roman" w:hAnsi="Times New Roman" w:cs="Times New Roman"/>
@@ -5041,6 +5760,7 @@
         </w:rPr>
         <w:t>_id</w:t>
       </w:r>
+      <w:proofErr w:type="spellEnd"/>
     </w:p>
     <w:p>
       <w:pPr>
@@ -5161,6 +5881,7 @@
           <w:szCs w:val="24"/>
         </w:rPr>
       </w:pPr>
+      <w:proofErr w:type="spellStart"/>
       <w:r>
         <w:rPr>
           <w:rFonts w:ascii="Times New Roman" w:hAnsi="Times New Roman" w:cs="Times New Roman"/>
@@ -5169,6 +5890,7 @@
         </w:rPr>
         <w:t>id</w:t>
       </w:r>
+      <w:proofErr w:type="spellEnd"/>
     </w:p>
     <w:p>
       <w:pPr>
@@ -5185,6 +5907,7 @@
           <w:szCs w:val="24"/>
         </w:rPr>
       </w:pPr>
+      <w:proofErr w:type="spellStart"/>
       <w:r>
         <w:rPr>
           <w:rFonts w:ascii="Times New Roman" w:hAnsi="Times New Roman" w:cs="Times New Roman"/>
@@ -5201,6 +5924,7 @@
         </w:rPr>
         <w:t>_id</w:t>
       </w:r>
+      <w:proofErr w:type="spellEnd"/>
     </w:p>
     <w:p>
       <w:pPr>
@@ -5217,6 +5941,7 @@
           <w:szCs w:val="24"/>
         </w:rPr>
       </w:pPr>
+      <w:proofErr w:type="spellStart"/>
       <w:r>
         <w:rPr>
           <w:rFonts w:ascii="Times New Roman" w:hAnsi="Times New Roman" w:cs="Times New Roman"/>
@@ -5233,6 +5958,7 @@
         </w:rPr>
         <w:t>_id</w:t>
       </w:r>
+      <w:proofErr w:type="spellEnd"/>
     </w:p>
     <w:p>
       <w:pPr>
@@ -5345,6 +6071,7 @@
           <w:szCs w:val="24"/>
         </w:rPr>
       </w:pPr>
+      <w:proofErr w:type="spellStart"/>
       <w:r>
         <w:rPr>
           <w:rFonts w:ascii="Times New Roman" w:hAnsi="Times New Roman" w:cs="Times New Roman"/>
@@ -5353,6 +6080,7 @@
         </w:rPr>
         <w:t>id</w:t>
       </w:r>
+      <w:proofErr w:type="spellEnd"/>
     </w:p>
     <w:p>
       <w:pPr>
@@ -5369,6 +6097,7 @@
           <w:szCs w:val="24"/>
         </w:rPr>
       </w:pPr>
+      <w:proofErr w:type="spellStart"/>
       <w:r>
         <w:rPr>
           <w:rFonts w:ascii="Times New Roman" w:hAnsi="Times New Roman" w:cs="Times New Roman"/>
@@ -5377,6 +6106,7 @@
         </w:rPr>
         <w:t>felhasználó_id</w:t>
       </w:r>
+      <w:proofErr w:type="spellEnd"/>
     </w:p>
     <w:p>
       <w:pPr>
@@ -5393,6 +6123,7 @@
           <w:szCs w:val="24"/>
         </w:rPr>
       </w:pPr>
+      <w:proofErr w:type="spellStart"/>
       <w:r>
         <w:rPr>
           <w:rFonts w:ascii="Times New Roman" w:hAnsi="Times New Roman" w:cs="Times New Roman"/>
@@ -5401,6 +6132,7 @@
         </w:rPr>
         <w:t>Étterem_id</w:t>
       </w:r>
+      <w:proofErr w:type="spellEnd"/>
     </w:p>
     <w:p>
       <w:pPr>
@@ -5417,13 +6149,23 @@
           <w:szCs w:val="24"/>
         </w:rPr>
       </w:pPr>
-      <w:r>
-        <w:rPr>
-          <w:rFonts w:ascii="Times New Roman" w:hAnsi="Times New Roman" w:cs="Times New Roman"/>
-          <w:sz w:val="24"/>
-          <w:szCs w:val="24"/>
-        </w:rPr>
-        <w:t>tipusa a hibának</w:t>
+      <w:proofErr w:type="spellStart"/>
+      <w:r>
+        <w:rPr>
+          <w:rFonts w:ascii="Times New Roman" w:hAnsi="Times New Roman" w:cs="Times New Roman"/>
+          <w:sz w:val="24"/>
+          <w:szCs w:val="24"/>
+        </w:rPr>
+        <w:t>tipusa</w:t>
+      </w:r>
+      <w:proofErr w:type="spellEnd"/>
+      <w:r>
+        <w:rPr>
+          <w:rFonts w:ascii="Times New Roman" w:hAnsi="Times New Roman" w:cs="Times New Roman"/>
+          <w:sz w:val="24"/>
+          <w:szCs w:val="24"/>
+        </w:rPr>
+        <w:t xml:space="preserve"> a hibának</w:t>
       </w:r>
     </w:p>
     <w:p>
@@ -5489,6 +6231,7 @@
           <w:szCs w:val="24"/>
         </w:rPr>
       </w:pPr>
+      <w:proofErr w:type="spellStart"/>
       <w:r>
         <w:rPr>
           <w:rFonts w:ascii="Times New Roman" w:hAnsi="Times New Roman" w:cs="Times New Roman"/>
@@ -5497,6 +6240,7 @@
         </w:rPr>
         <w:t>id</w:t>
       </w:r>
+      <w:proofErr w:type="spellEnd"/>
     </w:p>
     <w:p>
       <w:pPr>
@@ -5513,6 +6257,7 @@
           <w:szCs w:val="24"/>
         </w:rPr>
       </w:pPr>
+      <w:proofErr w:type="spellStart"/>
       <w:r>
         <w:rPr>
           <w:rFonts w:ascii="Times New Roman" w:hAnsi="Times New Roman" w:cs="Times New Roman"/>
@@ -5521,6 +6266,7 @@
         </w:rPr>
         <w:t>felhasználó_id</w:t>
       </w:r>
+      <w:proofErr w:type="spellEnd"/>
     </w:p>
     <w:p>
       <w:pPr>
@@ -5537,6 +6283,7 @@
           <w:szCs w:val="24"/>
         </w:rPr>
       </w:pPr>
+      <w:proofErr w:type="spellStart"/>
       <w:r>
         <w:rPr>
           <w:rFonts w:ascii="Times New Roman" w:hAnsi="Times New Roman" w:cs="Times New Roman"/>
@@ -5545,6 +6292,7 @@
         </w:rPr>
         <w:t>Étterem_id</w:t>
       </w:r>
+      <w:proofErr w:type="spellEnd"/>
     </w:p>
     <w:p>
       <w:pPr>
@@ -5657,6 +6405,7 @@
           <w:szCs w:val="24"/>
         </w:rPr>
       </w:pPr>
+      <w:proofErr w:type="spellStart"/>
       <w:r>
         <w:rPr>
           <w:rFonts w:ascii="Times New Roman" w:hAnsi="Times New Roman" w:cs="Times New Roman"/>
@@ -5665,6 +6414,7 @@
         </w:rPr>
         <w:t>id</w:t>
       </w:r>
+      <w:proofErr w:type="spellEnd"/>
     </w:p>
     <w:p>
       <w:pPr>
@@ -5681,6 +6431,7 @@
           <w:szCs w:val="24"/>
         </w:rPr>
       </w:pPr>
+      <w:proofErr w:type="spellStart"/>
       <w:r>
         <w:rPr>
           <w:rFonts w:ascii="Times New Roman" w:hAnsi="Times New Roman" w:cs="Times New Roman"/>
@@ -5689,6 +6440,7 @@
         </w:rPr>
         <w:t>Étterem_id</w:t>
       </w:r>
+      <w:proofErr w:type="spellEnd"/>
     </w:p>
     <w:p>
       <w:pPr>
@@ -5770,7 +6522,7 @@
 </file>
 
 <file path=word/numbering.xml><?xml version="1.0" encoding="utf-8"?>
-<w:numbering xmlns:wpc="http://schemas.microsoft.com/office/word/2010/wordprocessingCanvas" xmlns:cx="http://schemas.microsoft.com/office/drawing/2014/chartex" xmlns:cx1="http://schemas.microsoft.com/office/drawing/2015/9/8/chartex" xmlns:cx2="http://schemas.microsoft.com/office/drawing/2015/10/21/chartex" xmlns:cx3="http://schemas.microsoft.com/office/drawing/2016/5/9/chartex" xmlns:cx4="http://schemas.microsoft.com/office/drawing/2016/5/10/chartex" xmlns:cx5="http://schemas.microsoft.com/office/drawing/2016/5/11/chartex" xmlns:cx6="http://schemas.microsoft.com/office/drawing/2016/5/12/chartex" xmlns:cx7="http://schemas.microsoft.com/office/drawing/2016/5/13/chartex" xmlns:cx8="http://schemas.microsoft.com/office/drawing/2016/5/14/chartex" xmlns:mc="http://schemas.openxmlformats.org/markup-compatibility/2006" xmlns:aink="http://schemas.microsoft.com/office/drawing/2016/ink" xmlns:am3d="http://schemas.microsoft.com/office/drawing/2017/model3d" xmlns:o="urn:schemas-microsoft-com:office:office" xmlns:r="http://schemas.openxmlformats.org/officeDocument/2006/relationships" xmlns:m="http://schemas.openxmlformats.org/officeDocument/2006/math" xmlns:v="urn:schemas-microsoft-com:vml" xmlns:wp14="http://schemas.microsoft.com/office/word/2010/wordprocessingDrawing" xmlns:wp="http://schemas.openxmlformats.org/drawingml/2006/wordprocessingDrawing" xmlns:w10="urn:schemas-microsoft-com:office:word" xmlns:w="http://schemas.openxmlformats.org/wordprocessingml/2006/main" xmlns:w14="http://schemas.microsoft.com/office/word/2010/wordml" xmlns:w15="http://schemas.microsoft.com/office/word/2012/wordml" xmlns:w16cex="http://schemas.microsoft.com/office/word/2018/wordml/cex" xmlns:w16cid="http://schemas.microsoft.com/office/word/2016/wordml/cid" xmlns:w16="http://schemas.microsoft.com/office/word/2018/wordml" xmlns:w16sdtdh="http://schemas.microsoft.com/office/word/2020/wordml/sdtdatahash" xmlns:w16se="http://schemas.microsoft.com/office/word/2015/wordml/symex" xmlns:wpg="http://schemas.microsoft.com/office/word/2010/wordprocessingGroup" xmlns:wpi="http://schemas.microsoft.com/office/word/2010/wordprocessingInk" xmlns:wne="http://schemas.microsoft.com/office/word/2006/wordml" xmlns:wps="http://schemas.microsoft.com/office/word/2010/wordprocessingShape" mc:Ignorable="w14 w15 w16se w16cid w16 w16cex w16sdtdh wp14">
+<w:numbering xmlns:wpc="http://schemas.microsoft.com/office/word/2010/wordprocessingCanvas" xmlns:cx="http://schemas.microsoft.com/office/drawing/2014/chartex" xmlns:cx1="http://schemas.microsoft.com/office/drawing/2015/9/8/chartex" xmlns:mc="http://schemas.openxmlformats.org/markup-compatibility/2006" xmlns:o="urn:schemas-microsoft-com:office:office" xmlns:r="http://schemas.openxmlformats.org/officeDocument/2006/relationships" xmlns:m="http://schemas.openxmlformats.org/officeDocument/2006/math" xmlns:v="urn:schemas-microsoft-com:vml" xmlns:wp14="http://schemas.microsoft.com/office/word/2010/wordprocessingDrawing" xmlns:wp="http://schemas.openxmlformats.org/drawingml/2006/wordprocessingDrawing" xmlns:w10="urn:schemas-microsoft-com:office:word" xmlns:w="http://schemas.openxmlformats.org/wordprocessingml/2006/main" xmlns:w14="http://schemas.microsoft.com/office/word/2010/wordml" xmlns:w15="http://schemas.microsoft.com/office/word/2012/wordml" xmlns:w16se="http://schemas.microsoft.com/office/word/2015/wordml/symex" xmlns:wpg="http://schemas.microsoft.com/office/word/2010/wordprocessingGroup" xmlns:wpi="http://schemas.microsoft.com/office/word/2010/wordprocessingInk" xmlns:wne="http://schemas.microsoft.com/office/word/2006/wordml" xmlns:wps="http://schemas.microsoft.com/office/word/2010/wordprocessingShape" mc:Ignorable="w14 w15 w16se wp14">
   <w:abstractNum w:abstractNumId="0" w15:restartNumberingAfterBreak="0">
     <w:nsid w:val="100F4975"/>
     <w:multiLevelType w:val="hybridMultilevel"/>
@@ -6768,7 +7520,7 @@
 </file>
 
 <file path=word/styles.xml><?xml version="1.0" encoding="utf-8"?>
-<w:styles xmlns:mc="http://schemas.openxmlformats.org/markup-compatibility/2006" xmlns:r="http://schemas.openxmlformats.org/officeDocument/2006/relationships" xmlns:w="http://schemas.openxmlformats.org/wordprocessingml/2006/main" xmlns:w14="http://schemas.microsoft.com/office/word/2010/wordml" xmlns:w15="http://schemas.microsoft.com/office/word/2012/wordml" xmlns:w16cex="http://schemas.microsoft.com/office/word/2018/wordml/cex" xmlns:w16cid="http://schemas.microsoft.com/office/word/2016/wordml/cid" xmlns:w16="http://schemas.microsoft.com/office/word/2018/wordml" xmlns:w16sdtdh="http://schemas.microsoft.com/office/word/2020/wordml/sdtdatahash" xmlns:w16se="http://schemas.microsoft.com/office/word/2015/wordml/symex" mc:Ignorable="w14 w15 w16se w16cid w16 w16cex w16sdtdh">
+<w:styles xmlns:mc="http://schemas.openxmlformats.org/markup-compatibility/2006" xmlns:r="http://schemas.openxmlformats.org/officeDocument/2006/relationships" xmlns:w="http://schemas.openxmlformats.org/wordprocessingml/2006/main" xmlns:w14="http://schemas.microsoft.com/office/word/2010/wordml" xmlns:w15="http://schemas.microsoft.com/office/word/2012/wordml" xmlns:w16se="http://schemas.microsoft.com/office/word/2015/wordml/symex" mc:Ignorable="w14 w15 w16se">
   <w:docDefaults>
     <w:rPrDefault>
       <w:rPr>
@@ -6784,7 +7536,7 @@
       </w:pPr>
     </w:pPrDefault>
   </w:docDefaults>
-  <w:latentStyles w:defLockedState="0" w:defUIPriority="99" w:defSemiHidden="0" w:defUnhideWhenUsed="0" w:defQFormat="0" w:count="376">
+  <w:latentStyles w:defLockedState="0" w:defUIPriority="99" w:defSemiHidden="0" w:defUnhideWhenUsed="0" w:defQFormat="0" w:count="371">
     <w:lsdException w:name="Normal" w:uiPriority="0" w:qFormat="1"/>
     <w:lsdException w:name="heading 1" w:uiPriority="9" w:qFormat="1"/>
     <w:lsdException w:name="heading 2" w:semiHidden="1" w:uiPriority="9" w:unhideWhenUsed="1" w:qFormat="1"/>
@@ -7156,11 +7908,6 @@
     <w:lsdException w:name="List Table 5 Dark Accent 6" w:uiPriority="50"/>
     <w:lsdException w:name="List Table 6 Colorful Accent 6" w:uiPriority="51"/>
     <w:lsdException w:name="List Table 7 Colorful Accent 6" w:uiPriority="52"/>
-    <w:lsdException w:name="Mention" w:semiHidden="1" w:unhideWhenUsed="1"/>
-    <w:lsdException w:name="Smart Hyperlink" w:semiHidden="1" w:unhideWhenUsed="1"/>
-    <w:lsdException w:name="Hashtag" w:semiHidden="1" w:unhideWhenUsed="1"/>
-    <w:lsdException w:name="Unresolved Mention" w:semiHidden="1" w:unhideWhenUsed="1"/>
-    <w:lsdException w:name="Smart Link" w:semiHidden="1" w:unhideWhenUsed="1"/>
   </w:latentStyles>
   <w:style w:type="paragraph" w:default="1" w:styleId="Norml">
     <w:name w:val="Normal"/>
@@ -7503,6 +8250,23 @@
 </file>
 
 <file path=customXml/item1.xml><?xml version="1.0" encoding="utf-8"?>
+<?mso-contentType ?>
+<FormTemplates xmlns="http://schemas.microsoft.com/sharepoint/v3/contenttype/forms">
+  <Display>DocumentLibraryForm</Display>
+  <Edit>DocumentLibraryForm</Edit>
+  <New>DocumentLibraryForm</New>
+</FormTemplates>
+</file>
+
+<file path=customXml/item2.xml><?xml version="1.0" encoding="utf-8"?>
+<p:properties xmlns:p="http://schemas.microsoft.com/office/2006/metadata/properties" xmlns:xsi="http://www.w3.org/2001/XMLSchema-instance" xmlns:pc="http://schemas.microsoft.com/office/infopath/2007/PartnerControls">
+  <documentManagement>
+    <ReferenceId xmlns="3f419f9b-7b61-4ae6-92e4-47e22e9b09a2" xsi:nil="true"/>
+  </documentManagement>
+</p:properties>
+</file>
+
+<file path=customXml/item3.xml><?xml version="1.0" encoding="utf-8"?>
 <ct:contentTypeSchema xmlns:ct="http://schemas.microsoft.com/office/2006/metadata/contentType" xmlns:ma="http://schemas.microsoft.com/office/2006/metadata/properties/metaAttributes" ct:_="" ma:_="" ma:contentTypeName="Dokumentum" ma:contentTypeID="0x01010013565644859E974F9ECE0740B25C9CCC" ma:contentTypeVersion="7" ma:contentTypeDescription="Új dokumentum létrehozása." ma:contentTypeScope="" ma:versionID="4bf3ecd9324b986c4a2f650d941954a2">
   <xsd:schema xmlns:xsd="http://www.w3.org/2001/XMLSchema" xmlns:xs="http://www.w3.org/2001/XMLSchema" xmlns:p="http://schemas.microsoft.com/office/2006/metadata/properties" xmlns:ns2="3f419f9b-7b61-4ae6-92e4-47e22e9b09a2" targetNamespace="http://schemas.microsoft.com/office/2006/metadata/properties" ma:root="true" ma:fieldsID="55e8c40d0c23f70f4914bc24aeba2ce7" ns2:_="">
     <xsd:import namespace="3f419f9b-7b61-4ae6-92e4-47e22e9b09a2"/>
@@ -7666,28 +8430,29 @@
 </ct:contentTypeSchema>
 </file>
 
-<file path=customXml/item2.xml><?xml version="1.0" encoding="utf-8"?>
-<p:properties xmlns:p="http://schemas.microsoft.com/office/2006/metadata/properties" xmlns:xsi="http://www.w3.org/2001/XMLSchema-instance" xmlns:pc="http://schemas.microsoft.com/office/infopath/2007/PartnerControls">
-  <documentManagement>
-    <ReferenceId xmlns="3f419f9b-7b61-4ae6-92e4-47e22e9b09a2" xsi:nil="true"/>
-  </documentManagement>
-</p:properties>
-</file>
-
-<file path=customXml/item3.xml><?xml version="1.0" encoding="utf-8"?>
-<?mso-contentType ?>
-<FormTemplates xmlns="http://schemas.microsoft.com/sharepoint/v3/contenttype/forms">
-  <Display>DocumentLibraryForm</Display>
-  <Edit>DocumentLibraryForm</Edit>
-  <New>DocumentLibraryForm</New>
-</FormTemplates>
-</file>
-
 <file path=customXml/item4.xml><?xml version="1.0" encoding="utf-8"?>
 <b:Sources xmlns:b="http://schemas.openxmlformats.org/officeDocument/2006/bibliography" xmlns="http://schemas.openxmlformats.org/officeDocument/2006/bibliography" SelectedStyle="\APASixthEditionOfficeOnline.xsl" StyleName="APA" Version="6"/>
 </file>
 
 <file path=customXml/itemProps1.xml><?xml version="1.0" encoding="utf-8"?>
+<ds:datastoreItem xmlns:ds="http://schemas.openxmlformats.org/officeDocument/2006/customXml" ds:itemID="{3B756FEE-86C0-4165-9ACA-BA59E97677CA}">
+  <ds:schemaRefs>
+    <ds:schemaRef ds:uri="http://schemas.microsoft.com/sharepoint/v3/contenttype/forms"/>
+  </ds:schemaRefs>
+</ds:datastoreItem>
+</file>
+
+<file path=customXml/itemProps2.xml><?xml version="1.0" encoding="utf-8"?>
+<ds:datastoreItem xmlns:ds="http://schemas.openxmlformats.org/officeDocument/2006/customXml" ds:itemID="{510B99E5-3BFD-4F8F-A960-612409E93FE5}">
+  <ds:schemaRefs>
+    <ds:schemaRef ds:uri="http://schemas.microsoft.com/office/2006/metadata/properties"/>
+    <ds:schemaRef ds:uri="http://schemas.microsoft.com/office/infopath/2007/PartnerControls"/>
+    <ds:schemaRef ds:uri="3f419f9b-7b61-4ae6-92e4-47e22e9b09a2"/>
+  </ds:schemaRefs>
+</ds:datastoreItem>
+</file>
+
+<file path=customXml/itemProps3.xml><?xml version="1.0" encoding="utf-8"?>
 <ds:datastoreItem xmlns:ds="http://schemas.openxmlformats.org/officeDocument/2006/customXml" ds:itemID="{C6E329E8-8FA9-4E53-9ED5-61142139C3C9}">
   <ds:schemaRefs>
     <ds:schemaRef ds:uri="http://schemas.microsoft.com/office/2006/metadata/contentType"/>
@@ -7705,26 +8470,8 @@
 </ds:datastoreItem>
 </file>
 
-<file path=customXml/itemProps2.xml><?xml version="1.0" encoding="utf-8"?>
-<ds:datastoreItem xmlns:ds="http://schemas.openxmlformats.org/officeDocument/2006/customXml" ds:itemID="{510B99E5-3BFD-4F8F-A960-612409E93FE5}">
-  <ds:schemaRefs>
-    <ds:schemaRef ds:uri="http://schemas.microsoft.com/office/2006/metadata/properties"/>
-    <ds:schemaRef ds:uri="http://schemas.microsoft.com/office/infopath/2007/PartnerControls"/>
-    <ds:schemaRef ds:uri="3f419f9b-7b61-4ae6-92e4-47e22e9b09a2"/>
-  </ds:schemaRefs>
-</ds:datastoreItem>
-</file>
-
-<file path=customXml/itemProps3.xml><?xml version="1.0" encoding="utf-8"?>
-<ds:datastoreItem xmlns:ds="http://schemas.openxmlformats.org/officeDocument/2006/customXml" ds:itemID="{3B756FEE-86C0-4165-9ACA-BA59E97677CA}">
-  <ds:schemaRefs>
-    <ds:schemaRef ds:uri="http://schemas.microsoft.com/sharepoint/v3/contenttype/forms"/>
-  </ds:schemaRefs>
-</ds:datastoreItem>
-</file>
-
 <file path=customXml/itemProps4.xml><?xml version="1.0" encoding="utf-8"?>
-<ds:datastoreItem xmlns:ds="http://schemas.openxmlformats.org/officeDocument/2006/customXml" ds:itemID="{508AC0F4-1B9C-412F-91CC-EAEE362C465A}">
+<ds:datastoreItem xmlns:ds="http://schemas.openxmlformats.org/officeDocument/2006/customXml" ds:itemID="{3C394B4B-DDDC-4B91-8A7C-A7C26BD6D4B0}">
   <ds:schemaRefs>
     <ds:schemaRef ds:uri="http://schemas.openxmlformats.org/officeDocument/2006/bibliography"/>
   </ds:schemaRefs>

</xml_diff>

<commit_message>
server ből egy felesleges path kitörlése és a fejlesztői dokumentáció hozzáadása
</commit_message>
<xml_diff>
--- a/dokumentumok/A projektünk alapterve_Bodnar_Andras_Bodnar_Tamas.docx
+++ b/dokumentumok/A projektünk alapterve_Bodnar_Andras_Bodnar_Tamas.docx
@@ -690,6 +690,121 @@
     <w:p>
       <w:pPr>
         <w:spacing w:line="276" w:lineRule="auto"/>
+        <w:jc w:val="both"/>
+        <w:rPr>
+          <w:rFonts w:ascii="Times New Roman" w:hAnsi="Times New Roman" w:cs="Times New Roman"/>
+          <w:sz w:val="24"/>
+          <w:szCs w:val="24"/>
+        </w:rPr>
+      </w:pPr>
+      <w:r>
+        <w:rPr>
+          <w:rFonts w:ascii="Times New Roman" w:hAnsi="Times New Roman" w:cs="Times New Roman"/>
+          <w:sz w:val="24"/>
+          <w:szCs w:val="24"/>
+        </w:rPr>
+        <w:t>Felhasznált szoftverek</w:t>
+      </w:r>
+    </w:p>
+    <w:p>
+      <w:pPr>
+        <w:pStyle w:val="Listaszerbekezds"/>
+        <w:numPr>
+          <w:ilvl w:val="0"/>
+          <w:numId w:val="10"/>
+        </w:numPr>
+        <w:spacing w:line="276" w:lineRule="auto"/>
+        <w:jc w:val="both"/>
+        <w:rPr>
+          <w:rFonts w:ascii="Times New Roman" w:hAnsi="Times New Roman" w:cs="Times New Roman"/>
+          <w:sz w:val="24"/>
+          <w:szCs w:val="24"/>
+        </w:rPr>
+      </w:pPr>
+      <w:r>
+        <w:rPr>
+          <w:rFonts w:ascii="Times New Roman" w:hAnsi="Times New Roman" w:cs="Times New Roman"/>
+          <w:sz w:val="24"/>
+          <w:szCs w:val="24"/>
+        </w:rPr>
+        <w:t>NodeJs</w:t>
+      </w:r>
+    </w:p>
+    <w:p>
+      <w:pPr>
+        <w:pStyle w:val="Listaszerbekezds"/>
+        <w:numPr>
+          <w:ilvl w:val="0"/>
+          <w:numId w:val="10"/>
+        </w:numPr>
+        <w:spacing w:line="276" w:lineRule="auto"/>
+        <w:jc w:val="both"/>
+        <w:rPr>
+          <w:rFonts w:ascii="Times New Roman" w:hAnsi="Times New Roman" w:cs="Times New Roman"/>
+          <w:sz w:val="24"/>
+          <w:szCs w:val="24"/>
+        </w:rPr>
+      </w:pPr>
+      <w:r>
+        <w:rPr>
+          <w:rFonts w:ascii="Times New Roman" w:hAnsi="Times New Roman" w:cs="Times New Roman"/>
+          <w:sz w:val="24"/>
+          <w:szCs w:val="24"/>
+        </w:rPr>
+        <w:t>xampp</w:t>
+      </w:r>
+    </w:p>
+    <w:p>
+      <w:pPr>
+        <w:pStyle w:val="Listaszerbekezds"/>
+        <w:numPr>
+          <w:ilvl w:val="0"/>
+          <w:numId w:val="10"/>
+        </w:numPr>
+        <w:spacing w:line="276" w:lineRule="auto"/>
+        <w:jc w:val="both"/>
+        <w:rPr>
+          <w:rFonts w:ascii="Times New Roman" w:hAnsi="Times New Roman" w:cs="Times New Roman"/>
+          <w:sz w:val="24"/>
+          <w:szCs w:val="24"/>
+        </w:rPr>
+      </w:pPr>
+      <w:r>
+        <w:rPr>
+          <w:rFonts w:ascii="Times New Roman" w:hAnsi="Times New Roman" w:cs="Times New Roman"/>
+          <w:sz w:val="24"/>
+          <w:szCs w:val="24"/>
+        </w:rPr>
+        <w:t>Visual Studio Code</w:t>
+      </w:r>
+    </w:p>
+    <w:p>
+      <w:pPr>
+        <w:pStyle w:val="Listaszerbekezds"/>
+        <w:numPr>
+          <w:ilvl w:val="0"/>
+          <w:numId w:val="10"/>
+        </w:numPr>
+        <w:spacing w:line="276" w:lineRule="auto"/>
+        <w:jc w:val="both"/>
+        <w:rPr>
+          <w:rFonts w:ascii="Times New Roman" w:hAnsi="Times New Roman" w:cs="Times New Roman"/>
+          <w:sz w:val="24"/>
+          <w:szCs w:val="24"/>
+        </w:rPr>
+      </w:pPr>
+      <w:r>
+        <w:rPr>
+          <w:rFonts w:ascii="Times New Roman" w:hAnsi="Times New Roman" w:cs="Times New Roman"/>
+          <w:sz w:val="24"/>
+          <w:szCs w:val="24"/>
+        </w:rPr>
+        <w:t>npm</w:t>
+      </w:r>
+    </w:p>
+    <w:p>
+      <w:pPr>
+        <w:spacing w:line="276" w:lineRule="auto"/>
         <w:ind w:left="360"/>
         <w:jc w:val="both"/>
         <w:rPr>
@@ -885,6 +1000,7 @@
           <w:sz w:val="24"/>
           <w:szCs w:val="24"/>
         </w:rPr>
+        <w:lastRenderedPageBreak/>
         <w:t>Lesz egy keresés rész, ahol név szerint kereshet a felhasználó az éttermek között.</w:t>
       </w:r>
     </w:p>
@@ -947,7 +1063,6 @@
           <w:sz w:val="24"/>
           <w:szCs w:val="24"/>
         </w:rPr>
-        <w:lastRenderedPageBreak/>
         <w:t>Szűrés</w:t>
       </w:r>
     </w:p>
@@ -1732,6 +1847,7 @@
           <w:sz w:val="24"/>
           <w:szCs w:val="24"/>
         </w:rPr>
+        <w:lastRenderedPageBreak/>
         <w:t>A telefonszámot itt tudja felvenni a módosítás gombra kapcsolva.</w:t>
       </w:r>
       <w:r>
@@ -1800,7 +1916,6 @@
           <w:sz w:val="24"/>
           <w:szCs w:val="24"/>
         </w:rPr>
-        <w:lastRenderedPageBreak/>
         <w:t xml:space="preserve">A weboldalról kilép. Ha a </w:t>
       </w:r>
       <w:r>
@@ -2562,6 +2677,7 @@
           <w:sz w:val="24"/>
           <w:szCs w:val="24"/>
         </w:rPr>
+        <w:lastRenderedPageBreak/>
         <w:t xml:space="preserve">Ha sikeresen </w:t>
       </w:r>
       <w:r>
@@ -2692,7 +2808,6 @@
           <w:sz w:val="24"/>
           <w:szCs w:val="24"/>
         </w:rPr>
-        <w:lastRenderedPageBreak/>
         <w:t xml:space="preserve">A felhasználónak is küld egy </w:t>
       </w:r>
       <w:r>
@@ -3789,6 +3904,7 @@
           <w:sz w:val="24"/>
           <w:szCs w:val="24"/>
         </w:rPr>
+        <w:lastRenderedPageBreak/>
         <w:t xml:space="preserve">Ha a többi adatait szeretnénk módosítani akkor a táblázatban felsorolt éttermeken belül az ikonokra kattintva az étterem </w:t>
       </w:r>
       <w:r>
@@ -3837,7 +3953,6 @@
           <w:sz w:val="24"/>
           <w:szCs w:val="24"/>
         </w:rPr>
-        <w:lastRenderedPageBreak/>
         <w:t>étlap, nyitva</w:t>
       </w:r>
       <w:r>
@@ -4695,6 +4810,7 @@
           <w:sz w:val="24"/>
           <w:szCs w:val="24"/>
         </w:rPr>
+        <w:lastRenderedPageBreak/>
         <w:t>wifi</w:t>
       </w:r>
     </w:p>
@@ -4767,7 +4883,6 @@
           <w:sz w:val="24"/>
           <w:szCs w:val="24"/>
         </w:rPr>
-        <w:lastRenderedPageBreak/>
         <w:t>bérelhető</w:t>
       </w:r>
     </w:p>
@@ -5712,6 +5827,7 @@
           <w:sz w:val="24"/>
           <w:szCs w:val="24"/>
         </w:rPr>
+        <w:lastRenderedPageBreak/>
         <w:t>Értékelés</w:t>
       </w:r>
     </w:p>
@@ -5792,7 +5908,6 @@
           <w:sz w:val="24"/>
           <w:szCs w:val="24"/>
         </w:rPr>
-        <w:lastRenderedPageBreak/>
         <w:t>étterem</w:t>
       </w:r>
       <w:r>
@@ -6277,6 +6392,7 @@
           <w:sz w:val="24"/>
           <w:szCs w:val="24"/>
         </w:rPr>
+        <w:lastRenderedPageBreak/>
         <w:drawing>
           <wp:inline distT="0" distB="0" distL="0" distR="0" wp14:anchorId="3CB9272A" wp14:editId="640C1248">
             <wp:extent cx="5753100" cy="4486275"/>
@@ -6453,6 +6569,119 @@
     </w:lvl>
   </w:abstractNum>
   <w:abstractNum w:abstractNumId="1" w15:restartNumberingAfterBreak="0">
+    <w:nsid w:val="1E347759"/>
+    <w:multiLevelType w:val="hybridMultilevel"/>
+    <w:tmpl w:val="E4A88078"/>
+    <w:lvl w:ilvl="0" w:tplc="040E0001">
+      <w:start w:val="1"/>
+      <w:numFmt w:val="bullet"/>
+      <w:lvlText w:val=""/>
+      <w:lvlJc w:val="left"/>
+      <w:pPr>
+        <w:ind w:left="720" w:hanging="360"/>
+      </w:pPr>
+      <w:rPr>
+        <w:rFonts w:ascii="Symbol" w:hAnsi="Symbol" w:hint="default"/>
+      </w:rPr>
+    </w:lvl>
+    <w:lvl w:ilvl="1" w:tplc="040E0003" w:tentative="1">
+      <w:start w:val="1"/>
+      <w:numFmt w:val="bullet"/>
+      <w:lvlText w:val="o"/>
+      <w:lvlJc w:val="left"/>
+      <w:pPr>
+        <w:ind w:left="1440" w:hanging="360"/>
+      </w:pPr>
+      <w:rPr>
+        <w:rFonts w:ascii="Courier New" w:hAnsi="Courier New" w:cs="Courier New" w:hint="default"/>
+      </w:rPr>
+    </w:lvl>
+    <w:lvl w:ilvl="2" w:tplc="040E0005" w:tentative="1">
+      <w:start w:val="1"/>
+      <w:numFmt w:val="bullet"/>
+      <w:lvlText w:val=""/>
+      <w:lvlJc w:val="left"/>
+      <w:pPr>
+        <w:ind w:left="2160" w:hanging="360"/>
+      </w:pPr>
+      <w:rPr>
+        <w:rFonts w:ascii="Wingdings" w:hAnsi="Wingdings" w:hint="default"/>
+      </w:rPr>
+    </w:lvl>
+    <w:lvl w:ilvl="3" w:tplc="040E0001" w:tentative="1">
+      <w:start w:val="1"/>
+      <w:numFmt w:val="bullet"/>
+      <w:lvlText w:val=""/>
+      <w:lvlJc w:val="left"/>
+      <w:pPr>
+        <w:ind w:left="2880" w:hanging="360"/>
+      </w:pPr>
+      <w:rPr>
+        <w:rFonts w:ascii="Symbol" w:hAnsi="Symbol" w:hint="default"/>
+      </w:rPr>
+    </w:lvl>
+    <w:lvl w:ilvl="4" w:tplc="040E0003" w:tentative="1">
+      <w:start w:val="1"/>
+      <w:numFmt w:val="bullet"/>
+      <w:lvlText w:val="o"/>
+      <w:lvlJc w:val="left"/>
+      <w:pPr>
+        <w:ind w:left="3600" w:hanging="360"/>
+      </w:pPr>
+      <w:rPr>
+        <w:rFonts w:ascii="Courier New" w:hAnsi="Courier New" w:cs="Courier New" w:hint="default"/>
+      </w:rPr>
+    </w:lvl>
+    <w:lvl w:ilvl="5" w:tplc="040E0005" w:tentative="1">
+      <w:start w:val="1"/>
+      <w:numFmt w:val="bullet"/>
+      <w:lvlText w:val=""/>
+      <w:lvlJc w:val="left"/>
+      <w:pPr>
+        <w:ind w:left="4320" w:hanging="360"/>
+      </w:pPr>
+      <w:rPr>
+        <w:rFonts w:ascii="Wingdings" w:hAnsi="Wingdings" w:hint="default"/>
+      </w:rPr>
+    </w:lvl>
+    <w:lvl w:ilvl="6" w:tplc="040E0001" w:tentative="1">
+      <w:start w:val="1"/>
+      <w:numFmt w:val="bullet"/>
+      <w:lvlText w:val=""/>
+      <w:lvlJc w:val="left"/>
+      <w:pPr>
+        <w:ind w:left="5040" w:hanging="360"/>
+      </w:pPr>
+      <w:rPr>
+        <w:rFonts w:ascii="Symbol" w:hAnsi="Symbol" w:hint="default"/>
+      </w:rPr>
+    </w:lvl>
+    <w:lvl w:ilvl="7" w:tplc="040E0003" w:tentative="1">
+      <w:start w:val="1"/>
+      <w:numFmt w:val="bullet"/>
+      <w:lvlText w:val="o"/>
+      <w:lvlJc w:val="left"/>
+      <w:pPr>
+        <w:ind w:left="5760" w:hanging="360"/>
+      </w:pPr>
+      <w:rPr>
+        <w:rFonts w:ascii="Courier New" w:hAnsi="Courier New" w:cs="Courier New" w:hint="default"/>
+      </w:rPr>
+    </w:lvl>
+    <w:lvl w:ilvl="8" w:tplc="040E0005" w:tentative="1">
+      <w:start w:val="1"/>
+      <w:numFmt w:val="bullet"/>
+      <w:lvlText w:val=""/>
+      <w:lvlJc w:val="left"/>
+      <w:pPr>
+        <w:ind w:left="6480" w:hanging="360"/>
+      </w:pPr>
+      <w:rPr>
+        <w:rFonts w:ascii="Wingdings" w:hAnsi="Wingdings" w:hint="default"/>
+      </w:rPr>
+    </w:lvl>
+  </w:abstractNum>
+  <w:abstractNum w:abstractNumId="2" w15:restartNumberingAfterBreak="0">
     <w:nsid w:val="21021351"/>
     <w:multiLevelType w:val="hybridMultilevel"/>
     <w:tmpl w:val="87508AA2"/>
@@ -6565,7 +6794,7 @@
       </w:rPr>
     </w:lvl>
   </w:abstractNum>
-  <w:abstractNum w:abstractNumId="2" w15:restartNumberingAfterBreak="0">
+  <w:abstractNum w:abstractNumId="3" w15:restartNumberingAfterBreak="0">
     <w:nsid w:val="27772CF9"/>
     <w:multiLevelType w:val="hybridMultilevel"/>
     <w:tmpl w:val="F6A82F78"/>
@@ -6678,7 +6907,7 @@
       </w:rPr>
     </w:lvl>
   </w:abstractNum>
-  <w:abstractNum w:abstractNumId="3" w15:restartNumberingAfterBreak="0">
+  <w:abstractNum w:abstractNumId="4" w15:restartNumberingAfterBreak="0">
     <w:nsid w:val="2CC36F66"/>
     <w:multiLevelType w:val="hybridMultilevel"/>
     <w:tmpl w:val="EEC0D8E0"/>
@@ -6791,7 +7020,7 @@
       </w:rPr>
     </w:lvl>
   </w:abstractNum>
-  <w:abstractNum w:abstractNumId="4" w15:restartNumberingAfterBreak="0">
+  <w:abstractNum w:abstractNumId="5" w15:restartNumberingAfterBreak="0">
     <w:nsid w:val="354D14ED"/>
     <w:multiLevelType w:val="hybridMultilevel"/>
     <w:tmpl w:val="E834AE94"/>
@@ -6904,7 +7133,7 @@
       </w:rPr>
     </w:lvl>
   </w:abstractNum>
-  <w:abstractNum w:abstractNumId="5" w15:restartNumberingAfterBreak="0">
+  <w:abstractNum w:abstractNumId="6" w15:restartNumberingAfterBreak="0">
     <w:nsid w:val="5B3F3F45"/>
     <w:multiLevelType w:val="hybridMultilevel"/>
     <w:tmpl w:val="E4DA4048"/>
@@ -7017,7 +7246,7 @@
       </w:rPr>
     </w:lvl>
   </w:abstractNum>
-  <w:abstractNum w:abstractNumId="6" w15:restartNumberingAfterBreak="0">
+  <w:abstractNum w:abstractNumId="7" w15:restartNumberingAfterBreak="0">
     <w:nsid w:val="6551145E"/>
     <w:multiLevelType w:val="hybridMultilevel"/>
     <w:tmpl w:val="095C8700"/>
@@ -7103,7 +7332,7 @@
       </w:pPr>
     </w:lvl>
   </w:abstractNum>
-  <w:abstractNum w:abstractNumId="7" w15:restartNumberingAfterBreak="0">
+  <w:abstractNum w:abstractNumId="8" w15:restartNumberingAfterBreak="0">
     <w:nsid w:val="6E337145"/>
     <w:multiLevelType w:val="hybridMultilevel"/>
     <w:tmpl w:val="8D52E5C8"/>
@@ -7216,7 +7445,7 @@
       </w:rPr>
     </w:lvl>
   </w:abstractNum>
-  <w:abstractNum w:abstractNumId="8" w15:restartNumberingAfterBreak="0">
+  <w:abstractNum w:abstractNumId="9" w15:restartNumberingAfterBreak="0">
     <w:nsid w:val="76447231"/>
     <w:multiLevelType w:val="hybridMultilevel"/>
     <w:tmpl w:val="0A7448C6"/>
@@ -7306,31 +7535,34 @@
     </w:lvl>
   </w:abstractNum>
   <w:num w:numId="1" w16cid:durableId="822509289">
+    <w:abstractNumId w:val="3"/>
+  </w:num>
+  <w:num w:numId="2" w16cid:durableId="1217739879">
+    <w:abstractNumId w:val="8"/>
+  </w:num>
+  <w:num w:numId="3" w16cid:durableId="678000357">
+    <w:abstractNumId w:val="5"/>
+  </w:num>
+  <w:num w:numId="4" w16cid:durableId="1708480820">
     <w:abstractNumId w:val="2"/>
   </w:num>
-  <w:num w:numId="2" w16cid:durableId="1217739879">
+  <w:num w:numId="5" w16cid:durableId="799156498">
     <w:abstractNumId w:val="7"/>
   </w:num>
-  <w:num w:numId="3" w16cid:durableId="678000357">
+  <w:num w:numId="6" w16cid:durableId="1343975716">
+    <w:abstractNumId w:val="9"/>
+  </w:num>
+  <w:num w:numId="7" w16cid:durableId="1204899876">
     <w:abstractNumId w:val="4"/>
   </w:num>
-  <w:num w:numId="4" w16cid:durableId="1708480820">
-    <w:abstractNumId w:val="1"/>
-  </w:num>
-  <w:num w:numId="5" w16cid:durableId="799156498">
+  <w:num w:numId="8" w16cid:durableId="329216507">
     <w:abstractNumId w:val="6"/>
-  </w:num>
-  <w:num w:numId="6" w16cid:durableId="1343975716">
-    <w:abstractNumId w:val="8"/>
-  </w:num>
-  <w:num w:numId="7" w16cid:durableId="1204899876">
-    <w:abstractNumId w:val="3"/>
-  </w:num>
-  <w:num w:numId="8" w16cid:durableId="329216507">
-    <w:abstractNumId w:val="5"/>
   </w:num>
   <w:num w:numId="9" w16cid:durableId="163053930">
     <w:abstractNumId w:val="0"/>
+  </w:num>
+  <w:num w:numId="10" w16cid:durableId="702562368">
+    <w:abstractNumId w:val="1"/>
   </w:num>
 </w:numbering>
 </file>
@@ -8071,7 +8303,11 @@
 </file>
 
 <file path=customXml/item1.xml><?xml version="1.0" encoding="utf-8"?>
-<b:Sources xmlns:b="http://schemas.openxmlformats.org/officeDocument/2006/bibliography" xmlns="http://schemas.openxmlformats.org/officeDocument/2006/bibliography" SelectedStyle="\APASixthEditionOfficeOnline.xsl" StyleName="APA" Version="6"/>
+<p:properties xmlns:p="http://schemas.microsoft.com/office/2006/metadata/properties" xmlns:xsi="http://www.w3.org/2001/XMLSchema-instance" xmlns:pc="http://schemas.microsoft.com/office/infopath/2007/PartnerControls">
+  <documentManagement>
+    <ReferenceId xmlns="3f419f9b-7b61-4ae6-92e4-47e22e9b09a2" xsi:nil="true"/>
+  </documentManagement>
+</p:properties>
 </file>
 
 <file path=customXml/item2.xml><?xml version="1.0" encoding="utf-8"?>
@@ -8084,11 +8320,7 @@
 </file>
 
 <file path=customXml/item3.xml><?xml version="1.0" encoding="utf-8"?>
-<p:properties xmlns:p="http://schemas.microsoft.com/office/2006/metadata/properties" xmlns:xsi="http://www.w3.org/2001/XMLSchema-instance" xmlns:pc="http://schemas.microsoft.com/office/infopath/2007/PartnerControls">
-  <documentManagement>
-    <ReferenceId xmlns="3f419f9b-7b61-4ae6-92e4-47e22e9b09a2" xsi:nil="true"/>
-  </documentManagement>
-</p:properties>
+<b:Sources xmlns:b="http://schemas.openxmlformats.org/officeDocument/2006/bibliography" xmlns="http://schemas.openxmlformats.org/officeDocument/2006/bibliography" SelectedStyle="\APASixthEditionOfficeOnline.xsl" StyleName="APA" Version="6"/>
 </file>
 
 <file path=customXml/item4.xml><?xml version="1.0" encoding="utf-8"?>
@@ -8256,9 +8488,11 @@
 </file>
 
 <file path=customXml/itemProps1.xml><?xml version="1.0" encoding="utf-8"?>
-<ds:datastoreItem xmlns:ds="http://schemas.openxmlformats.org/officeDocument/2006/customXml" ds:itemID="{3C394B4B-DDDC-4B91-8A7C-A7C26BD6D4B0}">
+<ds:datastoreItem xmlns:ds="http://schemas.openxmlformats.org/officeDocument/2006/customXml" ds:itemID="{510B99E5-3BFD-4F8F-A960-612409E93FE5}">
   <ds:schemaRefs>
-    <ds:schemaRef ds:uri="http://schemas.openxmlformats.org/officeDocument/2006/bibliography"/>
+    <ds:schemaRef ds:uri="http://schemas.microsoft.com/office/2006/metadata/properties"/>
+    <ds:schemaRef ds:uri="http://schemas.microsoft.com/office/infopath/2007/PartnerControls"/>
+    <ds:schemaRef ds:uri="3f419f9b-7b61-4ae6-92e4-47e22e9b09a2"/>
   </ds:schemaRefs>
 </ds:datastoreItem>
 </file>
@@ -8272,11 +8506,9 @@
 </file>
 
 <file path=customXml/itemProps3.xml><?xml version="1.0" encoding="utf-8"?>
-<ds:datastoreItem xmlns:ds="http://schemas.openxmlformats.org/officeDocument/2006/customXml" ds:itemID="{510B99E5-3BFD-4F8F-A960-612409E93FE5}">
+<ds:datastoreItem xmlns:ds="http://schemas.openxmlformats.org/officeDocument/2006/customXml" ds:itemID="{3C394B4B-DDDC-4B91-8A7C-A7C26BD6D4B0}">
   <ds:schemaRefs>
-    <ds:schemaRef ds:uri="http://schemas.microsoft.com/office/2006/metadata/properties"/>
-    <ds:schemaRef ds:uri="http://schemas.microsoft.com/office/infopath/2007/PartnerControls"/>
-    <ds:schemaRef ds:uri="3f419f9b-7b61-4ae6-92e4-47e22e9b09a2"/>
+    <ds:schemaRef ds:uri="http://schemas.openxmlformats.org/officeDocument/2006/bibliography"/>
   </ds:schemaRefs>
 </ds:datastoreItem>
 </file>

</xml_diff>